<commit_message>
Adding thanks + context in report
</commit_message>
<xml_diff>
--- a/Documentation/rapport.docx
+++ b/Documentation/rapport.docx
@@ -7,6 +7,9 @@
         <w:jc w:val="right"/>
       </w:pPr>
       <w:r>
+        <w:rPr>
+          <w:noProof/>
+        </w:rPr>
         <w:drawing>
           <wp:anchor distT="0" distB="0" distL="114300" distR="114300" simplePos="0" relativeHeight="251659264" behindDoc="1" locked="0" layoutInCell="1" allowOverlap="1" wp14:anchorId="4724DB98" wp14:editId="7FFDBC2B">
             <wp:simplePos x="0" y="0"/>
@@ -97,6 +100,7 @@
     </w:p>
     <w:p>
       <w:pPr>
+        <w:spacing w:line="240" w:lineRule="auto"/>
         <w:jc w:val="right"/>
         <w:rPr>
           <w:b/>
@@ -121,6 +125,7 @@
           <w:tab w:val="left" w:pos="1260"/>
           <w:tab w:val="right" w:pos="9072"/>
         </w:tabs>
+        <w:spacing w:line="240" w:lineRule="auto"/>
         <w:jc w:val="right"/>
         <w:rPr>
           <w:b/>
@@ -142,6 +147,7 @@
     </w:p>
     <w:p>
       <w:pPr>
+        <w:spacing w:line="240" w:lineRule="auto"/>
         <w:jc w:val="right"/>
         <w:rPr>
           <w:b/>
@@ -184,24 +190,11 @@
       <w:pPr>
         <w:jc w:val="right"/>
         <w:rPr>
-          <w:b/>
-          <w:bCs/>
-          <w:sz w:val="28"/>
-          <w:szCs w:val="28"/>
-        </w:rPr>
-      </w:pPr>
-    </w:p>
-    <w:p>
-      <w:pPr>
-        <w:jc w:val="right"/>
-        <w:rPr>
-          <w:sz w:val="24"/>
           <w:szCs w:val="24"/>
         </w:rPr>
       </w:pPr>
       <w:r>
         <w:rPr>
-          <w:sz w:val="24"/>
           <w:szCs w:val="24"/>
         </w:rPr>
         <w:t>Année universitaire 2019-2020</w:t>
@@ -231,7 +224,6 @@
         <w:rPr>
           <w:b/>
           <w:bCs/>
-          <w:sz w:val="24"/>
           <w:szCs w:val="24"/>
         </w:rPr>
       </w:pPr>
@@ -239,13 +231,13 @@
         <w:rPr>
           <w:b/>
           <w:bCs/>
-          <w:sz w:val="24"/>
+          <w:noProof/>
           <w:szCs w:val="24"/>
         </w:rPr>
         <mc:AlternateContent>
           <mc:Choice Requires="wps">
             <w:drawing>
-              <wp:anchor distT="45720" distB="45720" distL="114300" distR="114300" simplePos="0" relativeHeight="251661312" behindDoc="0" locked="0" layoutInCell="1" allowOverlap="1" wp14:anchorId="796623D1" wp14:editId="0DCA4EC3">
+              <wp:anchor distT="45720" distB="45720" distL="114300" distR="114300" simplePos="0" relativeHeight="251661312" behindDoc="0" locked="0" layoutInCell="1" allowOverlap="1" wp14:anchorId="796623D1" wp14:editId="62E3DDC1">
                 <wp:simplePos x="0" y="0"/>
                 <wp:positionH relativeFrom="margin">
                   <wp:align>right</wp:align>
@@ -347,7 +339,7 @@
                 <v:stroke joinstyle="miter"/>
                 <v:path gradientshapeok="t" o:connecttype="rect"/>
               </v:shapetype>
-              <v:shape id="Zone de texte 2" o:spid="_x0000_s1026" type="#_x0000_t202" style="position:absolute;margin-left:234.55pt;margin-top:.75pt;width:285.75pt;height:110.6pt;z-index:251661312;visibility:visible;mso-wrap-style:square;mso-width-percent:0;mso-height-percent:200;mso-wrap-distance-left:9pt;mso-wrap-distance-top:3.6pt;mso-wrap-distance-right:9pt;mso-wrap-distance-bottom:3.6pt;mso-position-horizontal:right;mso-position-horizontal-relative:margin;mso-position-vertical:absolute;mso-position-vertical-relative:text;mso-width-percent:0;mso-height-percent:200;mso-width-relative:margin;mso-height-relative:margin;v-text-anchor:top" o:gfxdata="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" stroked="f">
+              <v:shape id="Zone de texte 2" o:spid="_x0000_s1026" type="#_x0000_t202" style="position:absolute;left:0;text-align:left;margin-left:234.55pt;margin-top:.75pt;width:285.75pt;height:110.6pt;z-index:251661312;visibility:visible;mso-wrap-style:square;mso-width-percent:0;mso-height-percent:200;mso-wrap-distance-left:9pt;mso-wrap-distance-top:3.6pt;mso-wrap-distance-right:9pt;mso-wrap-distance-bottom:3.6pt;mso-position-horizontal:right;mso-position-horizontal-relative:margin;mso-position-vertical:absolute;mso-position-vertical-relative:text;mso-width-percent:0;mso-height-percent:200;mso-width-relative:margin;mso-height-relative:margin;v-text-anchor:top" o:gfxdata="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" stroked="f">
                 <v:textbox style="mso-fit-shape-to-text:t">
                   <w:txbxContent>
                     <w:p>
@@ -400,9 +392,6 @@
     <w:p>
       <w:pPr>
         <w:rPr>
-          <w:b/>
-          <w:bCs/>
-          <w:sz w:val="24"/>
           <w:szCs w:val="24"/>
         </w:rPr>
       </w:pPr>
@@ -410,53 +399,48 @@
     <w:p>
       <w:pPr>
         <w:rPr>
-          <w:sz w:val="24"/>
           <w:szCs w:val="24"/>
         </w:rPr>
       </w:pPr>
       <w:r>
+        <w:rPr>
+          <w:noProof/>
+        </w:rPr>
         <w:drawing>
-          <wp:anchor distT="0" distB="0" distL="114300" distR="114300" simplePos="0" relativeHeight="251662336" behindDoc="0" locked="0" layoutInCell="1" allowOverlap="1" wp14:anchorId="5DCF9CD3" wp14:editId="35C746A4">
+          <wp:anchor distT="0" distB="0" distL="114300" distR="114300" simplePos="0" relativeHeight="251662336" behindDoc="0" locked="0" layoutInCell="1" allowOverlap="1" wp14:anchorId="5DCF9CD3" wp14:editId="0DB84980">
             <wp:simplePos x="0" y="0"/>
             <wp:positionH relativeFrom="margin">
-              <wp:posOffset>1465580</wp:posOffset>
+              <wp:posOffset>1708785</wp:posOffset>
             </wp:positionH>
             <wp:positionV relativeFrom="paragraph">
-              <wp:posOffset>4445</wp:posOffset>
+              <wp:posOffset>5080</wp:posOffset>
             </wp:positionV>
-            <wp:extent cx="2809875" cy="2809875"/>
+            <wp:extent cx="2286000" cy="2286000"/>
             <wp:effectExtent l="0" t="0" r="0" b="0"/>
             <wp:wrapThrough wrapText="bothSides">
               <wp:wrapPolygon edited="0">
-                <wp:start x="9958" y="6443"/>
-                <wp:lineTo x="7322" y="6883"/>
-                <wp:lineTo x="1318" y="8494"/>
-                <wp:lineTo x="1318" y="9079"/>
-                <wp:lineTo x="293" y="9372"/>
-                <wp:lineTo x="0" y="9812"/>
-                <wp:lineTo x="293" y="11422"/>
-                <wp:lineTo x="1172" y="13765"/>
-                <wp:lineTo x="2782" y="16108"/>
-                <wp:lineTo x="2929" y="16548"/>
-                <wp:lineTo x="6736" y="18452"/>
-                <wp:lineTo x="7615" y="18452"/>
-                <wp:lineTo x="10251" y="20648"/>
-                <wp:lineTo x="10397" y="20941"/>
-                <wp:lineTo x="10983" y="20941"/>
-                <wp:lineTo x="11129" y="20648"/>
-                <wp:lineTo x="13765" y="18452"/>
-                <wp:lineTo x="14644" y="18452"/>
-                <wp:lineTo x="18452" y="16548"/>
-                <wp:lineTo x="18598" y="16108"/>
-                <wp:lineTo x="20209" y="13765"/>
-                <wp:lineTo x="21087" y="11422"/>
-                <wp:lineTo x="21380" y="9958"/>
-                <wp:lineTo x="21087" y="9226"/>
-                <wp:lineTo x="19916" y="9079"/>
-                <wp:lineTo x="20062" y="8494"/>
-                <wp:lineTo x="13912" y="6883"/>
-                <wp:lineTo x="11276" y="6443"/>
-                <wp:lineTo x="9958" y="6443"/>
+                <wp:start x="10080" y="6300"/>
+                <wp:lineTo x="7020" y="6840"/>
+                <wp:lineTo x="0" y="8820"/>
+                <wp:lineTo x="0" y="9540"/>
+                <wp:lineTo x="540" y="12420"/>
+                <wp:lineTo x="1980" y="15300"/>
+                <wp:lineTo x="2160" y="15840"/>
+                <wp:lineTo x="5940" y="18180"/>
+                <wp:lineTo x="6660" y="18180"/>
+                <wp:lineTo x="10080" y="20520"/>
+                <wp:lineTo x="10260" y="20880"/>
+                <wp:lineTo x="10980" y="20880"/>
+                <wp:lineTo x="11160" y="20520"/>
+                <wp:lineTo x="14580" y="18180"/>
+                <wp:lineTo x="15300" y="18180"/>
+                <wp:lineTo x="19080" y="15660"/>
+                <wp:lineTo x="20700" y="12420"/>
+                <wp:lineTo x="21420" y="9540"/>
+                <wp:lineTo x="21420" y="8820"/>
+                <wp:lineTo x="14040" y="6840"/>
+                <wp:lineTo x="10980" y="6300"/>
+                <wp:lineTo x="10080" y="6300"/>
               </wp:wrapPolygon>
             </wp:wrapThrough>
             <wp:docPr id="7" name="Image 7"/>
@@ -488,7 +472,7 @@
                   <pic:spPr bwMode="auto">
                     <a:xfrm>
                       <a:off x="0" y="0"/>
-                      <a:ext cx="2809875" cy="2809875"/>
+                      <a:ext cx="2286000" cy="2286000"/>
                     </a:xfrm>
                     <a:prstGeom prst="rect">
                       <a:avLst/>
@@ -510,33 +494,25 @@
           </wp:anchor>
         </w:drawing>
       </w:r>
-    </w:p>
-    <w:p>
-      <w:pPr>
-        <w:rPr>
-          <w:sz w:val="24"/>
-          <w:szCs w:val="24"/>
-        </w:rPr>
-      </w:pPr>
       <w:r>
         <w:rPr>
           <w:b/>
           <w:bCs/>
-          <w:sz w:val="24"/>
+          <w:noProof/>
           <w:szCs w:val="24"/>
         </w:rPr>
         <mc:AlternateContent>
           <mc:Choice Requires="wps">
             <w:drawing>
-              <wp:anchor distT="0" distB="0" distL="114300" distR="114300" simplePos="0" relativeHeight="251665408" behindDoc="0" locked="0" layoutInCell="1" allowOverlap="1" wp14:anchorId="7AE89300" wp14:editId="1EA3A2B7">
+              <wp:anchor distT="0" distB="0" distL="114300" distR="114300" simplePos="0" relativeHeight="251665408" behindDoc="0" locked="0" layoutInCell="1" allowOverlap="1" wp14:anchorId="7AE89300" wp14:editId="0D443BD6">
                 <wp:simplePos x="0" y="0"/>
                 <wp:positionH relativeFrom="margin">
-                  <wp:posOffset>986155</wp:posOffset>
+                  <wp:posOffset>1481455</wp:posOffset>
                 </wp:positionH>
                 <wp:positionV relativeFrom="paragraph">
-                  <wp:posOffset>255270</wp:posOffset>
+                  <wp:posOffset>252730</wp:posOffset>
                 </wp:positionV>
-                <wp:extent cx="3762375" cy="2867025"/>
+                <wp:extent cx="2714625" cy="2428875"/>
                 <wp:effectExtent l="38100" t="38100" r="123825" b="123825"/>
                 <wp:wrapNone/>
                 <wp:docPr id="9" name="Rectangle 9"/>
@@ -548,7 +524,7 @@
                       <wps:spPr>
                         <a:xfrm>
                           <a:off x="0" y="0"/>
-                          <a:ext cx="3762375" cy="2867025"/>
+                          <a:ext cx="2714625" cy="2428875"/>
                         </a:xfrm>
                         <a:prstGeom prst="rect">
                           <a:avLst/>
@@ -603,7 +579,7 @@
           </mc:Choice>
           <mc:Fallback>
             <w:pict>
-              <v:rect w14:anchorId="442C3EB7" id="Rectangle 9" o:spid="_x0000_s1026" style="position:absolute;margin-left:77.65pt;margin-top:20.1pt;width:296.25pt;height:225.75pt;z-index:251665408;visibility:visible;mso-wrap-style:square;mso-width-percent:0;mso-height-percent:0;mso-wrap-distance-left:9pt;mso-wrap-distance-top:0;mso-wrap-distance-right:9pt;mso-wrap-distance-bottom:0;mso-position-horizontal:absolute;mso-position-horizontal-relative:margin;mso-position-vertical:absolute;mso-position-vertical-relative:text;mso-width-percent:0;mso-height-percent:0;mso-width-relative:margin;mso-height-relative:margin;v-text-anchor:middle" o:gfxdata="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" filled="f" strokecolor="#e7e6e6 [3214]" strokeweight="1pt">
+              <v:rect w14:anchorId="1738F4A2" id="Rectangle 9" o:spid="_x0000_s1026" style="position:absolute;margin-left:116.65pt;margin-top:19.9pt;width:213.75pt;height:191.25pt;z-index:251665408;visibility:visible;mso-wrap-style:square;mso-width-percent:0;mso-height-percent:0;mso-wrap-distance-left:9pt;mso-wrap-distance-top:0;mso-wrap-distance-right:9pt;mso-wrap-distance-bottom:0;mso-position-horizontal:absolute;mso-position-horizontal-relative:margin;mso-position-vertical:absolute;mso-position-vertical-relative:text;mso-width-percent:0;mso-height-percent:0;mso-width-relative:margin;mso-height-relative:margin;v-text-anchor:middle" o:gfxdata="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" filled="f" strokecolor="#e7e6e6 [3214]" strokeweight="1pt">
                 <v:shadow on="t" color="black" opacity="26214f" origin="-.5,-.5" offset=".74836mm,.74836mm"/>
                 <w10:wrap anchorx="margin"/>
               </v:rect>
@@ -615,7 +591,6 @@
     <w:p>
       <w:pPr>
         <w:rPr>
-          <w:sz w:val="24"/>
           <w:szCs w:val="24"/>
         </w:rPr>
       </w:pPr>
@@ -623,7 +598,6 @@
     <w:p>
       <w:pPr>
         <w:rPr>
-          <w:sz w:val="24"/>
           <w:szCs w:val="24"/>
         </w:rPr>
       </w:pPr>
@@ -631,39 +605,14 @@
     <w:p>
       <w:pPr>
         <w:rPr>
-          <w:sz w:val="24"/>
           <w:szCs w:val="24"/>
         </w:rPr>
       </w:pPr>
     </w:p>
     <w:p>
       <w:pPr>
-        <w:rPr>
-          <w:sz w:val="24"/>
-          <w:szCs w:val="24"/>
-        </w:rPr>
-      </w:pPr>
-    </w:p>
-    <w:p>
-      <w:pPr>
-        <w:rPr>
-          <w:sz w:val="24"/>
-          <w:szCs w:val="24"/>
-        </w:rPr>
-      </w:pPr>
-    </w:p>
-    <w:p>
-      <w:pPr>
-        <w:rPr>
-          <w:sz w:val="24"/>
-          <w:szCs w:val="24"/>
-        </w:rPr>
-      </w:pPr>
-    </w:p>
-    <w:p>
-      <w:pPr>
-        <w:rPr>
-          <w:sz w:val="24"/>
+        <w:spacing w:line="600" w:lineRule="auto"/>
+        <w:rPr>
           <w:szCs w:val="24"/>
         </w:rPr>
       </w:pPr>
@@ -671,21 +620,21 @@
         <w:rPr>
           <w:b/>
           <w:bCs/>
-          <w:sz w:val="24"/>
+          <w:noProof/>
           <w:szCs w:val="24"/>
         </w:rPr>
         <mc:AlternateContent>
           <mc:Choice Requires="wps">
             <w:drawing>
-              <wp:anchor distT="45720" distB="45720" distL="114300" distR="114300" simplePos="0" relativeHeight="251664384" behindDoc="0" locked="0" layoutInCell="1" allowOverlap="1" wp14:anchorId="06128B51" wp14:editId="0F47D9C0">
+              <wp:anchor distT="45720" distB="45720" distL="114300" distR="114300" simplePos="0" relativeHeight="251664384" behindDoc="0" locked="0" layoutInCell="1" allowOverlap="1" wp14:anchorId="06128B51" wp14:editId="72245D63">
                 <wp:simplePos x="0" y="0"/>
                 <wp:positionH relativeFrom="margin">
-                  <wp:posOffset>1494155</wp:posOffset>
+                  <wp:posOffset>1475105</wp:posOffset>
                 </wp:positionH>
                 <wp:positionV relativeFrom="paragraph">
-                  <wp:posOffset>177165</wp:posOffset>
+                  <wp:posOffset>48260</wp:posOffset>
                 </wp:positionV>
-                <wp:extent cx="2752725" cy="1404620"/>
+                <wp:extent cx="2752725" cy="771525"/>
                 <wp:effectExtent l="0" t="0" r="0" b="0"/>
                 <wp:wrapSquare wrapText="bothSides"/>
                 <wp:docPr id="8" name="Zone de texte 2"/>
@@ -701,7 +650,7 @@
                       <wps:spPr bwMode="auto">
                         <a:xfrm>
                           <a:off x="0" y="0"/>
-                          <a:ext cx="2752725" cy="1404620"/>
+                          <a:ext cx="2752725" cy="771525"/>
                         </a:xfrm>
                         <a:prstGeom prst="rect">
                           <a:avLst/>
@@ -751,7 +700,7 @@
                         </w:txbxContent>
                       </wps:txbx>
                       <wps:bodyPr rot="0" vert="horz" wrap="square" lIns="91440" tIns="45720" rIns="91440" bIns="45720" anchor="t" anchorCtr="0">
-                        <a:spAutoFit/>
+                        <a:noAutofit/>
                       </wps:bodyPr>
                     </wps:wsp>
                   </a:graphicData>
@@ -760,15 +709,15 @@
                   <wp14:pctWidth>0</wp14:pctWidth>
                 </wp14:sizeRelH>
                 <wp14:sizeRelV relativeFrom="margin">
-                  <wp14:pctHeight>20000</wp14:pctHeight>
+                  <wp14:pctHeight>0</wp14:pctHeight>
                 </wp14:sizeRelV>
               </wp:anchor>
             </w:drawing>
           </mc:Choice>
           <mc:Fallback>
             <w:pict>
-              <v:shape w14:anchorId="06128B51" id="_x0000_s1027" type="#_x0000_t202" style="position:absolute;margin-left:117.65pt;margin-top:13.95pt;width:216.75pt;height:110.6pt;z-index:251664384;visibility:visible;mso-wrap-style:square;mso-width-percent:0;mso-height-percent:200;mso-wrap-distance-left:9pt;mso-wrap-distance-top:3.6pt;mso-wrap-distance-right:9pt;mso-wrap-distance-bottom:3.6pt;mso-position-horizontal:absolute;mso-position-horizontal-relative:margin;mso-position-vertical:absolute;mso-position-vertical-relative:text;mso-width-percent:0;mso-height-percent:200;mso-width-relative:margin;mso-height-relative:margin;v-text-anchor:top" o:gfxdata="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" filled="f" stroked="f">
-                <v:textbox style="mso-fit-shape-to-text:t">
+              <v:shape w14:anchorId="06128B51" id="_x0000_s1027" type="#_x0000_t202" style="position:absolute;left:0;text-align:left;margin-left:116.15pt;margin-top:3.8pt;width:216.75pt;height:60.75pt;z-index:251664384;visibility:visible;mso-wrap-style:square;mso-width-percent:0;mso-height-percent:0;mso-wrap-distance-left:9pt;mso-wrap-distance-top:3.6pt;mso-wrap-distance-right:9pt;mso-wrap-distance-bottom:3.6pt;mso-position-horizontal:absolute;mso-position-horizontal-relative:margin;mso-position-vertical:absolute;mso-position-vertical-relative:text;mso-width-percent:0;mso-height-percent:0;mso-width-relative:margin;mso-height-relative:margin;v-text-anchor:top" o:gfxdata="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" filled="f" stroked="f">
+                <v:textbox>
                   <w:txbxContent>
                     <w:p>
                       <w:pPr>
@@ -814,7 +763,6 @@
     <w:p>
       <w:pPr>
         <w:rPr>
-          <w:sz w:val="24"/>
           <w:szCs w:val="24"/>
         </w:rPr>
       </w:pPr>
@@ -822,22 +770,13 @@
     <w:p>
       <w:pPr>
         <w:rPr>
-          <w:sz w:val="24"/>
           <w:szCs w:val="24"/>
         </w:rPr>
       </w:pPr>
     </w:p>
     <w:p>
       <w:pPr>
-        <w:spacing w:line="480" w:lineRule="auto"/>
-        <w:rPr>
-          <w:sz w:val="24"/>
-          <w:szCs w:val="24"/>
-        </w:rPr>
-      </w:pPr>
-    </w:p>
-    <w:p>
-      <w:pPr>
+        <w:jc w:val="left"/>
         <w:rPr>
           <w:sz w:val="26"/>
           <w:szCs w:val="26"/>
@@ -867,41 +806,21 @@
         </w:rPr>
       </w:pPr>
       <w:r>
+        <w:rPr>
+          <w:noProof/>
+        </w:rPr>
         <w:drawing>
-          <wp:anchor distT="0" distB="0" distL="114300" distR="114300" simplePos="0" relativeHeight="251658240" behindDoc="0" locked="0" layoutInCell="1" allowOverlap="1" wp14:anchorId="614AB973" wp14:editId="4C4840DF">
+          <wp:anchor distT="0" distB="0" distL="114300" distR="114300" simplePos="0" relativeHeight="251658240" behindDoc="1" locked="0" layoutInCell="1" allowOverlap="1" wp14:anchorId="614AB973" wp14:editId="3082987C">
             <wp:simplePos x="0" y="0"/>
             <wp:positionH relativeFrom="margin">
               <wp:align>right</wp:align>
             </wp:positionH>
             <wp:positionV relativeFrom="paragraph">
-              <wp:posOffset>220345</wp:posOffset>
+              <wp:posOffset>10795</wp:posOffset>
             </wp:positionV>
             <wp:extent cx="1952625" cy="1057275"/>
             <wp:effectExtent l="0" t="0" r="9525" b="9525"/>
-            <wp:wrapThrough wrapText="bothSides">
-              <wp:wrapPolygon edited="0">
-                <wp:start x="10958" y="0"/>
-                <wp:lineTo x="8851" y="389"/>
-                <wp:lineTo x="5900" y="4281"/>
-                <wp:lineTo x="5900" y="6616"/>
-                <wp:lineTo x="843" y="7784"/>
-                <wp:lineTo x="0" y="8951"/>
-                <wp:lineTo x="0" y="14789"/>
-                <wp:lineTo x="211" y="19070"/>
-                <wp:lineTo x="2107" y="21405"/>
-                <wp:lineTo x="2318" y="21405"/>
-                <wp:lineTo x="16437" y="21405"/>
-                <wp:lineTo x="17491" y="21405"/>
-                <wp:lineTo x="21495" y="19459"/>
-                <wp:lineTo x="21495" y="9730"/>
-                <wp:lineTo x="20230" y="8562"/>
-                <wp:lineTo x="13276" y="6616"/>
-                <wp:lineTo x="17491" y="6616"/>
-                <wp:lineTo x="18123" y="5449"/>
-                <wp:lineTo x="17491" y="0"/>
-                <wp:lineTo x="10958" y="0"/>
-              </wp:wrapPolygon>
-            </wp:wrapThrough>
+            <wp:wrapNone/>
             <wp:docPr id="2" name="Image 2" descr="Normes graphiques - Université Bretagne Sud"/>
             <wp:cNvGraphicFramePr>
               <a:graphicFrameLocks xmlns:a="http://schemas.openxmlformats.org/drawingml/2006/main" noChangeAspect="1"/>
@@ -977,7 +896,6 @@
         <w:rPr>
           <w:b/>
           <w:bCs/>
-          <w:sz w:val="24"/>
           <w:szCs w:val="24"/>
         </w:rPr>
       </w:pPr>
@@ -988,66 +906,94 @@
           <w:tab w:val="left" w:pos="1545"/>
         </w:tabs>
         <w:rPr>
-          <w:sz w:val="24"/>
           <w:szCs w:val="24"/>
         </w:rPr>
       </w:pPr>
     </w:p>
     <w:p>
       <w:pPr>
-        <w:tabs>
-          <w:tab w:val="left" w:pos="1545"/>
-        </w:tabs>
-        <w:rPr>
-          <w:sz w:val="24"/>
-          <w:szCs w:val="24"/>
-        </w:rPr>
-      </w:pPr>
-    </w:p>
-    <w:p>
-      <w:pPr>
-        <w:tabs>
-          <w:tab w:val="left" w:pos="1545"/>
-        </w:tabs>
-        <w:rPr>
-          <w:sz w:val="24"/>
-          <w:szCs w:val="24"/>
-        </w:rPr>
-      </w:pPr>
-    </w:p>
-    <w:p>
-      <w:pPr>
-        <w:spacing w:line="360" w:lineRule="auto"/>
-        <w:ind w:firstLine="708"/>
-        <w:rPr>
-          <w:b/>
-          <w:bCs/>
-          <w:color w:val="0070C0"/>
-          <w:sz w:val="32"/>
-          <w:szCs w:val="32"/>
-        </w:rPr>
+        <w:pStyle w:val="Titre"/>
       </w:pPr>
       <w:bookmarkStart w:id="0" w:name="_Toc39843820"/>
       <w:r>
-        <w:rPr>
-          <w:b/>
-          <w:bCs/>
-          <w:color w:val="0070C0"/>
-          <w:sz w:val="32"/>
-          <w:szCs w:val="32"/>
-        </w:rPr>
+        <w:t>Remerciements</w:t>
+      </w:r>
+      <w:bookmarkEnd w:id="0"/>
+    </w:p>
+    <w:p>
+      <w:r>
+        <w:t xml:space="preserve">Nous tenons tout d’abord à remercier notre tutrice, Sylvie Gibet, pour la proposition et le suivi de notre projet. Merci à Frederic Raimbault pour ses retours pertinents sur notre avancement. Nous sommes reconnaissants envers Tiago Brizolara, doctorant dans l’équipe expression d’Irisa, </w:t>
+      </w:r>
+      <w:r>
+        <w:t>pour</w:t>
+      </w:r>
+      <w:r>
+        <w:t xml:space="preserve"> nous avoir donné un cours sur le logiciel PureData. </w:t>
+      </w:r>
+      <w:r>
+        <w:t>N</w:t>
+      </w:r>
+      <w:r>
+        <w:t>ous tenons à remercier Axel Jacomme</w:t>
+      </w:r>
+      <w:r>
+        <w:t xml:space="preserve"> </w:t>
+      </w:r>
+      <w:r>
+        <w:t>pour avoir été présent</w:t>
+      </w:r>
+      <w:r>
+        <w:t xml:space="preserve"> au Virtual Lab</w:t>
+      </w:r>
+      <w:r>
+        <w:t>.</w:t>
+      </w:r>
+      <w:r>
+        <w:t xml:space="preserve"> Merci à Charlotte Pelletier pour son aide sur les algorithmes de reconnaissance des gestes. Pour finir, nous remercions Mansour Tchenegon, actuellement étudiant en M2 Informatique, pour nous avoir aidé à démarrer le projet</w:t>
+      </w:r>
+      <w:r>
+        <w:t xml:space="preserve">, </w:t>
+      </w:r>
+      <w:r>
+        <w:t>en s’appuyant sur celui de l’an passé</w:t>
+      </w:r>
+      <w:r>
+        <w:t xml:space="preserve"> </w:t>
+      </w:r>
+      <w:bookmarkStart w:id="1" w:name="_GoBack"/>
+      <w:bookmarkEnd w:id="1"/>
+      <w:r>
+        <w:t>(</w:t>
+      </w:r>
+      <w:r>
+        <w:t>SONIC 2).</w:t>
+      </w:r>
+      <w:r>
+        <w:br w:type="page"/>
+      </w:r>
+    </w:p>
+    <w:p>
+      <w:pPr>
+        <w:pStyle w:val="Titre"/>
+        <w:rPr>
+          <w:b w:val="0"/>
+        </w:rPr>
+      </w:pPr>
+      <w:bookmarkStart w:id="2" w:name="_Toc39843821"/>
+      <w:r>
         <w:lastRenderedPageBreak/>
-        <w:t>Remerciements</w:t>
-      </w:r>
-      <w:bookmarkEnd w:id="0"/>
+        <w:t>Résumé</w:t>
+      </w:r>
+      <w:bookmarkEnd w:id="2"/>
     </w:p>
     <w:sdt>
       <w:sdtPr>
-        <w:id w:val="568603642"/>
+        <w:id w:val="576024622"/>
         <w:temporary/>
         <w:showingPlcHdr/>
         <w15:appearance w15:val="hidden"/>
       </w:sdtPr>
+      <w:sdtEndPr/>
       <w:sdtContent>
         <w:p>
           <w:r>
@@ -1057,43 +1003,63 @@
       </w:sdtContent>
     </w:sdt>
     <w:p>
-      <w:r>
-        <w:br w:type="page"/>
-      </w:r>
-    </w:p>
-    <w:p>
-      <w:pPr>
-        <w:spacing w:line="360" w:lineRule="auto"/>
-        <w:ind w:firstLine="708"/>
+      <w:pPr>
         <w:rPr>
           <w:b/>
           <w:bCs/>
-          <w:color w:val="0070C0"/>
-          <w:sz w:val="32"/>
-          <w:szCs w:val="32"/>
-        </w:rPr>
-      </w:pPr>
-      <w:bookmarkStart w:id="1" w:name="_Toc39843821"/>
-      <w:r>
+          <w:color w:val="000000" w:themeColor="text1"/>
+          <w:szCs w:val="24"/>
+          <w:u w:val="single"/>
+        </w:rPr>
+      </w:pPr>
+    </w:p>
+    <w:p>
+      <w:pPr>
         <w:rPr>
           <w:b/>
           <w:bCs/>
-          <w:color w:val="0070C0"/>
-          <w:sz w:val="32"/>
-          <w:szCs w:val="32"/>
-        </w:rPr>
-        <w:lastRenderedPageBreak/>
-        <w:t>Résumé</w:t>
-      </w:r>
-      <w:bookmarkEnd w:id="1"/>
+          <w:color w:val="000000" w:themeColor="text1"/>
+          <w:szCs w:val="24"/>
+        </w:rPr>
+      </w:pPr>
+      <w:r>
+        <w:rPr>
+          <w:b/>
+          <w:bCs/>
+          <w:color w:val="000000" w:themeColor="text1"/>
+          <w:szCs w:val="24"/>
+          <w:u w:val="single"/>
+        </w:rPr>
+        <w:t>MOT CLÉS</w:t>
+      </w:r>
+      <w:r>
+        <w:rPr>
+          <w:b/>
+          <w:bCs/>
+          <w:color w:val="000000" w:themeColor="text1"/>
+          <w:szCs w:val="24"/>
+        </w:rPr>
+        <w:t> :</w:t>
+      </w:r>
+    </w:p>
+    <w:p>
+      <w:pPr>
+        <w:pStyle w:val="Titre"/>
+      </w:pPr>
+      <w:bookmarkStart w:id="3" w:name="_Toc39843822"/>
+      <w:r>
+        <w:t>Summary</w:t>
+      </w:r>
+      <w:bookmarkEnd w:id="3"/>
     </w:p>
     <w:sdt>
       <w:sdtPr>
-        <w:id w:val="576024622"/>
+        <w:id w:val="2118630648"/>
         <w:temporary/>
         <w:showingPlcHdr/>
         <w15:appearance w15:val="hidden"/>
       </w:sdtPr>
+      <w:sdtEndPr/>
       <w:sdtContent>
         <w:p>
           <w:r>
@@ -1108,7 +1074,6 @@
           <w:b/>
           <w:bCs/>
           <w:color w:val="000000" w:themeColor="text1"/>
-          <w:sz w:val="24"/>
           <w:szCs w:val="24"/>
           <w:u w:val="single"/>
         </w:rPr>
@@ -1120,7 +1085,6 @@
           <w:b/>
           <w:bCs/>
           <w:color w:val="000000" w:themeColor="text1"/>
-          <w:sz w:val="24"/>
           <w:szCs w:val="24"/>
         </w:rPr>
       </w:pPr>
@@ -1129,18 +1093,16 @@
           <w:b/>
           <w:bCs/>
           <w:color w:val="000000" w:themeColor="text1"/>
-          <w:sz w:val="24"/>
           <w:szCs w:val="24"/>
           <w:u w:val="single"/>
         </w:rPr>
-        <w:t>MOT CLÉS</w:t>
+        <w:t>KEYWORDS</w:t>
       </w:r>
       <w:r>
         <w:rPr>
           <w:b/>
           <w:bCs/>
           <w:color w:val="000000" w:themeColor="text1"/>
-          <w:sz w:val="24"/>
           <w:szCs w:val="24"/>
         </w:rPr>
         <w:t> :</w:t>
@@ -1152,7 +1114,6 @@
           <w:b/>
           <w:bCs/>
           <w:color w:val="000000" w:themeColor="text1"/>
-          <w:sz w:val="24"/>
           <w:szCs w:val="24"/>
         </w:rPr>
       </w:pPr>
@@ -1163,133 +1124,24 @@
           <w:b/>
           <w:bCs/>
           <w:color w:val="000000" w:themeColor="text1"/>
-          <w:sz w:val="24"/>
           <w:szCs w:val="24"/>
         </w:rPr>
       </w:pPr>
     </w:p>
-    <w:p>
-      <w:pPr>
-        <w:spacing w:line="360" w:lineRule="auto"/>
-        <w:ind w:firstLine="708"/>
-        <w:rPr>
-          <w:b/>
-          <w:bCs/>
-          <w:color w:val="0070C0"/>
-          <w:sz w:val="32"/>
-          <w:szCs w:val="32"/>
-        </w:rPr>
-      </w:pPr>
-      <w:bookmarkStart w:id="2" w:name="_Toc39843822"/>
-      <w:r>
-        <w:rPr>
-          <w:b/>
-          <w:bCs/>
-          <w:color w:val="0070C0"/>
-          <w:sz w:val="32"/>
-          <w:szCs w:val="32"/>
-        </w:rPr>
-        <w:t>Summary</w:t>
-      </w:r>
-      <w:bookmarkEnd w:id="2"/>
-    </w:p>
-    <w:sdt>
-      <w:sdtPr>
-        <w:id w:val="2118630648"/>
-        <w:temporary/>
-        <w:showingPlcHdr/>
-        <w15:appearance w15:val="hidden"/>
-      </w:sdtPr>
-      <w:sdtContent>
-        <w:p>
-          <w:r>
-            <w:t>[Attirez l’attention du lecteur avec une citation du document ou utilisez cet espace pour mettre en valeur un point clé. Pour placer cette zone de texte n’importe où sur la page, faites-la simplement glisser.]</w:t>
-          </w:r>
-        </w:p>
-      </w:sdtContent>
-    </w:sdt>
     <w:p>
       <w:pPr>
         <w:rPr>
           <w:b/>
           <w:bCs/>
           <w:color w:val="000000" w:themeColor="text1"/>
-          <w:sz w:val="24"/>
           <w:szCs w:val="24"/>
-          <w:u w:val="single"/>
-        </w:rPr>
-      </w:pPr>
-    </w:p>
-    <w:p>
-      <w:pPr>
+        </w:rPr>
+      </w:pPr>
+      <w:r>
         <w:rPr>
           <w:b/>
           <w:bCs/>
           <w:color w:val="000000" w:themeColor="text1"/>
-          <w:sz w:val="24"/>
-          <w:szCs w:val="24"/>
-        </w:rPr>
-      </w:pPr>
-      <w:r>
-        <w:rPr>
-          <w:b/>
-          <w:bCs/>
-          <w:color w:val="000000" w:themeColor="text1"/>
-          <w:sz w:val="24"/>
-          <w:szCs w:val="24"/>
-          <w:u w:val="single"/>
-        </w:rPr>
-        <w:t>KEYWORDS</w:t>
-      </w:r>
-      <w:r>
-        <w:rPr>
-          <w:b/>
-          <w:bCs/>
-          <w:color w:val="000000" w:themeColor="text1"/>
-          <w:sz w:val="24"/>
-          <w:szCs w:val="24"/>
-        </w:rPr>
-        <w:t> :</w:t>
-      </w:r>
-    </w:p>
-    <w:p>
-      <w:pPr>
-        <w:rPr>
-          <w:b/>
-          <w:bCs/>
-          <w:color w:val="000000" w:themeColor="text1"/>
-          <w:sz w:val="24"/>
-          <w:szCs w:val="24"/>
-        </w:rPr>
-      </w:pPr>
-    </w:p>
-    <w:p>
-      <w:pPr>
-        <w:rPr>
-          <w:b/>
-          <w:bCs/>
-          <w:color w:val="000000" w:themeColor="text1"/>
-          <w:sz w:val="24"/>
-          <w:szCs w:val="24"/>
-        </w:rPr>
-      </w:pPr>
-    </w:p>
-    <w:p>
-      <w:pPr>
-        <w:rPr>
-          <w:b/>
-          <w:bCs/>
-          <w:color w:val="000000" w:themeColor="text1"/>
-          <w:sz w:val="24"/>
-          <w:szCs w:val="24"/>
-        </w:rPr>
-      </w:pPr>
-      <w:r>
-        <w:rPr>
-          <w:b/>
-          <w:bCs/>
-          <w:color w:val="000000" w:themeColor="text1"/>
-          <w:sz w:val="24"/>
           <w:szCs w:val="24"/>
         </w:rPr>
         <w:br w:type="page"/>
@@ -1297,6 +1149,12 @@
     </w:p>
     <w:sdt>
       <w:sdtPr>
+        <w:rPr>
+          <w:rFonts w:eastAsiaTheme="minorHAnsi"/>
+          <w:color w:val="auto"/>
+          <w:sz w:val="22"/>
+          <w:szCs w:val="22"/>
+        </w:rPr>
         <w:id w:val="281852153"/>
         <w:docPartObj>
           <w:docPartGallery w:val="Table of Contents"/>
@@ -1305,37 +1163,29 @@
       </w:sdtPr>
       <w:sdtEndPr>
         <w:rPr>
-          <w:rFonts w:asciiTheme="minorHAnsi" w:eastAsiaTheme="minorHAnsi" w:hAnsiTheme="minorHAnsi" w:cstheme="minorBidi"/>
+          <w:rFonts w:cstheme="minorBidi"/>
+          <w:b w:val="0"/>
           <w:bCs/>
-          <w:color w:val="auto"/>
-          <w:sz w:val="22"/>
-          <w:szCs w:val="22"/>
-          <w:lang w:eastAsia="en-US"/>
+          <w:spacing w:val="0"/>
+          <w:kern w:val="0"/>
+          <w:sz w:val="24"/>
         </w:rPr>
       </w:sdtEndPr>
       <w:sdtContent>
         <w:p>
           <w:pPr>
-            <w:pStyle w:val="En-ttedetabledesmatires"/>
-            <w:ind w:left="0" w:firstLine="708"/>
+            <w:pStyle w:val="Titre"/>
             <w:rPr>
-              <w:rFonts w:asciiTheme="minorHAnsi" w:eastAsiaTheme="minorHAnsi" w:hAnsiTheme="minorHAnsi" w:cstheme="minorBidi"/>
-              <w:bCs/>
-              <w:color w:val="0070C0"/>
-              <w:lang w:eastAsia="en-US"/>
+              <w:rFonts w:eastAsiaTheme="minorHAnsi"/>
             </w:rPr>
           </w:pPr>
           <w:r>
             <w:rPr>
-              <w:rFonts w:asciiTheme="minorHAnsi" w:eastAsiaTheme="minorHAnsi" w:hAnsiTheme="minorHAnsi" w:cstheme="minorBidi"/>
-              <w:bCs/>
-              <w:color w:val="0070C0"/>
-              <w:lang w:eastAsia="en-US"/>
+              <w:rFonts w:eastAsiaTheme="minorHAnsi"/>
             </w:rPr>
             <w:t>Table des matières</w:t>
           </w:r>
         </w:p>
-        <w:p/>
         <w:p>
           <w:pPr>
             <w:pStyle w:val="TM1"/>
@@ -1346,6 +1196,7 @@
             <w:rPr>
               <w:rFonts w:eastAsiaTheme="minorEastAsia"/>
               <w:noProof/>
+              <w:sz w:val="22"/>
               <w:lang w:eastAsia="fr-FR"/>
             </w:rPr>
           </w:pPr>
@@ -1358,7 +1209,7 @@
           <w:r>
             <w:fldChar w:fldCharType="separate"/>
           </w:r>
-          <w:hyperlink w:anchor="_Toc39846708" w:history="1">
+          <w:hyperlink w:anchor="_Toc39952930" w:history="1">
             <w:r>
               <w:rPr>
                 <w:rStyle w:val="Lienhypertexte"/>
@@ -1370,6 +1221,7 @@
               <w:rPr>
                 <w:rFonts w:eastAsiaTheme="minorEastAsia"/>
                 <w:noProof/>
+                <w:sz w:val="22"/>
                 <w:lang w:eastAsia="fr-FR"/>
               </w:rPr>
               <w:tab/>
@@ -1400,7 +1252,7 @@
                 <w:noProof/>
                 <w:webHidden/>
               </w:rPr>
-              <w:instrText xml:space="preserve"> PAGEREF _Toc39846708 \h </w:instrText>
+              <w:instrText xml:space="preserve"> PAGEREF _Toc39952930 \h </w:instrText>
             </w:r>
             <w:r>
               <w:rPr>
@@ -1441,10 +1293,11 @@
             <w:rPr>
               <w:rFonts w:eastAsiaTheme="minorEastAsia"/>
               <w:noProof/>
+              <w:sz w:val="22"/>
               <w:lang w:eastAsia="fr-FR"/>
             </w:rPr>
           </w:pPr>
-          <w:hyperlink w:anchor="_Toc39846709" w:history="1">
+          <w:hyperlink w:anchor="_Toc39952931" w:history="1">
             <w:r>
               <w:rPr>
                 <w:rStyle w:val="Lienhypertexte"/>
@@ -1456,6 +1309,7 @@
               <w:rPr>
                 <w:rFonts w:eastAsiaTheme="minorEastAsia"/>
                 <w:noProof/>
+                <w:sz w:val="22"/>
                 <w:lang w:eastAsia="fr-FR"/>
               </w:rPr>
               <w:tab/>
@@ -1486,7 +1340,7 @@
                 <w:noProof/>
                 <w:webHidden/>
               </w:rPr>
-              <w:instrText xml:space="preserve"> PAGEREF _Toc39846709 \h </w:instrText>
+              <w:instrText xml:space="preserve"> PAGEREF _Toc39952931 \h </w:instrText>
             </w:r>
             <w:r>
               <w:rPr>
@@ -1527,10 +1381,11 @@
             <w:rPr>
               <w:rFonts w:eastAsiaTheme="minorEastAsia"/>
               <w:noProof/>
+              <w:sz w:val="22"/>
               <w:lang w:eastAsia="fr-FR"/>
             </w:rPr>
           </w:pPr>
-          <w:hyperlink w:anchor="_Toc39846710" w:history="1">
+          <w:hyperlink w:anchor="_Toc39952932" w:history="1">
             <w:r>
               <w:rPr>
                 <w:rStyle w:val="Lienhypertexte"/>
@@ -1542,6 +1397,7 @@
               <w:rPr>
                 <w:rFonts w:eastAsiaTheme="minorEastAsia"/>
                 <w:noProof/>
+                <w:sz w:val="22"/>
                 <w:lang w:eastAsia="fr-FR"/>
               </w:rPr>
               <w:tab/>
@@ -1572,7 +1428,7 @@
                 <w:noProof/>
                 <w:webHidden/>
               </w:rPr>
-              <w:instrText xml:space="preserve"> PAGEREF _Toc39846710 \h </w:instrText>
+              <w:instrText xml:space="preserve"> PAGEREF _Toc39952932 \h </w:instrText>
             </w:r>
             <w:r>
               <w:rPr>
@@ -1593,6 +1449,252 @@
                 <w:webHidden/>
               </w:rPr>
               <w:t>1</w:t>
+            </w:r>
+            <w:r>
+              <w:rPr>
+                <w:noProof/>
+                <w:webHidden/>
+              </w:rPr>
+              <w:fldChar w:fldCharType="end"/>
+            </w:r>
+          </w:hyperlink>
+        </w:p>
+        <w:p>
+          <w:pPr>
+            <w:pStyle w:val="TM3"/>
+            <w:tabs>
+              <w:tab w:val="left" w:pos="1320"/>
+              <w:tab w:val="right" w:leader="dot" w:pos="9062"/>
+            </w:tabs>
+            <w:rPr>
+              <w:noProof/>
+            </w:rPr>
+          </w:pPr>
+          <w:hyperlink w:anchor="_Toc39952933" w:history="1">
+            <w:r>
+              <w:rPr>
+                <w:rStyle w:val="Lienhypertexte"/>
+                <w:noProof/>
+              </w:rPr>
+              <w:t>1.2.1.</w:t>
+            </w:r>
+            <w:r>
+              <w:rPr>
+                <w:noProof/>
+              </w:rPr>
+              <w:tab/>
+            </w:r>
+            <w:r>
+              <w:rPr>
+                <w:rStyle w:val="Lienhypertexte"/>
+                <w:noProof/>
+              </w:rPr>
+              <w:t>Analyse synthèse et reconnaissance de gestes expressifs</w:t>
+            </w:r>
+            <w:r>
+              <w:rPr>
+                <w:noProof/>
+                <w:webHidden/>
+              </w:rPr>
+              <w:tab/>
+            </w:r>
+            <w:r>
+              <w:rPr>
+                <w:noProof/>
+                <w:webHidden/>
+              </w:rPr>
+              <w:fldChar w:fldCharType="begin"/>
+            </w:r>
+            <w:r>
+              <w:rPr>
+                <w:noProof/>
+                <w:webHidden/>
+              </w:rPr>
+              <w:instrText xml:space="preserve"> PAGEREF _Toc39952933 \h </w:instrText>
+            </w:r>
+            <w:r>
+              <w:rPr>
+                <w:noProof/>
+                <w:webHidden/>
+              </w:rPr>
+            </w:r>
+            <w:r>
+              <w:rPr>
+                <w:noProof/>
+                <w:webHidden/>
+              </w:rPr>
+              <w:fldChar w:fldCharType="separate"/>
+            </w:r>
+            <w:r>
+              <w:rPr>
+                <w:noProof/>
+                <w:webHidden/>
+              </w:rPr>
+              <w:t>1</w:t>
+            </w:r>
+            <w:r>
+              <w:rPr>
+                <w:noProof/>
+                <w:webHidden/>
+              </w:rPr>
+              <w:fldChar w:fldCharType="end"/>
+            </w:r>
+          </w:hyperlink>
+        </w:p>
+        <w:p>
+          <w:pPr>
+            <w:pStyle w:val="TM3"/>
+            <w:tabs>
+              <w:tab w:val="left" w:pos="1320"/>
+              <w:tab w:val="right" w:leader="dot" w:pos="9062"/>
+            </w:tabs>
+            <w:rPr>
+              <w:noProof/>
+            </w:rPr>
+          </w:pPr>
+          <w:hyperlink w:anchor="_Toc39952934" w:history="1">
+            <w:r>
+              <w:rPr>
+                <w:rStyle w:val="Lienhypertexte"/>
+                <w:noProof/>
+              </w:rPr>
+              <w:t>1.2.2.</w:t>
+            </w:r>
+            <w:r>
+              <w:rPr>
+                <w:noProof/>
+              </w:rPr>
+              <w:tab/>
+            </w:r>
+            <w:r>
+              <w:rPr>
+                <w:rStyle w:val="Lienhypertexte"/>
+                <w:noProof/>
+              </w:rPr>
+              <w:t>Synthèse de parole expressive</w:t>
+            </w:r>
+            <w:r>
+              <w:rPr>
+                <w:noProof/>
+                <w:webHidden/>
+              </w:rPr>
+              <w:tab/>
+            </w:r>
+            <w:r>
+              <w:rPr>
+                <w:noProof/>
+                <w:webHidden/>
+              </w:rPr>
+              <w:fldChar w:fldCharType="begin"/>
+            </w:r>
+            <w:r>
+              <w:rPr>
+                <w:noProof/>
+                <w:webHidden/>
+              </w:rPr>
+              <w:instrText xml:space="preserve"> PAGEREF _Toc39952934 \h </w:instrText>
+            </w:r>
+            <w:r>
+              <w:rPr>
+                <w:noProof/>
+                <w:webHidden/>
+              </w:rPr>
+            </w:r>
+            <w:r>
+              <w:rPr>
+                <w:noProof/>
+                <w:webHidden/>
+              </w:rPr>
+              <w:fldChar w:fldCharType="separate"/>
+            </w:r>
+            <w:r>
+              <w:rPr>
+                <w:noProof/>
+                <w:webHidden/>
+              </w:rPr>
+              <w:t>1</w:t>
+            </w:r>
+            <w:r>
+              <w:rPr>
+                <w:noProof/>
+                <w:webHidden/>
+              </w:rPr>
+              <w:fldChar w:fldCharType="end"/>
+            </w:r>
+          </w:hyperlink>
+        </w:p>
+        <w:p>
+          <w:pPr>
+            <w:pStyle w:val="TM3"/>
+            <w:tabs>
+              <w:tab w:val="left" w:pos="1320"/>
+              <w:tab w:val="right" w:leader="dot" w:pos="9062"/>
+            </w:tabs>
+            <w:rPr>
+              <w:noProof/>
+            </w:rPr>
+          </w:pPr>
+          <w:hyperlink w:anchor="_Toc39952935" w:history="1">
+            <w:r>
+              <w:rPr>
+                <w:rStyle w:val="Lienhypertexte"/>
+                <w:noProof/>
+              </w:rPr>
+              <w:t>1.2.3.</w:t>
+            </w:r>
+            <w:r>
+              <w:rPr>
+                <w:noProof/>
+              </w:rPr>
+              <w:tab/>
+            </w:r>
+            <w:r>
+              <w:rPr>
+                <w:rStyle w:val="Lienhypertexte"/>
+                <w:noProof/>
+              </w:rPr>
+              <w:t>Expressivité dans les textes, fouilles de textes</w:t>
+            </w:r>
+            <w:r>
+              <w:rPr>
+                <w:noProof/>
+                <w:webHidden/>
+              </w:rPr>
+              <w:tab/>
+            </w:r>
+            <w:r>
+              <w:rPr>
+                <w:noProof/>
+                <w:webHidden/>
+              </w:rPr>
+              <w:fldChar w:fldCharType="begin"/>
+            </w:r>
+            <w:r>
+              <w:rPr>
+                <w:noProof/>
+                <w:webHidden/>
+              </w:rPr>
+              <w:instrText xml:space="preserve"> PAGEREF _Toc39952935 \h </w:instrText>
+            </w:r>
+            <w:r>
+              <w:rPr>
+                <w:noProof/>
+                <w:webHidden/>
+              </w:rPr>
+            </w:r>
+            <w:r>
+              <w:rPr>
+                <w:noProof/>
+                <w:webHidden/>
+              </w:rPr>
+              <w:fldChar w:fldCharType="separate"/>
+            </w:r>
+            <w:r>
+              <w:rPr>
+                <w:noProof/>
+                <w:webHidden/>
+              </w:rPr>
+              <w:t>2</w:t>
             </w:r>
             <w:r>
               <w:rPr>
@@ -1613,10 +1715,11 @@
             <w:rPr>
               <w:rFonts w:eastAsiaTheme="minorEastAsia"/>
               <w:noProof/>
+              <w:sz w:val="22"/>
               <w:lang w:eastAsia="fr-FR"/>
             </w:rPr>
           </w:pPr>
-          <w:hyperlink w:anchor="_Toc39846711" w:history="1">
+          <w:hyperlink w:anchor="_Toc39952936" w:history="1">
             <w:r>
               <w:rPr>
                 <w:rStyle w:val="Lienhypertexte"/>
@@ -1628,6 +1731,7 @@
               <w:rPr>
                 <w:rFonts w:eastAsiaTheme="minorEastAsia"/>
                 <w:noProof/>
+                <w:sz w:val="22"/>
                 <w:lang w:eastAsia="fr-FR"/>
               </w:rPr>
               <w:tab/>
@@ -1658,7 +1762,7 @@
                 <w:noProof/>
                 <w:webHidden/>
               </w:rPr>
-              <w:instrText xml:space="preserve"> PAGEREF _Toc39846711 \h </w:instrText>
+              <w:instrText xml:space="preserve"> PAGEREF _Toc39952936 \h </w:instrText>
             </w:r>
             <w:r>
               <w:rPr>
@@ -1678,7 +1782,7 @@
                 <w:noProof/>
                 <w:webHidden/>
               </w:rPr>
-              <w:t>1</w:t>
+              <w:t>2</w:t>
             </w:r>
             <w:r>
               <w:rPr>
@@ -1693,16 +1797,17 @@
           <w:pPr>
             <w:pStyle w:val="TM1"/>
             <w:tabs>
-              <w:tab w:val="left" w:pos="440"/>
+              <w:tab w:val="left" w:pos="480"/>
               <w:tab w:val="right" w:leader="dot" w:pos="9062"/>
             </w:tabs>
             <w:rPr>
               <w:rFonts w:eastAsiaTheme="minorEastAsia"/>
               <w:noProof/>
+              <w:sz w:val="22"/>
               <w:lang w:eastAsia="fr-FR"/>
             </w:rPr>
           </w:pPr>
-          <w:hyperlink w:anchor="_Toc39846712" w:history="1">
+          <w:hyperlink w:anchor="_Toc39952937" w:history="1">
             <w:r>
               <w:rPr>
                 <w:rStyle w:val="Lienhypertexte"/>
@@ -1714,6 +1819,7 @@
               <w:rPr>
                 <w:rFonts w:eastAsiaTheme="minorEastAsia"/>
                 <w:noProof/>
+                <w:sz w:val="22"/>
                 <w:lang w:eastAsia="fr-FR"/>
               </w:rPr>
               <w:tab/>
@@ -1744,7 +1850,7 @@
                 <w:noProof/>
                 <w:webHidden/>
               </w:rPr>
-              <w:instrText xml:space="preserve"> PAGEREF _Toc39846712 \h </w:instrText>
+              <w:instrText xml:space="preserve"> PAGEREF _Toc39952937 \h </w:instrText>
             </w:r>
             <w:r>
               <w:rPr>
@@ -1764,7 +1870,7 @@
                 <w:noProof/>
                 <w:webHidden/>
               </w:rPr>
-              <w:t>2</w:t>
+              <w:t>3</w:t>
             </w:r>
             <w:r>
               <w:rPr>
@@ -1785,10 +1891,11 @@
             <w:rPr>
               <w:rFonts w:eastAsiaTheme="minorEastAsia"/>
               <w:noProof/>
+              <w:sz w:val="22"/>
               <w:lang w:eastAsia="fr-FR"/>
             </w:rPr>
           </w:pPr>
-          <w:hyperlink w:anchor="_Toc39846713" w:history="1">
+          <w:hyperlink w:anchor="_Toc39952938" w:history="1">
             <w:r>
               <w:rPr>
                 <w:rStyle w:val="Lienhypertexte"/>
@@ -1800,6 +1907,7 @@
               <w:rPr>
                 <w:rFonts w:eastAsiaTheme="minorEastAsia"/>
                 <w:noProof/>
+                <w:sz w:val="22"/>
                 <w:lang w:eastAsia="fr-FR"/>
               </w:rPr>
               <w:tab/>
@@ -1830,7 +1938,7 @@
                 <w:noProof/>
                 <w:webHidden/>
               </w:rPr>
-              <w:instrText xml:space="preserve"> PAGEREF _Toc39846713 \h </w:instrText>
+              <w:instrText xml:space="preserve"> PAGEREF _Toc39952938 \h </w:instrText>
             </w:r>
             <w:r>
               <w:rPr>
@@ -1850,7 +1958,7 @@
                 <w:noProof/>
                 <w:webHidden/>
               </w:rPr>
-              <w:t>2</w:t>
+              <w:t>3</w:t>
             </w:r>
             <w:r>
               <w:rPr>
@@ -1871,10 +1979,11 @@
             <w:rPr>
               <w:rFonts w:eastAsiaTheme="minorEastAsia"/>
               <w:noProof/>
+              <w:sz w:val="22"/>
               <w:lang w:eastAsia="fr-FR"/>
             </w:rPr>
           </w:pPr>
-          <w:hyperlink w:anchor="_Toc39846714" w:history="1">
+          <w:hyperlink w:anchor="_Toc39952939" w:history="1">
             <w:r>
               <w:rPr>
                 <w:rStyle w:val="Lienhypertexte"/>
@@ -1886,6 +1995,7 @@
               <w:rPr>
                 <w:rFonts w:eastAsiaTheme="minorEastAsia"/>
                 <w:noProof/>
+                <w:sz w:val="22"/>
                 <w:lang w:eastAsia="fr-FR"/>
               </w:rPr>
               <w:tab/>
@@ -1916,7 +2026,7 @@
                 <w:noProof/>
                 <w:webHidden/>
               </w:rPr>
-              <w:instrText xml:space="preserve"> PAGEREF _Toc39846714 \h </w:instrText>
+              <w:instrText xml:space="preserve"> PAGEREF _Toc39952939 \h </w:instrText>
             </w:r>
             <w:r>
               <w:rPr>
@@ -1936,7 +2046,7 @@
                 <w:noProof/>
                 <w:webHidden/>
               </w:rPr>
-              <w:t>2</w:t>
+              <w:t>3</w:t>
             </w:r>
             <w:r>
               <w:rPr>
@@ -1951,16 +2061,17 @@
           <w:pPr>
             <w:pStyle w:val="TM1"/>
             <w:tabs>
-              <w:tab w:val="left" w:pos="440"/>
+              <w:tab w:val="left" w:pos="480"/>
               <w:tab w:val="right" w:leader="dot" w:pos="9062"/>
             </w:tabs>
             <w:rPr>
               <w:rFonts w:eastAsiaTheme="minorEastAsia"/>
               <w:noProof/>
+              <w:sz w:val="22"/>
               <w:lang w:eastAsia="fr-FR"/>
             </w:rPr>
           </w:pPr>
-          <w:hyperlink w:anchor="_Toc39846715" w:history="1">
+          <w:hyperlink w:anchor="_Toc39952940" w:history="1">
             <w:r>
               <w:rPr>
                 <w:rStyle w:val="Lienhypertexte"/>
@@ -1972,6 +2083,7 @@
               <w:rPr>
                 <w:rFonts w:eastAsiaTheme="minorEastAsia"/>
                 <w:noProof/>
+                <w:sz w:val="22"/>
                 <w:lang w:eastAsia="fr-FR"/>
               </w:rPr>
               <w:tab/>
@@ -2002,7 +2114,7 @@
                 <w:noProof/>
                 <w:webHidden/>
               </w:rPr>
-              <w:instrText xml:space="preserve"> PAGEREF _Toc39846715 \h </w:instrText>
+              <w:instrText xml:space="preserve"> PAGEREF _Toc39952940 \h </w:instrText>
             </w:r>
             <w:r>
               <w:rPr>
@@ -2022,7 +2134,7 @@
                 <w:noProof/>
                 <w:webHidden/>
               </w:rPr>
-              <w:t>3</w:t>
+              <w:t>4</w:t>
             </w:r>
             <w:r>
               <w:rPr>
@@ -2043,10 +2155,11 @@
             <w:rPr>
               <w:rFonts w:eastAsiaTheme="minorEastAsia"/>
               <w:noProof/>
+              <w:sz w:val="22"/>
               <w:lang w:eastAsia="fr-FR"/>
             </w:rPr>
           </w:pPr>
-          <w:hyperlink w:anchor="_Toc39846716" w:history="1">
+          <w:hyperlink w:anchor="_Toc39952941" w:history="1">
             <w:r>
               <w:rPr>
                 <w:rStyle w:val="Lienhypertexte"/>
@@ -2058,6 +2171,7 @@
               <w:rPr>
                 <w:rFonts w:eastAsiaTheme="minorEastAsia"/>
                 <w:noProof/>
+                <w:sz w:val="22"/>
                 <w:lang w:eastAsia="fr-FR"/>
               </w:rPr>
               <w:tab/>
@@ -2088,7 +2202,7 @@
                 <w:noProof/>
                 <w:webHidden/>
               </w:rPr>
-              <w:instrText xml:space="preserve"> PAGEREF _Toc39846716 \h </w:instrText>
+              <w:instrText xml:space="preserve"> PAGEREF _Toc39952941 \h </w:instrText>
             </w:r>
             <w:r>
               <w:rPr>
@@ -2108,7 +2222,7 @@
                 <w:noProof/>
                 <w:webHidden/>
               </w:rPr>
-              <w:t>3</w:t>
+              <w:t>4</w:t>
             </w:r>
             <w:r>
               <w:rPr>
@@ -2129,10 +2243,11 @@
             <w:rPr>
               <w:rFonts w:eastAsiaTheme="minorEastAsia"/>
               <w:noProof/>
+              <w:sz w:val="22"/>
               <w:lang w:eastAsia="fr-FR"/>
             </w:rPr>
           </w:pPr>
-          <w:hyperlink w:anchor="_Toc39846717" w:history="1">
+          <w:hyperlink w:anchor="_Toc39952942" w:history="1">
             <w:r>
               <w:rPr>
                 <w:rStyle w:val="Lienhypertexte"/>
@@ -2144,6 +2259,7 @@
               <w:rPr>
                 <w:rFonts w:eastAsiaTheme="minorEastAsia"/>
                 <w:noProof/>
+                <w:sz w:val="22"/>
                 <w:lang w:eastAsia="fr-FR"/>
               </w:rPr>
               <w:tab/>
@@ -2174,7 +2290,7 @@
                 <w:noProof/>
                 <w:webHidden/>
               </w:rPr>
-              <w:instrText xml:space="preserve"> PAGEREF _Toc39846717 \h </w:instrText>
+              <w:instrText xml:space="preserve"> PAGEREF _Toc39952942 \h </w:instrText>
             </w:r>
             <w:r>
               <w:rPr>
@@ -2194,7 +2310,7 @@
                 <w:noProof/>
                 <w:webHidden/>
               </w:rPr>
-              <w:t>3</w:t>
+              <w:t>4</w:t>
             </w:r>
             <w:r>
               <w:rPr>
@@ -2215,10 +2331,11 @@
             <w:rPr>
               <w:rFonts w:eastAsiaTheme="minorEastAsia"/>
               <w:noProof/>
+              <w:sz w:val="22"/>
               <w:lang w:eastAsia="fr-FR"/>
             </w:rPr>
           </w:pPr>
-          <w:hyperlink w:anchor="_Toc39846718" w:history="1">
+          <w:hyperlink w:anchor="_Toc39952943" w:history="1">
             <w:r>
               <w:rPr>
                 <w:rStyle w:val="Lienhypertexte"/>
@@ -2230,6 +2347,7 @@
               <w:rPr>
                 <w:rFonts w:eastAsiaTheme="minorEastAsia"/>
                 <w:noProof/>
+                <w:sz w:val="22"/>
                 <w:lang w:eastAsia="fr-FR"/>
               </w:rPr>
               <w:tab/>
@@ -2260,7 +2378,7 @@
                 <w:noProof/>
                 <w:webHidden/>
               </w:rPr>
-              <w:instrText xml:space="preserve"> PAGEREF _Toc39846718 \h </w:instrText>
+              <w:instrText xml:space="preserve"> PAGEREF _Toc39952943 \h </w:instrText>
             </w:r>
             <w:r>
               <w:rPr>
@@ -2280,7 +2398,7 @@
                 <w:noProof/>
                 <w:webHidden/>
               </w:rPr>
-              <w:t>3</w:t>
+              <w:t>4</w:t>
             </w:r>
             <w:r>
               <w:rPr>
@@ -2301,10 +2419,11 @@
             <w:rPr>
               <w:rFonts w:eastAsiaTheme="minorEastAsia"/>
               <w:noProof/>
+              <w:sz w:val="22"/>
               <w:lang w:eastAsia="fr-FR"/>
             </w:rPr>
           </w:pPr>
-          <w:hyperlink w:anchor="_Toc39846719" w:history="1">
+          <w:hyperlink w:anchor="_Toc39952944" w:history="1">
             <w:r>
               <w:rPr>
                 <w:rStyle w:val="Lienhypertexte"/>
@@ -2316,6 +2435,7 @@
               <w:rPr>
                 <w:rFonts w:eastAsiaTheme="minorEastAsia"/>
                 <w:noProof/>
+                <w:sz w:val="22"/>
                 <w:lang w:eastAsia="fr-FR"/>
               </w:rPr>
               <w:tab/>
@@ -2346,7 +2466,7 @@
                 <w:noProof/>
                 <w:webHidden/>
               </w:rPr>
-              <w:instrText xml:space="preserve"> PAGEREF _Toc39846719 \h </w:instrText>
+              <w:instrText xml:space="preserve"> PAGEREF _Toc39952944 \h </w:instrText>
             </w:r>
             <w:r>
               <w:rPr>
@@ -2366,7 +2486,7 @@
                 <w:noProof/>
                 <w:webHidden/>
               </w:rPr>
-              <w:t>3</w:t>
+              <w:t>5</w:t>
             </w:r>
             <w:r>
               <w:rPr>
@@ -2381,16 +2501,17 @@
           <w:pPr>
             <w:pStyle w:val="TM1"/>
             <w:tabs>
-              <w:tab w:val="left" w:pos="440"/>
+              <w:tab w:val="left" w:pos="480"/>
               <w:tab w:val="right" w:leader="dot" w:pos="9062"/>
             </w:tabs>
             <w:rPr>
               <w:rFonts w:eastAsiaTheme="minorEastAsia"/>
               <w:noProof/>
+              <w:sz w:val="22"/>
               <w:lang w:eastAsia="fr-FR"/>
             </w:rPr>
           </w:pPr>
-          <w:hyperlink w:anchor="_Toc39846720" w:history="1">
+          <w:hyperlink w:anchor="_Toc39952945" w:history="1">
             <w:r>
               <w:rPr>
                 <w:rStyle w:val="Lienhypertexte"/>
@@ -2402,6 +2523,7 @@
               <w:rPr>
                 <w:rFonts w:eastAsiaTheme="minorEastAsia"/>
                 <w:noProof/>
+                <w:sz w:val="22"/>
                 <w:lang w:eastAsia="fr-FR"/>
               </w:rPr>
               <w:tab/>
@@ -2432,7 +2554,7 @@
                 <w:noProof/>
                 <w:webHidden/>
               </w:rPr>
-              <w:instrText xml:space="preserve"> PAGEREF _Toc39846720 \h </w:instrText>
+              <w:instrText xml:space="preserve"> PAGEREF _Toc39952945 \h </w:instrText>
             </w:r>
             <w:r>
               <w:rPr>
@@ -2452,7 +2574,7 @@
                 <w:noProof/>
                 <w:webHidden/>
               </w:rPr>
-              <w:t>4</w:t>
+              <w:t>6</w:t>
             </w:r>
             <w:r>
               <w:rPr>
@@ -2467,16 +2589,17 @@
           <w:pPr>
             <w:pStyle w:val="TM1"/>
             <w:tabs>
-              <w:tab w:val="left" w:pos="440"/>
+              <w:tab w:val="left" w:pos="480"/>
               <w:tab w:val="right" w:leader="dot" w:pos="9062"/>
             </w:tabs>
             <w:rPr>
               <w:rFonts w:eastAsiaTheme="minorEastAsia"/>
               <w:noProof/>
+              <w:sz w:val="22"/>
               <w:lang w:eastAsia="fr-FR"/>
             </w:rPr>
           </w:pPr>
-          <w:hyperlink w:anchor="_Toc39846721" w:history="1">
+          <w:hyperlink w:anchor="_Toc39952946" w:history="1">
             <w:r>
               <w:rPr>
                 <w:rStyle w:val="Lienhypertexte"/>
@@ -2488,6 +2611,7 @@
               <w:rPr>
                 <w:rFonts w:eastAsiaTheme="minorEastAsia"/>
                 <w:noProof/>
+                <w:sz w:val="22"/>
                 <w:lang w:eastAsia="fr-FR"/>
               </w:rPr>
               <w:tab/>
@@ -2518,7 +2642,7 @@
                 <w:noProof/>
                 <w:webHidden/>
               </w:rPr>
-              <w:instrText xml:space="preserve"> PAGEREF _Toc39846721 \h </w:instrText>
+              <w:instrText xml:space="preserve"> PAGEREF _Toc39952946 \h </w:instrText>
             </w:r>
             <w:r>
               <w:rPr>
@@ -2538,7 +2662,7 @@
                 <w:noProof/>
                 <w:webHidden/>
               </w:rPr>
-              <w:t>5</w:t>
+              <w:t>7</w:t>
             </w:r>
             <w:r>
               <w:rPr>
@@ -2586,14 +2710,13 @@
           <w:numId w:val="3"/>
         </w:numPr>
       </w:pPr>
-      <w:bookmarkStart w:id="3" w:name="_Toc39846708"/>
+      <w:bookmarkStart w:id="4" w:name="_Toc39952930"/>
       <w:r>
         <w:lastRenderedPageBreak/>
         <w:t>Contexte</w:t>
       </w:r>
-      <w:bookmarkEnd w:id="3"/>
-    </w:p>
-    <w:p/>
+      <w:bookmarkEnd w:id="4"/>
+    </w:p>
     <w:p>
       <w:pPr>
         <w:pStyle w:val="Titre2"/>
@@ -2602,20 +2725,182 @@
           <w:numId w:val="3"/>
         </w:numPr>
       </w:pPr>
-      <w:bookmarkStart w:id="4" w:name="_Toc39846709"/>
+      <w:bookmarkStart w:id="5" w:name="_Toc39952931"/>
       <w:r>
         <w:t>Équipe de recherche</w:t>
       </w:r>
-      <w:bookmarkEnd w:id="4"/>
-    </w:p>
-    <w:p/>
+      <w:bookmarkEnd w:id="5"/>
+    </w:p>
+    <w:p>
+      <w:r>
+        <w:t xml:space="preserve">L'Équipe de recherche </w:t>
+      </w:r>
+      <w:r>
+        <w:rPr>
+          <w:i/>
+          <w:iCs/>
+        </w:rPr>
+        <w:t xml:space="preserve">Expression </w:t>
+      </w:r>
+      <w:r>
+        <w:t xml:space="preserve">est basée en Bretagne, située dans les villes de Vannes, Lannion et Lorient. Elle est composée d’une cinquantaine de membres dont </w:t>
+      </w:r>
+      <w:r>
+        <w:rPr>
+          <w:b/>
+          <w:bCs/>
+        </w:rPr>
+        <w:t>Sylvie Gibet</w:t>
+      </w:r>
+      <w:r>
+        <w:t>, notre tutrice de projet.</w:t>
+      </w:r>
+    </w:p>
+    <w:p>
+      <w:r>
+        <w:t>Cette équipe a pour grande objectif d’étudier le langage humain, que ça soit le geste, la parole ou le texte. Les grandes thématiques que l’équipe aborde sont</w:t>
+      </w:r>
+      <w:r>
+        <w:t xml:space="preserve"> « l’analyse</w:t>
+      </w:r>
+      <w:r>
+        <w:t xml:space="preserve"> synthèse et reconnaissance de gestes expressifs », la « </w:t>
+      </w:r>
+      <w:r>
+        <w:t>s</w:t>
+      </w:r>
+      <w:r>
+        <w:t>ynthèse de parole expressive » et l'Expressivité dans les textes, fouilles de textes », nous allons maintenant détailler ces thématiques.</w:t>
+      </w:r>
+    </w:p>
+    <w:p>
+      <w:pPr>
+        <w:pStyle w:val="Titre2"/>
+        <w:numPr>
+          <w:ilvl w:val="1"/>
+          <w:numId w:val="3"/>
+        </w:numPr>
+      </w:pPr>
+      <w:bookmarkStart w:id="6" w:name="_Toc39952932"/>
+      <w:r>
+        <w:t>Thématique</w:t>
+      </w:r>
+      <w:bookmarkEnd w:id="6"/>
+    </w:p>
+    <w:p>
+      <w:pPr>
+        <w:pStyle w:val="Titre3"/>
+        <w:numPr>
+          <w:ilvl w:val="2"/>
+          <w:numId w:val="3"/>
+        </w:numPr>
+      </w:pPr>
+      <w:bookmarkStart w:id="7" w:name="_Toc39952933"/>
+      <w:r>
+        <w:t>A</w:t>
+      </w:r>
+      <w:r>
+        <w:t>nalyse</w:t>
+      </w:r>
+      <w:r>
+        <w:t xml:space="preserve"> synthèse et reconnaissance de gestes expressifs</w:t>
+      </w:r>
+      <w:bookmarkEnd w:id="7"/>
+    </w:p>
+    <w:p>
+      <w:r>
+        <w:t>Cette thématique vise à tirer des caractéristiques de hauts niveaux des gestes, à partir de caractéristiques de bas niveau. On cherche à déterminer la signification d’un geste à partir de données brutes capturées grâce à des capteurs utilisant des technologies de pointes. On pourra utiliser cette technologie dans les domaines de l’art, du jeu ou encore de la santé.</w:t>
+      </w:r>
+    </w:p>
+    <w:p>
+      <w:pPr>
+        <w:pStyle w:val="Titre3"/>
+        <w:numPr>
+          <w:ilvl w:val="2"/>
+          <w:numId w:val="3"/>
+        </w:numPr>
+      </w:pPr>
+      <w:bookmarkStart w:id="8" w:name="_Toc39952934"/>
+      <w:r>
+        <w:t>Synthèse de parole expressive</w:t>
+      </w:r>
+      <w:bookmarkEnd w:id="8"/>
+    </w:p>
+    <w:p>
+      <w:r>
+        <w:t xml:space="preserve">Dans ce cas, nous cherchons à régler le problème de la synthèse de parole classique, le manque d’expression de ces synthèses. L'équipe cherche donc à extraire d’un texte « l’expression » afin de l’utiliser pour synthétiser une voix expressive. On va ensuite chercher à évaluer ces synthèses. Les champs d’applications de la synthèse de parole expressive sont les </w:t>
+      </w:r>
+      <w:r>
+        <w:lastRenderedPageBreak/>
+        <w:t>médias, l’assistance ou encore des cas de la vie de tous les jours, tel l’interaction avec des objets connectés.</w:t>
+      </w:r>
+    </w:p>
+    <w:p>
+      <w:pPr>
+        <w:pStyle w:val="Titre3"/>
+        <w:numPr>
+          <w:ilvl w:val="2"/>
+          <w:numId w:val="3"/>
+        </w:numPr>
+      </w:pPr>
+      <w:bookmarkStart w:id="9" w:name="_Toc39952935"/>
+      <w:r>
+        <w:t>Expressivité dans les textes, fouilles de textes</w:t>
+      </w:r>
+      <w:bookmarkEnd w:id="9"/>
+    </w:p>
+    <w:p>
+      <w:pPr>
+        <w:rPr>
+          <w:rFonts w:ascii="Times New Roman" w:hAnsi="Times New Roman" w:cs="Times New Roman"/>
+          <w:szCs w:val="24"/>
+          <w:lang w:eastAsia="fr-FR"/>
+        </w:rPr>
+      </w:pPr>
+      <w:r>
+        <w:rPr>
+          <w:lang w:eastAsia="fr-FR"/>
+        </w:rPr>
+        <w:t>On va ici chercher à extraire le sens dans les textes, afin de pouvoir mieux les comprendre, les appréhender, rendre l’implicite explicite. L’objectif de tout cela est de rendre la compréhension des textes plus aisées, de prendre des décisions plus rapidement.</w:t>
+      </w:r>
+    </w:p>
+    <w:p>
+      <w:pPr>
+        <w:rPr>
+          <w:rFonts w:ascii="Times New Roman" w:hAnsi="Times New Roman" w:cs="Times New Roman"/>
+          <w:szCs w:val="24"/>
+          <w:lang w:eastAsia="fr-FR"/>
+        </w:rPr>
+      </w:pPr>
+      <w:r>
+        <w:rPr>
+          <w:lang w:eastAsia="fr-FR"/>
+        </w:rPr>
+        <w:t>Trois parties sont à distinguer dans cet objectif, le premier est d’acquérir les textes qui vont nous servir de sources, tout en le filtrant afin d’éliminer le bruit, ensuite nous allons extraire les caractéristiques de ces textes, extraire les informations dont nous avons besoin, puis pour finir, nous voulons représenter les résultats afin de les mettre en lumière, et les rendre utilisables.</w:t>
+      </w:r>
+    </w:p>
+    <w:p>
+      <w:pPr>
+        <w:pStyle w:val="Titre2"/>
+        <w:numPr>
+          <w:ilvl w:val="1"/>
+          <w:numId w:val="3"/>
+        </w:numPr>
+      </w:pPr>
+      <w:bookmarkStart w:id="10" w:name="_Toc39952936"/>
+      <w:r>
+        <w:t>Activités de recherche</w:t>
+      </w:r>
+      <w:bookmarkEnd w:id="10"/>
+    </w:p>
     <w:sdt>
       <w:sdtPr>
-        <w:id w:val="128916829"/>
+        <w:id w:val="-445392917"/>
         <w:temporary/>
         <w:showingPlcHdr/>
         <w15:appearance w15:val="hidden"/>
       </w:sdtPr>
+      <w:sdtEndPr/>
       <w:sdtContent>
         <w:p>
           <w:r>
@@ -2626,6 +2911,26 @@
     </w:sdt>
     <w:p/>
     <w:p>
+      <w:r>
+        <w:br w:type="page"/>
+      </w:r>
+    </w:p>
+    <w:p>
+      <w:pPr>
+        <w:pStyle w:val="Titre1"/>
+        <w:numPr>
+          <w:ilvl w:val="0"/>
+          <w:numId w:val="3"/>
+        </w:numPr>
+      </w:pPr>
+      <w:bookmarkStart w:id="11" w:name="_Toc39952937"/>
+      <w:r>
+        <w:lastRenderedPageBreak/>
+        <w:t>Travail demandé</w:t>
+      </w:r>
+      <w:bookmarkEnd w:id="11"/>
+    </w:p>
+    <w:p>
       <w:pPr>
         <w:pStyle w:val="Titre2"/>
         <w:numPr>
@@ -2633,20 +2938,50 @@
           <w:numId w:val="3"/>
         </w:numPr>
       </w:pPr>
-      <w:bookmarkStart w:id="5" w:name="_Toc39846710"/>
-      <w:r>
-        <w:t>Thématique</w:t>
-      </w:r>
-      <w:bookmarkEnd w:id="5"/>
-    </w:p>
-    <w:p/>
+      <w:bookmarkStart w:id="12" w:name="_Toc39952938"/>
+      <w:r>
+        <w:t>Cahier des charges</w:t>
+      </w:r>
+      <w:bookmarkEnd w:id="12"/>
+    </w:p>
     <w:sdt>
       <w:sdtPr>
-        <w:id w:val="1773824007"/>
+        <w:id w:val="1820459482"/>
         <w:temporary/>
         <w:showingPlcHdr/>
         <w15:appearance w15:val="hidden"/>
       </w:sdtPr>
+      <w:sdtEndPr/>
+      <w:sdtContent>
+        <w:p>
+          <w:r>
+            <w:t>[Attirez l’attention du lecteur avec une citation du document ou utilisez cet espace pour mettre en valeur un point clé. Pour placer cette zone de texte n’importe où sur la page, faites-la simplement glisser.]</w:t>
+          </w:r>
+        </w:p>
+      </w:sdtContent>
+    </w:sdt>
+    <w:p>
+      <w:pPr>
+        <w:pStyle w:val="Titre2"/>
+        <w:numPr>
+          <w:ilvl w:val="1"/>
+          <w:numId w:val="3"/>
+        </w:numPr>
+      </w:pPr>
+      <w:bookmarkStart w:id="13" w:name="_Toc39952939"/>
+      <w:r>
+        <w:t>Spécification du sujet</w:t>
+      </w:r>
+      <w:bookmarkEnd w:id="13"/>
+    </w:p>
+    <w:sdt>
+      <w:sdtPr>
+        <w:id w:val="-506291161"/>
+        <w:temporary/>
+        <w:showingPlcHdr/>
+        <w15:appearance w15:val="hidden"/>
+      </w:sdtPr>
+      <w:sdtEndPr/>
       <w:sdtContent>
         <w:p>
           <w:r>
@@ -2657,6 +2992,26 @@
     </w:sdt>
     <w:p/>
     <w:p>
+      <w:r>
+        <w:br w:type="page"/>
+      </w:r>
+    </w:p>
+    <w:p>
+      <w:pPr>
+        <w:pStyle w:val="Titre1"/>
+        <w:numPr>
+          <w:ilvl w:val="0"/>
+          <w:numId w:val="3"/>
+        </w:numPr>
+      </w:pPr>
+      <w:bookmarkStart w:id="14" w:name="_Toc39952940"/>
+      <w:r>
+        <w:lastRenderedPageBreak/>
+        <w:t>Travail réalisé</w:t>
+      </w:r>
+      <w:bookmarkEnd w:id="14"/>
+    </w:p>
+    <w:p>
       <w:pPr>
         <w:pStyle w:val="Titre2"/>
         <w:numPr>
@@ -2664,20 +3019,72 @@
           <w:numId w:val="3"/>
         </w:numPr>
       </w:pPr>
-      <w:bookmarkStart w:id="6" w:name="_Toc39846711"/>
-      <w:r>
-        <w:t>Activités de recherche</w:t>
-      </w:r>
-      <w:bookmarkEnd w:id="6"/>
+      <w:bookmarkStart w:id="15" w:name="_Toc39952941"/>
+      <w:r>
+        <w:t>Problèmes rencontrés</w:t>
+      </w:r>
+      <w:bookmarkEnd w:id="15"/>
+    </w:p>
+    <w:p>
+      <w:pPr>
+        <w:pStyle w:val="Titre3"/>
+        <w:numPr>
+          <w:ilvl w:val="2"/>
+          <w:numId w:val="3"/>
+        </w:numPr>
+      </w:pPr>
+      <w:r>
+        <w:t>Reconnaissance de configurations manuelles : Unity et Leap Motion</w:t>
+      </w:r>
+    </w:p>
+    <w:p>
+      <w:pPr>
+        <w:pStyle w:val="Titre3"/>
+        <w:numPr>
+          <w:ilvl w:val="2"/>
+          <w:numId w:val="3"/>
+        </w:numPr>
+      </w:pPr>
+      <w:r>
+        <w:t>Synthèse sonore sous PureData</w:t>
+      </w:r>
+    </w:p>
+    <w:p/>
+    <w:p>
+      <w:pPr>
+        <w:pStyle w:val="Titre3"/>
+        <w:numPr>
+          <w:ilvl w:val="2"/>
+          <w:numId w:val="3"/>
+        </w:numPr>
+      </w:pPr>
+      <w:r>
+        <w:t>Interface visuelle</w:t>
+      </w:r>
+    </w:p>
+    <w:p>
+      <w:pPr>
+        <w:pStyle w:val="Titre2"/>
+        <w:numPr>
+          <w:ilvl w:val="1"/>
+          <w:numId w:val="3"/>
+        </w:numPr>
+      </w:pPr>
+      <w:bookmarkStart w:id="16" w:name="_Toc39952942"/>
+      <w:r>
+        <w:t>Solutions retenues</w:t>
+      </w:r>
+      <w:bookmarkEnd w:id="16"/>
     </w:p>
     <w:p/>
     <w:sdt>
       <w:sdtPr>
-        <w:id w:val="-445392917"/>
+        <w:id w:val="-1076205930"/>
         <w:temporary/>
         <w:showingPlcHdr/>
         <w15:appearance w15:val="hidden"/>
       </w:sdtPr>
+      <w:sdtEndPr/>
       <w:sdtContent>
         <w:p>
           <w:r>
@@ -2688,27 +3095,6 @@
     </w:sdt>
     <w:p/>
     <w:p>
-      <w:r>
-        <w:br w:type="page"/>
-      </w:r>
-    </w:p>
-    <w:p>
-      <w:pPr>
-        <w:pStyle w:val="Titre1"/>
-        <w:numPr>
-          <w:ilvl w:val="0"/>
-          <w:numId w:val="3"/>
-        </w:numPr>
-      </w:pPr>
-      <w:bookmarkStart w:id="7" w:name="_Toc39846712"/>
-      <w:r>
-        <w:lastRenderedPageBreak/>
-        <w:t>Travail demandé</w:t>
-      </w:r>
-      <w:bookmarkEnd w:id="7"/>
-    </w:p>
-    <w:p/>
-    <w:p>
       <w:pPr>
         <w:pStyle w:val="Titre2"/>
         <w:numPr>
@@ -2716,20 +3102,21 @@
           <w:numId w:val="3"/>
         </w:numPr>
       </w:pPr>
-      <w:bookmarkStart w:id="8" w:name="_Toc39846713"/>
-      <w:r>
-        <w:t>Cahier des charges</w:t>
-      </w:r>
-      <w:bookmarkEnd w:id="8"/>
+      <w:bookmarkStart w:id="17" w:name="_Toc39952943"/>
+      <w:r>
+        <w:t>Choix effectués</w:t>
+      </w:r>
+      <w:bookmarkEnd w:id="17"/>
     </w:p>
     <w:p/>
     <w:sdt>
       <w:sdtPr>
-        <w:id w:val="1820459482"/>
+        <w:id w:val="-974293313"/>
         <w:temporary/>
         <w:showingPlcHdr/>
         <w15:appearance w15:val="hidden"/>
       </w:sdtPr>
+      <w:sdtEndPr/>
       <w:sdtContent>
         <w:p>
           <w:r>
@@ -2747,156 +3134,12 @@
           <w:numId w:val="3"/>
         </w:numPr>
       </w:pPr>
-      <w:bookmarkStart w:id="9" w:name="_Toc39846714"/>
-      <w:r>
-        <w:t>Spécification du sujet</w:t>
-      </w:r>
-      <w:bookmarkEnd w:id="9"/>
-    </w:p>
-    <w:p/>
-    <w:sdt>
-      <w:sdtPr>
-        <w:id w:val="-506291161"/>
-        <w:temporary/>
-        <w:showingPlcHdr/>
-        <w15:appearance w15:val="hidden"/>
-      </w:sdtPr>
-      <w:sdtContent>
-        <w:p>
-          <w:r>
-            <w:t>[Attirez l’attention du lecteur avec une citation du document ou utilisez cet espace pour mettre en valeur un point clé. Pour placer cette zone de texte n’importe où sur la page, faites-la simplement glisser.]</w:t>
-          </w:r>
-        </w:p>
-      </w:sdtContent>
-    </w:sdt>
-    <w:p/>
-    <w:p>
-      <w:r>
-        <w:br w:type="page"/>
-      </w:r>
-    </w:p>
-    <w:p>
-      <w:pPr>
-        <w:pStyle w:val="Titre1"/>
-        <w:numPr>
-          <w:ilvl w:val="0"/>
-          <w:numId w:val="3"/>
-        </w:numPr>
-      </w:pPr>
-      <w:bookmarkStart w:id="10" w:name="_Toc39846715"/>
+      <w:bookmarkStart w:id="18" w:name="_Toc39952944"/>
       <w:r>
         <w:lastRenderedPageBreak/>
-        <w:t>Travail réalisé</w:t>
-      </w:r>
-      <w:bookmarkEnd w:id="10"/>
-    </w:p>
-    <w:p/>
-    <w:p>
-      <w:pPr>
-        <w:pStyle w:val="Titre2"/>
-        <w:numPr>
-          <w:ilvl w:val="1"/>
-          <w:numId w:val="3"/>
-        </w:numPr>
-      </w:pPr>
-      <w:bookmarkStart w:id="11" w:name="_Toc39846716"/>
-      <w:r>
-        <w:t>Problèmes rencontrés</w:t>
-      </w:r>
-      <w:bookmarkEnd w:id="11"/>
-    </w:p>
-    <w:p/>
-    <w:sdt>
-      <w:sdtPr>
-        <w:id w:val="-1852940177"/>
-        <w:temporary/>
-        <w:showingPlcHdr/>
-        <w15:appearance w15:val="hidden"/>
-      </w:sdtPr>
-      <w:sdtContent>
-        <w:p>
-          <w:r>
-            <w:t>[Attirez l’attention du lecteur avec une citation du document ou utilisez cet espace pour mettre en valeur un point clé. Pour placer cette zone de texte n’importe où sur la page, faites-la simplement glisser.]</w:t>
-          </w:r>
-        </w:p>
-      </w:sdtContent>
-    </w:sdt>
-    <w:p/>
-    <w:p>
-      <w:pPr>
-        <w:pStyle w:val="Titre2"/>
-        <w:numPr>
-          <w:ilvl w:val="1"/>
-          <w:numId w:val="3"/>
-        </w:numPr>
-      </w:pPr>
-      <w:bookmarkStart w:id="12" w:name="_Toc39846717"/>
-      <w:r>
-        <w:t>Solutions retenues</w:t>
-      </w:r>
-      <w:bookmarkEnd w:id="12"/>
-    </w:p>
-    <w:p/>
-    <w:sdt>
-      <w:sdtPr>
-        <w:id w:val="-1076205930"/>
-        <w:temporary/>
-        <w:showingPlcHdr/>
-        <w15:appearance w15:val="hidden"/>
-      </w:sdtPr>
-      <w:sdtContent>
-        <w:p>
-          <w:r>
-            <w:t>[Attirez l’attention du lecteur avec une citation du document ou utilisez cet espace pour mettre en valeur un point clé. Pour placer cette zone de texte n’importe où sur la page, faites-la simplement glisser.]</w:t>
-          </w:r>
-        </w:p>
-      </w:sdtContent>
-    </w:sdt>
-    <w:p/>
-    <w:p>
-      <w:pPr>
-        <w:pStyle w:val="Titre2"/>
-        <w:numPr>
-          <w:ilvl w:val="1"/>
-          <w:numId w:val="3"/>
-        </w:numPr>
-      </w:pPr>
-      <w:bookmarkStart w:id="13" w:name="_Toc39846718"/>
-      <w:r>
-        <w:t>Choix effectués</w:t>
-      </w:r>
-      <w:bookmarkEnd w:id="13"/>
-    </w:p>
-    <w:p/>
-    <w:sdt>
-      <w:sdtPr>
-        <w:id w:val="-974293313"/>
-        <w:temporary/>
-        <w:showingPlcHdr/>
-        <w15:appearance w15:val="hidden"/>
-      </w:sdtPr>
-      <w:sdtContent>
-        <w:p>
-          <w:r>
-            <w:t>[Attirez l’attention du lecteur avec une citation du document ou utilisez cet espace pour mettre en valeur un point clé. Pour placer cette zone de texte n’importe où sur la page, faites-la simplement glisser.]</w:t>
-          </w:r>
-        </w:p>
-      </w:sdtContent>
-    </w:sdt>
-    <w:p/>
-    <w:p>
-      <w:pPr>
-        <w:pStyle w:val="Titre2"/>
-        <w:numPr>
-          <w:ilvl w:val="1"/>
-          <w:numId w:val="3"/>
-        </w:numPr>
-      </w:pPr>
-      <w:bookmarkStart w:id="14" w:name="_Toc39846719"/>
-      <w:r>
         <w:t>Produit réalisé</w:t>
       </w:r>
-      <w:bookmarkEnd w:id="14"/>
+      <w:bookmarkEnd w:id="18"/>
     </w:p>
     <w:p/>
     <w:sdt>
@@ -2906,6 +3149,7 @@
         <w:showingPlcHdr/>
         <w15:appearance w15:val="hidden"/>
       </w:sdtPr>
+      <w:sdtEndPr/>
       <w:sdtContent>
         <w:p>
           <w:r>
@@ -2929,12 +3173,12 @@
           <w:numId w:val="3"/>
         </w:numPr>
       </w:pPr>
-      <w:bookmarkStart w:id="15" w:name="_Toc39846720"/>
+      <w:bookmarkStart w:id="19" w:name="_Toc39952945"/>
       <w:r>
         <w:lastRenderedPageBreak/>
         <w:t>Glossaire</w:t>
       </w:r>
-      <w:bookmarkEnd w:id="15"/>
+      <w:bookmarkEnd w:id="19"/>
     </w:p>
     <w:p/>
     <w:p>
@@ -2955,6 +3199,7 @@
           <w:showingPlcHdr/>
           <w15:appearance w15:val="hidden"/>
         </w:sdtPr>
+        <w:sdtEndPr/>
         <w:sdtContent>
           <w:r>
             <w:t>[Attirez l’attention du lecteur avec une citation du document ou utilisez cet espace pour mettre en valeur un point clé. Pour placer cette zone de texte n’importe où sur la page, faites-la simplement glisser.]</w:t>
@@ -2964,8 +3209,6 @@
     </w:p>
     <w:p/>
     <w:p>
-      <w:bookmarkStart w:id="16" w:name="_GoBack"/>
-      <w:bookmarkEnd w:id="16"/>
       <w:r>
         <w:br w:type="page"/>
       </w:r>
@@ -2978,35 +3221,25 @@
           <w:numId w:val="3"/>
         </w:numPr>
       </w:pPr>
-      <w:bookmarkStart w:id="17" w:name="_Toc39846721"/>
+      <w:bookmarkStart w:id="20" w:name="_Toc39952946"/>
       <w:r>
         <w:lastRenderedPageBreak/>
         <w:t>Table des figures</w:t>
       </w:r>
-      <w:bookmarkEnd w:id="17"/>
+      <w:bookmarkEnd w:id="20"/>
     </w:p>
     <w:p/>
     <w:p>
-      <w:r>
-        <w:fldChar w:fldCharType="begin"/>
-      </w:r>
-      <w:r>
-        <w:instrText xml:space="preserve"> TOC \h \z \c "Figure" </w:instrText>
-      </w:r>
-      <w:r>
-        <w:fldChar w:fldCharType="separate"/>
-      </w:r>
-      <w:r>
-        <w:rPr>
-          <w:b/>
-          <w:bCs/>
-          <w:noProof/>
-        </w:rPr>
-        <w:t>Aucune entrée de table d'illustration n'a été trouvée.</w:t>
-      </w:r>
-      <w:r>
-        <w:fldChar w:fldCharType="end"/>
-      </w:r>
+      <w:fldSimple w:instr=" TOC \h \z \c &quot;Figure&quot; ">
+        <w:r>
+          <w:rPr>
+            <w:b/>
+            <w:bCs/>
+            <w:noProof/>
+          </w:rPr>
+          <w:t>Aucune entrée de table d'illustration n'a été trouvée.</w:t>
+        </w:r>
+      </w:fldSimple>
     </w:p>
     <w:p/>
     <w:p>
@@ -3114,6 +3347,7 @@
         <w:docPartUnique/>
       </w:docPartObj>
     </w:sdtPr>
+    <w:sdtEndPr/>
     <w:sdtContent>
       <w:p>
         <w:pPr>
@@ -3156,6 +3390,7 @@
         <w:docPartUnique/>
       </w:docPartObj>
     </w:sdtPr>
+    <w:sdtEndPr/>
     <w:sdtContent>
       <w:p>
         <w:pPr>
@@ -3198,6 +3433,7 @@
         <w:docPartUnique/>
       </w:docPartObj>
     </w:sdtPr>
+    <w:sdtEndPr/>
     <w:sdtContent>
       <w:p>
         <w:pPr>
@@ -4011,6 +4247,14 @@
   <w:style w:type="paragraph" w:default="1" w:styleId="Normal">
     <w:name w:val="Normal"/>
     <w:qFormat/>
+    <w:rsid w:val="00BF065A"/>
+    <w:pPr>
+      <w:spacing w:line="480" w:lineRule="auto"/>
+      <w:jc w:val="both"/>
+    </w:pPr>
+    <w:rPr>
+      <w:sz w:val="24"/>
+    </w:rPr>
   </w:style>
   <w:style w:type="paragraph" w:styleId="Titre1">
     <w:name w:val="heading 1"/>
@@ -4019,7 +4263,7 @@
     <w:link w:val="Titre1Car"/>
     <w:uiPriority w:val="9"/>
     <w:qFormat/>
-    <w:rsid w:val="00984DE8"/>
+    <w:rsid w:val="000D5E00"/>
     <w:pPr>
       <w:keepNext/>
       <w:keepLines/>
@@ -4031,7 +4275,7 @@
       <w:rFonts w:asciiTheme="majorHAnsi" w:eastAsiaTheme="majorEastAsia" w:hAnsiTheme="majorHAnsi" w:cstheme="majorBidi"/>
       <w:b/>
       <w:color w:val="0070C0"/>
-      <w:sz w:val="32"/>
+      <w:sz w:val="36"/>
       <w:szCs w:val="32"/>
     </w:rPr>
   </w:style>
@@ -4043,18 +4287,42 @@
     <w:uiPriority w:val="9"/>
     <w:unhideWhenUsed/>
     <w:qFormat/>
-    <w:rsid w:val="00984DE8"/>
+    <w:rsid w:val="000D5E00"/>
     <w:pPr>
       <w:keepNext/>
       <w:keepLines/>
-      <w:spacing w:before="40" w:after="0" w:line="360" w:lineRule="auto"/>
+      <w:spacing w:before="400" w:after="360" w:line="360" w:lineRule="auto"/>
       <w:outlineLvl w:val="1"/>
     </w:pPr>
     <w:rPr>
       <w:rFonts w:asciiTheme="majorHAnsi" w:eastAsiaTheme="majorEastAsia" w:hAnsiTheme="majorHAnsi" w:cstheme="majorBidi"/>
+      <w:b/>
+      <w:color w:val="0070C0"/>
+      <w:sz w:val="32"/>
+      <w:szCs w:val="26"/>
+    </w:rPr>
+  </w:style>
+  <w:style w:type="paragraph" w:styleId="Titre3">
+    <w:name w:val="heading 3"/>
+    <w:basedOn w:val="Normal"/>
+    <w:next w:val="Normal"/>
+    <w:link w:val="Titre3Car"/>
+    <w:uiPriority w:val="9"/>
+    <w:unhideWhenUsed/>
+    <w:qFormat/>
+    <w:rsid w:val="000D5E00"/>
+    <w:pPr>
+      <w:keepNext/>
+      <w:keepLines/>
+      <w:spacing w:before="160" w:after="120"/>
+      <w:outlineLvl w:val="2"/>
+    </w:pPr>
+    <w:rPr>
+      <w:rFonts w:asciiTheme="majorHAnsi" w:eastAsiaTheme="majorEastAsia" w:hAnsiTheme="majorHAnsi" w:cstheme="majorBidi"/>
+      <w:b/>
       <w:color w:val="0070C0"/>
       <w:sz w:val="28"/>
-      <w:szCs w:val="26"/>
+      <w:szCs w:val="24"/>
     </w:rPr>
   </w:style>
   <w:style w:type="character" w:default="1" w:styleId="Policepardfaut">
@@ -4089,12 +4357,12 @@
     <w:basedOn w:val="Policepardfaut"/>
     <w:link w:val="Titre1"/>
     <w:uiPriority w:val="9"/>
-    <w:rsid w:val="00984DE8"/>
+    <w:rsid w:val="000D5E00"/>
     <w:rPr>
       <w:rFonts w:asciiTheme="majorHAnsi" w:eastAsiaTheme="majorEastAsia" w:hAnsiTheme="majorHAnsi" w:cstheme="majorBidi"/>
       <w:b/>
       <w:color w:val="0070C0"/>
-      <w:sz w:val="32"/>
+      <w:sz w:val="36"/>
       <w:szCs w:val="32"/>
     </w:rPr>
   </w:style>
@@ -4186,11 +4454,12 @@
     <w:basedOn w:val="Policepardfaut"/>
     <w:link w:val="Titre2"/>
     <w:uiPriority w:val="9"/>
-    <w:rsid w:val="00984DE8"/>
+    <w:rsid w:val="000D5E00"/>
     <w:rPr>
       <w:rFonts w:asciiTheme="majorHAnsi" w:eastAsiaTheme="majorEastAsia" w:hAnsiTheme="majorHAnsi" w:cstheme="majorBidi"/>
+      <w:b/>
       <w:color w:val="0070C0"/>
-      <w:sz w:val="28"/>
+      <w:sz w:val="32"/>
       <w:szCs w:val="26"/>
     </w:rPr>
   </w:style>
@@ -4246,6 +4515,88 @@
     <w:pPr>
       <w:spacing w:after="100"/>
       <w:ind w:left="220"/>
+    </w:pPr>
+  </w:style>
+  <w:style w:type="paragraph" w:styleId="NormalWeb">
+    <w:name w:val="Normal (Web)"/>
+    <w:basedOn w:val="Normal"/>
+    <w:uiPriority w:val="99"/>
+    <w:semiHidden/>
+    <w:unhideWhenUsed/>
+    <w:rsid w:val="00D71F65"/>
+    <w:pPr>
+      <w:spacing w:before="100" w:beforeAutospacing="1" w:after="100" w:afterAutospacing="1" w:line="240" w:lineRule="auto"/>
+    </w:pPr>
+    <w:rPr>
+      <w:rFonts w:ascii="Times New Roman" w:eastAsia="Times New Roman" w:hAnsi="Times New Roman" w:cs="Times New Roman"/>
+      <w:szCs w:val="24"/>
+      <w:lang w:eastAsia="fr-FR"/>
+    </w:rPr>
+  </w:style>
+  <w:style w:type="character" w:customStyle="1" w:styleId="Titre3Car">
+    <w:name w:val="Titre 3 Car"/>
+    <w:basedOn w:val="Policepardfaut"/>
+    <w:link w:val="Titre3"/>
+    <w:uiPriority w:val="9"/>
+    <w:rsid w:val="000D5E00"/>
+    <w:rPr>
+      <w:rFonts w:asciiTheme="majorHAnsi" w:eastAsiaTheme="majorEastAsia" w:hAnsiTheme="majorHAnsi" w:cstheme="majorBidi"/>
+      <w:b/>
+      <w:color w:val="0070C0"/>
+      <w:sz w:val="28"/>
+      <w:szCs w:val="24"/>
+    </w:rPr>
+  </w:style>
+  <w:style w:type="paragraph" w:styleId="Titre">
+    <w:name w:val="Title"/>
+    <w:basedOn w:val="Normal"/>
+    <w:next w:val="Normal"/>
+    <w:link w:val="TitreCar"/>
+    <w:uiPriority w:val="10"/>
+    <w:qFormat/>
+    <w:rsid w:val="00C66EE4"/>
+    <w:pPr>
+      <w:spacing w:before="120" w:after="120" w:line="360" w:lineRule="auto"/>
+      <w:ind w:left="708"/>
+      <w:contextualSpacing/>
+    </w:pPr>
+    <w:rPr>
+      <w:rFonts w:eastAsiaTheme="majorEastAsia" w:cstheme="majorBidi"/>
+      <w:b/>
+      <w:color w:val="0070C0"/>
+      <w:spacing w:val="-10"/>
+      <w:kern w:val="28"/>
+      <w:sz w:val="36"/>
+      <w:szCs w:val="56"/>
+    </w:rPr>
+  </w:style>
+  <w:style w:type="character" w:customStyle="1" w:styleId="TitreCar">
+    <w:name w:val="Titre Car"/>
+    <w:basedOn w:val="Policepardfaut"/>
+    <w:link w:val="Titre"/>
+    <w:uiPriority w:val="10"/>
+    <w:rsid w:val="00C66EE4"/>
+    <w:rPr>
+      <w:rFonts w:eastAsiaTheme="majorEastAsia" w:cstheme="majorBidi"/>
+      <w:b/>
+      <w:color w:val="0070C0"/>
+      <w:spacing w:val="-10"/>
+      <w:kern w:val="28"/>
+      <w:sz w:val="36"/>
+      <w:szCs w:val="56"/>
+    </w:rPr>
+  </w:style>
+  <w:style w:type="paragraph" w:styleId="TM3">
+    <w:name w:val="toc 3"/>
+    <w:basedOn w:val="Normal"/>
+    <w:next w:val="Normal"/>
+    <w:autoRedefine/>
+    <w:uiPriority w:val="39"/>
+    <w:unhideWhenUsed/>
+    <w:rsid w:val="00C66EE4"/>
+    <w:pPr>
+      <w:spacing w:after="100"/>
+      <w:ind w:left="480"/>
     </w:pPr>
   </w:style>
 </w:styles>
@@ -4551,7 +4902,7 @@
 </file>
 
 <file path=customXml/itemProps1.xml><?xml version="1.0" encoding="utf-8"?>
-<ds:datastoreItem xmlns:ds="http://schemas.openxmlformats.org/officeDocument/2006/customXml" ds:itemID="{D8C08274-CD69-4AEB-81AA-E4FBF289E7B9}">
+<ds:datastoreItem xmlns:ds="http://schemas.openxmlformats.org/officeDocument/2006/customXml" ds:itemID="{329A84EF-ED9C-412F-A1EC-F96761205773}">
   <ds:schemaRefs>
     <ds:schemaRef ds:uri="http://schemas.openxmlformats.org/officeDocument/2006/bibliography"/>
   </ds:schemaRefs>

</xml_diff>

<commit_message>
Adding summaries and PureData synthesis in Work Done, in report
</commit_message>
<xml_diff>
--- a/Documentation/rapport.docx
+++ b/Documentation/rapport.docx
@@ -922,20 +922,41 @@
     </w:p>
     <w:p>
       <w:r>
-        <w:t xml:space="preserve">Nous tenons tout d’abord à remercier notre tutrice, Sylvie Gibet, pour la proposition et le suivi de notre projet. Merci à Frederic Raimbault pour ses retours pertinents sur notre avancement. Nous sommes reconnaissants envers Tiago Brizolara, doctorant dans l’équipe expression d’Irisa, </w:t>
+        <w:t xml:space="preserve">Nous tenons tout d’abord à remercier notre tutrice, Sylvie Gibet, pour la proposition et le suivi de notre projet. Merci à Frederic Raimbault pour ses retours pertinents sur notre avancement. Nous sommes reconnaissants envers Tiago </w:t>
+      </w:r>
+      <w:proofErr w:type="spellStart"/>
+      <w:r>
+        <w:t>Brizolara</w:t>
+      </w:r>
+      <w:proofErr w:type="spellEnd"/>
+      <w:r>
+        <w:t xml:space="preserve">, doctorant dans l’équipe expression d’Irisa, </w:t>
       </w:r>
       <w:r>
         <w:t>pour</w:t>
       </w:r>
       <w:r>
-        <w:t xml:space="preserve"> nous avoir donné un cours sur le logiciel PureData. </w:t>
+        <w:t xml:space="preserve"> nous avoir donné un cours sur le logiciel </w:t>
+      </w:r>
+      <w:proofErr w:type="spellStart"/>
+      <w:r>
+        <w:t>PureData</w:t>
+      </w:r>
+      <w:proofErr w:type="spellEnd"/>
+      <w:r>
+        <w:t xml:space="preserve">. </w:t>
       </w:r>
       <w:r>
         <w:t>N</w:t>
       </w:r>
       <w:r>
-        <w:t>ous tenons à remercier Axel Jacomme</w:t>
-      </w:r>
+        <w:t xml:space="preserve">ous tenons à remercier Axel </w:t>
+      </w:r>
+      <w:proofErr w:type="spellStart"/>
+      <w:r>
+        <w:t>Jacomme</w:t>
+      </w:r>
+      <w:proofErr w:type="spellEnd"/>
       <w:r>
         <w:t xml:space="preserve"> </w:t>
       </w:r>
@@ -949,7 +970,15 @@
         <w:t>.</w:t>
       </w:r>
       <w:r>
-        <w:t xml:space="preserve"> Merci à Charlotte Pelletier pour son aide sur les algorithmes de reconnaissance des gestes. Pour finir, nous remercions Mansour Tchenegon, actuellement étudiant en M2 Informatique, pour nous avoir aidé à démarrer le projet</w:t>
+        <w:t xml:space="preserve"> Merci à Charlotte Pelletier pour son aide sur les algorithmes de reconnaissance des gestes. Pour finir, nous remercions Mansour </w:t>
+      </w:r>
+      <w:proofErr w:type="spellStart"/>
+      <w:r>
+        <w:t>Tchenegon</w:t>
+      </w:r>
+      <w:proofErr w:type="spellEnd"/>
+      <w:r>
+        <w:t>, actuellement étudiant en M2 Informatique, pour nous avoir aidé à démarrer le projet</w:t>
       </w:r>
       <w:r>
         <w:t xml:space="preserve">, </w:t>
@@ -958,12 +987,7 @@
         <w:t>en s’appuyant sur celui de l’an passé</w:t>
       </w:r>
       <w:r>
-        <w:t xml:space="preserve"> </w:t>
-      </w:r>
-      <w:bookmarkStart w:id="1" w:name="_GoBack"/>
-      <w:bookmarkEnd w:id="1"/>
-      <w:r>
-        <w:t>(</w:t>
+        <w:t xml:space="preserve"> (</w:t>
       </w:r>
       <w:r>
         <w:t>SONIC 2).</w:t>
@@ -979,31 +1003,82 @@
           <w:b w:val="0"/>
         </w:rPr>
       </w:pPr>
-      <w:bookmarkStart w:id="2" w:name="_Toc39843821"/>
+      <w:bookmarkStart w:id="1" w:name="_Toc39843821"/>
       <w:r>
         <w:lastRenderedPageBreak/>
         <w:t>Résumé</w:t>
       </w:r>
-      <w:bookmarkEnd w:id="2"/>
-    </w:p>
-    <w:sdt>
-      <w:sdtPr>
-        <w:id w:val="576024622"/>
-        <w:temporary/>
-        <w:showingPlcHdr/>
-        <w15:appearance w15:val="hidden"/>
-      </w:sdtPr>
-      <w:sdtEndPr/>
-      <w:sdtContent>
-        <w:p>
-          <w:r>
-            <w:t>[Attirez l’attention du lecteur avec une citation du document ou utilisez cet espace pour mettre en valeur un point clé. Pour placer cette zone de texte n’importe où sur la page, faites-la simplement glisser.]</w:t>
-          </w:r>
-        </w:p>
-      </w:sdtContent>
-    </w:sdt>
-    <w:p>
-      <w:pPr>
+      <w:bookmarkEnd w:id="1"/>
+    </w:p>
+    <w:p>
+      <w:r>
+        <w:t xml:space="preserve">Notre projet s’intitule CONDUCT. </w:t>
+      </w:r>
+      <w:r>
+        <w:t>Son but est de permettre de contrôler</w:t>
+      </w:r>
+      <w:r>
+        <w:t xml:space="preserve"> un son ou une mélodie avec les gestes de</w:t>
+      </w:r>
+      <w:r>
+        <w:t>s mains</w:t>
+      </w:r>
+      <w:r>
+        <w:t xml:space="preserve">. Les différentes caractéristiques contrôlables sont le volume, le tempo, la fréquence et le vibrato. Le </w:t>
+      </w:r>
+      <w:r>
+        <w:t>suivi</w:t>
+      </w:r>
+      <w:r>
+        <w:t xml:space="preserve"> des gestes </w:t>
+      </w:r>
+      <w:r>
+        <w:t>est possible</w:t>
+      </w:r>
+      <w:r>
+        <w:t xml:space="preserve"> grâce à l’appareil </w:t>
+      </w:r>
+      <w:proofErr w:type="spellStart"/>
+      <w:r>
+        <w:t>LeapMotion</w:t>
+      </w:r>
+      <w:proofErr w:type="spellEnd"/>
+      <w:r>
+        <w:t xml:space="preserve">, ainsi que le logiciel </w:t>
+      </w:r>
+      <w:proofErr w:type="spellStart"/>
+      <w:r>
+        <w:t>Unity</w:t>
+      </w:r>
+      <w:proofErr w:type="spellEnd"/>
+      <w:r>
+        <w:t xml:space="preserve"> pour le retour visuel et la calibration</w:t>
+      </w:r>
+      <w:r>
+        <w:t xml:space="preserve">. Pour finir, la synthèse de son est effectué avec le logiciel </w:t>
+      </w:r>
+      <w:proofErr w:type="spellStart"/>
+      <w:r>
+        <w:t>PureData</w:t>
+      </w:r>
+      <w:proofErr w:type="spellEnd"/>
+      <w:r>
+        <w:t xml:space="preserve"> et l’instrumentalisation se fait avec le langage Faust</w:t>
+      </w:r>
+      <w:r>
+        <w:t>.</w:t>
+      </w:r>
+    </w:p>
+    <w:p>
+      <w:pPr>
+        <w:rPr>
+          <w:b/>
+          <w:bCs/>
+          <w:color w:val="000000" w:themeColor="text1"/>
+          <w:szCs w:val="24"/>
+        </w:rPr>
+      </w:pPr>
+      <w:r>
         <w:rPr>
           <w:b/>
           <w:bCs/>
@@ -1011,15 +1086,114 @@
           <w:szCs w:val="24"/>
           <w:u w:val="single"/>
         </w:rPr>
-      </w:pPr>
-    </w:p>
-    <w:p>
-      <w:pPr>
+        <w:t>MOT CLÉS</w:t>
+      </w:r>
+      <w:r>
         <w:rPr>
           <w:b/>
           <w:bCs/>
           <w:color w:val="000000" w:themeColor="text1"/>
           <w:szCs w:val="24"/>
+        </w:rPr>
+        <w:t> :</w:t>
+      </w:r>
+      <w:r>
+        <w:rPr>
+          <w:b/>
+          <w:bCs/>
+          <w:color w:val="000000" w:themeColor="text1"/>
+          <w:szCs w:val="24"/>
+        </w:rPr>
+        <w:t xml:space="preserve"> Reconnaissance de geste, synthèse de son, réalité virtuelle.</w:t>
+      </w:r>
+    </w:p>
+    <w:p>
+      <w:pPr>
+        <w:rPr>
+          <w:b/>
+          <w:bCs/>
+          <w:color w:val="000000" w:themeColor="text1"/>
+          <w:szCs w:val="24"/>
+        </w:rPr>
+      </w:pPr>
+    </w:p>
+    <w:p>
+      <w:pPr>
+        <w:pStyle w:val="Titre"/>
+      </w:pPr>
+      <w:bookmarkStart w:id="2" w:name="_Toc39843822"/>
+      <w:r>
+        <w:t>Summary</w:t>
+      </w:r>
+      <w:bookmarkEnd w:id="2"/>
+    </w:p>
+    <w:p>
+      <w:pPr>
+        <w:rPr>
+          <w:lang w:val="en-GB"/>
+        </w:rPr>
+      </w:pPr>
+      <w:r>
+        <w:rPr>
+          <w:lang w:val="en-GB"/>
+        </w:rPr>
+        <w:t>Our project is called C</w:t>
+      </w:r>
+      <w:r>
+        <w:rPr>
+          <w:lang w:val="en-GB"/>
+        </w:rPr>
+        <w:t xml:space="preserve">ONDUCT. It aims to control a sound or a melody with hands gesture. The features we can control are the volume, the tempo, the frequency and the vibrato. The tracking of movements is possible thanks to a device named </w:t>
+      </w:r>
+      <w:proofErr w:type="spellStart"/>
+      <w:r>
+        <w:rPr>
+          <w:lang w:val="en-GB"/>
+        </w:rPr>
+        <w:t>LeapMotion</w:t>
+      </w:r>
+      <w:proofErr w:type="spellEnd"/>
+      <w:r>
+        <w:rPr>
+          <w:lang w:val="en-GB"/>
+        </w:rPr>
+        <w:t xml:space="preserve">, and the software Unity for the visual and calibration feedback. </w:t>
+      </w:r>
+      <w:r>
+        <w:rPr>
+          <w:lang w:val="en-GB"/>
+        </w:rPr>
+        <w:t>Finally</w:t>
+      </w:r>
+      <w:r>
+        <w:rPr>
+          <w:lang w:val="en-GB"/>
+        </w:rPr>
+        <w:t xml:space="preserve">, the sound synthesis is made with the software </w:t>
+      </w:r>
+      <w:proofErr w:type="spellStart"/>
+      <w:r>
+        <w:rPr>
+          <w:lang w:val="en-GB"/>
+        </w:rPr>
+        <w:t>PureData</w:t>
+      </w:r>
+      <w:proofErr w:type="spellEnd"/>
+      <w:r>
+        <w:rPr>
+          <w:lang w:val="en-GB"/>
+        </w:rPr>
+        <w:t xml:space="preserve"> and the instrumentalization is made with the Faust language. </w:t>
+      </w:r>
+    </w:p>
+    <w:p>
+      <w:pPr>
+        <w:rPr>
+          <w:b/>
+          <w:bCs/>
+          <w:color w:val="000000" w:themeColor="text1"/>
+          <w:szCs w:val="24"/>
+          <w:lang w:val="en-GB"/>
         </w:rPr>
       </w:pPr>
       <w:r>
@@ -1029,8 +1203,9 @@
           <w:color w:val="000000" w:themeColor="text1"/>
           <w:szCs w:val="24"/>
           <w:u w:val="single"/>
-        </w:rPr>
-        <w:t>MOT CLÉS</w:t>
+          <w:lang w:val="en-GB"/>
+        </w:rPr>
+        <w:t>KEYWORDS</w:t>
       </w:r>
       <w:r>
         <w:rPr>
@@ -1038,75 +1213,51 @@
           <w:bCs/>
           <w:color w:val="000000" w:themeColor="text1"/>
           <w:szCs w:val="24"/>
-        </w:rPr>
-        <w:t> :</w:t>
-      </w:r>
-    </w:p>
-    <w:p>
-      <w:pPr>
-        <w:pStyle w:val="Titre"/>
-      </w:pPr>
-      <w:bookmarkStart w:id="3" w:name="_Toc39843822"/>
-      <w:r>
-        <w:t>Summary</w:t>
-      </w:r>
-      <w:bookmarkEnd w:id="3"/>
-    </w:p>
-    <w:sdt>
-      <w:sdtPr>
-        <w:id w:val="2118630648"/>
-        <w:temporary/>
-        <w:showingPlcHdr/>
-        <w15:appearance w15:val="hidden"/>
-      </w:sdtPr>
-      <w:sdtEndPr/>
-      <w:sdtContent>
-        <w:p>
-          <w:r>
-            <w:t>[Attirez l’attention du lecteur avec une citation du document ou utilisez cet espace pour mettre en valeur un point clé. Pour placer cette zone de texte n’importe où sur la page, faites-la simplement glisser.]</w:t>
-          </w:r>
-        </w:p>
-      </w:sdtContent>
-    </w:sdt>
-    <w:p>
-      <w:pPr>
+          <w:lang w:val="en-GB"/>
+        </w:rPr>
+        <w:t>:</w:t>
+      </w:r>
+      <w:r>
         <w:rPr>
           <w:b/>
           <w:bCs/>
           <w:color w:val="000000" w:themeColor="text1"/>
           <w:szCs w:val="24"/>
-          <w:u w:val="single"/>
-        </w:rPr>
-      </w:pPr>
-    </w:p>
-    <w:p>
-      <w:pPr>
+          <w:lang w:val="en-GB"/>
+        </w:rPr>
+        <w:t xml:space="preserve"> Gesture </w:t>
+      </w:r>
+      <w:r>
         <w:rPr>
           <w:b/>
           <w:bCs/>
           <w:color w:val="000000" w:themeColor="text1"/>
           <w:szCs w:val="24"/>
-        </w:rPr>
-      </w:pPr>
+          <w:lang w:val="en-GB"/>
+        </w:rPr>
+        <w:t>recognition, sound s</w:t>
+      </w:r>
       <w:r>
         <w:rPr>
           <w:b/>
           <w:bCs/>
           <w:color w:val="000000" w:themeColor="text1"/>
           <w:szCs w:val="24"/>
-          <w:u w:val="single"/>
-        </w:rPr>
-        <w:t>KEYWORDS</w:t>
-      </w:r>
-      <w:r>
+          <w:lang w:val="en-GB"/>
+        </w:rPr>
+        <w:t>ynthesis, virtual reality.</w:t>
+      </w:r>
+    </w:p>
+    <w:p>
+      <w:pPr>
         <w:rPr>
           <w:b/>
           <w:bCs/>
           <w:color w:val="000000" w:themeColor="text1"/>
           <w:szCs w:val="24"/>
-        </w:rPr>
-        <w:t> :</w:t>
-      </w:r>
+          <w:lang w:val="en-GB"/>
+        </w:rPr>
+      </w:pPr>
     </w:p>
     <w:p>
       <w:pPr>
@@ -1115,6 +1266,7 @@
           <w:bCs/>
           <w:color w:val="000000" w:themeColor="text1"/>
           <w:szCs w:val="24"/>
+          <w:lang w:val="en-GB"/>
         </w:rPr>
       </w:pPr>
     </w:p>
@@ -1125,24 +1277,16 @@
           <w:bCs/>
           <w:color w:val="000000" w:themeColor="text1"/>
           <w:szCs w:val="24"/>
-        </w:rPr>
-      </w:pPr>
-    </w:p>
-    <w:p>
-      <w:pPr>
+          <w:lang w:val="en-GB"/>
+        </w:rPr>
+      </w:pPr>
+      <w:r>
         <w:rPr>
           <w:b/>
           <w:bCs/>
           <w:color w:val="000000" w:themeColor="text1"/>
           <w:szCs w:val="24"/>
-        </w:rPr>
-      </w:pPr>
-      <w:r>
-        <w:rPr>
-          <w:b/>
-          <w:bCs/>
-          <w:color w:val="000000" w:themeColor="text1"/>
-          <w:szCs w:val="24"/>
+          <w:lang w:val="en-GB"/>
         </w:rPr>
         <w:br w:type="page"/>
       </w:r>
@@ -1150,8 +1294,11 @@
     <w:sdt>
       <w:sdtPr>
         <w:rPr>
-          <w:rFonts w:eastAsiaTheme="minorHAnsi"/>
+          <w:rFonts w:eastAsiaTheme="minorHAnsi" w:cstheme="minorBidi"/>
+          <w:b w:val="0"/>
           <w:color w:val="auto"/>
+          <w:spacing w:val="0"/>
+          <w:kern w:val="0"/>
           <w:sz w:val="22"/>
           <w:szCs w:val="22"/>
         </w:rPr>
@@ -1163,11 +1310,7 @@
       </w:sdtPr>
       <w:sdtEndPr>
         <w:rPr>
-          <w:rFonts w:cstheme="minorBidi"/>
-          <w:b w:val="0"/>
           <w:bCs/>
-          <w:spacing w:val="0"/>
-          <w:kern w:val="0"/>
           <w:sz w:val="24"/>
         </w:rPr>
       </w:sdtEndPr>
@@ -1189,10 +1332,7 @@
         <w:p>
           <w:pPr>
             <w:pStyle w:val="TM1"/>
-            <w:tabs>
-              <w:tab w:val="left" w:pos="440"/>
-              <w:tab w:val="right" w:leader="dot" w:pos="9062"/>
-            </w:tabs>
+            <w:spacing w:line="360" w:lineRule="auto"/>
             <w:rPr>
               <w:rFonts w:eastAsiaTheme="minorEastAsia"/>
               <w:noProof/>
@@ -1209,7 +1349,7 @@
           <w:r>
             <w:fldChar w:fldCharType="separate"/>
           </w:r>
-          <w:hyperlink w:anchor="_Toc39952930" w:history="1">
+          <w:hyperlink w:anchor="_Toc40105490" w:history="1">
             <w:r>
               <w:rPr>
                 <w:rStyle w:val="Lienhypertexte"/>
@@ -1252,7 +1392,7 @@
                 <w:noProof/>
                 <w:webHidden/>
               </w:rPr>
-              <w:instrText xml:space="preserve"> PAGEREF _Toc39952930 \h </w:instrText>
+              <w:instrText xml:space="preserve"> PAGEREF _Toc40105490 \h </w:instrText>
             </w:r>
             <w:r>
               <w:rPr>
@@ -1290,6 +1430,7 @@
               <w:tab w:val="left" w:pos="880"/>
               <w:tab w:val="right" w:leader="dot" w:pos="9062"/>
             </w:tabs>
+            <w:spacing w:line="360" w:lineRule="auto"/>
             <w:rPr>
               <w:rFonts w:eastAsiaTheme="minorEastAsia"/>
               <w:noProof/>
@@ -1297,7 +1438,7 @@
               <w:lang w:eastAsia="fr-FR"/>
             </w:rPr>
           </w:pPr>
-          <w:hyperlink w:anchor="_Toc39952931" w:history="1">
+          <w:hyperlink w:anchor="_Toc40105491" w:history="1">
             <w:r>
               <w:rPr>
                 <w:rStyle w:val="Lienhypertexte"/>
@@ -1340,7 +1481,7 @@
                 <w:noProof/>
                 <w:webHidden/>
               </w:rPr>
-              <w:instrText xml:space="preserve"> PAGEREF _Toc39952931 \h </w:instrText>
+              <w:instrText xml:space="preserve"> PAGEREF _Toc40105491 \h </w:instrText>
             </w:r>
             <w:r>
               <w:rPr>
@@ -1378,6 +1519,7 @@
               <w:tab w:val="left" w:pos="880"/>
               <w:tab w:val="right" w:leader="dot" w:pos="9062"/>
             </w:tabs>
+            <w:spacing w:line="360" w:lineRule="auto"/>
             <w:rPr>
               <w:rFonts w:eastAsiaTheme="minorEastAsia"/>
               <w:noProof/>
@@ -1385,7 +1527,7 @@
               <w:lang w:eastAsia="fr-FR"/>
             </w:rPr>
           </w:pPr>
-          <w:hyperlink w:anchor="_Toc39952932" w:history="1">
+          <w:hyperlink w:anchor="_Toc40105492" w:history="1">
             <w:r>
               <w:rPr>
                 <w:rStyle w:val="Lienhypertexte"/>
@@ -1428,7 +1570,7 @@
                 <w:noProof/>
                 <w:webHidden/>
               </w:rPr>
-              <w:instrText xml:space="preserve"> PAGEREF _Toc39952932 \h </w:instrText>
+              <w:instrText xml:space="preserve"> PAGEREF _Toc40105492 \h </w:instrText>
             </w:r>
             <w:r>
               <w:rPr>
@@ -1466,11 +1608,15 @@
               <w:tab w:val="left" w:pos="1320"/>
               <w:tab w:val="right" w:leader="dot" w:pos="9062"/>
             </w:tabs>
+            <w:spacing w:line="360" w:lineRule="auto"/>
             <w:rPr>
+              <w:rFonts w:eastAsiaTheme="minorEastAsia"/>
               <w:noProof/>
+              <w:sz w:val="22"/>
+              <w:lang w:eastAsia="fr-FR"/>
             </w:rPr>
           </w:pPr>
-          <w:hyperlink w:anchor="_Toc39952933" w:history="1">
+          <w:hyperlink w:anchor="_Toc40105493" w:history="1">
             <w:r>
               <w:rPr>
                 <w:rStyle w:val="Lienhypertexte"/>
@@ -1480,7 +1626,10 @@
             </w:r>
             <w:r>
               <w:rPr>
-                <w:noProof/>
+                <w:rFonts w:eastAsiaTheme="minorEastAsia"/>
+                <w:noProof/>
+                <w:sz w:val="22"/>
+                <w:lang w:eastAsia="fr-FR"/>
               </w:rPr>
               <w:tab/>
             </w:r>
@@ -1510,7 +1659,7 @@
                 <w:noProof/>
                 <w:webHidden/>
               </w:rPr>
-              <w:instrText xml:space="preserve"> PAGEREF _Toc39952933 \h </w:instrText>
+              <w:instrText xml:space="preserve"> PAGEREF _Toc40105493 \h </w:instrText>
             </w:r>
             <w:r>
               <w:rPr>
@@ -1548,11 +1697,15 @@
               <w:tab w:val="left" w:pos="1320"/>
               <w:tab w:val="right" w:leader="dot" w:pos="9062"/>
             </w:tabs>
+            <w:spacing w:line="360" w:lineRule="auto"/>
             <w:rPr>
+              <w:rFonts w:eastAsiaTheme="minorEastAsia"/>
               <w:noProof/>
+              <w:sz w:val="22"/>
+              <w:lang w:eastAsia="fr-FR"/>
             </w:rPr>
           </w:pPr>
-          <w:hyperlink w:anchor="_Toc39952934" w:history="1">
+          <w:hyperlink w:anchor="_Toc40105494" w:history="1">
             <w:r>
               <w:rPr>
                 <w:rStyle w:val="Lienhypertexte"/>
@@ -1562,7 +1715,10 @@
             </w:r>
             <w:r>
               <w:rPr>
-                <w:noProof/>
+                <w:rFonts w:eastAsiaTheme="minorEastAsia"/>
+                <w:noProof/>
+                <w:sz w:val="22"/>
+                <w:lang w:eastAsia="fr-FR"/>
               </w:rPr>
               <w:tab/>
             </w:r>
@@ -1592,7 +1748,7 @@
                 <w:noProof/>
                 <w:webHidden/>
               </w:rPr>
-              <w:instrText xml:space="preserve"> PAGEREF _Toc39952934 \h </w:instrText>
+              <w:instrText xml:space="preserve"> PAGEREF _Toc40105494 \h </w:instrText>
             </w:r>
             <w:r>
               <w:rPr>
@@ -1630,11 +1786,15 @@
               <w:tab w:val="left" w:pos="1320"/>
               <w:tab w:val="right" w:leader="dot" w:pos="9062"/>
             </w:tabs>
+            <w:spacing w:line="360" w:lineRule="auto"/>
             <w:rPr>
+              <w:rFonts w:eastAsiaTheme="minorEastAsia"/>
               <w:noProof/>
+              <w:sz w:val="22"/>
+              <w:lang w:eastAsia="fr-FR"/>
             </w:rPr>
           </w:pPr>
-          <w:hyperlink w:anchor="_Toc39952935" w:history="1">
+          <w:hyperlink w:anchor="_Toc40105495" w:history="1">
             <w:r>
               <w:rPr>
                 <w:rStyle w:val="Lienhypertexte"/>
@@ -1644,7 +1804,10 @@
             </w:r>
             <w:r>
               <w:rPr>
-                <w:noProof/>
+                <w:rFonts w:eastAsiaTheme="minorEastAsia"/>
+                <w:noProof/>
+                <w:sz w:val="22"/>
+                <w:lang w:eastAsia="fr-FR"/>
               </w:rPr>
               <w:tab/>
             </w:r>
@@ -1674,7 +1837,7 @@
                 <w:noProof/>
                 <w:webHidden/>
               </w:rPr>
-              <w:instrText xml:space="preserve"> PAGEREF _Toc39952935 \h </w:instrText>
+              <w:instrText xml:space="preserve"> PAGEREF _Toc40105495 \h </w:instrText>
             </w:r>
             <w:r>
               <w:rPr>
@@ -1712,6 +1875,7 @@
               <w:tab w:val="left" w:pos="880"/>
               <w:tab w:val="right" w:leader="dot" w:pos="9062"/>
             </w:tabs>
+            <w:spacing w:line="360" w:lineRule="auto"/>
             <w:rPr>
               <w:rFonts w:eastAsiaTheme="minorEastAsia"/>
               <w:noProof/>
@@ -1719,7 +1883,7 @@
               <w:lang w:eastAsia="fr-FR"/>
             </w:rPr>
           </w:pPr>
-          <w:hyperlink w:anchor="_Toc39952936" w:history="1">
+          <w:hyperlink w:anchor="_Toc40105496" w:history="1">
             <w:r>
               <w:rPr>
                 <w:rStyle w:val="Lienhypertexte"/>
@@ -1762,7 +1926,7 @@
                 <w:noProof/>
                 <w:webHidden/>
               </w:rPr>
-              <w:instrText xml:space="preserve"> PAGEREF _Toc39952936 \h </w:instrText>
+              <w:instrText xml:space="preserve"> PAGEREF _Toc40105496 \h </w:instrText>
             </w:r>
             <w:r>
               <w:rPr>
@@ -1796,10 +1960,7 @@
         <w:p>
           <w:pPr>
             <w:pStyle w:val="TM1"/>
-            <w:tabs>
-              <w:tab w:val="left" w:pos="480"/>
-              <w:tab w:val="right" w:leader="dot" w:pos="9062"/>
-            </w:tabs>
+            <w:spacing w:line="360" w:lineRule="auto"/>
             <w:rPr>
               <w:rFonts w:eastAsiaTheme="minorEastAsia"/>
               <w:noProof/>
@@ -1807,7 +1968,7 @@
               <w:lang w:eastAsia="fr-FR"/>
             </w:rPr>
           </w:pPr>
-          <w:hyperlink w:anchor="_Toc39952937" w:history="1">
+          <w:hyperlink w:anchor="_Toc40105497" w:history="1">
             <w:r>
               <w:rPr>
                 <w:rStyle w:val="Lienhypertexte"/>
@@ -1850,7 +2011,7 @@
                 <w:noProof/>
                 <w:webHidden/>
               </w:rPr>
-              <w:instrText xml:space="preserve"> PAGEREF _Toc39952937 \h </w:instrText>
+              <w:instrText xml:space="preserve"> PAGEREF _Toc40105497 \h </w:instrText>
             </w:r>
             <w:r>
               <w:rPr>
@@ -1888,6 +2049,7 @@
               <w:tab w:val="left" w:pos="880"/>
               <w:tab w:val="right" w:leader="dot" w:pos="9062"/>
             </w:tabs>
+            <w:spacing w:line="360" w:lineRule="auto"/>
             <w:rPr>
               <w:rFonts w:eastAsiaTheme="minorEastAsia"/>
               <w:noProof/>
@@ -1895,7 +2057,7 @@
               <w:lang w:eastAsia="fr-FR"/>
             </w:rPr>
           </w:pPr>
-          <w:hyperlink w:anchor="_Toc39952938" w:history="1">
+          <w:hyperlink w:anchor="_Toc40105498" w:history="1">
             <w:r>
               <w:rPr>
                 <w:rStyle w:val="Lienhypertexte"/>
@@ -1938,7 +2100,7 @@
                 <w:noProof/>
                 <w:webHidden/>
               </w:rPr>
-              <w:instrText xml:space="preserve"> PAGEREF _Toc39952938 \h </w:instrText>
+              <w:instrText xml:space="preserve"> PAGEREF _Toc40105498 \h </w:instrText>
             </w:r>
             <w:r>
               <w:rPr>
@@ -1976,6 +2138,7 @@
               <w:tab w:val="left" w:pos="880"/>
               <w:tab w:val="right" w:leader="dot" w:pos="9062"/>
             </w:tabs>
+            <w:spacing w:line="360" w:lineRule="auto"/>
             <w:rPr>
               <w:rFonts w:eastAsiaTheme="minorEastAsia"/>
               <w:noProof/>
@@ -1983,7 +2146,7 @@
               <w:lang w:eastAsia="fr-FR"/>
             </w:rPr>
           </w:pPr>
-          <w:hyperlink w:anchor="_Toc39952939" w:history="1">
+          <w:hyperlink w:anchor="_Toc40105499" w:history="1">
             <w:r>
               <w:rPr>
                 <w:rStyle w:val="Lienhypertexte"/>
@@ -2026,7 +2189,7 @@
                 <w:noProof/>
                 <w:webHidden/>
               </w:rPr>
-              <w:instrText xml:space="preserve"> PAGEREF _Toc39952939 \h </w:instrText>
+              <w:instrText xml:space="preserve"> PAGEREF _Toc40105499 \h </w:instrText>
             </w:r>
             <w:r>
               <w:rPr>
@@ -2060,10 +2223,7 @@
         <w:p>
           <w:pPr>
             <w:pStyle w:val="TM1"/>
-            <w:tabs>
-              <w:tab w:val="left" w:pos="480"/>
-              <w:tab w:val="right" w:leader="dot" w:pos="9062"/>
-            </w:tabs>
+            <w:spacing w:line="360" w:lineRule="auto"/>
             <w:rPr>
               <w:rFonts w:eastAsiaTheme="minorEastAsia"/>
               <w:noProof/>
@@ -2071,7 +2231,7 @@
               <w:lang w:eastAsia="fr-FR"/>
             </w:rPr>
           </w:pPr>
-          <w:hyperlink w:anchor="_Toc39952940" w:history="1">
+          <w:hyperlink w:anchor="_Toc40105500" w:history="1">
             <w:r>
               <w:rPr>
                 <w:rStyle w:val="Lienhypertexte"/>
@@ -2114,7 +2274,7 @@
                 <w:noProof/>
                 <w:webHidden/>
               </w:rPr>
-              <w:instrText xml:space="preserve"> PAGEREF _Toc39952940 \h </w:instrText>
+              <w:instrText xml:space="preserve"> PAGEREF _Toc40105500 \h </w:instrText>
             </w:r>
             <w:r>
               <w:rPr>
@@ -2152,6 +2312,7 @@
               <w:tab w:val="left" w:pos="880"/>
               <w:tab w:val="right" w:leader="dot" w:pos="9062"/>
             </w:tabs>
+            <w:spacing w:line="360" w:lineRule="auto"/>
             <w:rPr>
               <w:rFonts w:eastAsiaTheme="minorEastAsia"/>
               <w:noProof/>
@@ -2159,7 +2320,7 @@
               <w:lang w:eastAsia="fr-FR"/>
             </w:rPr>
           </w:pPr>
-          <w:hyperlink w:anchor="_Toc39952941" w:history="1">
+          <w:hyperlink w:anchor="_Toc40105501" w:history="1">
             <w:r>
               <w:rPr>
                 <w:rStyle w:val="Lienhypertexte"/>
@@ -2202,7 +2363,7 @@
                 <w:noProof/>
                 <w:webHidden/>
               </w:rPr>
-              <w:instrText xml:space="preserve"> PAGEREF _Toc39952941 \h </w:instrText>
+              <w:instrText xml:space="preserve"> PAGEREF _Toc40105501 \h </w:instrText>
             </w:r>
             <w:r>
               <w:rPr>
@@ -2223,6 +2384,273 @@
                 <w:webHidden/>
               </w:rPr>
               <w:t>4</w:t>
+            </w:r>
+            <w:r>
+              <w:rPr>
+                <w:noProof/>
+                <w:webHidden/>
+              </w:rPr>
+              <w:fldChar w:fldCharType="end"/>
+            </w:r>
+          </w:hyperlink>
+        </w:p>
+        <w:p>
+          <w:pPr>
+            <w:pStyle w:val="TM3"/>
+            <w:tabs>
+              <w:tab w:val="left" w:pos="1320"/>
+              <w:tab w:val="right" w:leader="dot" w:pos="9062"/>
+            </w:tabs>
+            <w:spacing w:line="360" w:lineRule="auto"/>
+            <w:rPr>
+              <w:rFonts w:eastAsiaTheme="minorEastAsia"/>
+              <w:noProof/>
+              <w:sz w:val="22"/>
+              <w:lang w:eastAsia="fr-FR"/>
+            </w:rPr>
+          </w:pPr>
+          <w:hyperlink w:anchor="_Toc40105502" w:history="1">
+            <w:r>
+              <w:rPr>
+                <w:rStyle w:val="Lienhypertexte"/>
+                <w:noProof/>
+              </w:rPr>
+              <w:t>3.1.1.</w:t>
+            </w:r>
+            <w:r>
+              <w:rPr>
+                <w:rFonts w:eastAsiaTheme="minorEastAsia"/>
+                <w:noProof/>
+                <w:sz w:val="22"/>
+                <w:lang w:eastAsia="fr-FR"/>
+              </w:rPr>
+              <w:tab/>
+            </w:r>
+            <w:r>
+              <w:rPr>
+                <w:rStyle w:val="Lienhypertexte"/>
+                <w:noProof/>
+              </w:rPr>
+              <w:t>Reconnaissance de configurations manuelles : Unity et Leap Motion</w:t>
+            </w:r>
+            <w:r>
+              <w:rPr>
+                <w:noProof/>
+                <w:webHidden/>
+              </w:rPr>
+              <w:tab/>
+            </w:r>
+            <w:r>
+              <w:rPr>
+                <w:noProof/>
+                <w:webHidden/>
+              </w:rPr>
+              <w:fldChar w:fldCharType="begin"/>
+            </w:r>
+            <w:r>
+              <w:rPr>
+                <w:noProof/>
+                <w:webHidden/>
+              </w:rPr>
+              <w:instrText xml:space="preserve"> PAGEREF _Toc40105502 \h </w:instrText>
+            </w:r>
+            <w:r>
+              <w:rPr>
+                <w:noProof/>
+                <w:webHidden/>
+              </w:rPr>
+            </w:r>
+            <w:r>
+              <w:rPr>
+                <w:noProof/>
+                <w:webHidden/>
+              </w:rPr>
+              <w:fldChar w:fldCharType="separate"/>
+            </w:r>
+            <w:r>
+              <w:rPr>
+                <w:noProof/>
+                <w:webHidden/>
+              </w:rPr>
+              <w:t>4</w:t>
+            </w:r>
+            <w:r>
+              <w:rPr>
+                <w:noProof/>
+                <w:webHidden/>
+              </w:rPr>
+              <w:fldChar w:fldCharType="end"/>
+            </w:r>
+          </w:hyperlink>
+        </w:p>
+        <w:p>
+          <w:pPr>
+            <w:pStyle w:val="TM3"/>
+            <w:tabs>
+              <w:tab w:val="left" w:pos="1320"/>
+              <w:tab w:val="right" w:leader="dot" w:pos="9062"/>
+            </w:tabs>
+            <w:spacing w:line="360" w:lineRule="auto"/>
+            <w:rPr>
+              <w:rFonts w:eastAsiaTheme="minorEastAsia"/>
+              <w:noProof/>
+              <w:sz w:val="22"/>
+              <w:lang w:eastAsia="fr-FR"/>
+            </w:rPr>
+          </w:pPr>
+          <w:hyperlink w:anchor="_Toc40105503" w:history="1">
+            <w:r>
+              <w:rPr>
+                <w:rStyle w:val="Lienhypertexte"/>
+                <w:noProof/>
+              </w:rPr>
+              <w:t>3.1.2.</w:t>
+            </w:r>
+            <w:r>
+              <w:rPr>
+                <w:rFonts w:eastAsiaTheme="minorEastAsia"/>
+                <w:noProof/>
+                <w:sz w:val="22"/>
+                <w:lang w:eastAsia="fr-FR"/>
+              </w:rPr>
+              <w:tab/>
+            </w:r>
+            <w:r>
+              <w:rPr>
+                <w:rStyle w:val="Lienhypertexte"/>
+                <w:noProof/>
+              </w:rPr>
+              <w:t>Synthèse sonore sous PureData</w:t>
+            </w:r>
+            <w:r>
+              <w:rPr>
+                <w:noProof/>
+                <w:webHidden/>
+              </w:rPr>
+              <w:tab/>
+            </w:r>
+            <w:r>
+              <w:rPr>
+                <w:noProof/>
+                <w:webHidden/>
+              </w:rPr>
+              <w:fldChar w:fldCharType="begin"/>
+            </w:r>
+            <w:r>
+              <w:rPr>
+                <w:noProof/>
+                <w:webHidden/>
+              </w:rPr>
+              <w:instrText xml:space="preserve"> PAGEREF _Toc40105503 \h </w:instrText>
+            </w:r>
+            <w:r>
+              <w:rPr>
+                <w:noProof/>
+                <w:webHidden/>
+              </w:rPr>
+            </w:r>
+            <w:r>
+              <w:rPr>
+                <w:noProof/>
+                <w:webHidden/>
+              </w:rPr>
+              <w:fldChar w:fldCharType="separate"/>
+            </w:r>
+            <w:r>
+              <w:rPr>
+                <w:noProof/>
+                <w:webHidden/>
+              </w:rPr>
+              <w:t>4</w:t>
+            </w:r>
+            <w:r>
+              <w:rPr>
+                <w:noProof/>
+                <w:webHidden/>
+              </w:rPr>
+              <w:fldChar w:fldCharType="end"/>
+            </w:r>
+          </w:hyperlink>
+        </w:p>
+        <w:p>
+          <w:pPr>
+            <w:pStyle w:val="TM3"/>
+            <w:tabs>
+              <w:tab w:val="left" w:pos="1320"/>
+              <w:tab w:val="right" w:leader="dot" w:pos="9062"/>
+            </w:tabs>
+            <w:spacing w:line="360" w:lineRule="auto"/>
+            <w:rPr>
+              <w:rFonts w:eastAsiaTheme="minorEastAsia"/>
+              <w:noProof/>
+              <w:sz w:val="22"/>
+              <w:lang w:eastAsia="fr-FR"/>
+            </w:rPr>
+          </w:pPr>
+          <w:hyperlink w:anchor="_Toc40105504" w:history="1">
+            <w:r>
+              <w:rPr>
+                <w:rStyle w:val="Lienhypertexte"/>
+                <w:noProof/>
+              </w:rPr>
+              <w:t>3.1.3.</w:t>
+            </w:r>
+            <w:r>
+              <w:rPr>
+                <w:rFonts w:eastAsiaTheme="minorEastAsia"/>
+                <w:noProof/>
+                <w:sz w:val="22"/>
+                <w:lang w:eastAsia="fr-FR"/>
+              </w:rPr>
+              <w:tab/>
+            </w:r>
+            <w:r>
+              <w:rPr>
+                <w:rStyle w:val="Lienhypertexte"/>
+                <w:noProof/>
+              </w:rPr>
+              <w:t>Interface visuelle</w:t>
+            </w:r>
+            <w:r>
+              <w:rPr>
+                <w:noProof/>
+                <w:webHidden/>
+              </w:rPr>
+              <w:tab/>
+            </w:r>
+            <w:r>
+              <w:rPr>
+                <w:noProof/>
+                <w:webHidden/>
+              </w:rPr>
+              <w:fldChar w:fldCharType="begin"/>
+            </w:r>
+            <w:r>
+              <w:rPr>
+                <w:noProof/>
+                <w:webHidden/>
+              </w:rPr>
+              <w:instrText xml:space="preserve"> PAGEREF _Toc40105504 \h </w:instrText>
+            </w:r>
+            <w:r>
+              <w:rPr>
+                <w:noProof/>
+                <w:webHidden/>
+              </w:rPr>
+            </w:r>
+            <w:r>
+              <w:rPr>
+                <w:noProof/>
+                <w:webHidden/>
+              </w:rPr>
+              <w:fldChar w:fldCharType="separate"/>
+            </w:r>
+            <w:r>
+              <w:rPr>
+                <w:noProof/>
+                <w:webHidden/>
+              </w:rPr>
+              <w:t>6</w:t>
             </w:r>
             <w:r>
               <w:rPr>
@@ -2240,6 +2668,7 @@
               <w:tab w:val="left" w:pos="880"/>
               <w:tab w:val="right" w:leader="dot" w:pos="9062"/>
             </w:tabs>
+            <w:spacing w:line="360" w:lineRule="auto"/>
             <w:rPr>
               <w:rFonts w:eastAsiaTheme="minorEastAsia"/>
               <w:noProof/>
@@ -2247,7 +2676,7 @@
               <w:lang w:eastAsia="fr-FR"/>
             </w:rPr>
           </w:pPr>
-          <w:hyperlink w:anchor="_Toc39952942" w:history="1">
+          <w:hyperlink w:anchor="_Toc40105505" w:history="1">
             <w:r>
               <w:rPr>
                 <w:rStyle w:val="Lienhypertexte"/>
@@ -2290,7 +2719,7 @@
                 <w:noProof/>
                 <w:webHidden/>
               </w:rPr>
-              <w:instrText xml:space="preserve"> PAGEREF _Toc39952942 \h </w:instrText>
+              <w:instrText xml:space="preserve"> PAGEREF _Toc40105505 \h </w:instrText>
             </w:r>
             <w:r>
               <w:rPr>
@@ -2310,7 +2739,7 @@
                 <w:noProof/>
                 <w:webHidden/>
               </w:rPr>
-              <w:t>4</w:t>
+              <w:t>6</w:t>
             </w:r>
             <w:r>
               <w:rPr>
@@ -2328,6 +2757,7 @@
               <w:tab w:val="left" w:pos="880"/>
               <w:tab w:val="right" w:leader="dot" w:pos="9062"/>
             </w:tabs>
+            <w:spacing w:line="360" w:lineRule="auto"/>
             <w:rPr>
               <w:rFonts w:eastAsiaTheme="minorEastAsia"/>
               <w:noProof/>
@@ -2335,7 +2765,7 @@
               <w:lang w:eastAsia="fr-FR"/>
             </w:rPr>
           </w:pPr>
-          <w:hyperlink w:anchor="_Toc39952943" w:history="1">
+          <w:hyperlink w:anchor="_Toc40105506" w:history="1">
             <w:r>
               <w:rPr>
                 <w:rStyle w:val="Lienhypertexte"/>
@@ -2378,7 +2808,7 @@
                 <w:noProof/>
                 <w:webHidden/>
               </w:rPr>
-              <w:instrText xml:space="preserve"> PAGEREF _Toc39952943 \h </w:instrText>
+              <w:instrText xml:space="preserve"> PAGEREF _Toc40105506 \h </w:instrText>
             </w:r>
             <w:r>
               <w:rPr>
@@ -2398,7 +2828,7 @@
                 <w:noProof/>
                 <w:webHidden/>
               </w:rPr>
-              <w:t>4</w:t>
+              <w:t>6</w:t>
             </w:r>
             <w:r>
               <w:rPr>
@@ -2416,6 +2846,7 @@
               <w:tab w:val="left" w:pos="880"/>
               <w:tab w:val="right" w:leader="dot" w:pos="9062"/>
             </w:tabs>
+            <w:spacing w:line="360" w:lineRule="auto"/>
             <w:rPr>
               <w:rFonts w:eastAsiaTheme="minorEastAsia"/>
               <w:noProof/>
@@ -2423,7 +2854,7 @@
               <w:lang w:eastAsia="fr-FR"/>
             </w:rPr>
           </w:pPr>
-          <w:hyperlink w:anchor="_Toc39952944" w:history="1">
+          <w:hyperlink w:anchor="_Toc40105507" w:history="1">
             <w:r>
               <w:rPr>
                 <w:rStyle w:val="Lienhypertexte"/>
@@ -2466,7 +2897,7 @@
                 <w:noProof/>
                 <w:webHidden/>
               </w:rPr>
-              <w:instrText xml:space="preserve"> PAGEREF _Toc39952944 \h </w:instrText>
+              <w:instrText xml:space="preserve"> PAGEREF _Toc40105507 \h </w:instrText>
             </w:r>
             <w:r>
               <w:rPr>
@@ -2486,7 +2917,7 @@
                 <w:noProof/>
                 <w:webHidden/>
               </w:rPr>
-              <w:t>5</w:t>
+              <w:t>7</w:t>
             </w:r>
             <w:r>
               <w:rPr>
@@ -2500,10 +2931,7 @@
         <w:p>
           <w:pPr>
             <w:pStyle w:val="TM1"/>
-            <w:tabs>
-              <w:tab w:val="left" w:pos="480"/>
-              <w:tab w:val="right" w:leader="dot" w:pos="9062"/>
-            </w:tabs>
+            <w:spacing w:line="360" w:lineRule="auto"/>
             <w:rPr>
               <w:rFonts w:eastAsiaTheme="minorEastAsia"/>
               <w:noProof/>
@@ -2511,7 +2939,7 @@
               <w:lang w:eastAsia="fr-FR"/>
             </w:rPr>
           </w:pPr>
-          <w:hyperlink w:anchor="_Toc39952945" w:history="1">
+          <w:hyperlink w:anchor="_Toc40105508" w:history="1">
             <w:r>
               <w:rPr>
                 <w:rStyle w:val="Lienhypertexte"/>
@@ -2554,7 +2982,7 @@
                 <w:noProof/>
                 <w:webHidden/>
               </w:rPr>
-              <w:instrText xml:space="preserve"> PAGEREF _Toc39952945 \h </w:instrText>
+              <w:instrText xml:space="preserve"> PAGEREF _Toc40105508 \h </w:instrText>
             </w:r>
             <w:r>
               <w:rPr>
@@ -2574,7 +3002,7 @@
                 <w:noProof/>
                 <w:webHidden/>
               </w:rPr>
-              <w:t>6</w:t>
+              <w:t>8</w:t>
             </w:r>
             <w:r>
               <w:rPr>
@@ -2588,10 +3016,7 @@
         <w:p>
           <w:pPr>
             <w:pStyle w:val="TM1"/>
-            <w:tabs>
-              <w:tab w:val="left" w:pos="480"/>
-              <w:tab w:val="right" w:leader="dot" w:pos="9062"/>
-            </w:tabs>
+            <w:spacing w:line="360" w:lineRule="auto"/>
             <w:rPr>
               <w:rFonts w:eastAsiaTheme="minorEastAsia"/>
               <w:noProof/>
@@ -2599,7 +3024,7 @@
               <w:lang w:eastAsia="fr-FR"/>
             </w:rPr>
           </w:pPr>
-          <w:hyperlink w:anchor="_Toc39952946" w:history="1">
+          <w:hyperlink w:anchor="_Toc40105509" w:history="1">
             <w:r>
               <w:rPr>
                 <w:rStyle w:val="Lienhypertexte"/>
@@ -2642,7 +3067,7 @@
                 <w:noProof/>
                 <w:webHidden/>
               </w:rPr>
-              <w:instrText xml:space="preserve"> PAGEREF _Toc39952946 \h </w:instrText>
+              <w:instrText xml:space="preserve"> PAGEREF _Toc40105509 \h </w:instrText>
             </w:r>
             <w:r>
               <w:rPr>
@@ -2662,7 +3087,7 @@
                 <w:noProof/>
                 <w:webHidden/>
               </w:rPr>
-              <w:t>7</w:t>
+              <w:t>9</w:t>
             </w:r>
             <w:r>
               <w:rPr>
@@ -2675,6 +3100,7 @@
         </w:p>
         <w:p>
           <w:pPr>
+            <w:spacing w:line="360" w:lineRule="auto"/>
             <w:rPr>
               <w:b/>
               <w:bCs/>
@@ -2688,7 +3114,11 @@
             <w:fldChar w:fldCharType="end"/>
           </w:r>
         </w:p>
-        <w:p/>
+        <w:p>
+          <w:pPr>
+            <w:spacing w:line="360" w:lineRule="auto"/>
+          </w:pPr>
+        </w:p>
       </w:sdtContent>
     </w:sdt>
     <w:p>
@@ -2701,6 +3131,8 @@
           <w:docGrid w:linePitch="360"/>
         </w:sectPr>
       </w:pPr>
+      <w:bookmarkStart w:id="3" w:name="_GoBack"/>
+      <w:bookmarkEnd w:id="3"/>
     </w:p>
     <w:p>
       <w:pPr>
@@ -2710,7 +3142,7 @@
           <w:numId w:val="3"/>
         </w:numPr>
       </w:pPr>
-      <w:bookmarkStart w:id="4" w:name="_Toc39952930"/>
+      <w:bookmarkStart w:id="4" w:name="_Toc40105490"/>
       <w:r>
         <w:lastRenderedPageBreak/>
         <w:t>Contexte</w:t>
@@ -2725,7 +3157,7 @@
           <w:numId w:val="3"/>
         </w:numPr>
       </w:pPr>
-      <w:bookmarkStart w:id="5" w:name="_Toc39952931"/>
+      <w:bookmarkStart w:id="5" w:name="_Toc40105491"/>
       <w:r>
         <w:t>Équipe de recherche</w:t>
       </w:r>
@@ -2758,13 +3190,7 @@
     </w:p>
     <w:p>
       <w:r>
-        <w:t>Cette équipe a pour grande objectif d’étudier le langage humain, que ça soit le geste, la parole ou le texte. Les grandes thématiques que l’équipe aborde sont</w:t>
-      </w:r>
-      <w:r>
-        <w:t xml:space="preserve"> « l’analyse</w:t>
-      </w:r>
-      <w:r>
-        <w:t xml:space="preserve"> synthèse et reconnaissance de gestes expressifs », la « </w:t>
+        <w:t xml:space="preserve">Cette équipe a pour grande objectif d’étudier le langage humain, que ça soit le geste, la parole ou le texte. Les grandes thématiques que l’équipe aborde sont « l’analyse synthèse et reconnaissance de gestes expressifs », la « </w:t>
       </w:r>
       <w:r>
         <w:t>s</w:t>
@@ -2781,7 +3207,7 @@
           <w:numId w:val="3"/>
         </w:numPr>
       </w:pPr>
-      <w:bookmarkStart w:id="6" w:name="_Toc39952932"/>
+      <w:bookmarkStart w:id="6" w:name="_Toc40105492"/>
       <w:r>
         <w:t>Thématique</w:t>
       </w:r>
@@ -2795,12 +3221,9 @@
           <w:numId w:val="3"/>
         </w:numPr>
       </w:pPr>
-      <w:bookmarkStart w:id="7" w:name="_Toc39952933"/>
-      <w:r>
-        <w:t>A</w:t>
-      </w:r>
-      <w:r>
-        <w:t>nalyse</w:t>
+      <w:bookmarkStart w:id="7" w:name="_Toc40105493"/>
+      <w:r>
+        <w:t>Analyse</w:t>
       </w:r>
       <w:r>
         <w:t xml:space="preserve"> synthèse et reconnaissance de gestes expressifs</w:t>
@@ -2820,7 +3243,7 @@
           <w:numId w:val="3"/>
         </w:numPr>
       </w:pPr>
-      <w:bookmarkStart w:id="8" w:name="_Toc39952934"/>
+      <w:bookmarkStart w:id="8" w:name="_Toc40105494"/>
       <w:r>
         <w:t>Synthèse de parole expressive</w:t>
       </w:r>
@@ -2843,7 +3266,7 @@
           <w:numId w:val="3"/>
         </w:numPr>
       </w:pPr>
-      <w:bookmarkStart w:id="9" w:name="_Toc39952935"/>
+      <w:bookmarkStart w:id="9" w:name="_Toc40105495"/>
       <w:r>
         <w:t>Expressivité dans les textes, fouilles de textes</w:t>
       </w:r>
@@ -2887,7 +3310,7 @@
           <w:numId w:val="3"/>
         </w:numPr>
       </w:pPr>
-      <w:bookmarkStart w:id="10" w:name="_Toc39952936"/>
+      <w:bookmarkStart w:id="10" w:name="_Toc40105496"/>
       <w:r>
         <w:t>Activités de recherche</w:t>
       </w:r>
@@ -2923,7 +3346,7 @@
           <w:numId w:val="3"/>
         </w:numPr>
       </w:pPr>
-      <w:bookmarkStart w:id="11" w:name="_Toc39952937"/>
+      <w:bookmarkStart w:id="11" w:name="_Toc40105497"/>
       <w:r>
         <w:lastRenderedPageBreak/>
         <w:t>Travail demandé</w:t>
@@ -2938,7 +3361,7 @@
           <w:numId w:val="3"/>
         </w:numPr>
       </w:pPr>
-      <w:bookmarkStart w:id="12" w:name="_Toc39952938"/>
+      <w:bookmarkStart w:id="12" w:name="_Toc40105498"/>
       <w:r>
         <w:t>Cahier des charges</w:t>
       </w:r>
@@ -2968,7 +3391,7 @@
           <w:numId w:val="3"/>
         </w:numPr>
       </w:pPr>
-      <w:bookmarkStart w:id="13" w:name="_Toc39952939"/>
+      <w:bookmarkStart w:id="13" w:name="_Toc40105499"/>
       <w:r>
         <w:t>Spécification du sujet</w:t>
       </w:r>
@@ -3004,7 +3427,7 @@
           <w:numId w:val="3"/>
         </w:numPr>
       </w:pPr>
-      <w:bookmarkStart w:id="14" w:name="_Toc39952940"/>
+      <w:bookmarkStart w:id="14" w:name="_Toc40105500"/>
       <w:r>
         <w:lastRenderedPageBreak/>
         <w:t>Travail réalisé</w:t>
@@ -3019,7 +3442,7 @@
           <w:numId w:val="3"/>
         </w:numPr>
       </w:pPr>
-      <w:bookmarkStart w:id="15" w:name="_Toc39952941"/>
+      <w:bookmarkStart w:id="15" w:name="_Toc40105501"/>
       <w:r>
         <w:t>Problèmes rencontrés</w:t>
       </w:r>
@@ -3033,9 +3456,27 @@
           <w:numId w:val="3"/>
         </w:numPr>
       </w:pPr>
-      <w:r>
-        <w:t>Reconnaissance de configurations manuelles : Unity et Leap Motion</w:t>
-      </w:r>
+      <w:bookmarkStart w:id="16" w:name="_Toc40105502"/>
+      <w:r>
+        <w:t xml:space="preserve">Reconnaissance de configurations manuelles : </w:t>
+      </w:r>
+      <w:proofErr w:type="spellStart"/>
+      <w:r>
+        <w:t>Unity</w:t>
+      </w:r>
+      <w:proofErr w:type="spellEnd"/>
+      <w:r>
+        <w:t xml:space="preserve"> et </w:t>
+      </w:r>
+      <w:proofErr w:type="spellStart"/>
+      <w:r>
+        <w:t>Leap</w:t>
+      </w:r>
+      <w:proofErr w:type="spellEnd"/>
+      <w:r>
+        <w:t xml:space="preserve"> Motion</w:t>
+      </w:r>
+      <w:bookmarkEnd w:id="16"/>
     </w:p>
     <w:p>
       <w:pPr>
@@ -3045,11 +3486,378 @@
           <w:numId w:val="3"/>
         </w:numPr>
       </w:pPr>
-      <w:r>
-        <w:t>Synthèse sonore sous PureData</w:t>
-      </w:r>
-    </w:p>
-    <w:p/>
+      <w:bookmarkStart w:id="17" w:name="_Toc40105503"/>
+      <w:r>
+        <w:t xml:space="preserve">Synthèse sonore sous </w:t>
+      </w:r>
+      <w:proofErr w:type="spellStart"/>
+      <w:r>
+        <w:t>PureData</w:t>
+      </w:r>
+      <w:bookmarkEnd w:id="17"/>
+      <w:proofErr w:type="spellEnd"/>
+    </w:p>
+    <w:p>
+      <w:pPr>
+        <w:rPr>
+          <w:rFonts w:ascii="Times New Roman" w:hAnsi="Times New Roman" w:cs="Times New Roman"/>
+          <w:szCs w:val="24"/>
+          <w:lang w:eastAsia="fr-FR"/>
+        </w:rPr>
+      </w:pPr>
+      <w:r>
+        <w:rPr>
+          <w:lang w:eastAsia="fr-FR"/>
+        </w:rPr>
+        <w:t>Le premier obstacle rencontré était de pouvoir jouer une mélodie et de générer du son à l’aide de Pure Data.</w:t>
+      </w:r>
+      <w:r>
+        <w:rPr>
+          <w:rFonts w:ascii="Times New Roman" w:hAnsi="Times New Roman" w:cs="Times New Roman"/>
+          <w:szCs w:val="24"/>
+          <w:lang w:eastAsia="fr-FR"/>
+        </w:rPr>
+        <w:t xml:space="preserve"> </w:t>
+      </w:r>
+      <w:r>
+        <w:rPr>
+          <w:lang w:eastAsia="fr-FR"/>
+        </w:rPr>
+        <w:t xml:space="preserve">La première option était de jouer d’un instrument synthétique et d’envoyer les notes jouées à Pure Data. Bien qu’il aurait été possible de le faire, cela aurait nécessité d’avoir deux utilisateurs : un pour jouer de l’instrument, et l’autre pour modifier les paramètres à l’aide du </w:t>
+      </w:r>
+      <w:proofErr w:type="spellStart"/>
+      <w:r>
+        <w:rPr>
+          <w:lang w:eastAsia="fr-FR"/>
+        </w:rPr>
+        <w:t>LeapMotion</w:t>
+      </w:r>
+      <w:proofErr w:type="spellEnd"/>
+      <w:r>
+        <w:rPr>
+          <w:lang w:eastAsia="fr-FR"/>
+        </w:rPr>
+        <w:t>. De plus, il aurait été nécessaire de disposer d’un synthétiseur ou d’un logiciel permettant de jouer d’un instrument.</w:t>
+      </w:r>
+      <w:r>
+        <w:rPr>
+          <w:rFonts w:ascii="Times New Roman" w:hAnsi="Times New Roman" w:cs="Times New Roman"/>
+          <w:szCs w:val="24"/>
+          <w:lang w:eastAsia="fr-FR"/>
+        </w:rPr>
+        <w:t xml:space="preserve"> </w:t>
+      </w:r>
+      <w:r>
+        <w:rPr>
+          <w:lang w:eastAsia="fr-FR"/>
+        </w:rPr>
+        <w:t xml:space="preserve">La seconde option était de faire lire un fichier à Pure Data afin qu’il joue la mélodie, solution que nous avons </w:t>
+      </w:r>
+      <w:r>
+        <w:rPr>
+          <w:lang w:eastAsia="fr-FR"/>
+        </w:rPr>
+        <w:t>retenue</w:t>
+      </w:r>
+      <w:r>
+        <w:rPr>
+          <w:lang w:eastAsia="fr-FR"/>
+        </w:rPr>
+        <w:t>. Le format que nous avons retenu était le format MIDI. D’une part parce que ce format est prévu pour être utilisé dans le domaine musical, et d’autre part car la librairie “Cyclone” nous mettait à disposition tous les outils dont nous avions besoin pour pouvoir utiliser les fichiers MIDI au sein de Pure Data.  </w:t>
+      </w:r>
+    </w:p>
+    <w:p>
+      <w:pPr>
+        <w:rPr>
+          <w:rFonts w:ascii="Times New Roman" w:hAnsi="Times New Roman" w:cs="Times New Roman"/>
+          <w:szCs w:val="24"/>
+          <w:lang w:eastAsia="fr-FR"/>
+        </w:rPr>
+      </w:pPr>
+      <w:r>
+        <w:rPr>
+          <w:lang w:eastAsia="fr-FR"/>
+        </w:rPr>
+        <w:t>La seconde difficulté rencontrée était de modifier le tempo. Ce paramètre était probablement celui qui était le plus difficile à modifier. Nous avions 3 approches à notre disposition.</w:t>
+      </w:r>
+      <w:r>
+        <w:rPr>
+          <w:lang w:eastAsia="fr-FR"/>
+        </w:rPr>
+        <w:t xml:space="preserve"> </w:t>
+      </w:r>
+      <w:r>
+        <w:rPr>
+          <w:lang w:eastAsia="fr-FR"/>
+        </w:rPr>
+        <w:t xml:space="preserve">La première était de relancer la lecture du fichier MIDI à chaque changement de tempo. Bien qu’il </w:t>
+      </w:r>
+      <w:r>
+        <w:rPr>
+          <w:lang w:eastAsia="fr-FR"/>
+        </w:rPr>
+        <w:t>s’agît</w:t>
+      </w:r>
+      <w:r>
+        <w:rPr>
+          <w:lang w:eastAsia="fr-FR"/>
+        </w:rPr>
+        <w:t xml:space="preserve"> de la solution la plus simple, c’était aussi celle qui correspondait le moins à </w:t>
+      </w:r>
+      <w:r>
+        <w:rPr>
+          <w:lang w:eastAsia="fr-FR"/>
+        </w:rPr>
+        <w:t>nos attentes</w:t>
+      </w:r>
+      <w:r>
+        <w:rPr>
+          <w:lang w:eastAsia="fr-FR"/>
+        </w:rPr>
+        <w:t>. En effet, nous cherchions à changer le tempo en cours de lecture, et non de redémarrer la lecture à chaque changement.</w:t>
+      </w:r>
+      <w:r>
+        <w:rPr>
+          <w:lang w:eastAsia="fr-FR"/>
+        </w:rPr>
+        <w:t xml:space="preserve"> </w:t>
+      </w:r>
+      <w:r>
+        <w:rPr>
+          <w:lang w:eastAsia="fr-FR"/>
+        </w:rPr>
+        <w:t xml:space="preserve">La seconde solution était de stocker toutes les </w:t>
+      </w:r>
+      <w:r>
+        <w:rPr>
+          <w:lang w:eastAsia="fr-FR"/>
+        </w:rPr>
+        <w:lastRenderedPageBreak/>
+        <w:t>notes dans un tableau, et d’ensuite lire ce tableau à la vitesse voulu à l’aide d’un métronome. Bien que cela nous aurait permis de changer le tempo en cours de lecture, cette approche était loin d’être satisfaisante. La première lecture du fichier ne permettait pas d'émettre du son. Bien que ce problème ne soit que peu dérangeant pour des mélodies courtes, il devient bien plus handicapant pour des mélodies plus longue, vu que l’utilisateur n’aurait aucun retour lors de cette première lecture. De plus, cette méthode aurait drastiquement changé la mélodie, vu qu’il nous aurait été impossible de conserver, par exemple, les accords, ou le temps entre deux notes.</w:t>
+      </w:r>
+      <w:r>
+        <w:rPr>
+          <w:rFonts w:ascii="Times New Roman" w:hAnsi="Times New Roman" w:cs="Times New Roman"/>
+          <w:szCs w:val="24"/>
+          <w:lang w:eastAsia="fr-FR"/>
+        </w:rPr>
+        <w:t xml:space="preserve"> </w:t>
+      </w:r>
+      <w:r>
+        <w:rPr>
+          <w:lang w:eastAsia="fr-FR"/>
+        </w:rPr>
+        <w:t xml:space="preserve">La troisième approche, qui est celle que nous avons retenu, était de prétraiter l’information reçu puis d’envoyer cette information à l’objet </w:t>
+      </w:r>
+      <w:r>
+        <w:rPr>
+          <w:lang w:eastAsia="fr-FR"/>
+        </w:rPr>
+        <w:t>« </w:t>
+      </w:r>
+      <w:r>
+        <w:rPr>
+          <w:lang w:eastAsia="fr-FR"/>
+        </w:rPr>
+        <w:t>Seq</w:t>
+      </w:r>
+      <w:r>
+        <w:rPr>
+          <w:lang w:eastAsia="fr-FR"/>
+        </w:rPr>
+        <w:t> »</w:t>
+      </w:r>
+      <w:r>
+        <w:rPr>
+          <w:lang w:eastAsia="fr-FR"/>
+        </w:rPr>
+        <w:t xml:space="preserve"> de la librairie </w:t>
+      </w:r>
+      <w:r>
+        <w:rPr>
+          <w:lang w:eastAsia="fr-FR"/>
+        </w:rPr>
+        <w:t>« </w:t>
+      </w:r>
+      <w:r>
+        <w:rPr>
+          <w:lang w:eastAsia="fr-FR"/>
+        </w:rPr>
+        <w:t>Cyclone</w:t>
+      </w:r>
+      <w:r>
+        <w:rPr>
+          <w:lang w:eastAsia="fr-FR"/>
+        </w:rPr>
+        <w:t> »</w:t>
+      </w:r>
+      <w:r>
+        <w:rPr>
+          <w:lang w:eastAsia="fr-FR"/>
+        </w:rPr>
+        <w:t xml:space="preserve">. En effet, cet objet, que nous utilisions pour la lecture de fichier MIDI, permet de changer le tempo en cours d’exécution. Bien que cette méthode </w:t>
+      </w:r>
+      <w:r>
+        <w:rPr>
+          <w:lang w:eastAsia="fr-FR"/>
+        </w:rPr>
+        <w:t>fût</w:t>
+      </w:r>
+      <w:r>
+        <w:rPr>
+          <w:lang w:eastAsia="fr-FR"/>
+        </w:rPr>
+        <w:t xml:space="preserve"> la plus complexe à mettre en place, dû à la façon dont cet objet permet de modifier le tempo, elle était aussi la plus satisfaisante car elle permettait de changer le tempo en cours d’exécution tout en ne modifiant pas la mélodie.</w:t>
+      </w:r>
+    </w:p>
+    <w:p>
+      <w:pPr>
+        <w:rPr>
+          <w:rFonts w:ascii="Times New Roman" w:hAnsi="Times New Roman" w:cs="Times New Roman"/>
+          <w:szCs w:val="24"/>
+          <w:lang w:eastAsia="fr-FR"/>
+        </w:rPr>
+      </w:pPr>
+      <w:r>
+        <w:rPr>
+          <w:lang w:eastAsia="fr-FR"/>
+        </w:rPr>
+        <w:t>Une autre difficulté était de choisir les paramètres à modifier. Tout d’abord, nous devions limiter leur nombre. Sachant que nous devions assigner un geste à chaque paramètre, un nombre trop important de paramètre aurait forcé l’utilisateur à se rappeler de trop de geste. Nous nous sommes donc arrêtés à 4 paramètres, car cela offre à l’utilisateur un contrôle suffisant sur la musique tout en limitant le nombre de geste qu’il doit retenir.</w:t>
+      </w:r>
+    </w:p>
+    <w:p>
+      <w:pPr>
+        <w:rPr>
+          <w:rFonts w:ascii="Times New Roman" w:hAnsi="Times New Roman" w:cs="Times New Roman"/>
+          <w:szCs w:val="24"/>
+          <w:lang w:eastAsia="fr-FR"/>
+        </w:rPr>
+      </w:pPr>
+      <w:r>
+        <w:rPr>
+          <w:lang w:eastAsia="fr-FR"/>
+        </w:rPr>
+        <w:t xml:space="preserve">Après avoir décidé du nombre de paramètres, nous devions encore choisir les paramètres en </w:t>
+      </w:r>
+      <w:r>
+        <w:rPr>
+          <w:lang w:eastAsia="fr-FR"/>
+        </w:rPr>
+        <w:t>eux-mêmes</w:t>
+      </w:r>
+      <w:r>
+        <w:rPr>
+          <w:lang w:eastAsia="fr-FR"/>
+        </w:rPr>
+        <w:t>. Avec un nombre aussi limité, il était nécessaire de sélectionner les paramètres les plus pertinents, donc ceux ayant le plus d’effets sur le son. Les paramètres sont les suivants</w:t>
+      </w:r>
+      <w:r>
+        <w:rPr>
+          <w:lang w:eastAsia="fr-FR"/>
+        </w:rPr>
+        <w:t> :</w:t>
+      </w:r>
+    </w:p>
+    <w:p>
+      <w:pPr>
+        <w:pStyle w:val="Paragraphedeliste"/>
+        <w:numPr>
+          <w:ilvl w:val="0"/>
+          <w:numId w:val="5"/>
+        </w:numPr>
+        <w:rPr>
+          <w:lang w:eastAsia="fr-FR"/>
+        </w:rPr>
+      </w:pPr>
+      <w:r>
+        <w:rPr>
+          <w:lang w:eastAsia="fr-FR"/>
+        </w:rPr>
+        <w:lastRenderedPageBreak/>
+        <w:t>Le volume</w:t>
+      </w:r>
+    </w:p>
+    <w:p>
+      <w:pPr>
+        <w:pStyle w:val="Paragraphedeliste"/>
+        <w:numPr>
+          <w:ilvl w:val="0"/>
+          <w:numId w:val="5"/>
+        </w:numPr>
+        <w:rPr>
+          <w:lang w:eastAsia="fr-FR"/>
+        </w:rPr>
+      </w:pPr>
+      <w:r>
+        <w:rPr>
+          <w:lang w:eastAsia="fr-FR"/>
+        </w:rPr>
+        <w:t>Le tempo</w:t>
+      </w:r>
+    </w:p>
+    <w:p>
+      <w:pPr>
+        <w:pStyle w:val="Paragraphedeliste"/>
+        <w:numPr>
+          <w:ilvl w:val="0"/>
+          <w:numId w:val="5"/>
+        </w:numPr>
+        <w:rPr>
+          <w:lang w:eastAsia="fr-FR"/>
+        </w:rPr>
+      </w:pPr>
+      <w:r>
+        <w:rPr>
+          <w:lang w:eastAsia="fr-FR"/>
+        </w:rPr>
+        <w:t>L’attaque</w:t>
+      </w:r>
+    </w:p>
+    <w:p>
+      <w:pPr>
+        <w:pStyle w:val="Paragraphedeliste"/>
+        <w:numPr>
+          <w:ilvl w:val="0"/>
+          <w:numId w:val="5"/>
+        </w:numPr>
+        <w:rPr>
+          <w:lang w:eastAsia="fr-FR"/>
+        </w:rPr>
+      </w:pPr>
+      <w:r>
+        <w:rPr>
+          <w:lang w:eastAsia="fr-FR"/>
+        </w:rPr>
+        <w:t>Le vibrato (ce</w:t>
+      </w:r>
+      <w:r>
+        <w:rPr>
+          <w:lang w:eastAsia="fr-FR"/>
+        </w:rPr>
+        <w:t xml:space="preserve"> paramètre</w:t>
+      </w:r>
+      <w:r>
+        <w:rPr>
+          <w:lang w:eastAsia="fr-FR"/>
+        </w:rPr>
+        <w:t xml:space="preserve"> n’a un impact que sur le violon)</w:t>
+      </w:r>
+    </w:p>
+    <w:p>
+      <w:pPr>
+        <w:rPr>
+          <w:rFonts w:ascii="Times New Roman" w:hAnsi="Times New Roman" w:cs="Times New Roman"/>
+          <w:szCs w:val="24"/>
+          <w:lang w:eastAsia="fr-FR"/>
+        </w:rPr>
+      </w:pPr>
+      <w:r>
+        <w:rPr>
+          <w:lang w:eastAsia="fr-FR"/>
+        </w:rPr>
+        <w:t>Au cours du développement, nous avions remarqués que l’attaque (qui était un paramètre des instruments généré avec Faust) n'avait aucun effet sur le son, peu importe sa valeur. Nous avons par conséquent décidé de le remplacer par le pitch (ou, fréquence).</w:t>
+      </w:r>
+    </w:p>
     <w:p>
       <w:pPr>
         <w:pStyle w:val="Titre3"/>
@@ -3058,9 +3866,11 @@
           <w:numId w:val="3"/>
         </w:numPr>
       </w:pPr>
+      <w:bookmarkStart w:id="18" w:name="_Toc40105504"/>
       <w:r>
         <w:t>Interface visuelle</w:t>
       </w:r>
+      <w:bookmarkEnd w:id="18"/>
     </w:p>
     <w:p>
       <w:pPr>
@@ -3070,11 +3880,11 @@
           <w:numId w:val="3"/>
         </w:numPr>
       </w:pPr>
-      <w:bookmarkStart w:id="16" w:name="_Toc39952942"/>
+      <w:bookmarkStart w:id="19" w:name="_Toc40105505"/>
       <w:r>
         <w:t>Solutions retenues</w:t>
       </w:r>
-      <w:bookmarkEnd w:id="16"/>
+      <w:bookmarkEnd w:id="19"/>
     </w:p>
     <w:p/>
     <w:sdt>
@@ -3102,11 +3912,11 @@
           <w:numId w:val="3"/>
         </w:numPr>
       </w:pPr>
-      <w:bookmarkStart w:id="17" w:name="_Toc39952943"/>
+      <w:bookmarkStart w:id="20" w:name="_Toc40105506"/>
       <w:r>
         <w:t>Choix effectués</w:t>
       </w:r>
-      <w:bookmarkEnd w:id="17"/>
+      <w:bookmarkEnd w:id="20"/>
     </w:p>
     <w:p/>
     <w:sdt>
@@ -3134,12 +3944,11 @@
           <w:numId w:val="3"/>
         </w:numPr>
       </w:pPr>
-      <w:bookmarkStart w:id="18" w:name="_Toc39952944"/>
-      <w:r>
-        <w:lastRenderedPageBreak/>
+      <w:bookmarkStart w:id="21" w:name="_Toc40105507"/>
+      <w:r>
         <w:t>Produit réalisé</w:t>
       </w:r>
-      <w:bookmarkEnd w:id="18"/>
+      <w:bookmarkEnd w:id="21"/>
     </w:p>
     <w:p/>
     <w:sdt>
@@ -3173,12 +3982,12 @@
           <w:numId w:val="3"/>
         </w:numPr>
       </w:pPr>
-      <w:bookmarkStart w:id="19" w:name="_Toc39952945"/>
+      <w:bookmarkStart w:id="22" w:name="_Toc40105508"/>
       <w:r>
         <w:lastRenderedPageBreak/>
         <w:t>Glossaire</w:t>
       </w:r>
-      <w:bookmarkEnd w:id="19"/>
+      <w:bookmarkEnd w:id="22"/>
     </w:p>
     <w:p/>
     <w:p>
@@ -3221,25 +4030,40 @@
           <w:numId w:val="3"/>
         </w:numPr>
       </w:pPr>
-      <w:bookmarkStart w:id="20" w:name="_Toc39952946"/>
+      <w:bookmarkStart w:id="23" w:name="_Toc40105509"/>
       <w:r>
         <w:lastRenderedPageBreak/>
         <w:t>Table des figures</w:t>
       </w:r>
-      <w:bookmarkEnd w:id="20"/>
+      <w:bookmarkEnd w:id="23"/>
     </w:p>
     <w:p/>
     <w:p>
-      <w:fldSimple w:instr=" TOC \h \z \c &quot;Figure&quot; ">
-        <w:r>
-          <w:rPr>
-            <w:b/>
-            <w:bCs/>
-            <w:noProof/>
-          </w:rPr>
-          <w:t>Aucune entrée de table d'illustration n'a été trouvée.</w:t>
-        </w:r>
-      </w:fldSimple>
+      <w:r>
+        <w:fldChar w:fldCharType="begin"/>
+      </w:r>
+      <w:r>
+        <w:instrText xml:space="preserve"> TOC \h \z \c "Figure" </w:instrText>
+      </w:r>
+      <w:r>
+        <w:fldChar w:fldCharType="separate"/>
+      </w:r>
+      <w:r>
+        <w:rPr>
+          <w:b/>
+          <w:bCs/>
+          <w:noProof/>
+        </w:rPr>
+        <w:t>Aucune entrée de table d'illustration n'a été trouvée.</w:t>
+      </w:r>
+      <w:r>
+        <w:rPr>
+          <w:b/>
+          <w:bCs/>
+          <w:noProof/>
+        </w:rPr>
+        <w:fldChar w:fldCharType="end"/>
+      </w:r>
     </w:p>
     <w:p/>
     <w:p>
@@ -3627,6 +4451,155 @@
     </w:lvl>
   </w:abstractNum>
   <w:abstractNum w:abstractNumId="1" w15:restartNumberingAfterBreak="0">
+    <w:nsid w:val="42226184"/>
+    <w:multiLevelType w:val="multilevel"/>
+    <w:tmpl w:val="B392885C"/>
+    <w:lvl w:ilvl="0">
+      <w:start w:val="1"/>
+      <w:numFmt w:val="bullet"/>
+      <w:lvlText w:val=""/>
+      <w:lvlJc w:val="left"/>
+      <w:pPr>
+        <w:tabs>
+          <w:tab w:val="num" w:pos="720"/>
+        </w:tabs>
+        <w:ind w:left="720" w:hanging="360"/>
+      </w:pPr>
+      <w:rPr>
+        <w:rFonts w:ascii="Symbol" w:hAnsi="Symbol" w:hint="default"/>
+        <w:sz w:val="20"/>
+      </w:rPr>
+    </w:lvl>
+    <w:lvl w:ilvl="1" w:tentative="1">
+      <w:start w:val="1"/>
+      <w:numFmt w:val="bullet"/>
+      <w:lvlText w:val="o"/>
+      <w:lvlJc w:val="left"/>
+      <w:pPr>
+        <w:tabs>
+          <w:tab w:val="num" w:pos="1440"/>
+        </w:tabs>
+        <w:ind w:left="1440" w:hanging="360"/>
+      </w:pPr>
+      <w:rPr>
+        <w:rFonts w:ascii="Courier New" w:hAnsi="Courier New" w:hint="default"/>
+        <w:sz w:val="20"/>
+      </w:rPr>
+    </w:lvl>
+    <w:lvl w:ilvl="2" w:tentative="1">
+      <w:start w:val="1"/>
+      <w:numFmt w:val="bullet"/>
+      <w:lvlText w:val=""/>
+      <w:lvlJc w:val="left"/>
+      <w:pPr>
+        <w:tabs>
+          <w:tab w:val="num" w:pos="2160"/>
+        </w:tabs>
+        <w:ind w:left="2160" w:hanging="360"/>
+      </w:pPr>
+      <w:rPr>
+        <w:rFonts w:ascii="Wingdings" w:hAnsi="Wingdings" w:hint="default"/>
+        <w:sz w:val="20"/>
+      </w:rPr>
+    </w:lvl>
+    <w:lvl w:ilvl="3" w:tentative="1">
+      <w:start w:val="1"/>
+      <w:numFmt w:val="bullet"/>
+      <w:lvlText w:val=""/>
+      <w:lvlJc w:val="left"/>
+      <w:pPr>
+        <w:tabs>
+          <w:tab w:val="num" w:pos="2880"/>
+        </w:tabs>
+        <w:ind w:left="2880" w:hanging="360"/>
+      </w:pPr>
+      <w:rPr>
+        <w:rFonts w:ascii="Wingdings" w:hAnsi="Wingdings" w:hint="default"/>
+        <w:sz w:val="20"/>
+      </w:rPr>
+    </w:lvl>
+    <w:lvl w:ilvl="4" w:tentative="1">
+      <w:start w:val="1"/>
+      <w:numFmt w:val="bullet"/>
+      <w:lvlText w:val=""/>
+      <w:lvlJc w:val="left"/>
+      <w:pPr>
+        <w:tabs>
+          <w:tab w:val="num" w:pos="3600"/>
+        </w:tabs>
+        <w:ind w:left="3600" w:hanging="360"/>
+      </w:pPr>
+      <w:rPr>
+        <w:rFonts w:ascii="Wingdings" w:hAnsi="Wingdings" w:hint="default"/>
+        <w:sz w:val="20"/>
+      </w:rPr>
+    </w:lvl>
+    <w:lvl w:ilvl="5" w:tentative="1">
+      <w:start w:val="1"/>
+      <w:numFmt w:val="bullet"/>
+      <w:lvlText w:val=""/>
+      <w:lvlJc w:val="left"/>
+      <w:pPr>
+        <w:tabs>
+          <w:tab w:val="num" w:pos="4320"/>
+        </w:tabs>
+        <w:ind w:left="4320" w:hanging="360"/>
+      </w:pPr>
+      <w:rPr>
+        <w:rFonts w:ascii="Wingdings" w:hAnsi="Wingdings" w:hint="default"/>
+        <w:sz w:val="20"/>
+      </w:rPr>
+    </w:lvl>
+    <w:lvl w:ilvl="6" w:tentative="1">
+      <w:start w:val="1"/>
+      <w:numFmt w:val="bullet"/>
+      <w:lvlText w:val=""/>
+      <w:lvlJc w:val="left"/>
+      <w:pPr>
+        <w:tabs>
+          <w:tab w:val="num" w:pos="5040"/>
+        </w:tabs>
+        <w:ind w:left="5040" w:hanging="360"/>
+      </w:pPr>
+      <w:rPr>
+        <w:rFonts w:ascii="Wingdings" w:hAnsi="Wingdings" w:hint="default"/>
+        <w:sz w:val="20"/>
+      </w:rPr>
+    </w:lvl>
+    <w:lvl w:ilvl="7" w:tentative="1">
+      <w:start w:val="1"/>
+      <w:numFmt w:val="bullet"/>
+      <w:lvlText w:val=""/>
+      <w:lvlJc w:val="left"/>
+      <w:pPr>
+        <w:tabs>
+          <w:tab w:val="num" w:pos="5760"/>
+        </w:tabs>
+        <w:ind w:left="5760" w:hanging="360"/>
+      </w:pPr>
+      <w:rPr>
+        <w:rFonts w:ascii="Wingdings" w:hAnsi="Wingdings" w:hint="default"/>
+        <w:sz w:val="20"/>
+      </w:rPr>
+    </w:lvl>
+    <w:lvl w:ilvl="8" w:tentative="1">
+      <w:start w:val="1"/>
+      <w:numFmt w:val="bullet"/>
+      <w:lvlText w:val=""/>
+      <w:lvlJc w:val="left"/>
+      <w:pPr>
+        <w:tabs>
+          <w:tab w:val="num" w:pos="6480"/>
+        </w:tabs>
+        <w:ind w:left="6480" w:hanging="360"/>
+      </w:pPr>
+      <w:rPr>
+        <w:rFonts w:ascii="Wingdings" w:hAnsi="Wingdings" w:hint="default"/>
+        <w:sz w:val="20"/>
+      </w:rPr>
+    </w:lvl>
+  </w:abstractNum>
+  <w:abstractNum w:abstractNumId="2" w15:restartNumberingAfterBreak="0">
     <w:nsid w:val="6A2272C0"/>
     <w:multiLevelType w:val="hybridMultilevel"/>
     <w:tmpl w:val="8990F996"/>
@@ -3715,7 +4688,120 @@
       </w:pPr>
     </w:lvl>
   </w:abstractNum>
-  <w:abstractNum w:abstractNumId="2" w15:restartNumberingAfterBreak="0">
+  <w:abstractNum w:abstractNumId="3" w15:restartNumberingAfterBreak="0">
+    <w:nsid w:val="6BEF0A42"/>
+    <w:multiLevelType w:val="hybridMultilevel"/>
+    <w:tmpl w:val="54D62EBC"/>
+    <w:lvl w:ilvl="0" w:tplc="040C0001">
+      <w:start w:val="1"/>
+      <w:numFmt w:val="bullet"/>
+      <w:lvlText w:val=""/>
+      <w:lvlJc w:val="left"/>
+      <w:pPr>
+        <w:ind w:left="720" w:hanging="360"/>
+      </w:pPr>
+      <w:rPr>
+        <w:rFonts w:ascii="Symbol" w:hAnsi="Symbol" w:hint="default"/>
+      </w:rPr>
+    </w:lvl>
+    <w:lvl w:ilvl="1" w:tplc="040C0003" w:tentative="1">
+      <w:start w:val="1"/>
+      <w:numFmt w:val="bullet"/>
+      <w:lvlText w:val="o"/>
+      <w:lvlJc w:val="left"/>
+      <w:pPr>
+        <w:ind w:left="1440" w:hanging="360"/>
+      </w:pPr>
+      <w:rPr>
+        <w:rFonts w:ascii="Courier New" w:hAnsi="Courier New" w:cs="Courier New" w:hint="default"/>
+      </w:rPr>
+    </w:lvl>
+    <w:lvl w:ilvl="2" w:tplc="040C0005" w:tentative="1">
+      <w:start w:val="1"/>
+      <w:numFmt w:val="bullet"/>
+      <w:lvlText w:val=""/>
+      <w:lvlJc w:val="left"/>
+      <w:pPr>
+        <w:ind w:left="2160" w:hanging="360"/>
+      </w:pPr>
+      <w:rPr>
+        <w:rFonts w:ascii="Wingdings" w:hAnsi="Wingdings" w:hint="default"/>
+      </w:rPr>
+    </w:lvl>
+    <w:lvl w:ilvl="3" w:tplc="040C0001" w:tentative="1">
+      <w:start w:val="1"/>
+      <w:numFmt w:val="bullet"/>
+      <w:lvlText w:val=""/>
+      <w:lvlJc w:val="left"/>
+      <w:pPr>
+        <w:ind w:left="2880" w:hanging="360"/>
+      </w:pPr>
+      <w:rPr>
+        <w:rFonts w:ascii="Symbol" w:hAnsi="Symbol" w:hint="default"/>
+      </w:rPr>
+    </w:lvl>
+    <w:lvl w:ilvl="4" w:tplc="040C0003" w:tentative="1">
+      <w:start w:val="1"/>
+      <w:numFmt w:val="bullet"/>
+      <w:lvlText w:val="o"/>
+      <w:lvlJc w:val="left"/>
+      <w:pPr>
+        <w:ind w:left="3600" w:hanging="360"/>
+      </w:pPr>
+      <w:rPr>
+        <w:rFonts w:ascii="Courier New" w:hAnsi="Courier New" w:cs="Courier New" w:hint="default"/>
+      </w:rPr>
+    </w:lvl>
+    <w:lvl w:ilvl="5" w:tplc="040C0005" w:tentative="1">
+      <w:start w:val="1"/>
+      <w:numFmt w:val="bullet"/>
+      <w:lvlText w:val=""/>
+      <w:lvlJc w:val="left"/>
+      <w:pPr>
+        <w:ind w:left="4320" w:hanging="360"/>
+      </w:pPr>
+      <w:rPr>
+        <w:rFonts w:ascii="Wingdings" w:hAnsi="Wingdings" w:hint="default"/>
+      </w:rPr>
+    </w:lvl>
+    <w:lvl w:ilvl="6" w:tplc="040C0001" w:tentative="1">
+      <w:start w:val="1"/>
+      <w:numFmt w:val="bullet"/>
+      <w:lvlText w:val=""/>
+      <w:lvlJc w:val="left"/>
+      <w:pPr>
+        <w:ind w:left="5040" w:hanging="360"/>
+      </w:pPr>
+      <w:rPr>
+        <w:rFonts w:ascii="Symbol" w:hAnsi="Symbol" w:hint="default"/>
+      </w:rPr>
+    </w:lvl>
+    <w:lvl w:ilvl="7" w:tplc="040C0003" w:tentative="1">
+      <w:start w:val="1"/>
+      <w:numFmt w:val="bullet"/>
+      <w:lvlText w:val="o"/>
+      <w:lvlJc w:val="left"/>
+      <w:pPr>
+        <w:ind w:left="5760" w:hanging="360"/>
+      </w:pPr>
+      <w:rPr>
+        <w:rFonts w:ascii="Courier New" w:hAnsi="Courier New" w:cs="Courier New" w:hint="default"/>
+      </w:rPr>
+    </w:lvl>
+    <w:lvl w:ilvl="8" w:tplc="040C0005" w:tentative="1">
+      <w:start w:val="1"/>
+      <w:numFmt w:val="bullet"/>
+      <w:lvlText w:val=""/>
+      <w:lvlJc w:val="left"/>
+      <w:pPr>
+        <w:ind w:left="6480" w:hanging="360"/>
+      </w:pPr>
+      <w:rPr>
+        <w:rFonts w:ascii="Wingdings" w:hAnsi="Wingdings" w:hint="default"/>
+      </w:rPr>
+    </w:lvl>
+  </w:abstractNum>
+  <w:abstractNum w:abstractNumId="4" w15:restartNumberingAfterBreak="0">
     <w:nsid w:val="7B275E4A"/>
     <w:multiLevelType w:val="multilevel"/>
     <w:tmpl w:val="B21A4334"/>
@@ -3837,13 +4923,19 @@
     </w:lvl>
   </w:abstractNum>
   <w:num w:numId="1">
-    <w:abstractNumId w:val="1"/>
+    <w:abstractNumId w:val="2"/>
   </w:num>
   <w:num w:numId="2">
-    <w:abstractNumId w:val="2"/>
+    <w:abstractNumId w:val="4"/>
   </w:num>
   <w:num w:numId="3">
     <w:abstractNumId w:val="0"/>
+  </w:num>
+  <w:num w:numId="4">
+    <w:abstractNumId w:val="1"/>
+  </w:num>
+  <w:num w:numId="5">
+    <w:abstractNumId w:val="3"/>
   </w:num>
 </w:numbering>
 </file>
@@ -4389,9 +5481,13 @@
     <w:autoRedefine/>
     <w:uiPriority w:val="39"/>
     <w:unhideWhenUsed/>
-    <w:rsid w:val="0063056D"/>
+    <w:rsid w:val="003B6E1F"/>
     <w:pPr>
-      <w:spacing w:after="100"/>
+      <w:tabs>
+        <w:tab w:val="left" w:pos="480"/>
+        <w:tab w:val="right" w:leader="dot" w:pos="9062"/>
+      </w:tabs>
+      <w:spacing w:after="100" w:line="240" w:lineRule="auto"/>
     </w:pPr>
   </w:style>
   <w:style w:type="character" w:styleId="Lienhypertexte">
@@ -4902,7 +5998,7 @@
 </file>
 
 <file path=customXml/itemProps1.xml><?xml version="1.0" encoding="utf-8"?>
-<ds:datastoreItem xmlns:ds="http://schemas.openxmlformats.org/officeDocument/2006/customXml" ds:itemID="{329A84EF-ED9C-412F-A1EC-F96761205773}">
+<ds:datastoreItem xmlns:ds="http://schemas.openxmlformats.org/officeDocument/2006/customXml" ds:itemID="{03328DFB-2328-4F64-8F29-78CC9A947345}">
   <ds:schemaRefs>
     <ds:schemaRef ds:uri="http://schemas.openxmlformats.org/officeDocument/2006/bibliography"/>
   </ds:schemaRefs>

</xml_diff>

<commit_message>
Adding bibliographie in report
</commit_message>
<xml_diff>
--- a/Documentation/rapport.docx
+++ b/Documentation/rapport.docx
@@ -1120,9 +1120,15 @@
     <w:p>
       <w:pPr>
         <w:pStyle w:val="Titre"/>
+        <w:rPr>
+          <w:lang w:val="en-GB"/>
+        </w:rPr>
       </w:pPr>
       <w:bookmarkStart w:id="2" w:name="_Toc39843822"/>
       <w:r>
+        <w:rPr>
+          <w:lang w:val="en-GB"/>
+        </w:rPr>
         <w:t>Summary</w:t>
       </w:r>
       <w:bookmarkEnd w:id="2"/>
@@ -1349,7 +1355,7 @@
           <w:r>
             <w:fldChar w:fldCharType="separate"/>
           </w:r>
-          <w:hyperlink w:anchor="_Toc40105490" w:history="1">
+          <w:hyperlink w:anchor="_Toc40106991" w:history="1">
             <w:r>
               <w:rPr>
                 <w:rStyle w:val="Lienhypertexte"/>
@@ -1392,7 +1398,7 @@
                 <w:noProof/>
                 <w:webHidden/>
               </w:rPr>
-              <w:instrText xml:space="preserve"> PAGEREF _Toc40105490 \h </w:instrText>
+              <w:instrText xml:space="preserve"> PAGEREF _Toc40106991 \h </w:instrText>
             </w:r>
             <w:r>
               <w:rPr>
@@ -1438,7 +1444,7 @@
               <w:lang w:eastAsia="fr-FR"/>
             </w:rPr>
           </w:pPr>
-          <w:hyperlink w:anchor="_Toc40105491" w:history="1">
+          <w:hyperlink w:anchor="_Toc40106992" w:history="1">
             <w:r>
               <w:rPr>
                 <w:rStyle w:val="Lienhypertexte"/>
@@ -1481,7 +1487,7 @@
                 <w:noProof/>
                 <w:webHidden/>
               </w:rPr>
-              <w:instrText xml:space="preserve"> PAGEREF _Toc40105491 \h </w:instrText>
+              <w:instrText xml:space="preserve"> PAGEREF _Toc40106992 \h </w:instrText>
             </w:r>
             <w:r>
               <w:rPr>
@@ -1527,7 +1533,7 @@
               <w:lang w:eastAsia="fr-FR"/>
             </w:rPr>
           </w:pPr>
-          <w:hyperlink w:anchor="_Toc40105492" w:history="1">
+          <w:hyperlink w:anchor="_Toc40106993" w:history="1">
             <w:r>
               <w:rPr>
                 <w:rStyle w:val="Lienhypertexte"/>
@@ -1570,7 +1576,7 @@
                 <w:noProof/>
                 <w:webHidden/>
               </w:rPr>
-              <w:instrText xml:space="preserve"> PAGEREF _Toc40105492 \h </w:instrText>
+              <w:instrText xml:space="preserve"> PAGEREF _Toc40106993 \h </w:instrText>
             </w:r>
             <w:r>
               <w:rPr>
@@ -1616,7 +1622,7 @@
               <w:lang w:eastAsia="fr-FR"/>
             </w:rPr>
           </w:pPr>
-          <w:hyperlink w:anchor="_Toc40105493" w:history="1">
+          <w:hyperlink w:anchor="_Toc40106994" w:history="1">
             <w:r>
               <w:rPr>
                 <w:rStyle w:val="Lienhypertexte"/>
@@ -1659,7 +1665,7 @@
                 <w:noProof/>
                 <w:webHidden/>
               </w:rPr>
-              <w:instrText xml:space="preserve"> PAGEREF _Toc40105493 \h </w:instrText>
+              <w:instrText xml:space="preserve"> PAGEREF _Toc40106994 \h </w:instrText>
             </w:r>
             <w:r>
               <w:rPr>
@@ -1705,7 +1711,7 @@
               <w:lang w:eastAsia="fr-FR"/>
             </w:rPr>
           </w:pPr>
-          <w:hyperlink w:anchor="_Toc40105494" w:history="1">
+          <w:hyperlink w:anchor="_Toc40106995" w:history="1">
             <w:r>
               <w:rPr>
                 <w:rStyle w:val="Lienhypertexte"/>
@@ -1748,7 +1754,7 @@
                 <w:noProof/>
                 <w:webHidden/>
               </w:rPr>
-              <w:instrText xml:space="preserve"> PAGEREF _Toc40105494 \h </w:instrText>
+              <w:instrText xml:space="preserve"> PAGEREF _Toc40106995 \h </w:instrText>
             </w:r>
             <w:r>
               <w:rPr>
@@ -1794,7 +1800,7 @@
               <w:lang w:eastAsia="fr-FR"/>
             </w:rPr>
           </w:pPr>
-          <w:hyperlink w:anchor="_Toc40105495" w:history="1">
+          <w:hyperlink w:anchor="_Toc40106996" w:history="1">
             <w:r>
               <w:rPr>
                 <w:rStyle w:val="Lienhypertexte"/>
@@ -1837,7 +1843,7 @@
                 <w:noProof/>
                 <w:webHidden/>
               </w:rPr>
-              <w:instrText xml:space="preserve"> PAGEREF _Toc40105495 \h </w:instrText>
+              <w:instrText xml:space="preserve"> PAGEREF _Toc40106996 \h </w:instrText>
             </w:r>
             <w:r>
               <w:rPr>
@@ -1883,7 +1889,7 @@
               <w:lang w:eastAsia="fr-FR"/>
             </w:rPr>
           </w:pPr>
-          <w:hyperlink w:anchor="_Toc40105496" w:history="1">
+          <w:hyperlink w:anchor="_Toc40106997" w:history="1">
             <w:r>
               <w:rPr>
                 <w:rStyle w:val="Lienhypertexte"/>
@@ -1926,7 +1932,7 @@
                 <w:noProof/>
                 <w:webHidden/>
               </w:rPr>
-              <w:instrText xml:space="preserve"> PAGEREF _Toc40105496 \h </w:instrText>
+              <w:instrText xml:space="preserve"> PAGEREF _Toc40106997 \h </w:instrText>
             </w:r>
             <w:r>
               <w:rPr>
@@ -1968,7 +1974,7 @@
               <w:lang w:eastAsia="fr-FR"/>
             </w:rPr>
           </w:pPr>
-          <w:hyperlink w:anchor="_Toc40105497" w:history="1">
+          <w:hyperlink w:anchor="_Toc40106998" w:history="1">
             <w:r>
               <w:rPr>
                 <w:rStyle w:val="Lienhypertexte"/>
@@ -2011,7 +2017,7 @@
                 <w:noProof/>
                 <w:webHidden/>
               </w:rPr>
-              <w:instrText xml:space="preserve"> PAGEREF _Toc40105497 \h </w:instrText>
+              <w:instrText xml:space="preserve"> PAGEREF _Toc40106998 \h </w:instrText>
             </w:r>
             <w:r>
               <w:rPr>
@@ -2057,7 +2063,7 @@
               <w:lang w:eastAsia="fr-FR"/>
             </w:rPr>
           </w:pPr>
-          <w:hyperlink w:anchor="_Toc40105498" w:history="1">
+          <w:hyperlink w:anchor="_Toc40106999" w:history="1">
             <w:r>
               <w:rPr>
                 <w:rStyle w:val="Lienhypertexte"/>
@@ -2100,7 +2106,7 @@
                 <w:noProof/>
                 <w:webHidden/>
               </w:rPr>
-              <w:instrText xml:space="preserve"> PAGEREF _Toc40105498 \h </w:instrText>
+              <w:instrText xml:space="preserve"> PAGEREF _Toc40106999 \h </w:instrText>
             </w:r>
             <w:r>
               <w:rPr>
@@ -2146,7 +2152,7 @@
               <w:lang w:eastAsia="fr-FR"/>
             </w:rPr>
           </w:pPr>
-          <w:hyperlink w:anchor="_Toc40105499" w:history="1">
+          <w:hyperlink w:anchor="_Toc40107000" w:history="1">
             <w:r>
               <w:rPr>
                 <w:rStyle w:val="Lienhypertexte"/>
@@ -2189,7 +2195,7 @@
                 <w:noProof/>
                 <w:webHidden/>
               </w:rPr>
-              <w:instrText xml:space="preserve"> PAGEREF _Toc40105499 \h </w:instrText>
+              <w:instrText xml:space="preserve"> PAGEREF _Toc40107000 \h </w:instrText>
             </w:r>
             <w:r>
               <w:rPr>
@@ -2231,7 +2237,7 @@
               <w:lang w:eastAsia="fr-FR"/>
             </w:rPr>
           </w:pPr>
-          <w:hyperlink w:anchor="_Toc40105500" w:history="1">
+          <w:hyperlink w:anchor="_Toc40107001" w:history="1">
             <w:r>
               <w:rPr>
                 <w:rStyle w:val="Lienhypertexte"/>
@@ -2274,7 +2280,7 @@
                 <w:noProof/>
                 <w:webHidden/>
               </w:rPr>
-              <w:instrText xml:space="preserve"> PAGEREF _Toc40105500 \h </w:instrText>
+              <w:instrText xml:space="preserve"> PAGEREF _Toc40107001 \h </w:instrText>
             </w:r>
             <w:r>
               <w:rPr>
@@ -2320,7 +2326,7 @@
               <w:lang w:eastAsia="fr-FR"/>
             </w:rPr>
           </w:pPr>
-          <w:hyperlink w:anchor="_Toc40105501" w:history="1">
+          <w:hyperlink w:anchor="_Toc40107002" w:history="1">
             <w:r>
               <w:rPr>
                 <w:rStyle w:val="Lienhypertexte"/>
@@ -2363,7 +2369,7 @@
                 <w:noProof/>
                 <w:webHidden/>
               </w:rPr>
-              <w:instrText xml:space="preserve"> PAGEREF _Toc40105501 \h </w:instrText>
+              <w:instrText xml:space="preserve"> PAGEREF _Toc40107002 \h </w:instrText>
             </w:r>
             <w:r>
               <w:rPr>
@@ -2409,7 +2415,7 @@
               <w:lang w:eastAsia="fr-FR"/>
             </w:rPr>
           </w:pPr>
-          <w:hyperlink w:anchor="_Toc40105502" w:history="1">
+          <w:hyperlink w:anchor="_Toc40107003" w:history="1">
             <w:r>
               <w:rPr>
                 <w:rStyle w:val="Lienhypertexte"/>
@@ -2452,7 +2458,7 @@
                 <w:noProof/>
                 <w:webHidden/>
               </w:rPr>
-              <w:instrText xml:space="preserve"> PAGEREF _Toc40105502 \h </w:instrText>
+              <w:instrText xml:space="preserve"> PAGEREF _Toc40107003 \h </w:instrText>
             </w:r>
             <w:r>
               <w:rPr>
@@ -2498,7 +2504,7 @@
               <w:lang w:eastAsia="fr-FR"/>
             </w:rPr>
           </w:pPr>
-          <w:hyperlink w:anchor="_Toc40105503" w:history="1">
+          <w:hyperlink w:anchor="_Toc40107004" w:history="1">
             <w:r>
               <w:rPr>
                 <w:rStyle w:val="Lienhypertexte"/>
@@ -2541,7 +2547,7 @@
                 <w:noProof/>
                 <w:webHidden/>
               </w:rPr>
-              <w:instrText xml:space="preserve"> PAGEREF _Toc40105503 \h </w:instrText>
+              <w:instrText xml:space="preserve"> PAGEREF _Toc40107004 \h </w:instrText>
             </w:r>
             <w:r>
               <w:rPr>
@@ -2587,7 +2593,7 @@
               <w:lang w:eastAsia="fr-FR"/>
             </w:rPr>
           </w:pPr>
-          <w:hyperlink w:anchor="_Toc40105504" w:history="1">
+          <w:hyperlink w:anchor="_Toc40107005" w:history="1">
             <w:r>
               <w:rPr>
                 <w:rStyle w:val="Lienhypertexte"/>
@@ -2630,7 +2636,7 @@
                 <w:noProof/>
                 <w:webHidden/>
               </w:rPr>
-              <w:instrText xml:space="preserve"> PAGEREF _Toc40105504 \h </w:instrText>
+              <w:instrText xml:space="preserve"> PAGEREF _Toc40107005 \h </w:instrText>
             </w:r>
             <w:r>
               <w:rPr>
@@ -2676,7 +2682,7 @@
               <w:lang w:eastAsia="fr-FR"/>
             </w:rPr>
           </w:pPr>
-          <w:hyperlink w:anchor="_Toc40105505" w:history="1">
+          <w:hyperlink w:anchor="_Toc40107006" w:history="1">
             <w:r>
               <w:rPr>
                 <w:rStyle w:val="Lienhypertexte"/>
@@ -2719,7 +2725,7 @@
                 <w:noProof/>
                 <w:webHidden/>
               </w:rPr>
-              <w:instrText xml:space="preserve"> PAGEREF _Toc40105505 \h </w:instrText>
+              <w:instrText xml:space="preserve"> PAGEREF _Toc40107006 \h </w:instrText>
             </w:r>
             <w:r>
               <w:rPr>
@@ -2765,7 +2771,7 @@
               <w:lang w:eastAsia="fr-FR"/>
             </w:rPr>
           </w:pPr>
-          <w:hyperlink w:anchor="_Toc40105506" w:history="1">
+          <w:hyperlink w:anchor="_Toc40107007" w:history="1">
             <w:r>
               <w:rPr>
                 <w:rStyle w:val="Lienhypertexte"/>
@@ -2808,7 +2814,7 @@
                 <w:noProof/>
                 <w:webHidden/>
               </w:rPr>
-              <w:instrText xml:space="preserve"> PAGEREF _Toc40105506 \h </w:instrText>
+              <w:instrText xml:space="preserve"> PAGEREF _Toc40107007 \h </w:instrText>
             </w:r>
             <w:r>
               <w:rPr>
@@ -2854,7 +2860,7 @@
               <w:lang w:eastAsia="fr-FR"/>
             </w:rPr>
           </w:pPr>
-          <w:hyperlink w:anchor="_Toc40105507" w:history="1">
+          <w:hyperlink w:anchor="_Toc40107008" w:history="1">
             <w:r>
               <w:rPr>
                 <w:rStyle w:val="Lienhypertexte"/>
@@ -2897,7 +2903,7 @@
                 <w:noProof/>
                 <w:webHidden/>
               </w:rPr>
-              <w:instrText xml:space="preserve"> PAGEREF _Toc40105507 \h </w:instrText>
+              <w:instrText xml:space="preserve"> PAGEREF _Toc40107008 \h </w:instrText>
             </w:r>
             <w:r>
               <w:rPr>
@@ -2939,7 +2945,7 @@
               <w:lang w:eastAsia="fr-FR"/>
             </w:rPr>
           </w:pPr>
-          <w:hyperlink w:anchor="_Toc40105508" w:history="1">
+          <w:hyperlink w:anchor="_Toc40107009" w:history="1">
             <w:r>
               <w:rPr>
                 <w:rStyle w:val="Lienhypertexte"/>
@@ -2982,7 +2988,7 @@
                 <w:noProof/>
                 <w:webHidden/>
               </w:rPr>
-              <w:instrText xml:space="preserve"> PAGEREF _Toc40105508 \h </w:instrText>
+              <w:instrText xml:space="preserve"> PAGEREF _Toc40107009 \h </w:instrText>
             </w:r>
             <w:r>
               <w:rPr>
@@ -3024,7 +3030,7 @@
               <w:lang w:eastAsia="fr-FR"/>
             </w:rPr>
           </w:pPr>
-          <w:hyperlink w:anchor="_Toc40105509" w:history="1">
+          <w:hyperlink w:anchor="_Toc40107010" w:history="1">
             <w:r>
               <w:rPr>
                 <w:rStyle w:val="Lienhypertexte"/>
@@ -3067,7 +3073,7 @@
                 <w:noProof/>
                 <w:webHidden/>
               </w:rPr>
-              <w:instrText xml:space="preserve"> PAGEREF _Toc40105509 \h </w:instrText>
+              <w:instrText xml:space="preserve"> PAGEREF _Toc40107010 \h </w:instrText>
             </w:r>
             <w:r>
               <w:rPr>
@@ -3088,6 +3094,91 @@
                 <w:webHidden/>
               </w:rPr>
               <w:t>9</w:t>
+            </w:r>
+            <w:r>
+              <w:rPr>
+                <w:noProof/>
+                <w:webHidden/>
+              </w:rPr>
+              <w:fldChar w:fldCharType="end"/>
+            </w:r>
+          </w:hyperlink>
+        </w:p>
+        <w:p>
+          <w:pPr>
+            <w:pStyle w:val="TM1"/>
+            <w:spacing w:line="360" w:lineRule="auto"/>
+            <w:rPr>
+              <w:rFonts w:eastAsiaTheme="minorEastAsia"/>
+              <w:noProof/>
+              <w:sz w:val="22"/>
+              <w:lang w:eastAsia="fr-FR"/>
+            </w:rPr>
+          </w:pPr>
+          <w:hyperlink w:anchor="_Toc40107011" w:history="1">
+            <w:r>
+              <w:rPr>
+                <w:rStyle w:val="Lienhypertexte"/>
+                <w:noProof/>
+              </w:rPr>
+              <w:t>6.</w:t>
+            </w:r>
+            <w:r>
+              <w:rPr>
+                <w:rFonts w:eastAsiaTheme="minorEastAsia"/>
+                <w:noProof/>
+                <w:sz w:val="22"/>
+                <w:lang w:eastAsia="fr-FR"/>
+              </w:rPr>
+              <w:tab/>
+            </w:r>
+            <w:r>
+              <w:rPr>
+                <w:rStyle w:val="Lienhypertexte"/>
+                <w:noProof/>
+              </w:rPr>
+              <w:t>Bibliographie</w:t>
+            </w:r>
+            <w:r>
+              <w:rPr>
+                <w:noProof/>
+                <w:webHidden/>
+              </w:rPr>
+              <w:tab/>
+            </w:r>
+            <w:r>
+              <w:rPr>
+                <w:noProof/>
+                <w:webHidden/>
+              </w:rPr>
+              <w:fldChar w:fldCharType="begin"/>
+            </w:r>
+            <w:r>
+              <w:rPr>
+                <w:noProof/>
+                <w:webHidden/>
+              </w:rPr>
+              <w:instrText xml:space="preserve"> PAGEREF _Toc40107011 \h </w:instrText>
+            </w:r>
+            <w:r>
+              <w:rPr>
+                <w:noProof/>
+                <w:webHidden/>
+              </w:rPr>
+            </w:r>
+            <w:r>
+              <w:rPr>
+                <w:noProof/>
+                <w:webHidden/>
+              </w:rPr>
+              <w:fldChar w:fldCharType="separate"/>
+            </w:r>
+            <w:r>
+              <w:rPr>
+                <w:noProof/>
+                <w:webHidden/>
+              </w:rPr>
+              <w:t>10</w:t>
             </w:r>
             <w:r>
               <w:rPr>
@@ -3131,8 +3222,6 @@
           <w:docGrid w:linePitch="360"/>
         </w:sectPr>
       </w:pPr>
-      <w:bookmarkStart w:id="3" w:name="_GoBack"/>
-      <w:bookmarkEnd w:id="3"/>
     </w:p>
     <w:p>
       <w:pPr>
@@ -3142,12 +3231,12 @@
           <w:numId w:val="3"/>
         </w:numPr>
       </w:pPr>
-      <w:bookmarkStart w:id="4" w:name="_Toc40105490"/>
+      <w:bookmarkStart w:id="3" w:name="_Toc40106991"/>
       <w:r>
         <w:lastRenderedPageBreak/>
         <w:t>Contexte</w:t>
       </w:r>
-      <w:bookmarkEnd w:id="4"/>
+      <w:bookmarkEnd w:id="3"/>
     </w:p>
     <w:p>
       <w:pPr>
@@ -3157,11 +3246,11 @@
           <w:numId w:val="3"/>
         </w:numPr>
       </w:pPr>
-      <w:bookmarkStart w:id="5" w:name="_Toc40105491"/>
+      <w:bookmarkStart w:id="4" w:name="_Toc40106992"/>
       <w:r>
         <w:t>Équipe de recherche</w:t>
       </w:r>
-      <w:bookmarkEnd w:id="5"/>
+      <w:bookmarkEnd w:id="4"/>
     </w:p>
     <w:p>
       <w:r>
@@ -3207,11 +3296,11 @@
           <w:numId w:val="3"/>
         </w:numPr>
       </w:pPr>
-      <w:bookmarkStart w:id="6" w:name="_Toc40105492"/>
+      <w:bookmarkStart w:id="5" w:name="_Toc40106993"/>
       <w:r>
         <w:t>Thématique</w:t>
       </w:r>
-      <w:bookmarkEnd w:id="6"/>
+      <w:bookmarkEnd w:id="5"/>
     </w:p>
     <w:p>
       <w:pPr>
@@ -3221,14 +3310,14 @@
           <w:numId w:val="3"/>
         </w:numPr>
       </w:pPr>
-      <w:bookmarkStart w:id="7" w:name="_Toc40105493"/>
+      <w:bookmarkStart w:id="6" w:name="_Toc40106994"/>
       <w:r>
         <w:t>Analyse</w:t>
       </w:r>
       <w:r>
         <w:t xml:space="preserve"> synthèse et reconnaissance de gestes expressifs</w:t>
       </w:r>
-      <w:bookmarkEnd w:id="7"/>
+      <w:bookmarkEnd w:id="6"/>
     </w:p>
     <w:p>
       <w:r>
@@ -3243,11 +3332,11 @@
           <w:numId w:val="3"/>
         </w:numPr>
       </w:pPr>
-      <w:bookmarkStart w:id="8" w:name="_Toc40105494"/>
+      <w:bookmarkStart w:id="7" w:name="_Toc40106995"/>
       <w:r>
         <w:t>Synthèse de parole expressive</w:t>
       </w:r>
-      <w:bookmarkEnd w:id="8"/>
+      <w:bookmarkEnd w:id="7"/>
     </w:p>
     <w:p>
       <w:r>
@@ -3266,11 +3355,11 @@
           <w:numId w:val="3"/>
         </w:numPr>
       </w:pPr>
-      <w:bookmarkStart w:id="9" w:name="_Toc40105495"/>
+      <w:bookmarkStart w:id="8" w:name="_Toc40106996"/>
       <w:r>
         <w:t>Expressivité dans les textes, fouilles de textes</w:t>
       </w:r>
-      <w:bookmarkEnd w:id="9"/>
+      <w:bookmarkEnd w:id="8"/>
     </w:p>
     <w:p>
       <w:pPr>
@@ -3310,11 +3399,11 @@
           <w:numId w:val="3"/>
         </w:numPr>
       </w:pPr>
-      <w:bookmarkStart w:id="10" w:name="_Toc40105496"/>
+      <w:bookmarkStart w:id="9" w:name="_Toc40106997"/>
       <w:r>
         <w:t>Activités de recherche</w:t>
       </w:r>
-      <w:bookmarkEnd w:id="10"/>
+      <w:bookmarkEnd w:id="9"/>
     </w:p>
     <w:sdt>
       <w:sdtPr>
@@ -3346,12 +3435,12 @@
           <w:numId w:val="3"/>
         </w:numPr>
       </w:pPr>
-      <w:bookmarkStart w:id="11" w:name="_Toc40105497"/>
+      <w:bookmarkStart w:id="10" w:name="_Toc40106998"/>
       <w:r>
         <w:lastRenderedPageBreak/>
         <w:t>Travail demandé</w:t>
       </w:r>
-      <w:bookmarkEnd w:id="11"/>
+      <w:bookmarkEnd w:id="10"/>
     </w:p>
     <w:p>
       <w:pPr>
@@ -3361,11 +3450,11 @@
           <w:numId w:val="3"/>
         </w:numPr>
       </w:pPr>
-      <w:bookmarkStart w:id="12" w:name="_Toc40105498"/>
+      <w:bookmarkStart w:id="11" w:name="_Toc40106999"/>
       <w:r>
         <w:t>Cahier des charges</w:t>
       </w:r>
-      <w:bookmarkEnd w:id="12"/>
+      <w:bookmarkEnd w:id="11"/>
     </w:p>
     <w:sdt>
       <w:sdtPr>
@@ -3391,11 +3480,11 @@
           <w:numId w:val="3"/>
         </w:numPr>
       </w:pPr>
-      <w:bookmarkStart w:id="13" w:name="_Toc40105499"/>
+      <w:bookmarkStart w:id="12" w:name="_Toc40107000"/>
       <w:r>
         <w:t>Spécification du sujet</w:t>
       </w:r>
-      <w:bookmarkEnd w:id="13"/>
+      <w:bookmarkEnd w:id="12"/>
     </w:p>
     <w:sdt>
       <w:sdtPr>
@@ -3427,12 +3516,12 @@
           <w:numId w:val="3"/>
         </w:numPr>
       </w:pPr>
-      <w:bookmarkStart w:id="14" w:name="_Toc40105500"/>
+      <w:bookmarkStart w:id="13" w:name="_Toc40107001"/>
       <w:r>
         <w:lastRenderedPageBreak/>
         <w:t>Travail réalisé</w:t>
       </w:r>
-      <w:bookmarkEnd w:id="14"/>
+      <w:bookmarkEnd w:id="13"/>
     </w:p>
     <w:p>
       <w:pPr>
@@ -3442,11 +3531,11 @@
           <w:numId w:val="3"/>
         </w:numPr>
       </w:pPr>
-      <w:bookmarkStart w:id="15" w:name="_Toc40105501"/>
+      <w:bookmarkStart w:id="14" w:name="_Toc40107002"/>
       <w:r>
         <w:t>Problèmes rencontrés</w:t>
       </w:r>
-      <w:bookmarkEnd w:id="15"/>
+      <w:bookmarkEnd w:id="14"/>
     </w:p>
     <w:p>
       <w:pPr>
@@ -3456,7 +3545,7 @@
           <w:numId w:val="3"/>
         </w:numPr>
       </w:pPr>
-      <w:bookmarkStart w:id="16" w:name="_Toc40105502"/>
+      <w:bookmarkStart w:id="15" w:name="_Toc40107003"/>
       <w:r>
         <w:t xml:space="preserve">Reconnaissance de configurations manuelles : </w:t>
       </w:r>
@@ -3476,7 +3565,7 @@
       <w:r>
         <w:t xml:space="preserve"> Motion</w:t>
       </w:r>
-      <w:bookmarkEnd w:id="16"/>
+      <w:bookmarkEnd w:id="15"/>
     </w:p>
     <w:p>
       <w:pPr>
@@ -3486,7 +3575,7 @@
           <w:numId w:val="3"/>
         </w:numPr>
       </w:pPr>
-      <w:bookmarkStart w:id="17" w:name="_Toc40105503"/>
+      <w:bookmarkStart w:id="16" w:name="_Toc40107004"/>
       <w:r>
         <w:t xml:space="preserve">Synthèse sonore sous </w:t>
       </w:r>
@@ -3494,7 +3583,7 @@
       <w:r>
         <w:t>PureData</w:t>
       </w:r>
-      <w:bookmarkEnd w:id="17"/>
+      <w:bookmarkEnd w:id="16"/>
       <w:proofErr w:type="spellEnd"/>
     </w:p>
     <w:p>
@@ -3551,19 +3640,7 @@
         <w:rPr>
           <w:lang w:eastAsia="fr-FR"/>
         </w:rPr>
-        <w:t xml:space="preserve">La seconde option était de faire lire un fichier à Pure Data afin qu’il joue la mélodie, solution que nous avons </w:t>
-      </w:r>
-      <w:r>
-        <w:rPr>
-          <w:lang w:eastAsia="fr-FR"/>
-        </w:rPr>
-        <w:t>retenue</w:t>
-      </w:r>
-      <w:r>
-        <w:rPr>
-          <w:lang w:eastAsia="fr-FR"/>
-        </w:rPr>
-        <w:t>. Le format que nous avons retenu était le format MIDI. D’une part parce que ce format est prévu pour être utilisé dans le domaine musical, et d’autre part car la librairie “Cyclone” nous mettait à disposition tous les outils dont nous avions besoin pour pouvoir utiliser les fichiers MIDI au sein de Pure Data.  </w:t>
+        <w:t>La seconde option était de faire lire un fichier à Pure Data afin qu’il joue la mélodie, solution que nous avons retenue. Le format que nous avons retenu était le format MIDI. D’une part parce que ce format est prévu pour être utilisé dans le domaine musical, et d’autre part car la librairie “Cyclone” nous mettait à disposition tous les outils dont nous avions besoin pour pouvoir utiliser les fichiers MIDI au sein de Pure Data.  </w:t>
       </w:r>
     </w:p>
     <w:p>
@@ -3590,19 +3667,7 @@
         <w:rPr>
           <w:lang w:eastAsia="fr-FR"/>
         </w:rPr>
-        <w:t xml:space="preserve">La première était de relancer la lecture du fichier MIDI à chaque changement de tempo. Bien qu’il </w:t>
-      </w:r>
-      <w:r>
-        <w:rPr>
-          <w:lang w:eastAsia="fr-FR"/>
-        </w:rPr>
-        <w:t>s’agît</w:t>
-      </w:r>
-      <w:r>
-        <w:rPr>
-          <w:lang w:eastAsia="fr-FR"/>
-        </w:rPr>
-        <w:t xml:space="preserve"> de la solution la plus simple, c’était aussi celle qui correspondait le moins à </w:t>
+        <w:t xml:space="preserve">La première était de relancer la lecture du fichier MIDI à chaque changement de tempo. Bien qu’il s’agît de la solution la plus simple, c’était aussi celle qui correspondait le moins à </w:t>
       </w:r>
       <w:r>
         <w:rPr>
@@ -3695,19 +3760,7 @@
         <w:rPr>
           <w:lang w:eastAsia="fr-FR"/>
         </w:rPr>
-        <w:t xml:space="preserve">. En effet, cet objet, que nous utilisions pour la lecture de fichier MIDI, permet de changer le tempo en cours d’exécution. Bien que cette méthode </w:t>
-      </w:r>
-      <w:r>
-        <w:rPr>
-          <w:lang w:eastAsia="fr-FR"/>
-        </w:rPr>
-        <w:t>fût</w:t>
-      </w:r>
-      <w:r>
-        <w:rPr>
-          <w:lang w:eastAsia="fr-FR"/>
-        </w:rPr>
-        <w:t xml:space="preserve"> la plus complexe à mettre en place, dû à la façon dont cet objet permet de modifier le tempo, elle était aussi la plus satisfaisante car elle permettait de changer le tempo en cours d’exécution tout en ne modifiant pas la mélodie.</w:t>
+        <w:t>. En effet, cet objet, que nous utilisions pour la lecture de fichier MIDI, permet de changer le tempo en cours d’exécution. Bien que cette méthode fût la plus complexe à mettre en place, dû à la façon dont cet objet permet de modifier le tempo, elle était aussi la plus satisfaisante car elle permettait de changer le tempo en cours d’exécution tout en ne modifiant pas la mélodie.</w:t>
       </w:r>
     </w:p>
     <w:p>
@@ -3737,19 +3790,7 @@
         <w:rPr>
           <w:lang w:eastAsia="fr-FR"/>
         </w:rPr>
-        <w:t xml:space="preserve">Après avoir décidé du nombre de paramètres, nous devions encore choisir les paramètres en </w:t>
-      </w:r>
-      <w:r>
-        <w:rPr>
-          <w:lang w:eastAsia="fr-FR"/>
-        </w:rPr>
-        <w:t>eux-mêmes</w:t>
-      </w:r>
-      <w:r>
-        <w:rPr>
-          <w:lang w:eastAsia="fr-FR"/>
-        </w:rPr>
-        <w:t>. Avec un nombre aussi limité, il était nécessaire de sélectionner les paramètres les plus pertinents, donc ceux ayant le plus d’effets sur le son. Les paramètres sont les suivants</w:t>
+        <w:t>Après avoir décidé du nombre de paramètres, nous devions encore choisir les paramètres en eux-mêmes. Avec un nombre aussi limité, il était nécessaire de sélectionner les paramètres les plus pertinents, donc ceux ayant le plus d’effets sur le son. Les paramètres sont les suivants</w:t>
       </w:r>
       <w:r>
         <w:rPr>
@@ -3866,11 +3907,11 @@
           <w:numId w:val="3"/>
         </w:numPr>
       </w:pPr>
-      <w:bookmarkStart w:id="18" w:name="_Toc40105504"/>
+      <w:bookmarkStart w:id="17" w:name="_Toc40107005"/>
       <w:r>
         <w:t>Interface visuelle</w:t>
       </w:r>
-      <w:bookmarkEnd w:id="18"/>
+      <w:bookmarkEnd w:id="17"/>
     </w:p>
     <w:p>
       <w:pPr>
@@ -3880,11 +3921,11 @@
           <w:numId w:val="3"/>
         </w:numPr>
       </w:pPr>
-      <w:bookmarkStart w:id="19" w:name="_Toc40105505"/>
+      <w:bookmarkStart w:id="18" w:name="_Toc40107006"/>
       <w:r>
         <w:t>Solutions retenues</w:t>
       </w:r>
-      <w:bookmarkEnd w:id="19"/>
+      <w:bookmarkEnd w:id="18"/>
     </w:p>
     <w:p/>
     <w:sdt>
@@ -3912,11 +3953,11 @@
           <w:numId w:val="3"/>
         </w:numPr>
       </w:pPr>
-      <w:bookmarkStart w:id="20" w:name="_Toc40105506"/>
+      <w:bookmarkStart w:id="19" w:name="_Toc40107007"/>
       <w:r>
         <w:t>Choix effectués</w:t>
       </w:r>
-      <w:bookmarkEnd w:id="20"/>
+      <w:bookmarkEnd w:id="19"/>
     </w:p>
     <w:p/>
     <w:sdt>
@@ -3944,11 +3985,11 @@
           <w:numId w:val="3"/>
         </w:numPr>
       </w:pPr>
-      <w:bookmarkStart w:id="21" w:name="_Toc40105507"/>
+      <w:bookmarkStart w:id="20" w:name="_Toc40107008"/>
       <w:r>
         <w:t>Produit réalisé</w:t>
       </w:r>
-      <w:bookmarkEnd w:id="21"/>
+      <w:bookmarkEnd w:id="20"/>
     </w:p>
     <w:p/>
     <w:sdt>
@@ -3982,12 +4023,12 @@
           <w:numId w:val="3"/>
         </w:numPr>
       </w:pPr>
-      <w:bookmarkStart w:id="22" w:name="_Toc40105508"/>
+      <w:bookmarkStart w:id="21" w:name="_Toc40107009"/>
       <w:r>
         <w:lastRenderedPageBreak/>
         <w:t>Glossaire</w:t>
       </w:r>
-      <w:bookmarkEnd w:id="22"/>
+      <w:bookmarkEnd w:id="21"/>
     </w:p>
     <w:p/>
     <w:p>
@@ -4030,48 +4071,845 @@
           <w:numId w:val="3"/>
         </w:numPr>
       </w:pPr>
-      <w:bookmarkStart w:id="23" w:name="_Toc40105509"/>
+      <w:bookmarkStart w:id="22" w:name="_Toc40107010"/>
       <w:r>
         <w:lastRenderedPageBreak/>
         <w:t>Table des figures</w:t>
       </w:r>
-      <w:bookmarkEnd w:id="23"/>
-    </w:p>
-    <w:p/>
-    <w:p>
-      <w:r>
-        <w:fldChar w:fldCharType="begin"/>
-      </w:r>
-      <w:r>
-        <w:instrText xml:space="preserve"> TOC \h \z \c "Figure" </w:instrText>
-      </w:r>
-      <w:r>
-        <w:fldChar w:fldCharType="separate"/>
-      </w:r>
-      <w:r>
+      <w:bookmarkEnd w:id="22"/>
+    </w:p>
+    <w:p>
+      <w:pPr>
         <w:rPr>
           <w:b/>
           <w:bCs/>
           <w:noProof/>
         </w:rPr>
-        <w:t>Aucune entrée de table d'illustration n'a été trouvée.</w:t>
-      </w:r>
-      <w:r>
+      </w:pPr>
+      <w:fldSimple w:instr=" TOC \h \z \c &quot;Figure&quot; ">
+        <w:r>
+          <w:rPr>
+            <w:b/>
+            <w:bCs/>
+            <w:noProof/>
+          </w:rPr>
+          <w:t>Aucune entrée de table d'illustration n'a été trouvée.</w:t>
+        </w:r>
+      </w:fldSimple>
+    </w:p>
+    <w:p>
+      <w:pPr>
+        <w:spacing w:line="259" w:lineRule="auto"/>
+        <w:jc w:val="left"/>
         <w:rPr>
           <w:b/>
           <w:bCs/>
           <w:noProof/>
         </w:rPr>
-        <w:fldChar w:fldCharType="end"/>
+      </w:pPr>
+      <w:r>
+        <w:rPr>
+          <w:b/>
+          <w:bCs/>
+          <w:noProof/>
+        </w:rPr>
+        <w:br w:type="page"/>
+      </w:r>
+    </w:p>
+    <w:p>
+      <w:pPr>
+        <w:pStyle w:val="Titre1"/>
+        <w:numPr>
+          <w:ilvl w:val="0"/>
+          <w:numId w:val="3"/>
+        </w:numPr>
+      </w:pPr>
+      <w:bookmarkStart w:id="23" w:name="_Toc40107011"/>
+      <w:r>
+        <w:lastRenderedPageBreak/>
+        <w:t>Bibliographie</w:t>
+      </w:r>
+      <w:bookmarkEnd w:id="23"/>
+    </w:p>
+    <w:p>
+      <w:pPr>
+        <w:pStyle w:val="NormalWeb"/>
+        <w:spacing w:before="0" w:beforeAutospacing="0" w:after="0" w:afterAutospacing="0"/>
+        <w:jc w:val="left"/>
+        <w:rPr>
+          <w:rFonts w:asciiTheme="minorHAnsi" w:hAnsiTheme="minorHAnsi" w:cstheme="minorHAnsi"/>
+          <w:color w:val="000000"/>
+          <w:lang w:val="en-GB"/>
+        </w:rPr>
+      </w:pPr>
+      <w:r>
+        <w:rPr>
+          <w:rFonts w:asciiTheme="minorHAnsi" w:hAnsiTheme="minorHAnsi" w:cstheme="minorHAnsi"/>
+          <w:color w:val="000000"/>
+          <w:lang w:val="en-GB"/>
+        </w:rPr>
+        <w:t xml:space="preserve">[1] A. </w:t>
+      </w:r>
+      <w:proofErr w:type="spellStart"/>
+      <w:r>
+        <w:rPr>
+          <w:rFonts w:asciiTheme="minorHAnsi" w:hAnsiTheme="minorHAnsi" w:cstheme="minorHAnsi"/>
+          <w:color w:val="000000"/>
+          <w:lang w:val="en-GB"/>
+        </w:rPr>
+        <w:t>Bouënard</w:t>
+      </w:r>
+      <w:proofErr w:type="spellEnd"/>
+      <w:r>
+        <w:rPr>
+          <w:rFonts w:asciiTheme="minorHAnsi" w:hAnsiTheme="minorHAnsi" w:cstheme="minorHAnsi"/>
+          <w:color w:val="000000"/>
+          <w:lang w:val="en-GB"/>
+        </w:rPr>
+        <w:t xml:space="preserve">, S. </w:t>
+      </w:r>
+      <w:proofErr w:type="spellStart"/>
+      <w:r>
+        <w:rPr>
+          <w:rFonts w:asciiTheme="minorHAnsi" w:hAnsiTheme="minorHAnsi" w:cstheme="minorHAnsi"/>
+          <w:color w:val="000000"/>
+          <w:lang w:val="en-GB"/>
+        </w:rPr>
+        <w:t>Gibet</w:t>
+      </w:r>
+      <w:proofErr w:type="spellEnd"/>
+      <w:r>
+        <w:rPr>
+          <w:rFonts w:asciiTheme="minorHAnsi" w:hAnsiTheme="minorHAnsi" w:cstheme="minorHAnsi"/>
+          <w:color w:val="000000"/>
+          <w:lang w:val="en-GB"/>
+        </w:rPr>
+        <w:t xml:space="preserve">, M. </w:t>
+      </w:r>
+      <w:proofErr w:type="spellStart"/>
+      <w:r>
+        <w:rPr>
+          <w:rFonts w:asciiTheme="minorHAnsi" w:hAnsiTheme="minorHAnsi" w:cstheme="minorHAnsi"/>
+          <w:color w:val="000000"/>
+          <w:lang w:val="en-GB"/>
+        </w:rPr>
+        <w:t>Wanderley</w:t>
+      </w:r>
+      <w:proofErr w:type="spellEnd"/>
+      <w:r>
+        <w:rPr>
+          <w:rFonts w:asciiTheme="minorHAnsi" w:hAnsiTheme="minorHAnsi" w:cstheme="minorHAnsi"/>
+          <w:color w:val="000000"/>
+          <w:lang w:val="en-GB"/>
+        </w:rPr>
+        <w:t xml:space="preserve"> (2012). Hybrid Inverse Motion Control for Virtual Characters Interacting with Sound Synthesis - Application to percussion motion. The Visual Computer 28(4): 357-370, 2012</w:t>
+      </w:r>
+    </w:p>
+    <w:p>
+      <w:pPr>
+        <w:pStyle w:val="NormalWeb"/>
+        <w:spacing w:before="0" w:beforeAutospacing="0" w:after="0" w:afterAutospacing="0"/>
+        <w:jc w:val="left"/>
+        <w:rPr>
+          <w:rFonts w:asciiTheme="minorHAnsi" w:hAnsiTheme="minorHAnsi" w:cstheme="minorHAnsi"/>
+          <w:lang w:val="en-GB"/>
+        </w:rPr>
+      </w:pPr>
+    </w:p>
+    <w:p>
+      <w:pPr>
+        <w:pStyle w:val="NormalWeb"/>
+        <w:spacing w:before="0" w:beforeAutospacing="0" w:after="0" w:afterAutospacing="0"/>
+        <w:jc w:val="left"/>
+        <w:rPr>
+          <w:rFonts w:asciiTheme="minorHAnsi" w:hAnsiTheme="minorHAnsi" w:cstheme="minorHAnsi"/>
+          <w:color w:val="000000"/>
+          <w:lang w:val="en-GB"/>
+        </w:rPr>
+      </w:pPr>
+      <w:r>
+        <w:rPr>
+          <w:rFonts w:asciiTheme="minorHAnsi" w:hAnsiTheme="minorHAnsi" w:cstheme="minorHAnsi"/>
+          <w:color w:val="000000"/>
+          <w:lang w:val="en-GB"/>
+        </w:rPr>
+        <w:t xml:space="preserve">[2] Lei Chen, Sylvie </w:t>
+      </w:r>
+      <w:proofErr w:type="spellStart"/>
+      <w:r>
+        <w:rPr>
+          <w:rFonts w:asciiTheme="minorHAnsi" w:hAnsiTheme="minorHAnsi" w:cstheme="minorHAnsi"/>
+          <w:color w:val="000000"/>
+          <w:lang w:val="en-GB"/>
+        </w:rPr>
+        <w:t>Gibet</w:t>
+      </w:r>
+      <w:proofErr w:type="spellEnd"/>
+      <w:r>
+        <w:rPr>
+          <w:rFonts w:asciiTheme="minorHAnsi" w:hAnsiTheme="minorHAnsi" w:cstheme="minorHAnsi"/>
+          <w:color w:val="000000"/>
+          <w:lang w:val="en-GB"/>
+        </w:rPr>
+        <w:t xml:space="preserve">. CONDUCT: an expressive conducting gesture corpus for sound control, LREC 2018, </w:t>
+      </w:r>
+      <w:proofErr w:type="spellStart"/>
+      <w:r>
+        <w:rPr>
+          <w:rFonts w:asciiTheme="minorHAnsi" w:hAnsiTheme="minorHAnsi" w:cstheme="minorHAnsi"/>
+          <w:color w:val="000000"/>
+          <w:lang w:val="en-GB"/>
+        </w:rPr>
+        <w:t>Japon</w:t>
+      </w:r>
+      <w:proofErr w:type="spellEnd"/>
+      <w:r>
+        <w:rPr>
+          <w:rFonts w:asciiTheme="minorHAnsi" w:hAnsiTheme="minorHAnsi" w:cstheme="minorHAnsi"/>
+          <w:color w:val="000000"/>
+          <w:lang w:val="en-GB"/>
+        </w:rPr>
+        <w:t>, May 2018</w:t>
+      </w:r>
+    </w:p>
+    <w:p>
+      <w:pPr>
+        <w:pStyle w:val="NormalWeb"/>
+        <w:spacing w:before="0" w:beforeAutospacing="0" w:after="0" w:afterAutospacing="0"/>
+        <w:jc w:val="left"/>
+        <w:rPr>
+          <w:rFonts w:asciiTheme="minorHAnsi" w:hAnsiTheme="minorHAnsi" w:cstheme="minorHAnsi"/>
+          <w:lang w:val="en-GB"/>
+        </w:rPr>
+      </w:pPr>
+    </w:p>
+    <w:p>
+      <w:pPr>
+        <w:pStyle w:val="NormalWeb"/>
+        <w:spacing w:before="0" w:beforeAutospacing="0" w:after="0" w:afterAutospacing="0"/>
+        <w:jc w:val="left"/>
+        <w:rPr>
+          <w:rFonts w:asciiTheme="minorHAnsi" w:hAnsiTheme="minorHAnsi" w:cstheme="minorHAnsi"/>
+          <w:color w:val="000000"/>
+        </w:rPr>
+      </w:pPr>
+      <w:r>
+        <w:rPr>
+          <w:rFonts w:asciiTheme="minorHAnsi" w:hAnsiTheme="minorHAnsi" w:cstheme="minorHAnsi"/>
+          <w:color w:val="000000"/>
+        </w:rPr>
+        <w:t xml:space="preserve">[3] </w:t>
+      </w:r>
+      <w:r>
+        <w:rPr>
+          <w:rFonts w:asciiTheme="minorHAnsi" w:hAnsiTheme="minorHAnsi" w:cstheme="minorHAnsi"/>
+          <w:i/>
+          <w:iCs/>
+          <w:color w:val="000000"/>
+        </w:rPr>
+        <w:t>Larousse </w:t>
+      </w:r>
+      <w:r>
+        <w:rPr>
+          <w:rFonts w:asciiTheme="minorHAnsi" w:hAnsiTheme="minorHAnsi" w:cstheme="minorHAnsi"/>
+          <w:color w:val="000000"/>
+        </w:rPr>
+        <w:t>[</w:t>
+      </w:r>
+      <w:r>
+        <w:rPr>
+          <w:rFonts w:asciiTheme="minorHAnsi" w:hAnsiTheme="minorHAnsi" w:cstheme="minorHAnsi"/>
+          <w:color w:val="000000"/>
+        </w:rPr>
+        <w:t>en ligne]</w:t>
+      </w:r>
+      <w:r>
+        <w:rPr>
+          <w:rFonts w:asciiTheme="minorHAnsi" w:hAnsiTheme="minorHAnsi" w:cstheme="minorHAnsi"/>
+          <w:i/>
+          <w:iCs/>
+          <w:color w:val="000000"/>
+        </w:rPr>
+        <w:t xml:space="preserve"> </w:t>
+      </w:r>
+      <w:r>
+        <w:rPr>
+          <w:rFonts w:asciiTheme="minorHAnsi" w:hAnsiTheme="minorHAnsi" w:cstheme="minorHAnsi"/>
+          <w:color w:val="000000"/>
+        </w:rPr>
+        <w:t>[consulté le 8 mai 2020]</w:t>
+      </w:r>
+      <w:r>
+        <w:rPr>
+          <w:rFonts w:asciiTheme="minorHAnsi" w:hAnsiTheme="minorHAnsi" w:cstheme="minorHAnsi"/>
+          <w:color w:val="000000"/>
+        </w:rPr>
+        <w:t> :</w:t>
+      </w:r>
+      <w:r>
+        <w:rPr>
+          <w:rFonts w:asciiTheme="minorHAnsi" w:hAnsiTheme="minorHAnsi" w:cstheme="minorHAnsi"/>
+          <w:color w:val="000000"/>
+        </w:rPr>
+        <w:t xml:space="preserve"> </w:t>
+      </w:r>
+      <w:hyperlink r:id="rId12" w:history="1">
+        <w:r>
+          <w:rPr>
+            <w:rStyle w:val="Lienhypertexte"/>
+            <w:rFonts w:asciiTheme="minorHAnsi" w:hAnsiTheme="minorHAnsi" w:cstheme="minorHAnsi"/>
+          </w:rPr>
+          <w:t>https://www.larousse.fr/dictionnaires/francais/synesth%C3%A9sie/76181</w:t>
+        </w:r>
+      </w:hyperlink>
+    </w:p>
+    <w:p>
+      <w:pPr>
+        <w:pStyle w:val="NormalWeb"/>
+        <w:spacing w:before="0" w:beforeAutospacing="0" w:after="0" w:afterAutospacing="0"/>
+        <w:jc w:val="left"/>
+        <w:rPr>
+          <w:rFonts w:asciiTheme="minorHAnsi" w:hAnsiTheme="minorHAnsi" w:cstheme="minorHAnsi"/>
+        </w:rPr>
+      </w:pPr>
+    </w:p>
+    <w:p>
+      <w:pPr>
+        <w:pStyle w:val="NormalWeb"/>
+        <w:spacing w:before="0" w:beforeAutospacing="0" w:after="0" w:afterAutospacing="0"/>
+        <w:jc w:val="left"/>
+        <w:rPr>
+          <w:rFonts w:asciiTheme="minorHAnsi" w:hAnsiTheme="minorHAnsi" w:cstheme="minorHAnsi"/>
+        </w:rPr>
+      </w:pPr>
+      <w:r>
+        <w:rPr>
+          <w:rFonts w:asciiTheme="minorHAnsi" w:hAnsiTheme="minorHAnsi" w:cstheme="minorHAnsi"/>
+          <w:color w:val="000000"/>
+        </w:rPr>
+        <w:t xml:space="preserve">[4] </w:t>
+      </w:r>
+      <w:r>
+        <w:rPr>
+          <w:rFonts w:asciiTheme="minorHAnsi" w:hAnsiTheme="minorHAnsi" w:cstheme="minorHAnsi"/>
+          <w:i/>
+          <w:iCs/>
+          <w:color w:val="000000"/>
+        </w:rPr>
+        <w:t xml:space="preserve">Valve </w:t>
+      </w:r>
+      <w:proofErr w:type="spellStart"/>
+      <w:r>
+        <w:rPr>
+          <w:rFonts w:asciiTheme="minorHAnsi" w:hAnsiTheme="minorHAnsi" w:cstheme="minorHAnsi"/>
+          <w:i/>
+          <w:iCs/>
+          <w:color w:val="000000"/>
+        </w:rPr>
+        <w:t>Developer</w:t>
+      </w:r>
+      <w:proofErr w:type="spellEnd"/>
+      <w:r>
+        <w:rPr>
+          <w:rFonts w:asciiTheme="minorHAnsi" w:hAnsiTheme="minorHAnsi" w:cstheme="minorHAnsi"/>
+          <w:i/>
+          <w:iCs/>
+          <w:color w:val="000000"/>
+        </w:rPr>
+        <w:t xml:space="preserve"> Community </w:t>
+      </w:r>
+      <w:r>
+        <w:rPr>
+          <w:rFonts w:asciiTheme="minorHAnsi" w:hAnsiTheme="minorHAnsi" w:cstheme="minorHAnsi"/>
+          <w:color w:val="000000"/>
+        </w:rPr>
+        <w:t>[en ligne]</w:t>
+      </w:r>
+      <w:r>
+        <w:rPr>
+          <w:rFonts w:asciiTheme="minorHAnsi" w:hAnsiTheme="minorHAnsi" w:cstheme="minorHAnsi"/>
+          <w:i/>
+          <w:iCs/>
+          <w:color w:val="000000"/>
+        </w:rPr>
+        <w:t xml:space="preserve"> </w:t>
+      </w:r>
+      <w:r>
+        <w:rPr>
+          <w:rFonts w:asciiTheme="minorHAnsi" w:hAnsiTheme="minorHAnsi" w:cstheme="minorHAnsi"/>
+          <w:color w:val="000000"/>
+        </w:rPr>
+        <w:t>[consulté le 8 mai 2020]</w:t>
+      </w:r>
+      <w:r>
+        <w:rPr>
+          <w:rFonts w:asciiTheme="minorHAnsi" w:hAnsiTheme="minorHAnsi" w:cstheme="minorHAnsi"/>
+          <w:color w:val="000000"/>
+        </w:rPr>
+        <w:t> :</w:t>
+      </w:r>
+      <w:r>
+        <w:rPr>
+          <w:rFonts w:asciiTheme="minorHAnsi" w:hAnsiTheme="minorHAnsi" w:cstheme="minorHAnsi"/>
+        </w:rPr>
+        <w:t xml:space="preserve"> </w:t>
+      </w:r>
+    </w:p>
+    <w:p>
+      <w:pPr>
+        <w:pStyle w:val="NormalWeb"/>
+        <w:spacing w:before="0" w:beforeAutospacing="0" w:after="0" w:afterAutospacing="0"/>
+        <w:jc w:val="left"/>
+        <w:rPr>
+          <w:rFonts w:asciiTheme="minorHAnsi" w:hAnsiTheme="minorHAnsi" w:cstheme="minorHAnsi"/>
+        </w:rPr>
+      </w:pPr>
+      <w:hyperlink r:id="rId13" w:history="1">
+        <w:r>
+          <w:rPr>
+            <w:rStyle w:val="Lienhypertexte"/>
+            <w:rFonts w:asciiTheme="minorHAnsi" w:hAnsiTheme="minorHAnsi" w:cstheme="minorHAnsi"/>
+          </w:rPr>
+          <w:t>https://developer.valvesoftware.com/wiki/Decals</w:t>
+        </w:r>
+      </w:hyperlink>
+    </w:p>
+    <w:p>
+      <w:pPr>
+        <w:pStyle w:val="NormalWeb"/>
+        <w:spacing w:before="0" w:beforeAutospacing="0" w:after="0" w:afterAutospacing="0"/>
+        <w:jc w:val="left"/>
+        <w:rPr>
+          <w:rFonts w:asciiTheme="minorHAnsi" w:hAnsiTheme="minorHAnsi" w:cstheme="minorHAnsi"/>
+        </w:rPr>
+      </w:pPr>
+    </w:p>
+    <w:p>
+      <w:pPr>
+        <w:pStyle w:val="NormalWeb"/>
+        <w:spacing w:before="0" w:beforeAutospacing="0" w:after="0" w:afterAutospacing="0"/>
+        <w:jc w:val="left"/>
+        <w:rPr>
+          <w:rFonts w:asciiTheme="minorHAnsi" w:hAnsiTheme="minorHAnsi" w:cstheme="minorHAnsi"/>
+        </w:rPr>
+      </w:pPr>
+      <w:r>
+        <w:rPr>
+          <w:rFonts w:asciiTheme="minorHAnsi" w:hAnsiTheme="minorHAnsi" w:cstheme="minorHAnsi"/>
+          <w:color w:val="000000"/>
+        </w:rPr>
+        <w:t xml:space="preserve">[5] </w:t>
+      </w:r>
+      <w:r>
+        <w:rPr>
+          <w:rFonts w:asciiTheme="minorHAnsi" w:hAnsiTheme="minorHAnsi" w:cstheme="minorHAnsi"/>
+          <w:i/>
+          <w:iCs/>
+          <w:color w:val="000000"/>
+        </w:rPr>
+        <w:t>Site de Pure Data</w:t>
+      </w:r>
+      <w:r>
+        <w:rPr>
+          <w:rFonts w:asciiTheme="minorHAnsi" w:hAnsiTheme="minorHAnsi" w:cstheme="minorHAnsi"/>
+          <w:color w:val="000000"/>
+        </w:rPr>
+        <w:t xml:space="preserve"> [en ligne] [consulté le 9 mai 2020</w:t>
+      </w:r>
+      <w:r>
+        <w:rPr>
+          <w:rFonts w:asciiTheme="minorHAnsi" w:hAnsiTheme="minorHAnsi" w:cstheme="minorHAnsi"/>
+          <w:color w:val="000000"/>
+        </w:rPr>
+        <w:t>] :</w:t>
+      </w:r>
+      <w:r>
+        <w:rPr>
+          <w:rFonts w:asciiTheme="minorHAnsi" w:hAnsiTheme="minorHAnsi" w:cstheme="minorHAnsi"/>
+          <w:color w:val="000000"/>
+        </w:rPr>
+        <w:t xml:space="preserve"> </w:t>
+      </w:r>
+      <w:hyperlink r:id="rId14" w:history="1">
+        <w:r>
+          <w:rPr>
+            <w:rStyle w:val="Lienhypertexte"/>
+            <w:rFonts w:asciiTheme="minorHAnsi" w:hAnsiTheme="minorHAnsi" w:cstheme="minorHAnsi"/>
+            <w:color w:val="1155CC"/>
+          </w:rPr>
+          <w:t>https://puredata.info/</w:t>
+        </w:r>
+      </w:hyperlink>
+    </w:p>
+    <w:p>
+      <w:pPr>
+        <w:pStyle w:val="NormalWeb"/>
+        <w:spacing w:before="0" w:beforeAutospacing="0" w:after="0" w:afterAutospacing="0"/>
+        <w:jc w:val="left"/>
+        <w:rPr>
+          <w:rFonts w:asciiTheme="minorHAnsi" w:hAnsiTheme="minorHAnsi" w:cstheme="minorHAnsi"/>
+        </w:rPr>
+      </w:pPr>
+    </w:p>
+    <w:p>
+      <w:pPr>
+        <w:pStyle w:val="NormalWeb"/>
+        <w:spacing w:before="0" w:beforeAutospacing="0" w:after="0" w:afterAutospacing="0"/>
+        <w:jc w:val="left"/>
+        <w:rPr>
+          <w:rFonts w:asciiTheme="minorHAnsi" w:hAnsiTheme="minorHAnsi" w:cstheme="minorHAnsi"/>
+        </w:rPr>
+      </w:pPr>
+      <w:r>
+        <w:rPr>
+          <w:rFonts w:asciiTheme="minorHAnsi" w:hAnsiTheme="minorHAnsi" w:cstheme="minorHAnsi"/>
+          <w:color w:val="000000"/>
+        </w:rPr>
+        <w:t xml:space="preserve">[6] </w:t>
+      </w:r>
+      <w:r>
+        <w:rPr>
+          <w:rFonts w:asciiTheme="minorHAnsi" w:hAnsiTheme="minorHAnsi" w:cstheme="minorHAnsi"/>
+          <w:i/>
+          <w:iCs/>
+          <w:color w:val="000000"/>
+        </w:rPr>
+        <w:t>Site de Faust</w:t>
+      </w:r>
+      <w:r>
+        <w:rPr>
+          <w:rFonts w:asciiTheme="minorHAnsi" w:hAnsiTheme="minorHAnsi" w:cstheme="minorHAnsi"/>
+          <w:color w:val="000000"/>
+        </w:rPr>
+        <w:t xml:space="preserve"> [en ligne] [consulté le 9 mai 2020</w:t>
+      </w:r>
+      <w:r>
+        <w:rPr>
+          <w:rFonts w:asciiTheme="minorHAnsi" w:hAnsiTheme="minorHAnsi" w:cstheme="minorHAnsi"/>
+          <w:color w:val="000000"/>
+        </w:rPr>
+        <w:t>] :</w:t>
+      </w:r>
+      <w:r>
+        <w:rPr>
+          <w:rFonts w:asciiTheme="minorHAnsi" w:hAnsiTheme="minorHAnsi" w:cstheme="minorHAnsi"/>
+          <w:color w:val="000000"/>
+        </w:rPr>
+        <w:t xml:space="preserve"> </w:t>
+      </w:r>
+      <w:hyperlink r:id="rId15" w:history="1">
+        <w:r>
+          <w:rPr>
+            <w:rStyle w:val="Lienhypertexte"/>
+            <w:rFonts w:asciiTheme="minorHAnsi" w:hAnsiTheme="minorHAnsi" w:cstheme="minorHAnsi"/>
+            <w:color w:val="1155CC"/>
+          </w:rPr>
+          <w:t>https://faust.grame.fr/</w:t>
+        </w:r>
+      </w:hyperlink>
+    </w:p>
+    <w:p>
+      <w:pPr>
+        <w:pStyle w:val="NormalWeb"/>
+        <w:spacing w:before="0" w:beforeAutospacing="0" w:after="0" w:afterAutospacing="0"/>
+        <w:jc w:val="left"/>
+        <w:rPr>
+          <w:rFonts w:asciiTheme="minorHAnsi" w:hAnsiTheme="minorHAnsi" w:cstheme="minorHAnsi"/>
+        </w:rPr>
+      </w:pPr>
+    </w:p>
+    <w:p>
+      <w:pPr>
+        <w:pStyle w:val="NormalWeb"/>
+        <w:spacing w:before="0" w:beforeAutospacing="0" w:after="0" w:afterAutospacing="0"/>
+        <w:jc w:val="left"/>
+        <w:rPr>
+          <w:rFonts w:asciiTheme="minorHAnsi" w:hAnsiTheme="minorHAnsi" w:cstheme="minorHAnsi"/>
+        </w:rPr>
+      </w:pPr>
+      <w:r>
+        <w:rPr>
+          <w:rFonts w:asciiTheme="minorHAnsi" w:hAnsiTheme="minorHAnsi" w:cstheme="minorHAnsi"/>
+          <w:color w:val="000000"/>
+        </w:rPr>
+        <w:t xml:space="preserve">[7] </w:t>
+      </w:r>
+      <w:r>
+        <w:rPr>
+          <w:rFonts w:asciiTheme="minorHAnsi" w:hAnsiTheme="minorHAnsi" w:cstheme="minorHAnsi"/>
+          <w:i/>
+          <w:iCs/>
+          <w:color w:val="000000"/>
+        </w:rPr>
+        <w:t>Dépôt GitHub de Cyclone</w:t>
+      </w:r>
+      <w:r>
+        <w:rPr>
+          <w:rFonts w:asciiTheme="minorHAnsi" w:hAnsiTheme="minorHAnsi" w:cstheme="minorHAnsi"/>
+          <w:color w:val="000000"/>
+        </w:rPr>
+        <w:t xml:space="preserve"> [en ligne] [consulté le 9 mai 2020] :</w:t>
+      </w:r>
+      <w:r>
+        <w:rPr>
+          <w:rFonts w:asciiTheme="minorHAnsi" w:hAnsiTheme="minorHAnsi" w:cstheme="minorHAnsi"/>
+          <w:color w:val="000000"/>
+        </w:rPr>
+        <w:t xml:space="preserve"> </w:t>
+      </w:r>
+      <w:hyperlink r:id="rId16" w:history="1">
+        <w:r>
+          <w:rPr>
+            <w:rStyle w:val="Lienhypertexte"/>
+            <w:rFonts w:asciiTheme="minorHAnsi" w:hAnsiTheme="minorHAnsi" w:cstheme="minorHAnsi"/>
+          </w:rPr>
+          <w:t>https://github.com/porres/pd-cyclone</w:t>
+        </w:r>
+      </w:hyperlink>
+    </w:p>
+    <w:p>
+      <w:pPr>
+        <w:pStyle w:val="NormalWeb"/>
+        <w:spacing w:before="0" w:beforeAutospacing="0" w:after="0" w:afterAutospacing="0"/>
+        <w:jc w:val="left"/>
+        <w:rPr>
+          <w:rFonts w:asciiTheme="minorHAnsi" w:hAnsiTheme="minorHAnsi" w:cstheme="minorHAnsi"/>
+        </w:rPr>
+      </w:pPr>
+    </w:p>
+    <w:p>
+      <w:pPr>
+        <w:pStyle w:val="NormalWeb"/>
+        <w:spacing w:before="0" w:beforeAutospacing="0" w:after="0" w:afterAutospacing="0"/>
+        <w:jc w:val="left"/>
+        <w:rPr>
+          <w:rFonts w:asciiTheme="minorHAnsi" w:hAnsiTheme="minorHAnsi" w:cstheme="minorHAnsi"/>
+        </w:rPr>
+      </w:pPr>
+      <w:r>
+        <w:rPr>
+          <w:rFonts w:asciiTheme="minorHAnsi" w:hAnsiTheme="minorHAnsi" w:cstheme="minorHAnsi"/>
+          <w:color w:val="000000"/>
+        </w:rPr>
+        <w:t xml:space="preserve">[8] </w:t>
+      </w:r>
+      <w:r>
+        <w:rPr>
+          <w:rFonts w:asciiTheme="minorHAnsi" w:hAnsiTheme="minorHAnsi" w:cstheme="minorHAnsi"/>
+          <w:i/>
+          <w:iCs/>
+          <w:color w:val="000000"/>
+        </w:rPr>
+        <w:t>Site de Max</w:t>
+      </w:r>
+      <w:r>
+        <w:rPr>
+          <w:rFonts w:asciiTheme="minorHAnsi" w:hAnsiTheme="minorHAnsi" w:cstheme="minorHAnsi"/>
+          <w:color w:val="000000"/>
+        </w:rPr>
+        <w:t xml:space="preserve"> [en ligne] [consulté le 9 mai 2020] : </w:t>
+      </w:r>
+      <w:hyperlink r:id="rId17" w:history="1">
+        <w:r>
+          <w:rPr>
+            <w:rStyle w:val="Lienhypertexte"/>
+            <w:rFonts w:asciiTheme="minorHAnsi" w:hAnsiTheme="minorHAnsi" w:cstheme="minorHAnsi"/>
+            <w:color w:val="1155CC"/>
+          </w:rPr>
+          <w:t>https://cycling74.com/products/max/</w:t>
+        </w:r>
+      </w:hyperlink>
+    </w:p>
+    <w:p>
+      <w:pPr>
+        <w:pStyle w:val="NormalWeb"/>
+        <w:spacing w:before="0" w:beforeAutospacing="0" w:after="0" w:afterAutospacing="0"/>
+        <w:jc w:val="left"/>
+        <w:rPr>
+          <w:rFonts w:asciiTheme="minorHAnsi" w:hAnsiTheme="minorHAnsi" w:cstheme="minorHAnsi"/>
+        </w:rPr>
+      </w:pPr>
+    </w:p>
+    <w:p>
+      <w:pPr>
+        <w:pStyle w:val="NormalWeb"/>
+        <w:spacing w:before="0" w:beforeAutospacing="0" w:after="0" w:afterAutospacing="0"/>
+        <w:jc w:val="left"/>
+        <w:rPr>
+          <w:rFonts w:asciiTheme="minorHAnsi" w:hAnsiTheme="minorHAnsi" w:cstheme="minorHAnsi"/>
+        </w:rPr>
+      </w:pPr>
+      <w:r>
+        <w:rPr>
+          <w:rFonts w:asciiTheme="minorHAnsi" w:hAnsiTheme="minorHAnsi" w:cstheme="minorHAnsi"/>
+          <w:color w:val="000000"/>
+        </w:rPr>
+        <w:t xml:space="preserve">[9] </w:t>
+      </w:r>
+      <w:r>
+        <w:rPr>
+          <w:rFonts w:asciiTheme="minorHAnsi" w:hAnsiTheme="minorHAnsi" w:cstheme="minorHAnsi"/>
+          <w:i/>
+          <w:iCs/>
+          <w:color w:val="000000"/>
+        </w:rPr>
+        <w:t>Documentation de MSP</w:t>
+      </w:r>
+      <w:r>
+        <w:rPr>
+          <w:rFonts w:asciiTheme="minorHAnsi" w:hAnsiTheme="minorHAnsi" w:cstheme="minorHAnsi"/>
+          <w:color w:val="000000"/>
+        </w:rPr>
+        <w:t xml:space="preserve"> [en ligne] [consulté le 9 mai 2020] :</w:t>
+      </w:r>
+    </w:p>
+    <w:p>
+      <w:pPr>
+        <w:pStyle w:val="NormalWeb"/>
+        <w:spacing w:before="0" w:beforeAutospacing="0" w:after="0" w:afterAutospacing="0"/>
+        <w:jc w:val="left"/>
+        <w:rPr>
+          <w:rFonts w:asciiTheme="minorHAnsi" w:hAnsiTheme="minorHAnsi" w:cstheme="minorHAnsi"/>
+        </w:rPr>
+      </w:pPr>
+      <w:hyperlink r:id="rId18" w:history="1">
+        <w:r>
+          <w:rPr>
+            <w:rStyle w:val="Lienhypertexte"/>
+            <w:rFonts w:asciiTheme="minorHAnsi" w:hAnsiTheme="minorHAnsi" w:cstheme="minorHAnsi"/>
+          </w:rPr>
+          <w:t>https://docs.cycling74.com/max5/tutorials/msp-tut/mspaudioio.html</w:t>
+        </w:r>
+      </w:hyperlink>
+    </w:p>
+    <w:p>
+      <w:pPr>
+        <w:pStyle w:val="NormalWeb"/>
+        <w:spacing w:before="0" w:beforeAutospacing="0" w:after="0" w:afterAutospacing="0"/>
+        <w:jc w:val="left"/>
+        <w:rPr>
+          <w:rFonts w:asciiTheme="minorHAnsi" w:hAnsiTheme="minorHAnsi" w:cstheme="minorHAnsi"/>
+        </w:rPr>
+      </w:pPr>
+    </w:p>
+    <w:p>
+      <w:pPr>
+        <w:pStyle w:val="NormalWeb"/>
+        <w:spacing w:before="0" w:beforeAutospacing="0" w:after="0" w:afterAutospacing="0"/>
+        <w:jc w:val="left"/>
+        <w:rPr>
+          <w:rFonts w:asciiTheme="minorHAnsi" w:hAnsiTheme="minorHAnsi" w:cstheme="minorHAnsi"/>
+        </w:rPr>
+      </w:pPr>
+      <w:r>
+        <w:rPr>
+          <w:rFonts w:asciiTheme="minorHAnsi" w:hAnsiTheme="minorHAnsi" w:cstheme="minorHAnsi"/>
+          <w:color w:val="000000"/>
+          <w:lang w:val="en-GB"/>
+        </w:rPr>
+        <w:t xml:space="preserve">[10] Jim </w:t>
+      </w:r>
+      <w:proofErr w:type="spellStart"/>
+      <w:r>
+        <w:rPr>
+          <w:rFonts w:asciiTheme="minorHAnsi" w:hAnsiTheme="minorHAnsi" w:cstheme="minorHAnsi"/>
+          <w:color w:val="000000"/>
+          <w:lang w:val="en-GB"/>
+        </w:rPr>
+        <w:t>Heckroth</w:t>
+      </w:r>
+      <w:proofErr w:type="spellEnd"/>
+      <w:r>
+        <w:rPr>
+          <w:rFonts w:asciiTheme="minorHAnsi" w:hAnsiTheme="minorHAnsi" w:cstheme="minorHAnsi"/>
+          <w:color w:val="000000"/>
+          <w:lang w:val="en-GB"/>
+        </w:rPr>
+        <w:t xml:space="preserve">, Crystal Semiconductor Corp : The Complete MIDI 1.0 Detailed </w:t>
+      </w:r>
+      <w:proofErr w:type="spellStart"/>
+      <w:r>
+        <w:rPr>
+          <w:rFonts w:asciiTheme="minorHAnsi" w:hAnsiTheme="minorHAnsi" w:cstheme="minorHAnsi"/>
+          <w:color w:val="000000"/>
+          <w:lang w:val="en-GB"/>
+        </w:rPr>
+        <w:t>Specification,The</w:t>
+      </w:r>
+      <w:proofErr w:type="spellEnd"/>
+      <w:r>
+        <w:rPr>
+          <w:rFonts w:asciiTheme="minorHAnsi" w:hAnsiTheme="minorHAnsi" w:cstheme="minorHAnsi"/>
+          <w:color w:val="000000"/>
+          <w:lang w:val="en-GB"/>
+        </w:rPr>
+        <w:t xml:space="preserve"> MIDI Manufacturers Association, Avril 2006, </w:t>
+      </w:r>
+      <w:hyperlink r:id="rId19" w:history="1">
+        <w:r>
+          <w:rPr>
+            <w:rStyle w:val="Lienhypertexte"/>
+            <w:rFonts w:asciiTheme="minorHAnsi" w:hAnsiTheme="minorHAnsi" w:cstheme="minorHAnsi"/>
+            <w:color w:val="1155CC"/>
+            <w:lang w:val="en-GB"/>
+          </w:rPr>
+          <w:t>https://www.midi.org/specifications-old/item/the-midi-1-0-specification</w:t>
+        </w:r>
+      </w:hyperlink>
+    </w:p>
+    <w:p>
+      <w:pPr>
+        <w:pStyle w:val="NormalWeb"/>
+        <w:spacing w:before="0" w:beforeAutospacing="0" w:after="0" w:afterAutospacing="0"/>
+        <w:jc w:val="left"/>
+        <w:rPr>
+          <w:rFonts w:asciiTheme="minorHAnsi" w:hAnsiTheme="minorHAnsi" w:cstheme="minorHAnsi"/>
+          <w:lang w:val="en-GB"/>
+        </w:rPr>
+      </w:pPr>
+    </w:p>
+    <w:p>
+      <w:pPr>
+        <w:pStyle w:val="Paragraphedeliste"/>
+        <w:ind w:left="0"/>
+        <w:jc w:val="left"/>
+        <w:rPr>
+          <w:rFonts w:cstheme="minorHAnsi"/>
+          <w:szCs w:val="24"/>
+        </w:rPr>
+      </w:pPr>
+      <w:r>
+        <w:rPr>
+          <w:rFonts w:cstheme="minorHAnsi"/>
+          <w:color w:val="000000"/>
+          <w:szCs w:val="24"/>
+        </w:rPr>
+        <w:t xml:space="preserve">Logo des mains par </w:t>
+      </w:r>
+      <w:r>
+        <w:rPr>
+          <w:rFonts w:cstheme="minorHAnsi"/>
+          <w:color w:val="000000"/>
+          <w:szCs w:val="24"/>
+        </w:rPr>
+        <w:t>v</w:t>
+      </w:r>
+      <w:r>
+        <w:rPr>
+          <w:rFonts w:cstheme="minorHAnsi"/>
+          <w:color w:val="000000"/>
+          <w:szCs w:val="24"/>
+        </w:rPr>
+        <w:t>ecteezy.com</w:t>
       </w:r>
     </w:p>
     <w:p/>
     <w:p>
       <w:pPr>
         <w:sectPr>
-          <w:headerReference w:type="default" r:id="rId12"/>
-          <w:footerReference w:type="default" r:id="rId13"/>
-          <w:footerReference w:type="first" r:id="rId14"/>
+          <w:headerReference w:type="default" r:id="rId20"/>
+          <w:footerReference w:type="default" r:id="rId21"/>
+          <w:footerReference w:type="first" r:id="rId22"/>
           <w:pgSz w:w="11906" w:h="16838"/>
           <w:pgMar w:top="1417" w:right="1417" w:bottom="1417" w:left="1417" w:header="708" w:footer="708" w:gutter="0"/>
           <w:pgNumType w:start="1"/>
@@ -4081,14 +4919,17 @@
       </w:pPr>
     </w:p>
     <w:p/>
-    <w:p>
-      <w:pPr>
-        <w:jc w:val="center"/>
+    <w:p/>
+    <w:p/>
+    <w:p>
+      <w:pPr>
         <w:rPr>
           <w:sz w:val="144"/>
           <w:szCs w:val="144"/>
         </w:rPr>
       </w:pPr>
+      <w:bookmarkStart w:id="24" w:name="_GoBack"/>
+      <w:bookmarkEnd w:id="24"/>
     </w:p>
     <w:p>
       <w:pPr>
@@ -4098,34 +4939,16 @@
           <w:szCs w:val="144"/>
         </w:rPr>
       </w:pPr>
-    </w:p>
-    <w:p>
-      <w:pPr>
-        <w:jc w:val="center"/>
+      <w:r>
         <w:rPr>
           <w:sz w:val="144"/>
           <w:szCs w:val="144"/>
         </w:rPr>
-      </w:pPr>
-    </w:p>
-    <w:p>
-      <w:pPr>
-        <w:jc w:val="center"/>
-        <w:rPr>
-          <w:sz w:val="144"/>
-          <w:szCs w:val="144"/>
-        </w:rPr>
-      </w:pPr>
-      <w:r>
-        <w:rPr>
-          <w:sz w:val="144"/>
-          <w:szCs w:val="144"/>
-        </w:rPr>
         <w:t>ANNEXES</w:t>
       </w:r>
     </w:p>
     <w:sectPr>
-      <w:footerReference w:type="default" r:id="rId15"/>
+      <w:footerReference w:type="default" r:id="rId23"/>
       <w:pgSz w:w="11906" w:h="16838"/>
       <w:pgMar w:top="1417" w:right="1417" w:bottom="1417" w:left="1417" w:header="708" w:footer="708" w:gutter="0"/>
       <w:pgNumType w:start="1"/>
@@ -5695,6 +6518,18 @@
       <w:ind w:left="480"/>
     </w:pPr>
   </w:style>
+  <w:style w:type="character" w:styleId="Mentionnonrsolue">
+    <w:name w:val="Unresolved Mention"/>
+    <w:basedOn w:val="Policepardfaut"/>
+    <w:uiPriority w:val="99"/>
+    <w:semiHidden/>
+    <w:unhideWhenUsed/>
+    <w:rsid w:val="00E83E5C"/>
+    <w:rPr>
+      <w:color w:val="605E5C"/>
+      <w:shd w:val="clear" w:color="auto" w:fill="E1DFDD"/>
+    </w:rPr>
+  </w:style>
 </w:styles>
 </file>
 
@@ -5998,7 +6833,7 @@
 </file>
 
 <file path=customXml/itemProps1.xml><?xml version="1.0" encoding="utf-8"?>
-<ds:datastoreItem xmlns:ds="http://schemas.openxmlformats.org/officeDocument/2006/customXml" ds:itemID="{03328DFB-2328-4F64-8F29-78CC9A947345}">
+<ds:datastoreItem xmlns:ds="http://schemas.openxmlformats.org/officeDocument/2006/customXml" ds:itemID="{42CCCD96-2575-496E-9FF5-89D34F62A309}">
   <ds:schemaRefs>
     <ds:schemaRef ds:uri="http://schemas.openxmlformats.org/officeDocument/2006/bibliography"/>
   </ds:schemaRefs>

</xml_diff>

<commit_message>
Delete research activities from context in report
</commit_message>
<xml_diff>
--- a/Documentation/rapport.docx
+++ b/Documentation/rapport.docx
@@ -1253,6 +1253,8 @@
         </w:rPr>
         <w:t>ynthesis, virtual reality.</w:t>
       </w:r>
+      <w:bookmarkStart w:id="3" w:name="_GoBack"/>
+      <w:bookmarkEnd w:id="3"/>
     </w:p>
     <w:p>
       <w:pPr>
@@ -1355,7 +1357,7 @@
           <w:r>
             <w:fldChar w:fldCharType="separate"/>
           </w:r>
-          <w:hyperlink w:anchor="_Toc40106991" w:history="1">
+          <w:hyperlink w:anchor="_Toc40199327" w:history="1">
             <w:r>
               <w:rPr>
                 <w:rStyle w:val="Lienhypertexte"/>
@@ -1398,7 +1400,7 @@
                 <w:noProof/>
                 <w:webHidden/>
               </w:rPr>
-              <w:instrText xml:space="preserve"> PAGEREF _Toc40106991 \h </w:instrText>
+              <w:instrText xml:space="preserve"> PAGEREF _Toc40199327 \h </w:instrText>
             </w:r>
             <w:r>
               <w:rPr>
@@ -1444,7 +1446,7 @@
               <w:lang w:eastAsia="fr-FR"/>
             </w:rPr>
           </w:pPr>
-          <w:hyperlink w:anchor="_Toc40106992" w:history="1">
+          <w:hyperlink w:anchor="_Toc40199328" w:history="1">
             <w:r>
               <w:rPr>
                 <w:rStyle w:val="Lienhypertexte"/>
@@ -1487,7 +1489,7 @@
                 <w:noProof/>
                 <w:webHidden/>
               </w:rPr>
-              <w:instrText xml:space="preserve"> PAGEREF _Toc40106992 \h </w:instrText>
+              <w:instrText xml:space="preserve"> PAGEREF _Toc40199328 \h </w:instrText>
             </w:r>
             <w:r>
               <w:rPr>
@@ -1533,7 +1535,7 @@
               <w:lang w:eastAsia="fr-FR"/>
             </w:rPr>
           </w:pPr>
-          <w:hyperlink w:anchor="_Toc40106993" w:history="1">
+          <w:hyperlink w:anchor="_Toc40199329" w:history="1">
             <w:r>
               <w:rPr>
                 <w:rStyle w:val="Lienhypertexte"/>
@@ -1576,7 +1578,7 @@
                 <w:noProof/>
                 <w:webHidden/>
               </w:rPr>
-              <w:instrText xml:space="preserve"> PAGEREF _Toc40106993 \h </w:instrText>
+              <w:instrText xml:space="preserve"> PAGEREF _Toc40199329 \h </w:instrText>
             </w:r>
             <w:r>
               <w:rPr>
@@ -1622,7 +1624,7 @@
               <w:lang w:eastAsia="fr-FR"/>
             </w:rPr>
           </w:pPr>
-          <w:hyperlink w:anchor="_Toc40106994" w:history="1">
+          <w:hyperlink w:anchor="_Toc40199330" w:history="1">
             <w:r>
               <w:rPr>
                 <w:rStyle w:val="Lienhypertexte"/>
@@ -1665,7 +1667,7 @@
                 <w:noProof/>
                 <w:webHidden/>
               </w:rPr>
-              <w:instrText xml:space="preserve"> PAGEREF _Toc40106994 \h </w:instrText>
+              <w:instrText xml:space="preserve"> PAGEREF _Toc40199330 \h </w:instrText>
             </w:r>
             <w:r>
               <w:rPr>
@@ -1711,7 +1713,7 @@
               <w:lang w:eastAsia="fr-FR"/>
             </w:rPr>
           </w:pPr>
-          <w:hyperlink w:anchor="_Toc40106995" w:history="1">
+          <w:hyperlink w:anchor="_Toc40199331" w:history="1">
             <w:r>
               <w:rPr>
                 <w:rStyle w:val="Lienhypertexte"/>
@@ -1754,7 +1756,7 @@
                 <w:noProof/>
                 <w:webHidden/>
               </w:rPr>
-              <w:instrText xml:space="preserve"> PAGEREF _Toc40106995 \h </w:instrText>
+              <w:instrText xml:space="preserve"> PAGEREF _Toc40199331 \h </w:instrText>
             </w:r>
             <w:r>
               <w:rPr>
@@ -1800,7 +1802,7 @@
               <w:lang w:eastAsia="fr-FR"/>
             </w:rPr>
           </w:pPr>
-          <w:hyperlink w:anchor="_Toc40106996" w:history="1">
+          <w:hyperlink w:anchor="_Toc40199332" w:history="1">
             <w:r>
               <w:rPr>
                 <w:rStyle w:val="Lienhypertexte"/>
@@ -1843,7 +1845,7 @@
                 <w:noProof/>
                 <w:webHidden/>
               </w:rPr>
-              <w:instrText xml:space="preserve"> PAGEREF _Toc40106996 \h </w:instrText>
+              <w:instrText xml:space="preserve"> PAGEREF _Toc40199332 \h </w:instrText>
             </w:r>
             <w:r>
               <w:rPr>
@@ -1864,6 +1866,91 @@
                 <w:webHidden/>
               </w:rPr>
               <w:t>2</w:t>
+            </w:r>
+            <w:r>
+              <w:rPr>
+                <w:noProof/>
+                <w:webHidden/>
+              </w:rPr>
+              <w:fldChar w:fldCharType="end"/>
+            </w:r>
+          </w:hyperlink>
+        </w:p>
+        <w:p>
+          <w:pPr>
+            <w:pStyle w:val="TM1"/>
+            <w:spacing w:line="360" w:lineRule="auto"/>
+            <w:rPr>
+              <w:rFonts w:eastAsiaTheme="minorEastAsia"/>
+              <w:noProof/>
+              <w:sz w:val="22"/>
+              <w:lang w:eastAsia="fr-FR"/>
+            </w:rPr>
+          </w:pPr>
+          <w:hyperlink w:anchor="_Toc40199333" w:history="1">
+            <w:r>
+              <w:rPr>
+                <w:rStyle w:val="Lienhypertexte"/>
+                <w:noProof/>
+              </w:rPr>
+              <w:t>2.</w:t>
+            </w:r>
+            <w:r>
+              <w:rPr>
+                <w:rFonts w:eastAsiaTheme="minorEastAsia"/>
+                <w:noProof/>
+                <w:sz w:val="22"/>
+                <w:lang w:eastAsia="fr-FR"/>
+              </w:rPr>
+              <w:tab/>
+            </w:r>
+            <w:r>
+              <w:rPr>
+                <w:rStyle w:val="Lienhypertexte"/>
+                <w:noProof/>
+              </w:rPr>
+              <w:t>Travail demandé</w:t>
+            </w:r>
+            <w:r>
+              <w:rPr>
+                <w:noProof/>
+                <w:webHidden/>
+              </w:rPr>
+              <w:tab/>
+            </w:r>
+            <w:r>
+              <w:rPr>
+                <w:noProof/>
+                <w:webHidden/>
+              </w:rPr>
+              <w:fldChar w:fldCharType="begin"/>
+            </w:r>
+            <w:r>
+              <w:rPr>
+                <w:noProof/>
+                <w:webHidden/>
+              </w:rPr>
+              <w:instrText xml:space="preserve"> PAGEREF _Toc40199333 \h </w:instrText>
+            </w:r>
+            <w:r>
+              <w:rPr>
+                <w:noProof/>
+                <w:webHidden/>
+              </w:rPr>
+            </w:r>
+            <w:r>
+              <w:rPr>
+                <w:noProof/>
+                <w:webHidden/>
+              </w:rPr>
+              <w:fldChar w:fldCharType="separate"/>
+            </w:r>
+            <w:r>
+              <w:rPr>
+                <w:noProof/>
+                <w:webHidden/>
+              </w:rPr>
+              <w:t>3</w:t>
             </w:r>
             <w:r>
               <w:rPr>
@@ -1889,13 +1976,13 @@
               <w:lang w:eastAsia="fr-FR"/>
             </w:rPr>
           </w:pPr>
-          <w:hyperlink w:anchor="_Toc40106997" w:history="1">
+          <w:hyperlink w:anchor="_Toc40199334" w:history="1">
             <w:r>
               <w:rPr>
                 <w:rStyle w:val="Lienhypertexte"/>
                 <w:noProof/>
               </w:rPr>
-              <w:t>1.3.</w:t>
+              <w:t>2.1.</w:t>
             </w:r>
             <w:r>
               <w:rPr>
@@ -1911,7 +1998,7 @@
                 <w:rStyle w:val="Lienhypertexte"/>
                 <w:noProof/>
               </w:rPr>
-              <w:t>Activités de recherche</w:t>
+              <w:t>Cahier des charges</w:t>
             </w:r>
             <w:r>
               <w:rPr>
@@ -1932,92 +2019,7 @@
                 <w:noProof/>
                 <w:webHidden/>
               </w:rPr>
-              <w:instrText xml:space="preserve"> PAGEREF _Toc40106997 \h </w:instrText>
-            </w:r>
-            <w:r>
-              <w:rPr>
-                <w:noProof/>
-                <w:webHidden/>
-              </w:rPr>
-            </w:r>
-            <w:r>
-              <w:rPr>
-                <w:noProof/>
-                <w:webHidden/>
-              </w:rPr>
-              <w:fldChar w:fldCharType="separate"/>
-            </w:r>
-            <w:r>
-              <w:rPr>
-                <w:noProof/>
-                <w:webHidden/>
-              </w:rPr>
-              <w:t>2</w:t>
-            </w:r>
-            <w:r>
-              <w:rPr>
-                <w:noProof/>
-                <w:webHidden/>
-              </w:rPr>
-              <w:fldChar w:fldCharType="end"/>
-            </w:r>
-          </w:hyperlink>
-        </w:p>
-        <w:p>
-          <w:pPr>
-            <w:pStyle w:val="TM1"/>
-            <w:spacing w:line="360" w:lineRule="auto"/>
-            <w:rPr>
-              <w:rFonts w:eastAsiaTheme="minorEastAsia"/>
-              <w:noProof/>
-              <w:sz w:val="22"/>
-              <w:lang w:eastAsia="fr-FR"/>
-            </w:rPr>
-          </w:pPr>
-          <w:hyperlink w:anchor="_Toc40106998" w:history="1">
-            <w:r>
-              <w:rPr>
-                <w:rStyle w:val="Lienhypertexte"/>
-                <w:noProof/>
-              </w:rPr>
-              <w:t>2.</w:t>
-            </w:r>
-            <w:r>
-              <w:rPr>
-                <w:rFonts w:eastAsiaTheme="minorEastAsia"/>
-                <w:noProof/>
-                <w:sz w:val="22"/>
-                <w:lang w:eastAsia="fr-FR"/>
-              </w:rPr>
-              <w:tab/>
-            </w:r>
-            <w:r>
-              <w:rPr>
-                <w:rStyle w:val="Lienhypertexte"/>
-                <w:noProof/>
-              </w:rPr>
-              <w:t>Travail demandé</w:t>
-            </w:r>
-            <w:r>
-              <w:rPr>
-                <w:noProof/>
-                <w:webHidden/>
-              </w:rPr>
-              <w:tab/>
-            </w:r>
-            <w:r>
-              <w:rPr>
-                <w:noProof/>
-                <w:webHidden/>
-              </w:rPr>
-              <w:fldChar w:fldCharType="begin"/>
-            </w:r>
-            <w:r>
-              <w:rPr>
-                <w:noProof/>
-                <w:webHidden/>
-              </w:rPr>
-              <w:instrText xml:space="preserve"> PAGEREF _Toc40106998 \h </w:instrText>
+              <w:instrText xml:space="preserve"> PAGEREF _Toc40199334 \h </w:instrText>
             </w:r>
             <w:r>
               <w:rPr>
@@ -2063,13 +2065,13 @@
               <w:lang w:eastAsia="fr-FR"/>
             </w:rPr>
           </w:pPr>
-          <w:hyperlink w:anchor="_Toc40106999" w:history="1">
+          <w:hyperlink w:anchor="_Toc40199335" w:history="1">
             <w:r>
               <w:rPr>
                 <w:rStyle w:val="Lienhypertexte"/>
                 <w:noProof/>
               </w:rPr>
-              <w:t>2.1.</w:t>
+              <w:t>2.2.</w:t>
             </w:r>
             <w:r>
               <w:rPr>
@@ -2085,7 +2087,7 @@
                 <w:rStyle w:val="Lienhypertexte"/>
                 <w:noProof/>
               </w:rPr>
-              <w:t>Cahier des charges</w:t>
+              <w:t>Spécification du sujet</w:t>
             </w:r>
             <w:r>
               <w:rPr>
@@ -2106,7 +2108,7 @@
                 <w:noProof/>
                 <w:webHidden/>
               </w:rPr>
-              <w:instrText xml:space="preserve"> PAGEREF _Toc40106999 \h </w:instrText>
+              <w:instrText xml:space="preserve"> PAGEREF _Toc40199335 \h </w:instrText>
             </w:r>
             <w:r>
               <w:rPr>
@@ -2127,6 +2129,91 @@
                 <w:webHidden/>
               </w:rPr>
               <w:t>3</w:t>
+            </w:r>
+            <w:r>
+              <w:rPr>
+                <w:noProof/>
+                <w:webHidden/>
+              </w:rPr>
+              <w:fldChar w:fldCharType="end"/>
+            </w:r>
+          </w:hyperlink>
+        </w:p>
+        <w:p>
+          <w:pPr>
+            <w:pStyle w:val="TM1"/>
+            <w:spacing w:line="360" w:lineRule="auto"/>
+            <w:rPr>
+              <w:rFonts w:eastAsiaTheme="minorEastAsia"/>
+              <w:noProof/>
+              <w:sz w:val="22"/>
+              <w:lang w:eastAsia="fr-FR"/>
+            </w:rPr>
+          </w:pPr>
+          <w:hyperlink w:anchor="_Toc40199336" w:history="1">
+            <w:r>
+              <w:rPr>
+                <w:rStyle w:val="Lienhypertexte"/>
+                <w:noProof/>
+              </w:rPr>
+              <w:t>3.</w:t>
+            </w:r>
+            <w:r>
+              <w:rPr>
+                <w:rFonts w:eastAsiaTheme="minorEastAsia"/>
+                <w:noProof/>
+                <w:sz w:val="22"/>
+                <w:lang w:eastAsia="fr-FR"/>
+              </w:rPr>
+              <w:tab/>
+            </w:r>
+            <w:r>
+              <w:rPr>
+                <w:rStyle w:val="Lienhypertexte"/>
+                <w:noProof/>
+              </w:rPr>
+              <w:t>Travail réalisé</w:t>
+            </w:r>
+            <w:r>
+              <w:rPr>
+                <w:noProof/>
+                <w:webHidden/>
+              </w:rPr>
+              <w:tab/>
+            </w:r>
+            <w:r>
+              <w:rPr>
+                <w:noProof/>
+                <w:webHidden/>
+              </w:rPr>
+              <w:fldChar w:fldCharType="begin"/>
+            </w:r>
+            <w:r>
+              <w:rPr>
+                <w:noProof/>
+                <w:webHidden/>
+              </w:rPr>
+              <w:instrText xml:space="preserve"> PAGEREF _Toc40199336 \h </w:instrText>
+            </w:r>
+            <w:r>
+              <w:rPr>
+                <w:noProof/>
+                <w:webHidden/>
+              </w:rPr>
+            </w:r>
+            <w:r>
+              <w:rPr>
+                <w:noProof/>
+                <w:webHidden/>
+              </w:rPr>
+              <w:fldChar w:fldCharType="separate"/>
+            </w:r>
+            <w:r>
+              <w:rPr>
+                <w:noProof/>
+                <w:webHidden/>
+              </w:rPr>
+              <w:t>4</w:t>
             </w:r>
             <w:r>
               <w:rPr>
@@ -2152,13 +2239,13 @@
               <w:lang w:eastAsia="fr-FR"/>
             </w:rPr>
           </w:pPr>
-          <w:hyperlink w:anchor="_Toc40107000" w:history="1">
+          <w:hyperlink w:anchor="_Toc40199337" w:history="1">
             <w:r>
               <w:rPr>
                 <w:rStyle w:val="Lienhypertexte"/>
                 <w:noProof/>
               </w:rPr>
-              <w:t>2.2.</w:t>
+              <w:t>3.1.</w:t>
             </w:r>
             <w:r>
               <w:rPr>
@@ -2174,7 +2261,7 @@
                 <w:rStyle w:val="Lienhypertexte"/>
                 <w:noProof/>
               </w:rPr>
-              <w:t>Spécification du sujet</w:t>
+              <w:t>Problèmes rencontrés</w:t>
             </w:r>
             <w:r>
               <w:rPr>
@@ -2195,7 +2282,7 @@
                 <w:noProof/>
                 <w:webHidden/>
               </w:rPr>
-              <w:instrText xml:space="preserve"> PAGEREF _Toc40107000 \h </w:instrText>
+              <w:instrText xml:space="preserve"> PAGEREF _Toc40199337 \h </w:instrText>
             </w:r>
             <w:r>
               <w:rPr>
@@ -2215,7 +2302,7 @@
                 <w:noProof/>
                 <w:webHidden/>
               </w:rPr>
-              <w:t>3</w:t>
+              <w:t>4</w:t>
             </w:r>
             <w:r>
               <w:rPr>
@@ -2228,7 +2315,11 @@
         </w:p>
         <w:p>
           <w:pPr>
-            <w:pStyle w:val="TM1"/>
+            <w:pStyle w:val="TM3"/>
+            <w:tabs>
+              <w:tab w:val="left" w:pos="1320"/>
+              <w:tab w:val="right" w:leader="dot" w:pos="9062"/>
+            </w:tabs>
             <w:spacing w:line="360" w:lineRule="auto"/>
             <w:rPr>
               <w:rFonts w:eastAsiaTheme="minorEastAsia"/>
@@ -2237,13 +2328,13 @@
               <w:lang w:eastAsia="fr-FR"/>
             </w:rPr>
           </w:pPr>
-          <w:hyperlink w:anchor="_Toc40107001" w:history="1">
+          <w:hyperlink w:anchor="_Toc40199338" w:history="1">
             <w:r>
               <w:rPr>
                 <w:rStyle w:val="Lienhypertexte"/>
                 <w:noProof/>
               </w:rPr>
-              <w:t>3.</w:t>
+              <w:t>3.1.1.</w:t>
             </w:r>
             <w:r>
               <w:rPr>
@@ -2259,7 +2350,7 @@
                 <w:rStyle w:val="Lienhypertexte"/>
                 <w:noProof/>
               </w:rPr>
-              <w:t>Travail réalisé</w:t>
+              <w:t>Reconnaissance de configurations manuelles : Unity et Leap Motion</w:t>
             </w:r>
             <w:r>
               <w:rPr>
@@ -2280,7 +2371,7 @@
                 <w:noProof/>
                 <w:webHidden/>
               </w:rPr>
-              <w:instrText xml:space="preserve"> PAGEREF _Toc40107001 \h </w:instrText>
+              <w:instrText xml:space="preserve"> PAGEREF _Toc40199338 \h </w:instrText>
             </w:r>
             <w:r>
               <w:rPr>
@@ -2301,6 +2392,184 @@
                 <w:webHidden/>
               </w:rPr>
               <w:t>4</w:t>
+            </w:r>
+            <w:r>
+              <w:rPr>
+                <w:noProof/>
+                <w:webHidden/>
+              </w:rPr>
+              <w:fldChar w:fldCharType="end"/>
+            </w:r>
+          </w:hyperlink>
+        </w:p>
+        <w:p>
+          <w:pPr>
+            <w:pStyle w:val="TM3"/>
+            <w:tabs>
+              <w:tab w:val="left" w:pos="1320"/>
+              <w:tab w:val="right" w:leader="dot" w:pos="9062"/>
+            </w:tabs>
+            <w:spacing w:line="360" w:lineRule="auto"/>
+            <w:rPr>
+              <w:rFonts w:eastAsiaTheme="minorEastAsia"/>
+              <w:noProof/>
+              <w:sz w:val="22"/>
+              <w:lang w:eastAsia="fr-FR"/>
+            </w:rPr>
+          </w:pPr>
+          <w:hyperlink w:anchor="_Toc40199339" w:history="1">
+            <w:r>
+              <w:rPr>
+                <w:rStyle w:val="Lienhypertexte"/>
+                <w:noProof/>
+              </w:rPr>
+              <w:t>3.1.2.</w:t>
+            </w:r>
+            <w:r>
+              <w:rPr>
+                <w:rFonts w:eastAsiaTheme="minorEastAsia"/>
+                <w:noProof/>
+                <w:sz w:val="22"/>
+                <w:lang w:eastAsia="fr-FR"/>
+              </w:rPr>
+              <w:tab/>
+            </w:r>
+            <w:r>
+              <w:rPr>
+                <w:rStyle w:val="Lienhypertexte"/>
+                <w:noProof/>
+              </w:rPr>
+              <w:t>Synthèse sonore sous PureData</w:t>
+            </w:r>
+            <w:r>
+              <w:rPr>
+                <w:noProof/>
+                <w:webHidden/>
+              </w:rPr>
+              <w:tab/>
+            </w:r>
+            <w:r>
+              <w:rPr>
+                <w:noProof/>
+                <w:webHidden/>
+              </w:rPr>
+              <w:fldChar w:fldCharType="begin"/>
+            </w:r>
+            <w:r>
+              <w:rPr>
+                <w:noProof/>
+                <w:webHidden/>
+              </w:rPr>
+              <w:instrText xml:space="preserve"> PAGEREF _Toc40199339 \h </w:instrText>
+            </w:r>
+            <w:r>
+              <w:rPr>
+                <w:noProof/>
+                <w:webHidden/>
+              </w:rPr>
+            </w:r>
+            <w:r>
+              <w:rPr>
+                <w:noProof/>
+                <w:webHidden/>
+              </w:rPr>
+              <w:fldChar w:fldCharType="separate"/>
+            </w:r>
+            <w:r>
+              <w:rPr>
+                <w:noProof/>
+                <w:webHidden/>
+              </w:rPr>
+              <w:t>4</w:t>
+            </w:r>
+            <w:r>
+              <w:rPr>
+                <w:noProof/>
+                <w:webHidden/>
+              </w:rPr>
+              <w:fldChar w:fldCharType="end"/>
+            </w:r>
+          </w:hyperlink>
+        </w:p>
+        <w:p>
+          <w:pPr>
+            <w:pStyle w:val="TM3"/>
+            <w:tabs>
+              <w:tab w:val="left" w:pos="1320"/>
+              <w:tab w:val="right" w:leader="dot" w:pos="9062"/>
+            </w:tabs>
+            <w:spacing w:line="360" w:lineRule="auto"/>
+            <w:rPr>
+              <w:rFonts w:eastAsiaTheme="minorEastAsia"/>
+              <w:noProof/>
+              <w:sz w:val="22"/>
+              <w:lang w:eastAsia="fr-FR"/>
+            </w:rPr>
+          </w:pPr>
+          <w:hyperlink w:anchor="_Toc40199340" w:history="1">
+            <w:r>
+              <w:rPr>
+                <w:rStyle w:val="Lienhypertexte"/>
+                <w:noProof/>
+              </w:rPr>
+              <w:t>3.1.3.</w:t>
+            </w:r>
+            <w:r>
+              <w:rPr>
+                <w:rFonts w:eastAsiaTheme="minorEastAsia"/>
+                <w:noProof/>
+                <w:sz w:val="22"/>
+                <w:lang w:eastAsia="fr-FR"/>
+              </w:rPr>
+              <w:tab/>
+            </w:r>
+            <w:r>
+              <w:rPr>
+                <w:rStyle w:val="Lienhypertexte"/>
+                <w:noProof/>
+              </w:rPr>
+              <w:t>Interface visuelle</w:t>
+            </w:r>
+            <w:r>
+              <w:rPr>
+                <w:noProof/>
+                <w:webHidden/>
+              </w:rPr>
+              <w:tab/>
+            </w:r>
+            <w:r>
+              <w:rPr>
+                <w:noProof/>
+                <w:webHidden/>
+              </w:rPr>
+              <w:fldChar w:fldCharType="begin"/>
+            </w:r>
+            <w:r>
+              <w:rPr>
+                <w:noProof/>
+                <w:webHidden/>
+              </w:rPr>
+              <w:instrText xml:space="preserve"> PAGEREF _Toc40199340 \h </w:instrText>
+            </w:r>
+            <w:r>
+              <w:rPr>
+                <w:noProof/>
+                <w:webHidden/>
+              </w:rPr>
+            </w:r>
+            <w:r>
+              <w:rPr>
+                <w:noProof/>
+                <w:webHidden/>
+              </w:rPr>
+              <w:fldChar w:fldCharType="separate"/>
+            </w:r>
+            <w:r>
+              <w:rPr>
+                <w:noProof/>
+                <w:webHidden/>
+              </w:rPr>
+              <w:t>6</w:t>
             </w:r>
             <w:r>
               <w:rPr>
@@ -2326,13 +2595,13 @@
               <w:lang w:eastAsia="fr-FR"/>
             </w:rPr>
           </w:pPr>
-          <w:hyperlink w:anchor="_Toc40107002" w:history="1">
+          <w:hyperlink w:anchor="_Toc40199341" w:history="1">
             <w:r>
               <w:rPr>
                 <w:rStyle w:val="Lienhypertexte"/>
                 <w:noProof/>
               </w:rPr>
-              <w:t>3.1.</w:t>
+              <w:t>3.2.</w:t>
             </w:r>
             <w:r>
               <w:rPr>
@@ -2348,7 +2617,7 @@
                 <w:rStyle w:val="Lienhypertexte"/>
                 <w:noProof/>
               </w:rPr>
-              <w:t>Problèmes rencontrés</w:t>
+              <w:t>Solutions retenues</w:t>
             </w:r>
             <w:r>
               <w:rPr>
@@ -2369,274 +2638,7 @@
                 <w:noProof/>
                 <w:webHidden/>
               </w:rPr>
-              <w:instrText xml:space="preserve"> PAGEREF _Toc40107002 \h </w:instrText>
-            </w:r>
-            <w:r>
-              <w:rPr>
-                <w:noProof/>
-                <w:webHidden/>
-              </w:rPr>
-            </w:r>
-            <w:r>
-              <w:rPr>
-                <w:noProof/>
-                <w:webHidden/>
-              </w:rPr>
-              <w:fldChar w:fldCharType="separate"/>
-            </w:r>
-            <w:r>
-              <w:rPr>
-                <w:noProof/>
-                <w:webHidden/>
-              </w:rPr>
-              <w:t>4</w:t>
-            </w:r>
-            <w:r>
-              <w:rPr>
-                <w:noProof/>
-                <w:webHidden/>
-              </w:rPr>
-              <w:fldChar w:fldCharType="end"/>
-            </w:r>
-          </w:hyperlink>
-        </w:p>
-        <w:p>
-          <w:pPr>
-            <w:pStyle w:val="TM3"/>
-            <w:tabs>
-              <w:tab w:val="left" w:pos="1320"/>
-              <w:tab w:val="right" w:leader="dot" w:pos="9062"/>
-            </w:tabs>
-            <w:spacing w:line="360" w:lineRule="auto"/>
-            <w:rPr>
-              <w:rFonts w:eastAsiaTheme="minorEastAsia"/>
-              <w:noProof/>
-              <w:sz w:val="22"/>
-              <w:lang w:eastAsia="fr-FR"/>
-            </w:rPr>
-          </w:pPr>
-          <w:hyperlink w:anchor="_Toc40107003" w:history="1">
-            <w:r>
-              <w:rPr>
-                <w:rStyle w:val="Lienhypertexte"/>
-                <w:noProof/>
-              </w:rPr>
-              <w:t>3.1.1.</w:t>
-            </w:r>
-            <w:r>
-              <w:rPr>
-                <w:rFonts w:eastAsiaTheme="minorEastAsia"/>
-                <w:noProof/>
-                <w:sz w:val="22"/>
-                <w:lang w:eastAsia="fr-FR"/>
-              </w:rPr>
-              <w:tab/>
-            </w:r>
-            <w:r>
-              <w:rPr>
-                <w:rStyle w:val="Lienhypertexte"/>
-                <w:noProof/>
-              </w:rPr>
-              <w:t>Reconnaissance de configurations manuelles : Unity et Leap Motion</w:t>
-            </w:r>
-            <w:r>
-              <w:rPr>
-                <w:noProof/>
-                <w:webHidden/>
-              </w:rPr>
-              <w:tab/>
-            </w:r>
-            <w:r>
-              <w:rPr>
-                <w:noProof/>
-                <w:webHidden/>
-              </w:rPr>
-              <w:fldChar w:fldCharType="begin"/>
-            </w:r>
-            <w:r>
-              <w:rPr>
-                <w:noProof/>
-                <w:webHidden/>
-              </w:rPr>
-              <w:instrText xml:space="preserve"> PAGEREF _Toc40107003 \h </w:instrText>
-            </w:r>
-            <w:r>
-              <w:rPr>
-                <w:noProof/>
-                <w:webHidden/>
-              </w:rPr>
-            </w:r>
-            <w:r>
-              <w:rPr>
-                <w:noProof/>
-                <w:webHidden/>
-              </w:rPr>
-              <w:fldChar w:fldCharType="separate"/>
-            </w:r>
-            <w:r>
-              <w:rPr>
-                <w:noProof/>
-                <w:webHidden/>
-              </w:rPr>
-              <w:t>4</w:t>
-            </w:r>
-            <w:r>
-              <w:rPr>
-                <w:noProof/>
-                <w:webHidden/>
-              </w:rPr>
-              <w:fldChar w:fldCharType="end"/>
-            </w:r>
-          </w:hyperlink>
-        </w:p>
-        <w:p>
-          <w:pPr>
-            <w:pStyle w:val="TM3"/>
-            <w:tabs>
-              <w:tab w:val="left" w:pos="1320"/>
-              <w:tab w:val="right" w:leader="dot" w:pos="9062"/>
-            </w:tabs>
-            <w:spacing w:line="360" w:lineRule="auto"/>
-            <w:rPr>
-              <w:rFonts w:eastAsiaTheme="minorEastAsia"/>
-              <w:noProof/>
-              <w:sz w:val="22"/>
-              <w:lang w:eastAsia="fr-FR"/>
-            </w:rPr>
-          </w:pPr>
-          <w:hyperlink w:anchor="_Toc40107004" w:history="1">
-            <w:r>
-              <w:rPr>
-                <w:rStyle w:val="Lienhypertexte"/>
-                <w:noProof/>
-              </w:rPr>
-              <w:t>3.1.2.</w:t>
-            </w:r>
-            <w:r>
-              <w:rPr>
-                <w:rFonts w:eastAsiaTheme="minorEastAsia"/>
-                <w:noProof/>
-                <w:sz w:val="22"/>
-                <w:lang w:eastAsia="fr-FR"/>
-              </w:rPr>
-              <w:tab/>
-            </w:r>
-            <w:r>
-              <w:rPr>
-                <w:rStyle w:val="Lienhypertexte"/>
-                <w:noProof/>
-              </w:rPr>
-              <w:t>Synthèse sonore sous PureData</w:t>
-            </w:r>
-            <w:r>
-              <w:rPr>
-                <w:noProof/>
-                <w:webHidden/>
-              </w:rPr>
-              <w:tab/>
-            </w:r>
-            <w:r>
-              <w:rPr>
-                <w:noProof/>
-                <w:webHidden/>
-              </w:rPr>
-              <w:fldChar w:fldCharType="begin"/>
-            </w:r>
-            <w:r>
-              <w:rPr>
-                <w:noProof/>
-                <w:webHidden/>
-              </w:rPr>
-              <w:instrText xml:space="preserve"> PAGEREF _Toc40107004 \h </w:instrText>
-            </w:r>
-            <w:r>
-              <w:rPr>
-                <w:noProof/>
-                <w:webHidden/>
-              </w:rPr>
-            </w:r>
-            <w:r>
-              <w:rPr>
-                <w:noProof/>
-                <w:webHidden/>
-              </w:rPr>
-              <w:fldChar w:fldCharType="separate"/>
-            </w:r>
-            <w:r>
-              <w:rPr>
-                <w:noProof/>
-                <w:webHidden/>
-              </w:rPr>
-              <w:t>4</w:t>
-            </w:r>
-            <w:r>
-              <w:rPr>
-                <w:noProof/>
-                <w:webHidden/>
-              </w:rPr>
-              <w:fldChar w:fldCharType="end"/>
-            </w:r>
-          </w:hyperlink>
-        </w:p>
-        <w:p>
-          <w:pPr>
-            <w:pStyle w:val="TM3"/>
-            <w:tabs>
-              <w:tab w:val="left" w:pos="1320"/>
-              <w:tab w:val="right" w:leader="dot" w:pos="9062"/>
-            </w:tabs>
-            <w:spacing w:line="360" w:lineRule="auto"/>
-            <w:rPr>
-              <w:rFonts w:eastAsiaTheme="minorEastAsia"/>
-              <w:noProof/>
-              <w:sz w:val="22"/>
-              <w:lang w:eastAsia="fr-FR"/>
-            </w:rPr>
-          </w:pPr>
-          <w:hyperlink w:anchor="_Toc40107005" w:history="1">
-            <w:r>
-              <w:rPr>
-                <w:rStyle w:val="Lienhypertexte"/>
-                <w:noProof/>
-              </w:rPr>
-              <w:t>3.1.3.</w:t>
-            </w:r>
-            <w:r>
-              <w:rPr>
-                <w:rFonts w:eastAsiaTheme="minorEastAsia"/>
-                <w:noProof/>
-                <w:sz w:val="22"/>
-                <w:lang w:eastAsia="fr-FR"/>
-              </w:rPr>
-              <w:tab/>
-            </w:r>
-            <w:r>
-              <w:rPr>
-                <w:rStyle w:val="Lienhypertexte"/>
-                <w:noProof/>
-              </w:rPr>
-              <w:t>Interface visuelle</w:t>
-            </w:r>
-            <w:r>
-              <w:rPr>
-                <w:noProof/>
-                <w:webHidden/>
-              </w:rPr>
-              <w:tab/>
-            </w:r>
-            <w:r>
-              <w:rPr>
-                <w:noProof/>
-                <w:webHidden/>
-              </w:rPr>
-              <w:fldChar w:fldCharType="begin"/>
-            </w:r>
-            <w:r>
-              <w:rPr>
-                <w:noProof/>
-                <w:webHidden/>
-              </w:rPr>
-              <w:instrText xml:space="preserve"> PAGEREF _Toc40107005 \h </w:instrText>
+              <w:instrText xml:space="preserve"> PAGEREF _Toc40199341 \h </w:instrText>
             </w:r>
             <w:r>
               <w:rPr>
@@ -2682,13 +2684,13 @@
               <w:lang w:eastAsia="fr-FR"/>
             </w:rPr>
           </w:pPr>
-          <w:hyperlink w:anchor="_Toc40107006" w:history="1">
+          <w:hyperlink w:anchor="_Toc40199342" w:history="1">
             <w:r>
               <w:rPr>
                 <w:rStyle w:val="Lienhypertexte"/>
                 <w:noProof/>
               </w:rPr>
-              <w:t>3.2.</w:t>
+              <w:t>3.3.</w:t>
             </w:r>
             <w:r>
               <w:rPr>
@@ -2704,7 +2706,7 @@
                 <w:rStyle w:val="Lienhypertexte"/>
                 <w:noProof/>
               </w:rPr>
-              <w:t>Solutions retenues</w:t>
+              <w:t>Choix effectués</w:t>
             </w:r>
             <w:r>
               <w:rPr>
@@ -2725,7 +2727,7 @@
                 <w:noProof/>
                 <w:webHidden/>
               </w:rPr>
-              <w:instrText xml:space="preserve"> PAGEREF _Toc40107006 \h </w:instrText>
+              <w:instrText xml:space="preserve"> PAGEREF _Toc40199342 \h </w:instrText>
             </w:r>
             <w:r>
               <w:rPr>
@@ -2771,13 +2773,13 @@
               <w:lang w:eastAsia="fr-FR"/>
             </w:rPr>
           </w:pPr>
-          <w:hyperlink w:anchor="_Toc40107007" w:history="1">
+          <w:hyperlink w:anchor="_Toc40199343" w:history="1">
             <w:r>
               <w:rPr>
                 <w:rStyle w:val="Lienhypertexte"/>
                 <w:noProof/>
               </w:rPr>
-              <w:t>3.3.</w:t>
+              <w:t>3.4.</w:t>
             </w:r>
             <w:r>
               <w:rPr>
@@ -2793,7 +2795,7 @@
                 <w:rStyle w:val="Lienhypertexte"/>
                 <w:noProof/>
               </w:rPr>
-              <w:t>Choix effectués</w:t>
+              <w:t>Produit réalisé</w:t>
             </w:r>
             <w:r>
               <w:rPr>
@@ -2814,96 +2816,7 @@
                 <w:noProof/>
                 <w:webHidden/>
               </w:rPr>
-              <w:instrText xml:space="preserve"> PAGEREF _Toc40107007 \h </w:instrText>
-            </w:r>
-            <w:r>
-              <w:rPr>
-                <w:noProof/>
-                <w:webHidden/>
-              </w:rPr>
-            </w:r>
-            <w:r>
-              <w:rPr>
-                <w:noProof/>
-                <w:webHidden/>
-              </w:rPr>
-              <w:fldChar w:fldCharType="separate"/>
-            </w:r>
-            <w:r>
-              <w:rPr>
-                <w:noProof/>
-                <w:webHidden/>
-              </w:rPr>
-              <w:t>6</w:t>
-            </w:r>
-            <w:r>
-              <w:rPr>
-                <w:noProof/>
-                <w:webHidden/>
-              </w:rPr>
-              <w:fldChar w:fldCharType="end"/>
-            </w:r>
-          </w:hyperlink>
-        </w:p>
-        <w:p>
-          <w:pPr>
-            <w:pStyle w:val="TM2"/>
-            <w:tabs>
-              <w:tab w:val="left" w:pos="880"/>
-              <w:tab w:val="right" w:leader="dot" w:pos="9062"/>
-            </w:tabs>
-            <w:spacing w:line="360" w:lineRule="auto"/>
-            <w:rPr>
-              <w:rFonts w:eastAsiaTheme="minorEastAsia"/>
-              <w:noProof/>
-              <w:sz w:val="22"/>
-              <w:lang w:eastAsia="fr-FR"/>
-            </w:rPr>
-          </w:pPr>
-          <w:hyperlink w:anchor="_Toc40107008" w:history="1">
-            <w:r>
-              <w:rPr>
-                <w:rStyle w:val="Lienhypertexte"/>
-                <w:noProof/>
-              </w:rPr>
-              <w:t>3.4.</w:t>
-            </w:r>
-            <w:r>
-              <w:rPr>
-                <w:rFonts w:eastAsiaTheme="minorEastAsia"/>
-                <w:noProof/>
-                <w:sz w:val="22"/>
-                <w:lang w:eastAsia="fr-FR"/>
-              </w:rPr>
-              <w:tab/>
-            </w:r>
-            <w:r>
-              <w:rPr>
-                <w:rStyle w:val="Lienhypertexte"/>
-                <w:noProof/>
-              </w:rPr>
-              <w:t>Produit réalisé</w:t>
-            </w:r>
-            <w:r>
-              <w:rPr>
-                <w:noProof/>
-                <w:webHidden/>
-              </w:rPr>
-              <w:tab/>
-            </w:r>
-            <w:r>
-              <w:rPr>
-                <w:noProof/>
-                <w:webHidden/>
-              </w:rPr>
-              <w:fldChar w:fldCharType="begin"/>
-            </w:r>
-            <w:r>
-              <w:rPr>
-                <w:noProof/>
-                <w:webHidden/>
-              </w:rPr>
-              <w:instrText xml:space="preserve"> PAGEREF _Toc40107008 \h </w:instrText>
+              <w:instrText xml:space="preserve"> PAGEREF _Toc40199343 \h </w:instrText>
             </w:r>
             <w:r>
               <w:rPr>
@@ -2945,7 +2858,7 @@
               <w:lang w:eastAsia="fr-FR"/>
             </w:rPr>
           </w:pPr>
-          <w:hyperlink w:anchor="_Toc40107009" w:history="1">
+          <w:hyperlink w:anchor="_Toc40199344" w:history="1">
             <w:r>
               <w:rPr>
                 <w:rStyle w:val="Lienhypertexte"/>
@@ -2988,7 +2901,7 @@
                 <w:noProof/>
                 <w:webHidden/>
               </w:rPr>
-              <w:instrText xml:space="preserve"> PAGEREF _Toc40107009 \h </w:instrText>
+              <w:instrText xml:space="preserve"> PAGEREF _Toc40199344 \h </w:instrText>
             </w:r>
             <w:r>
               <w:rPr>
@@ -3030,7 +2943,7 @@
               <w:lang w:eastAsia="fr-FR"/>
             </w:rPr>
           </w:pPr>
-          <w:hyperlink w:anchor="_Toc40107010" w:history="1">
+          <w:hyperlink w:anchor="_Toc40199345" w:history="1">
             <w:r>
               <w:rPr>
                 <w:rStyle w:val="Lienhypertexte"/>
@@ -3073,7 +2986,7 @@
                 <w:noProof/>
                 <w:webHidden/>
               </w:rPr>
-              <w:instrText xml:space="preserve"> PAGEREF _Toc40107010 \h </w:instrText>
+              <w:instrText xml:space="preserve"> PAGEREF _Toc40199345 \h </w:instrText>
             </w:r>
             <w:r>
               <w:rPr>
@@ -3115,7 +3028,7 @@
               <w:lang w:eastAsia="fr-FR"/>
             </w:rPr>
           </w:pPr>
-          <w:hyperlink w:anchor="_Toc40107011" w:history="1">
+          <w:hyperlink w:anchor="_Toc40199346" w:history="1">
             <w:r>
               <w:rPr>
                 <w:rStyle w:val="Lienhypertexte"/>
@@ -3158,7 +3071,7 @@
                 <w:noProof/>
                 <w:webHidden/>
               </w:rPr>
-              <w:instrText xml:space="preserve"> PAGEREF _Toc40107011 \h </w:instrText>
+              <w:instrText xml:space="preserve"> PAGEREF _Toc40199346 \h </w:instrText>
             </w:r>
             <w:r>
               <w:rPr>
@@ -3231,12 +3144,12 @@
           <w:numId w:val="3"/>
         </w:numPr>
       </w:pPr>
-      <w:bookmarkStart w:id="3" w:name="_Toc40106991"/>
+      <w:bookmarkStart w:id="4" w:name="_Toc40199327"/>
       <w:r>
         <w:lastRenderedPageBreak/>
         <w:t>Contexte</w:t>
       </w:r>
-      <w:bookmarkEnd w:id="3"/>
+      <w:bookmarkEnd w:id="4"/>
     </w:p>
     <w:p>
       <w:pPr>
@@ -3246,11 +3159,11 @@
           <w:numId w:val="3"/>
         </w:numPr>
       </w:pPr>
-      <w:bookmarkStart w:id="4" w:name="_Toc40106992"/>
+      <w:bookmarkStart w:id="5" w:name="_Toc40199328"/>
       <w:r>
         <w:t>Équipe de recherche</w:t>
       </w:r>
-      <w:bookmarkEnd w:id="4"/>
+      <w:bookmarkEnd w:id="5"/>
     </w:p>
     <w:p>
       <w:r>
@@ -3296,11 +3209,11 @@
           <w:numId w:val="3"/>
         </w:numPr>
       </w:pPr>
-      <w:bookmarkStart w:id="5" w:name="_Toc40106993"/>
+      <w:bookmarkStart w:id="6" w:name="_Toc40199329"/>
       <w:r>
         <w:t>Thématique</w:t>
       </w:r>
-      <w:bookmarkEnd w:id="5"/>
+      <w:bookmarkEnd w:id="6"/>
     </w:p>
     <w:p>
       <w:pPr>
@@ -3310,14 +3223,14 @@
           <w:numId w:val="3"/>
         </w:numPr>
       </w:pPr>
-      <w:bookmarkStart w:id="6" w:name="_Toc40106994"/>
+      <w:bookmarkStart w:id="7" w:name="_Toc40199330"/>
       <w:r>
         <w:t>Analyse</w:t>
       </w:r>
       <w:r>
         <w:t xml:space="preserve"> synthèse et reconnaissance de gestes expressifs</w:t>
       </w:r>
-      <w:bookmarkEnd w:id="6"/>
+      <w:bookmarkEnd w:id="7"/>
     </w:p>
     <w:p>
       <w:r>
@@ -3332,11 +3245,11 @@
           <w:numId w:val="3"/>
         </w:numPr>
       </w:pPr>
-      <w:bookmarkStart w:id="7" w:name="_Toc40106995"/>
+      <w:bookmarkStart w:id="8" w:name="_Toc40199331"/>
       <w:r>
         <w:t>Synthèse de parole expressive</w:t>
       </w:r>
-      <w:bookmarkEnd w:id="7"/>
+      <w:bookmarkEnd w:id="8"/>
     </w:p>
     <w:p>
       <w:r>
@@ -3355,11 +3268,11 @@
           <w:numId w:val="3"/>
         </w:numPr>
       </w:pPr>
-      <w:bookmarkStart w:id="8" w:name="_Toc40106996"/>
+      <w:bookmarkStart w:id="9" w:name="_Toc40199332"/>
       <w:r>
         <w:t>Expressivité dans les textes, fouilles de textes</w:t>
       </w:r>
-      <w:bookmarkEnd w:id="8"/>
+      <w:bookmarkEnd w:id="9"/>
     </w:p>
     <w:p>
       <w:pPr>
@@ -3390,6 +3303,27 @@
         </w:rPr>
         <w:t>Trois parties sont à distinguer dans cet objectif, le premier est d’acquérir les textes qui vont nous servir de sources, tout en le filtrant afin d’éliminer le bruit, ensuite nous allons extraire les caractéristiques de ces textes, extraire les informations dont nous avons besoin, puis pour finir, nous voulons représenter les résultats afin de les mettre en lumière, et les rendre utilisables.</w:t>
       </w:r>
+    </w:p>
+    <w:p/>
+    <w:p>
+      <w:r>
+        <w:br w:type="page"/>
+      </w:r>
+    </w:p>
+    <w:p>
+      <w:pPr>
+        <w:pStyle w:val="Titre1"/>
+        <w:numPr>
+          <w:ilvl w:val="0"/>
+          <w:numId w:val="3"/>
+        </w:numPr>
+      </w:pPr>
+      <w:bookmarkStart w:id="10" w:name="_Toc40199333"/>
+      <w:r>
+        <w:lastRenderedPageBreak/>
+        <w:t>Travail demandé</w:t>
+      </w:r>
+      <w:bookmarkEnd w:id="10"/>
     </w:p>
     <w:p>
       <w:pPr>
@@ -3399,58 +3333,7 @@
           <w:numId w:val="3"/>
         </w:numPr>
       </w:pPr>
-      <w:bookmarkStart w:id="9" w:name="_Toc40106997"/>
-      <w:r>
-        <w:t>Activités de recherche</w:t>
-      </w:r>
-      <w:bookmarkEnd w:id="9"/>
-    </w:p>
-    <w:sdt>
-      <w:sdtPr>
-        <w:id w:val="-445392917"/>
-        <w:temporary/>
-        <w:showingPlcHdr/>
-        <w15:appearance w15:val="hidden"/>
-      </w:sdtPr>
-      <w:sdtEndPr/>
-      <w:sdtContent>
-        <w:p>
-          <w:r>
-            <w:t>[Attirez l’attention du lecteur avec une citation du document ou utilisez cet espace pour mettre en valeur un point clé. Pour placer cette zone de texte n’importe où sur la page, faites-la simplement glisser.]</w:t>
-          </w:r>
-        </w:p>
-      </w:sdtContent>
-    </w:sdt>
-    <w:p/>
-    <w:p>
-      <w:r>
-        <w:br w:type="page"/>
-      </w:r>
-    </w:p>
-    <w:p>
-      <w:pPr>
-        <w:pStyle w:val="Titre1"/>
-        <w:numPr>
-          <w:ilvl w:val="0"/>
-          <w:numId w:val="3"/>
-        </w:numPr>
-      </w:pPr>
-      <w:bookmarkStart w:id="10" w:name="_Toc40106998"/>
-      <w:r>
-        <w:lastRenderedPageBreak/>
-        <w:t>Travail demandé</w:t>
-      </w:r>
-      <w:bookmarkEnd w:id="10"/>
-    </w:p>
-    <w:p>
-      <w:pPr>
-        <w:pStyle w:val="Titre2"/>
-        <w:numPr>
-          <w:ilvl w:val="1"/>
-          <w:numId w:val="3"/>
-        </w:numPr>
-      </w:pPr>
-      <w:bookmarkStart w:id="11" w:name="_Toc40106999"/>
+      <w:bookmarkStart w:id="11" w:name="_Toc40199334"/>
       <w:r>
         <w:t>Cahier des charges</w:t>
       </w:r>
@@ -3480,7 +3363,7 @@
           <w:numId w:val="3"/>
         </w:numPr>
       </w:pPr>
-      <w:bookmarkStart w:id="12" w:name="_Toc40107000"/>
+      <w:bookmarkStart w:id="12" w:name="_Toc40199335"/>
       <w:r>
         <w:t>Spécification du sujet</w:t>
       </w:r>
@@ -3516,7 +3399,7 @@
           <w:numId w:val="3"/>
         </w:numPr>
       </w:pPr>
-      <w:bookmarkStart w:id="13" w:name="_Toc40107001"/>
+      <w:bookmarkStart w:id="13" w:name="_Toc40199336"/>
       <w:r>
         <w:lastRenderedPageBreak/>
         <w:t>Travail réalisé</w:t>
@@ -3531,7 +3414,7 @@
           <w:numId w:val="3"/>
         </w:numPr>
       </w:pPr>
-      <w:bookmarkStart w:id="14" w:name="_Toc40107002"/>
+      <w:bookmarkStart w:id="14" w:name="_Toc40199337"/>
       <w:r>
         <w:t>Problèmes rencontrés</w:t>
       </w:r>
@@ -3545,7 +3428,7 @@
           <w:numId w:val="3"/>
         </w:numPr>
       </w:pPr>
-      <w:bookmarkStart w:id="15" w:name="_Toc40107003"/>
+      <w:bookmarkStart w:id="15" w:name="_Toc40199338"/>
       <w:r>
         <w:t xml:space="preserve">Reconnaissance de configurations manuelles : </w:t>
       </w:r>
@@ -3575,7 +3458,7 @@
           <w:numId w:val="3"/>
         </w:numPr>
       </w:pPr>
-      <w:bookmarkStart w:id="16" w:name="_Toc40107004"/>
+      <w:bookmarkStart w:id="16" w:name="_Toc40199339"/>
       <w:r>
         <w:t xml:space="preserve">Synthèse sonore sous </w:t>
       </w:r>
@@ -3907,7 +3790,7 @@
           <w:numId w:val="3"/>
         </w:numPr>
       </w:pPr>
-      <w:bookmarkStart w:id="17" w:name="_Toc40107005"/>
+      <w:bookmarkStart w:id="17" w:name="_Toc40199340"/>
       <w:r>
         <w:t>Interface visuelle</w:t>
       </w:r>
@@ -3921,7 +3804,7 @@
           <w:numId w:val="3"/>
         </w:numPr>
       </w:pPr>
-      <w:bookmarkStart w:id="18" w:name="_Toc40107006"/>
+      <w:bookmarkStart w:id="18" w:name="_Toc40199341"/>
       <w:r>
         <w:t>Solutions retenues</w:t>
       </w:r>
@@ -3953,7 +3836,7 @@
           <w:numId w:val="3"/>
         </w:numPr>
       </w:pPr>
-      <w:bookmarkStart w:id="19" w:name="_Toc40107007"/>
+      <w:bookmarkStart w:id="19" w:name="_Toc40199342"/>
       <w:r>
         <w:t>Choix effectués</w:t>
       </w:r>
@@ -3985,7 +3868,7 @@
           <w:numId w:val="3"/>
         </w:numPr>
       </w:pPr>
-      <w:bookmarkStart w:id="20" w:name="_Toc40107008"/>
+      <w:bookmarkStart w:id="20" w:name="_Toc40199343"/>
       <w:r>
         <w:t>Produit réalisé</w:t>
       </w:r>
@@ -4023,7 +3906,7 @@
           <w:numId w:val="3"/>
         </w:numPr>
       </w:pPr>
-      <w:bookmarkStart w:id="21" w:name="_Toc40107009"/>
+      <w:bookmarkStart w:id="21" w:name="_Toc40199344"/>
       <w:r>
         <w:lastRenderedPageBreak/>
         <w:t>Glossaire</w:t>
@@ -4071,7 +3954,7 @@
           <w:numId w:val="3"/>
         </w:numPr>
       </w:pPr>
-      <w:bookmarkStart w:id="22" w:name="_Toc40107010"/>
+      <w:bookmarkStart w:id="22" w:name="_Toc40199345"/>
       <w:r>
         <w:lastRenderedPageBreak/>
         <w:t>Table des figures</w:t>
@@ -4086,16 +3969,31 @@
           <w:noProof/>
         </w:rPr>
       </w:pPr>
-      <w:fldSimple w:instr=" TOC \h \z \c &quot;Figure&quot; ">
-        <w:r>
-          <w:rPr>
-            <w:b/>
-            <w:bCs/>
-            <w:noProof/>
-          </w:rPr>
-          <w:t>Aucune entrée de table d'illustration n'a été trouvée.</w:t>
-        </w:r>
-      </w:fldSimple>
+      <w:r>
+        <w:fldChar w:fldCharType="begin"/>
+      </w:r>
+      <w:r>
+        <w:instrText xml:space="preserve"> TOC \h \z \c "Figure" </w:instrText>
+      </w:r>
+      <w:r>
+        <w:fldChar w:fldCharType="separate"/>
+      </w:r>
+      <w:r>
+        <w:rPr>
+          <w:b/>
+          <w:bCs/>
+          <w:noProof/>
+        </w:rPr>
+        <w:t>Aucune entrée de table d'illustration n'a été trouvée.</w:t>
+      </w:r>
+      <w:r>
+        <w:rPr>
+          <w:b/>
+          <w:bCs/>
+          <w:noProof/>
+        </w:rPr>
+        <w:fldChar w:fldCharType="end"/>
+      </w:r>
     </w:p>
     <w:p>
       <w:pPr>
@@ -4124,7 +4022,7 @@
           <w:numId w:val="3"/>
         </w:numPr>
       </w:pPr>
-      <w:bookmarkStart w:id="23" w:name="_Toc40107011"/>
+      <w:bookmarkStart w:id="23" w:name="_Toc40199346"/>
       <w:r>
         <w:lastRenderedPageBreak/>
         <w:t>Bibliographie</w:t>
@@ -4514,21 +4412,7 @@
           <w:rFonts w:asciiTheme="minorHAnsi" w:hAnsiTheme="minorHAnsi" w:cstheme="minorHAnsi"/>
           <w:color w:val="000000"/>
         </w:rPr>
-        <w:t xml:space="preserve"> [en ligne] [consulté le 9 mai 2020</w:t>
-      </w:r>
-      <w:r>
-        <w:rPr>
-          <w:rFonts w:asciiTheme="minorHAnsi" w:hAnsiTheme="minorHAnsi" w:cstheme="minorHAnsi"/>
-          <w:color w:val="000000"/>
-        </w:rPr>
-        <w:t>] :</w:t>
-      </w:r>
-      <w:r>
-        <w:rPr>
-          <w:rFonts w:asciiTheme="minorHAnsi" w:hAnsiTheme="minorHAnsi" w:cstheme="minorHAnsi"/>
-          <w:color w:val="000000"/>
-        </w:rPr>
-        <w:t xml:space="preserve"> </w:t>
+        <w:t xml:space="preserve"> [en ligne] [consulté le 9 mai 2020] : </w:t>
       </w:r>
       <w:hyperlink r:id="rId14" w:history="1">
         <w:r>
@@ -4581,21 +4465,7 @@
           <w:rFonts w:asciiTheme="minorHAnsi" w:hAnsiTheme="minorHAnsi" w:cstheme="minorHAnsi"/>
           <w:color w:val="000000"/>
         </w:rPr>
-        <w:t xml:space="preserve"> [en ligne] [consulté le 9 mai 2020</w:t>
-      </w:r>
-      <w:r>
-        <w:rPr>
-          <w:rFonts w:asciiTheme="minorHAnsi" w:hAnsiTheme="minorHAnsi" w:cstheme="minorHAnsi"/>
-          <w:color w:val="000000"/>
-        </w:rPr>
-        <w:t>] :</w:t>
-      </w:r>
-      <w:r>
-        <w:rPr>
-          <w:rFonts w:asciiTheme="minorHAnsi" w:hAnsiTheme="minorHAnsi" w:cstheme="minorHAnsi"/>
-          <w:color w:val="000000"/>
-        </w:rPr>
-        <w:t xml:space="preserve"> </w:t>
+        <w:t xml:space="preserve"> [en ligne] [consulté le 9 mai 2020] : </w:t>
       </w:r>
       <w:hyperlink r:id="rId15" w:history="1">
         <w:r>
@@ -4799,6 +4669,7 @@
         <w:jc w:val="left"/>
         <w:rPr>
           <w:rFonts w:asciiTheme="minorHAnsi" w:hAnsiTheme="minorHAnsi" w:cstheme="minorHAnsi"/>
+          <w:lang w:val="en-GB"/>
         </w:rPr>
       </w:pPr>
       <w:r>
@@ -4928,8 +4799,6 @@
           <w:szCs w:val="144"/>
         </w:rPr>
       </w:pPr>
-      <w:bookmarkStart w:id="24" w:name="_GoBack"/>
-      <w:bookmarkEnd w:id="24"/>
     </w:p>
     <w:p>
       <w:pPr>
@@ -6833,7 +6702,7 @@
 </file>
 
 <file path=customXml/itemProps1.xml><?xml version="1.0" encoding="utf-8"?>
-<ds:datastoreItem xmlns:ds="http://schemas.openxmlformats.org/officeDocument/2006/customXml" ds:itemID="{42CCCD96-2575-496E-9FF5-89D34F62A309}">
+<ds:datastoreItem xmlns:ds="http://schemas.openxmlformats.org/officeDocument/2006/customXml" ds:itemID="{E94F1652-EF32-4A85-8847-68485330D649}">
   <ds:schemaRefs>
     <ds:schemaRef ds:uri="http://schemas.openxmlformats.org/officeDocument/2006/bibliography"/>
   </ds:schemaRefs>

</xml_diff>

<commit_message>
Adding images + def in glossaire to report
</commit_message>
<xml_diff>
--- a/Documentation/rapport.docx
+++ b/Documentation/rapport.docx
@@ -936,15 +936,7 @@
         <w:t>pour</w:t>
       </w:r>
       <w:r>
-        <w:t xml:space="preserve"> nous avoir donné un cours sur le logiciel </w:t>
-      </w:r>
-      <w:proofErr w:type="spellStart"/>
-      <w:r>
-        <w:t>PureData</w:t>
-      </w:r>
-      <w:proofErr w:type="spellEnd"/>
-      <w:r>
-        <w:t xml:space="preserve">. </w:t>
+        <w:t xml:space="preserve"> nous avoir donné un cours sur le logiciel PureData. </w:t>
       </w:r>
       <w:r>
         <w:t>N</w:t>
@@ -1055,13 +1047,8 @@
         <w:t xml:space="preserve"> pour le retour visuel et la calibration</w:t>
       </w:r>
       <w:r>
-        <w:t xml:space="preserve">. Pour finir, la synthèse de son est effectué avec le logiciel </w:t>
-      </w:r>
-      <w:proofErr w:type="spellStart"/>
-      <w:r>
-        <w:t>PureData</w:t>
-      </w:r>
-      <w:proofErr w:type="spellEnd"/>
+        <w:t>. Pour finir, la synthèse de son est effectué avec le logiciel PureData</w:t>
+      </w:r>
       <w:r>
         <w:t xml:space="preserve"> et l’instrumentalisation se fait avec le langage Faust</w:t>
       </w:r>
@@ -1175,21 +1162,7 @@
         <w:rPr>
           <w:lang w:val="en-GB"/>
         </w:rPr>
-        <w:t xml:space="preserve">, the sound synthesis is made with the software </w:t>
-      </w:r>
-      <w:proofErr w:type="spellStart"/>
-      <w:r>
-        <w:rPr>
-          <w:lang w:val="en-GB"/>
-        </w:rPr>
-        <w:t>PureData</w:t>
-      </w:r>
-      <w:proofErr w:type="spellEnd"/>
-      <w:r>
-        <w:rPr>
-          <w:lang w:val="en-GB"/>
-        </w:rPr>
-        <w:t xml:space="preserve"> and the instrumentalization is made with the Faust language. </w:t>
+        <w:t xml:space="preserve">, the sound synthesis is made with the software PureData and the instrumentalization is made with the Faust language. </w:t>
       </w:r>
     </w:p>
     <w:p>
@@ -1253,8 +1226,6 @@
         </w:rPr>
         <w:t>ynthesis, virtual reality.</w:t>
       </w:r>
-      <w:bookmarkStart w:id="3" w:name="_GoBack"/>
-      <w:bookmarkEnd w:id="3"/>
     </w:p>
     <w:p>
       <w:pPr>
@@ -3144,12 +3115,12 @@
           <w:numId w:val="3"/>
         </w:numPr>
       </w:pPr>
-      <w:bookmarkStart w:id="4" w:name="_Toc40199327"/>
+      <w:bookmarkStart w:id="3" w:name="_Toc40199327"/>
       <w:r>
         <w:lastRenderedPageBreak/>
         <w:t>Contexte</w:t>
       </w:r>
-      <w:bookmarkEnd w:id="4"/>
+      <w:bookmarkEnd w:id="3"/>
     </w:p>
     <w:p>
       <w:pPr>
@@ -3159,13 +3130,194 @@
           <w:numId w:val="3"/>
         </w:numPr>
       </w:pPr>
-      <w:bookmarkStart w:id="5" w:name="_Toc40199328"/>
+      <w:bookmarkStart w:id="4" w:name="_Toc40199328"/>
       <w:r>
         <w:t>Équipe de recherche</w:t>
       </w:r>
-      <w:bookmarkEnd w:id="5"/>
-    </w:p>
-    <w:p>
+      <w:bookmarkEnd w:id="4"/>
+    </w:p>
+    <w:p>
+      <w:r>
+        <w:rPr>
+          <w:noProof/>
+        </w:rPr>
+        <mc:AlternateContent>
+          <mc:Choice Requires="wps">
+            <w:drawing>
+              <wp:anchor distT="0" distB="0" distL="114300" distR="114300" simplePos="0" relativeHeight="251671552" behindDoc="0" locked="0" layoutInCell="1" allowOverlap="1" wp14:anchorId="5EEB48EF" wp14:editId="129E6F65">
+                <wp:simplePos x="0" y="0"/>
+                <wp:positionH relativeFrom="column">
+                  <wp:posOffset>0</wp:posOffset>
+                </wp:positionH>
+                <wp:positionV relativeFrom="paragraph">
+                  <wp:posOffset>2661920</wp:posOffset>
+                </wp:positionV>
+                <wp:extent cx="5760720" cy="635"/>
+                <wp:effectExtent l="0" t="0" r="0" b="0"/>
+                <wp:wrapSquare wrapText="bothSides"/>
+                <wp:docPr id="5" name="Zone de texte 5"/>
+                <wp:cNvGraphicFramePr/>
+                <a:graphic xmlns:a="http://schemas.openxmlformats.org/drawingml/2006/main">
+                  <a:graphicData uri="http://schemas.microsoft.com/office/word/2010/wordprocessingShape">
+                    <wps:wsp>
+                      <wps:cNvSpPr txBox="1"/>
+                      <wps:spPr>
+                        <a:xfrm>
+                          <a:off x="0" y="0"/>
+                          <a:ext cx="5760720" cy="635"/>
+                        </a:xfrm>
+                        <a:prstGeom prst="rect">
+                          <a:avLst/>
+                        </a:prstGeom>
+                        <a:solidFill>
+                          <a:prstClr val="white"/>
+                        </a:solidFill>
+                        <a:ln>
+                          <a:noFill/>
+                        </a:ln>
+                      </wps:spPr>
+                      <wps:txbx>
+                        <w:txbxContent>
+                          <w:p>
+                            <w:pPr>
+                              <w:pStyle w:val="Lgende"/>
+                              <w:jc w:val="center"/>
+                              <w:rPr>
+                                <w:noProof/>
+                                <w:sz w:val="24"/>
+                              </w:rPr>
+                            </w:pPr>
+                            <w:bookmarkStart w:id="5" w:name="_Toc40290174"/>
+                            <w:r>
+                              <w:t xml:space="preserve">Figure </w:t>
+                            </w:r>
+                            <w:fldSimple w:instr=" SEQ Figure \* ARABIC ">
+                              <w:r>
+                                <w:rPr>
+                                  <w:noProof/>
+                                </w:rPr>
+                                <w:t>1</w:t>
+                              </w:r>
+                            </w:fldSimple>
+                            <w:r>
+                              <w:t xml:space="preserve"> - Logo équipe Expression, laboratoire Irisa</w:t>
+                            </w:r>
+                            <w:bookmarkEnd w:id="5"/>
+                          </w:p>
+                        </w:txbxContent>
+                      </wps:txbx>
+                      <wps:bodyPr rot="0" spcFirstLastPara="0" vertOverflow="overflow" horzOverflow="overflow" vert="horz" wrap="square" lIns="0" tIns="0" rIns="0" bIns="0" numCol="1" spcCol="0" rtlCol="0" fromWordArt="0" anchor="t" anchorCtr="0" forceAA="0" compatLnSpc="1">
+                        <a:prstTxWarp prst="textNoShape">
+                          <a:avLst/>
+                        </a:prstTxWarp>
+                        <a:spAutoFit/>
+                      </wps:bodyPr>
+                    </wps:wsp>
+                  </a:graphicData>
+                </a:graphic>
+              </wp:anchor>
+            </w:drawing>
+          </mc:Choice>
+          <mc:Fallback>
+            <w:pict>
+              <v:shape w14:anchorId="5EEB48EF" id="Zone de texte 5" o:spid="_x0000_s1028" type="#_x0000_t202" style="position:absolute;left:0;text-align:left;margin-left:0;margin-top:209.6pt;width:453.6pt;height:.05pt;z-index:251671552;visibility:visible;mso-wrap-style:square;mso-wrap-distance-left:9pt;mso-wrap-distance-top:0;mso-wrap-distance-right:9pt;mso-wrap-distance-bottom:0;mso-position-horizontal:absolute;mso-position-horizontal-relative:text;mso-position-vertical:absolute;mso-position-vertical-relative:text;v-text-anchor:top" o:gfxdata="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" stroked="f">
+                <v:textbox style="mso-fit-shape-to-text:t" inset="0,0,0,0">
+                  <w:txbxContent>
+                    <w:p>
+                      <w:pPr>
+                        <w:pStyle w:val="Lgende"/>
+                        <w:jc w:val="center"/>
+                        <w:rPr>
+                          <w:noProof/>
+                          <w:sz w:val="24"/>
+                        </w:rPr>
+                      </w:pPr>
+                      <w:bookmarkStart w:id="6" w:name="_Toc40290174"/>
+                      <w:r>
+                        <w:t xml:space="preserve">Figure </w:t>
+                      </w:r>
+                      <w:fldSimple w:instr=" SEQ Figure \* ARABIC ">
+                        <w:r>
+                          <w:rPr>
+                            <w:noProof/>
+                          </w:rPr>
+                          <w:t>1</w:t>
+                        </w:r>
+                      </w:fldSimple>
+                      <w:r>
+                        <w:t xml:space="preserve"> - Logo équipe Expression, laboratoire Irisa</w:t>
+                      </w:r>
+                      <w:bookmarkEnd w:id="6"/>
+                    </w:p>
+                  </w:txbxContent>
+                </v:textbox>
+                <w10:wrap type="square"/>
+              </v:shape>
+            </w:pict>
+          </mc:Fallback>
+        </mc:AlternateContent>
+      </w:r>
+      <w:r>
+        <w:rPr>
+          <w:noProof/>
+        </w:rPr>
+        <w:drawing>
+          <wp:anchor distT="0" distB="0" distL="114300" distR="114300" simplePos="0" relativeHeight="251669504" behindDoc="1" locked="0" layoutInCell="1" allowOverlap="1" wp14:anchorId="2BA6F301" wp14:editId="07207B9C">
+            <wp:simplePos x="0" y="0"/>
+            <wp:positionH relativeFrom="margin">
+              <wp:align>right</wp:align>
+            </wp:positionH>
+            <wp:positionV relativeFrom="paragraph">
+              <wp:posOffset>1348105</wp:posOffset>
+            </wp:positionV>
+            <wp:extent cx="5760720" cy="1256665"/>
+            <wp:effectExtent l="0" t="0" r="0" b="0"/>
+            <wp:wrapSquare wrapText="bothSides"/>
+            <wp:docPr id="4" name="Image 4" descr="Publications – Expression"/>
+            <wp:cNvGraphicFramePr>
+              <a:graphicFrameLocks xmlns:a="http://schemas.openxmlformats.org/drawingml/2006/main" noChangeAspect="1"/>
+            </wp:cNvGraphicFramePr>
+            <a:graphic xmlns:a="http://schemas.openxmlformats.org/drawingml/2006/main">
+              <a:graphicData uri="http://schemas.openxmlformats.org/drawingml/2006/picture">
+                <pic:pic xmlns:pic="http://schemas.openxmlformats.org/drawingml/2006/picture">
+                  <pic:nvPicPr>
+                    <pic:cNvPr id="0" name="Picture 3" descr="Publications – Expression"/>
+                    <pic:cNvPicPr>
+                      <a:picLocks noChangeAspect="1" noChangeArrowheads="1"/>
+                    </pic:cNvPicPr>
+                  </pic:nvPicPr>
+                  <pic:blipFill>
+                    <a:blip r:embed="rId12">
+                      <a:extLst>
+                        <a:ext uri="{28A0092B-C50C-407E-A947-70E740481C1C}">
+                          <a14:useLocalDpi xmlns:a14="http://schemas.microsoft.com/office/drawing/2010/main" val="0"/>
+                        </a:ext>
+                      </a:extLst>
+                    </a:blip>
+                    <a:srcRect/>
+                    <a:stretch>
+                      <a:fillRect/>
+                    </a:stretch>
+                  </pic:blipFill>
+                  <pic:spPr bwMode="auto">
+                    <a:xfrm>
+                      <a:off x="0" y="0"/>
+                      <a:ext cx="5760720" cy="1256665"/>
+                    </a:xfrm>
+                    <a:prstGeom prst="rect">
+                      <a:avLst/>
+                    </a:prstGeom>
+                    <a:noFill/>
+                    <a:ln>
+                      <a:noFill/>
+                    </a:ln>
+                  </pic:spPr>
+                </pic:pic>
+              </a:graphicData>
+            </a:graphic>
+          </wp:anchor>
+        </w:drawing>
+      </w:r>
       <w:r>
         <w:t xml:space="preserve">L'Équipe de recherche </w:t>
       </w:r>
@@ -3190,6 +3342,7 @@
         <w:t>, notre tutrice de projet.</w:t>
       </w:r>
     </w:p>
+    <w:p/>
     <w:p>
       <w:r>
         <w:t xml:space="preserve">Cette équipe a pour grande objectif d’étudier le langage humain, que ça soit le geste, la parole ou le texte. Les grandes thématiques que l’équipe aborde sont « l’analyse synthèse et reconnaissance de gestes expressifs », la « </w:t>
@@ -3209,11 +3362,11 @@
           <w:numId w:val="3"/>
         </w:numPr>
       </w:pPr>
-      <w:bookmarkStart w:id="6" w:name="_Toc40199329"/>
+      <w:bookmarkStart w:id="7" w:name="_Toc40199329"/>
       <w:r>
         <w:t>Thématique</w:t>
       </w:r>
-      <w:bookmarkEnd w:id="6"/>
+      <w:bookmarkEnd w:id="7"/>
     </w:p>
     <w:p>
       <w:pPr>
@@ -3223,14 +3376,14 @@
           <w:numId w:val="3"/>
         </w:numPr>
       </w:pPr>
-      <w:bookmarkStart w:id="7" w:name="_Toc40199330"/>
+      <w:bookmarkStart w:id="8" w:name="_Toc40199330"/>
       <w:r>
         <w:t>Analyse</w:t>
       </w:r>
       <w:r>
         <w:t xml:space="preserve"> synthèse et reconnaissance de gestes expressifs</w:t>
       </w:r>
-      <w:bookmarkEnd w:id="7"/>
+      <w:bookmarkEnd w:id="8"/>
     </w:p>
     <w:p>
       <w:r>
@@ -3245,19 +3398,16 @@
           <w:numId w:val="3"/>
         </w:numPr>
       </w:pPr>
-      <w:bookmarkStart w:id="8" w:name="_Toc40199331"/>
-      <w:r>
+      <w:bookmarkStart w:id="9" w:name="_Toc40199331"/>
+      <w:r>
+        <w:lastRenderedPageBreak/>
         <w:t>Synthèse de parole expressive</w:t>
       </w:r>
-      <w:bookmarkEnd w:id="8"/>
-    </w:p>
-    <w:p>
-      <w:r>
-        <w:t xml:space="preserve">Dans ce cas, nous cherchons à régler le problème de la synthèse de parole classique, le manque d’expression de ces synthèses. L'équipe cherche donc à extraire d’un texte « l’expression » afin de l’utiliser pour synthétiser une voix expressive. On va ensuite chercher à évaluer ces synthèses. Les champs d’applications de la synthèse de parole expressive sont les </w:t>
-      </w:r>
-      <w:r>
-        <w:lastRenderedPageBreak/>
-        <w:t>médias, l’assistance ou encore des cas de la vie de tous les jours, tel l’interaction avec des objets connectés.</w:t>
+      <w:bookmarkEnd w:id="9"/>
+    </w:p>
+    <w:p>
+      <w:r>
+        <w:t>Dans ce cas, nous cherchons à régler le problème de la synthèse de parole classique, le manque d’expression de ces synthèses. L'équipe cherche donc à extraire d’un texte « l’expression » afin de l’utiliser pour synthétiser une voix expressive. On va ensuite chercher à évaluer ces synthèses. Les champs d’applications de la synthèse de parole expressive sont les médias, l’assistance ou encore des cas de la vie de tous les jours, tel l’interaction avec des objets connectés.</w:t>
       </w:r>
     </w:p>
     <w:p>
@@ -3268,11 +3418,11 @@
           <w:numId w:val="3"/>
         </w:numPr>
       </w:pPr>
-      <w:bookmarkStart w:id="9" w:name="_Toc40199332"/>
+      <w:bookmarkStart w:id="10" w:name="_Toc40199332"/>
       <w:r>
         <w:t>Expressivité dans les textes, fouilles de textes</w:t>
       </w:r>
-      <w:bookmarkEnd w:id="9"/>
+      <w:bookmarkEnd w:id="10"/>
     </w:p>
     <w:p>
       <w:pPr>
@@ -3318,12 +3468,12 @@
           <w:numId w:val="3"/>
         </w:numPr>
       </w:pPr>
-      <w:bookmarkStart w:id="10" w:name="_Toc40199333"/>
+      <w:bookmarkStart w:id="11" w:name="_Toc40199333"/>
       <w:r>
         <w:lastRenderedPageBreak/>
         <w:t>Travail demandé</w:t>
       </w:r>
-      <w:bookmarkEnd w:id="10"/>
+      <w:bookmarkEnd w:id="11"/>
     </w:p>
     <w:p>
       <w:pPr>
@@ -3333,11 +3483,11 @@
           <w:numId w:val="3"/>
         </w:numPr>
       </w:pPr>
-      <w:bookmarkStart w:id="11" w:name="_Toc40199334"/>
+      <w:bookmarkStart w:id="12" w:name="_Toc40199334"/>
       <w:r>
         <w:t>Cahier des charges</w:t>
       </w:r>
-      <w:bookmarkEnd w:id="11"/>
+      <w:bookmarkEnd w:id="12"/>
     </w:p>
     <w:sdt>
       <w:sdtPr>
@@ -3363,11 +3513,11 @@
           <w:numId w:val="3"/>
         </w:numPr>
       </w:pPr>
-      <w:bookmarkStart w:id="12" w:name="_Toc40199335"/>
+      <w:bookmarkStart w:id="13" w:name="_Toc40199335"/>
       <w:r>
         <w:t>Spécification du sujet</w:t>
       </w:r>
-      <w:bookmarkEnd w:id="12"/>
+      <w:bookmarkEnd w:id="13"/>
     </w:p>
     <w:sdt>
       <w:sdtPr>
@@ -3399,12 +3549,12 @@
           <w:numId w:val="3"/>
         </w:numPr>
       </w:pPr>
-      <w:bookmarkStart w:id="13" w:name="_Toc40199336"/>
+      <w:bookmarkStart w:id="14" w:name="_Toc40199336"/>
       <w:r>
         <w:lastRenderedPageBreak/>
         <w:t>Travail réalisé</w:t>
       </w:r>
-      <w:bookmarkEnd w:id="13"/>
+      <w:bookmarkEnd w:id="14"/>
     </w:p>
     <w:p>
       <w:pPr>
@@ -3414,11 +3564,11 @@
           <w:numId w:val="3"/>
         </w:numPr>
       </w:pPr>
-      <w:bookmarkStart w:id="14" w:name="_Toc40199337"/>
+      <w:bookmarkStart w:id="15" w:name="_Toc40199337"/>
       <w:r>
         <w:t>Problèmes rencontrés</w:t>
       </w:r>
-      <w:bookmarkEnd w:id="14"/>
+      <w:bookmarkEnd w:id="15"/>
     </w:p>
     <w:p>
       <w:pPr>
@@ -3428,7 +3578,7 @@
           <w:numId w:val="3"/>
         </w:numPr>
       </w:pPr>
-      <w:bookmarkStart w:id="15" w:name="_Toc40199338"/>
+      <w:bookmarkStart w:id="16" w:name="_Toc40199338"/>
       <w:r>
         <w:t xml:space="preserve">Reconnaissance de configurations manuelles : </w:t>
       </w:r>
@@ -3448,7 +3598,7 @@
       <w:r>
         <w:t xml:space="preserve"> Motion</w:t>
       </w:r>
-      <w:bookmarkEnd w:id="15"/>
+      <w:bookmarkEnd w:id="16"/>
     </w:p>
     <w:p>
       <w:pPr>
@@ -3458,16 +3608,11 @@
           <w:numId w:val="3"/>
         </w:numPr>
       </w:pPr>
-      <w:bookmarkStart w:id="16" w:name="_Toc40199339"/>
-      <w:r>
-        <w:t xml:space="preserve">Synthèse sonore sous </w:t>
-      </w:r>
-      <w:proofErr w:type="spellStart"/>
-      <w:r>
-        <w:t>PureData</w:t>
-      </w:r>
-      <w:bookmarkEnd w:id="16"/>
-      <w:proofErr w:type="spellEnd"/>
+      <w:bookmarkStart w:id="17" w:name="_Toc40199339"/>
+      <w:r>
+        <w:t>Synthèse sonore sous PureData</w:t>
+      </w:r>
+      <w:bookmarkEnd w:id="17"/>
     </w:p>
     <w:p>
       <w:pPr>
@@ -3790,11 +3935,11 @@
           <w:numId w:val="3"/>
         </w:numPr>
       </w:pPr>
-      <w:bookmarkStart w:id="17" w:name="_Toc40199340"/>
+      <w:bookmarkStart w:id="18" w:name="_Toc40199340"/>
       <w:r>
         <w:t>Interface visuelle</w:t>
       </w:r>
-      <w:bookmarkEnd w:id="17"/>
+      <w:bookmarkEnd w:id="18"/>
     </w:p>
     <w:p>
       <w:pPr>
@@ -3804,11 +3949,11 @@
           <w:numId w:val="3"/>
         </w:numPr>
       </w:pPr>
-      <w:bookmarkStart w:id="18" w:name="_Toc40199341"/>
+      <w:bookmarkStart w:id="19" w:name="_Toc40199341"/>
       <w:r>
         <w:t>Solutions retenues</w:t>
       </w:r>
-      <w:bookmarkEnd w:id="18"/>
+      <w:bookmarkEnd w:id="19"/>
     </w:p>
     <w:p/>
     <w:sdt>
@@ -3836,29 +3981,208 @@
           <w:numId w:val="3"/>
         </w:numPr>
       </w:pPr>
-      <w:bookmarkStart w:id="19" w:name="_Toc40199342"/>
+      <w:bookmarkStart w:id="20" w:name="_Toc40199342"/>
+      <w:r>
+        <w:rPr>
+          <w:noProof/>
+        </w:rPr>
+        <w:lastRenderedPageBreak/>
+        <mc:AlternateContent>
+          <mc:Choice Requires="wps">
+            <w:drawing>
+              <wp:anchor distT="0" distB="0" distL="114300" distR="114300" simplePos="0" relativeHeight="251668480" behindDoc="0" locked="0" layoutInCell="1" allowOverlap="1" wp14:anchorId="4F8416C4" wp14:editId="0EAAAC7F">
+                <wp:simplePos x="0" y="0"/>
+                <wp:positionH relativeFrom="column">
+                  <wp:posOffset>-177165</wp:posOffset>
+                </wp:positionH>
+                <wp:positionV relativeFrom="paragraph">
+                  <wp:posOffset>5121910</wp:posOffset>
+                </wp:positionV>
+                <wp:extent cx="6115050" cy="635"/>
+                <wp:effectExtent l="0" t="0" r="0" b="0"/>
+                <wp:wrapSquare wrapText="bothSides"/>
+                <wp:docPr id="3" name="Zone de texte 3"/>
+                <wp:cNvGraphicFramePr/>
+                <a:graphic xmlns:a="http://schemas.openxmlformats.org/drawingml/2006/main">
+                  <a:graphicData uri="http://schemas.microsoft.com/office/word/2010/wordprocessingShape">
+                    <wps:wsp>
+                      <wps:cNvSpPr txBox="1"/>
+                      <wps:spPr>
+                        <a:xfrm>
+                          <a:off x="0" y="0"/>
+                          <a:ext cx="6115050" cy="635"/>
+                        </a:xfrm>
+                        <a:prstGeom prst="rect">
+                          <a:avLst/>
+                        </a:prstGeom>
+                        <a:solidFill>
+                          <a:prstClr val="white"/>
+                        </a:solidFill>
+                        <a:ln>
+                          <a:noFill/>
+                        </a:ln>
+                      </wps:spPr>
+                      <wps:txbx>
+                        <w:txbxContent>
+                          <w:p>
+                            <w:pPr>
+                              <w:pStyle w:val="Lgende"/>
+                              <w:jc w:val="center"/>
+                              <w:rPr>
+                                <w:rFonts w:ascii="Arial" w:hAnsi="Arial" w:cs="Arial"/>
+                                <w:b/>
+                                <w:noProof/>
+                                <w:color w:val="000000"/>
+                                <w:sz w:val="22"/>
+                                <w:bdr w:val="none" w:sz="0" w:space="0" w:color="auto" w:frame="1"/>
+                              </w:rPr>
+                            </w:pPr>
+                            <w:bookmarkStart w:id="21" w:name="_Toc40290175"/>
+                            <w:r>
+                              <w:t xml:space="preserve">Figure </w:t>
+                            </w:r>
+                            <w:fldSimple w:instr=" SEQ Figure \* ARABIC ">
+                              <w:r>
+                                <w:rPr>
+                                  <w:noProof/>
+                                </w:rPr>
+                                <w:t>2</w:t>
+                              </w:r>
+                            </w:fldSimple>
+                            <w:r>
+                              <w:t xml:space="preserve"> - Fonctionnement de l'application</w:t>
+                            </w:r>
+                            <w:bookmarkEnd w:id="21"/>
+                          </w:p>
+                        </w:txbxContent>
+                      </wps:txbx>
+                      <wps:bodyPr rot="0" spcFirstLastPara="0" vertOverflow="overflow" horzOverflow="overflow" vert="horz" wrap="square" lIns="0" tIns="0" rIns="0" bIns="0" numCol="1" spcCol="0" rtlCol="0" fromWordArt="0" anchor="t" anchorCtr="0" forceAA="0" compatLnSpc="1">
+                        <a:prstTxWarp prst="textNoShape">
+                          <a:avLst/>
+                        </a:prstTxWarp>
+                        <a:spAutoFit/>
+                      </wps:bodyPr>
+                    </wps:wsp>
+                  </a:graphicData>
+                </a:graphic>
+              </wp:anchor>
+            </w:drawing>
+          </mc:Choice>
+          <mc:Fallback>
+            <w:pict>
+              <v:shape w14:anchorId="4F8416C4" id="Zone de texte 3" o:spid="_x0000_s1029" type="#_x0000_t202" style="position:absolute;left:0;text-align:left;margin-left:-13.95pt;margin-top:403.3pt;width:481.5pt;height:.05pt;z-index:251668480;visibility:visible;mso-wrap-style:square;mso-wrap-distance-left:9pt;mso-wrap-distance-top:0;mso-wrap-distance-right:9pt;mso-wrap-distance-bottom:0;mso-position-horizontal:absolute;mso-position-horizontal-relative:text;mso-position-vertical:absolute;mso-position-vertical-relative:text;v-text-anchor:top" o:gfxdata="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" stroked="f">
+                <v:textbox style="mso-fit-shape-to-text:t" inset="0,0,0,0">
+                  <w:txbxContent>
+                    <w:p>
+                      <w:pPr>
+                        <w:pStyle w:val="Lgende"/>
+                        <w:jc w:val="center"/>
+                        <w:rPr>
+                          <w:rFonts w:ascii="Arial" w:hAnsi="Arial" w:cs="Arial"/>
+                          <w:b/>
+                          <w:noProof/>
+                          <w:color w:val="000000"/>
+                          <w:sz w:val="22"/>
+                          <w:bdr w:val="none" w:sz="0" w:space="0" w:color="auto" w:frame="1"/>
+                        </w:rPr>
+                      </w:pPr>
+                      <w:bookmarkStart w:id="22" w:name="_Toc40290175"/>
+                      <w:r>
+                        <w:t xml:space="preserve">Figure </w:t>
+                      </w:r>
+                      <w:fldSimple w:instr=" SEQ Figure \* ARABIC ">
+                        <w:r>
+                          <w:rPr>
+                            <w:noProof/>
+                          </w:rPr>
+                          <w:t>2</w:t>
+                        </w:r>
+                      </w:fldSimple>
+                      <w:r>
+                        <w:t xml:space="preserve"> - Fonctionnement de l'application</w:t>
+                      </w:r>
+                      <w:bookmarkEnd w:id="22"/>
+                    </w:p>
+                  </w:txbxContent>
+                </v:textbox>
+                <w10:wrap type="square"/>
+              </v:shape>
+            </w:pict>
+          </mc:Fallback>
+        </mc:AlternateContent>
+      </w:r>
+      <w:r>
+        <w:rPr>
+          <w:rFonts w:ascii="Arial" w:hAnsi="Arial" w:cs="Arial"/>
+          <w:noProof/>
+          <w:color w:val="000000"/>
+          <w:sz w:val="22"/>
+          <w:bdr w:val="none" w:sz="0" w:space="0" w:color="auto" w:frame="1"/>
+        </w:rPr>
+        <w:drawing>
+          <wp:anchor distT="0" distB="0" distL="114300" distR="114300" simplePos="0" relativeHeight="251666432" behindDoc="0" locked="0" layoutInCell="1" allowOverlap="1" wp14:anchorId="019EF25D" wp14:editId="65E267B7">
+            <wp:simplePos x="0" y="0"/>
+            <wp:positionH relativeFrom="margin">
+              <wp:align>center</wp:align>
+            </wp:positionH>
+            <wp:positionV relativeFrom="paragraph">
+              <wp:posOffset>748030</wp:posOffset>
+            </wp:positionV>
+            <wp:extent cx="6115050" cy="4316730"/>
+            <wp:effectExtent l="0" t="0" r="0" b="0"/>
+            <wp:wrapSquare wrapText="bothSides"/>
+            <wp:docPr id="1" name="Image 1"/>
+            <wp:cNvGraphicFramePr>
+              <a:graphicFrameLocks xmlns:a="http://schemas.openxmlformats.org/drawingml/2006/main" noChangeAspect="1"/>
+            </wp:cNvGraphicFramePr>
+            <a:graphic xmlns:a="http://schemas.openxmlformats.org/drawingml/2006/main">
+              <a:graphicData uri="http://schemas.openxmlformats.org/drawingml/2006/picture">
+                <pic:pic xmlns:pic="http://schemas.openxmlformats.org/drawingml/2006/picture">
+                  <pic:nvPicPr>
+                    <pic:cNvPr id="0" name="Picture 1"/>
+                    <pic:cNvPicPr>
+                      <a:picLocks noChangeAspect="1" noChangeArrowheads="1"/>
+                    </pic:cNvPicPr>
+                  </pic:nvPicPr>
+                  <pic:blipFill>
+                    <a:blip r:embed="rId13">
+                      <a:extLst>
+                        <a:ext uri="{28A0092B-C50C-407E-A947-70E740481C1C}">
+                          <a14:useLocalDpi xmlns:a14="http://schemas.microsoft.com/office/drawing/2010/main" val="0"/>
+                        </a:ext>
+                      </a:extLst>
+                    </a:blip>
+                    <a:srcRect/>
+                    <a:stretch>
+                      <a:fillRect/>
+                    </a:stretch>
+                  </pic:blipFill>
+                  <pic:spPr bwMode="auto">
+                    <a:xfrm>
+                      <a:off x="0" y="0"/>
+                      <a:ext cx="6115050" cy="4316730"/>
+                    </a:xfrm>
+                    <a:prstGeom prst="rect">
+                      <a:avLst/>
+                    </a:prstGeom>
+                    <a:noFill/>
+                    <a:ln>
+                      <a:noFill/>
+                    </a:ln>
+                  </pic:spPr>
+                </pic:pic>
+              </a:graphicData>
+            </a:graphic>
+          </wp:anchor>
+        </w:drawing>
+      </w:r>
       <w:r>
         <w:t>Choix effectués</w:t>
       </w:r>
-      <w:bookmarkEnd w:id="19"/>
+      <w:bookmarkEnd w:id="20"/>
     </w:p>
     <w:p/>
-    <w:sdt>
-      <w:sdtPr>
-        <w:id w:val="-974293313"/>
-        <w:temporary/>
-        <w:showingPlcHdr/>
-        <w15:appearance w15:val="hidden"/>
-      </w:sdtPr>
-      <w:sdtEndPr/>
-      <w:sdtContent>
-        <w:p>
-          <w:r>
-            <w:t>[Attirez l’attention du lecteur avec une citation du document ou utilisez cet espace pour mettre en valeur un point clé. Pour placer cette zone de texte n’importe où sur la page, faites-la simplement glisser.]</w:t>
-          </w:r>
-        </w:p>
-      </w:sdtContent>
-    </w:sdt>
+    <w:p/>
     <w:p/>
     <w:p>
       <w:pPr>
@@ -3868,11 +4192,11 @@
           <w:numId w:val="3"/>
         </w:numPr>
       </w:pPr>
-      <w:bookmarkStart w:id="20" w:name="_Toc40199343"/>
+      <w:bookmarkStart w:id="23" w:name="_Toc40199343"/>
       <w:r>
         <w:t>Produit réalisé</w:t>
       </w:r>
-      <w:bookmarkEnd w:id="20"/>
+      <w:bookmarkEnd w:id="23"/>
     </w:p>
     <w:p/>
     <w:sdt>
@@ -3906,12 +4230,12 @@
           <w:numId w:val="3"/>
         </w:numPr>
       </w:pPr>
-      <w:bookmarkStart w:id="21" w:name="_Toc40199344"/>
+      <w:bookmarkStart w:id="24" w:name="_Toc40199344"/>
       <w:r>
         <w:lastRenderedPageBreak/>
         <w:t>Glossaire</w:t>
       </w:r>
-      <w:bookmarkEnd w:id="21"/>
+      <w:bookmarkEnd w:id="24"/>
     </w:p>
     <w:p/>
     <w:p>
@@ -3925,22 +4249,70 @@
       <w:r>
         <w:t xml:space="preserve">: </w:t>
       </w:r>
-      <w:sdt>
-        <w:sdtPr>
-          <w:id w:val="1985195209"/>
-          <w:temporary/>
-          <w:showingPlcHdr/>
-          <w15:appearance w15:val="hidden"/>
-        </w:sdtPr>
-        <w:sdtEndPr/>
-        <w:sdtContent>
-          <w:r>
-            <w:t>[Attirez l’attention du lecteur avec une citation du document ou utilisez cet espace pour mettre en valeur un point clé. Pour placer cette zone de texte n’importe où sur la page, faites-la simplement glisser.]</w:t>
-          </w:r>
-        </w:sdtContent>
-      </w:sdt>
-    </w:p>
-    <w:p/>
+      <w:r>
+        <w:t xml:space="preserve">une interface de communication entre synthétiseur. Elle est principalement </w:t>
+      </w:r>
+      <w:r>
+        <w:t>utilisée</w:t>
+      </w:r>
+      <w:r>
+        <w:t xml:space="preserve"> dans le monde de la musique, permettant l’échange d’information entre différents appareils. Les messages au format MIDI contiennent les informations sur les notes joué, permettant ainsi à un synthétiseur de recréer la mélodie. Les fichiers MIDI, que nous utilisons dans notre projet, sont une suite de messages au format MIDI. [10]</w:t>
+      </w:r>
+    </w:p>
+    <w:p>
+      <w:r>
+        <w:rPr>
+          <w:color w:val="0070C0"/>
+          <w:u w:val="single"/>
+        </w:rPr>
+        <w:t>PureData</w:t>
+      </w:r>
+      <w:r>
+        <w:t> : un</w:t>
+      </w:r>
+      <w:r>
+        <w:t xml:space="preserve"> logiciel de programmation visuel. Il est principalement utilisé dans le domaine de la musique ou du traitement de sons. [5]</w:t>
+      </w:r>
+    </w:p>
+    <w:p>
+      <w:r>
+        <w:rPr>
+          <w:color w:val="0070C0"/>
+          <w:u w:val="single"/>
+        </w:rPr>
+        <w:t>Faust</w:t>
+      </w:r>
+      <w:r>
+        <w:t> </w:t>
+      </w:r>
+      <w:r>
+        <w:t xml:space="preserve">: </w:t>
+      </w:r>
+      <w:r>
+        <w:t>Faust est un langage de programmation fonctionnel axé sur la synthèse audio. Il permet notamment la création de synthétiseurs et d’instruments. [6]</w:t>
+      </w:r>
+    </w:p>
+    <w:p>
+      <w:r>
+        <w:rPr>
+          <w:color w:val="0070C0"/>
+          <w:u w:val="single"/>
+        </w:rPr>
+        <w:t>Algorithme K-NN</w:t>
+      </w:r>
+      <w:r>
+        <w:rPr>
+          <w:color w:val="0070C0"/>
+        </w:rPr>
+        <w:t> </w:t>
+      </w:r>
+      <w:r>
+        <w:t>: un</w:t>
+      </w:r>
+      <w:r>
+        <w:t xml:space="preserve"> algorithme d’apprentissage supervisé. Nous avons un jeu de données composées de m données de dimension Rd. Afin de déterminer la nature d’une nouvelle donnée (par exemple une position de main). Nous allons calculer la distance entre notre donnée et les données du jeu de données. La classe la plus présente parmi les k plus proches voisins de notre donnée dans l'espace sera la classe de notre donnée.</w:t>
+      </w:r>
+    </w:p>
     <w:p>
       <w:r>
         <w:br w:type="page"/>
@@ -3954,29 +4326,33 @@
           <w:numId w:val="3"/>
         </w:numPr>
       </w:pPr>
-      <w:bookmarkStart w:id="22" w:name="_Toc40199345"/>
+      <w:bookmarkStart w:id="25" w:name="_Toc40199345"/>
       <w:r>
         <w:lastRenderedPageBreak/>
         <w:t>Table des figures</w:t>
       </w:r>
-      <w:bookmarkEnd w:id="22"/>
-    </w:p>
-    <w:p>
-      <w:pPr>
+      <w:bookmarkEnd w:id="25"/>
+    </w:p>
+    <w:p>
+      <w:pPr>
+        <w:pStyle w:val="Tabledesillustrations"/>
+        <w:tabs>
+          <w:tab w:val="right" w:leader="dot" w:pos="9062"/>
+        </w:tabs>
+        <w:rPr>
+          <w:rFonts w:eastAsiaTheme="minorEastAsia"/>
+          <w:noProof/>
+          <w:sz w:val="22"/>
+          <w:lang w:eastAsia="fr-FR"/>
+        </w:rPr>
+      </w:pPr>
+      <w:r>
         <w:rPr>
           <w:b/>
           <w:bCs/>
           <w:noProof/>
         </w:rPr>
-      </w:pPr>
-      <w:r>
         <w:fldChar w:fldCharType="begin"/>
-      </w:r>
-      <w:r>
-        <w:instrText xml:space="preserve"> TOC \h \z \c "Figure" </w:instrText>
-      </w:r>
-      <w:r>
-        <w:fldChar w:fldCharType="separate"/>
       </w:r>
       <w:r>
         <w:rPr>
@@ -3984,7 +4360,7 @@
           <w:bCs/>
           <w:noProof/>
         </w:rPr>
-        <w:t>Aucune entrée de table d'illustration n'a été trouvée.</w:t>
+        <w:instrText xml:space="preserve"> TOC \h \z \c "Figure" </w:instrText>
       </w:r>
       <w:r>
         <w:rPr>
@@ -3992,8 +4368,136 @@
           <w:bCs/>
           <w:noProof/>
         </w:rPr>
-        <w:fldChar w:fldCharType="end"/>
-      </w:r>
+        <w:fldChar w:fldCharType="separate"/>
+      </w:r>
+      <w:hyperlink r:id="rId14" w:anchor="_Toc40290174" w:history="1">
+        <w:r>
+          <w:rPr>
+            <w:rStyle w:val="Lienhypertexte"/>
+            <w:noProof/>
+          </w:rPr>
+          <w:t>Figure 1 - Logo équipe Expression, laboratoire Irisa</w:t>
+        </w:r>
+        <w:r>
+          <w:rPr>
+            <w:noProof/>
+            <w:webHidden/>
+          </w:rPr>
+          <w:tab/>
+        </w:r>
+        <w:r>
+          <w:rPr>
+            <w:noProof/>
+            <w:webHidden/>
+          </w:rPr>
+          <w:fldChar w:fldCharType="begin"/>
+        </w:r>
+        <w:r>
+          <w:rPr>
+            <w:noProof/>
+            <w:webHidden/>
+          </w:rPr>
+          <w:instrText xml:space="preserve"> PAGEREF _Toc40290174 \h </w:instrText>
+        </w:r>
+        <w:r>
+          <w:rPr>
+            <w:noProof/>
+            <w:webHidden/>
+          </w:rPr>
+        </w:r>
+        <w:r>
+          <w:rPr>
+            <w:noProof/>
+            <w:webHidden/>
+          </w:rPr>
+          <w:fldChar w:fldCharType="separate"/>
+        </w:r>
+        <w:r>
+          <w:rPr>
+            <w:noProof/>
+            <w:webHidden/>
+          </w:rPr>
+          <w:t>1</w:t>
+        </w:r>
+        <w:r>
+          <w:rPr>
+            <w:noProof/>
+            <w:webHidden/>
+          </w:rPr>
+          <w:fldChar w:fldCharType="end"/>
+        </w:r>
+      </w:hyperlink>
+    </w:p>
+    <w:p>
+      <w:pPr>
+        <w:pStyle w:val="Tabledesillustrations"/>
+        <w:tabs>
+          <w:tab w:val="right" w:leader="dot" w:pos="9062"/>
+        </w:tabs>
+        <w:rPr>
+          <w:rFonts w:eastAsiaTheme="minorEastAsia"/>
+          <w:noProof/>
+          <w:sz w:val="22"/>
+          <w:lang w:eastAsia="fr-FR"/>
+        </w:rPr>
+      </w:pPr>
+      <w:hyperlink r:id="rId15" w:anchor="_Toc40290175" w:history="1">
+        <w:r>
+          <w:rPr>
+            <w:rStyle w:val="Lienhypertexte"/>
+            <w:noProof/>
+          </w:rPr>
+          <w:t>Figure 2 - Fonctionnement de l'application</w:t>
+        </w:r>
+        <w:r>
+          <w:rPr>
+            <w:noProof/>
+            <w:webHidden/>
+          </w:rPr>
+          <w:tab/>
+        </w:r>
+        <w:r>
+          <w:rPr>
+            <w:noProof/>
+            <w:webHidden/>
+          </w:rPr>
+          <w:fldChar w:fldCharType="begin"/>
+        </w:r>
+        <w:r>
+          <w:rPr>
+            <w:noProof/>
+            <w:webHidden/>
+          </w:rPr>
+          <w:instrText xml:space="preserve"> PAGEREF _Toc40290175 \h </w:instrText>
+        </w:r>
+        <w:r>
+          <w:rPr>
+            <w:noProof/>
+            <w:webHidden/>
+          </w:rPr>
+        </w:r>
+        <w:r>
+          <w:rPr>
+            <w:noProof/>
+            <w:webHidden/>
+          </w:rPr>
+          <w:fldChar w:fldCharType="separate"/>
+        </w:r>
+        <w:r>
+          <w:rPr>
+            <w:noProof/>
+            <w:webHidden/>
+          </w:rPr>
+          <w:t>7</w:t>
+        </w:r>
+        <w:r>
+          <w:rPr>
+            <w:noProof/>
+            <w:webHidden/>
+          </w:rPr>
+          <w:fldChar w:fldCharType="end"/>
+        </w:r>
+      </w:hyperlink>
     </w:p>
     <w:p>
       <w:pPr>
@@ -4011,8 +4515,18 @@
           <w:bCs/>
           <w:noProof/>
         </w:rPr>
+        <w:fldChar w:fldCharType="end"/>
+      </w:r>
+      <w:r>
+        <w:rPr>
+          <w:b/>
+          <w:bCs/>
+          <w:noProof/>
+        </w:rPr>
         <w:br w:type="page"/>
       </w:r>
+      <w:bookmarkStart w:id="26" w:name="_GoBack"/>
+      <w:bookmarkEnd w:id="26"/>
     </w:p>
     <w:p>
       <w:pPr>
@@ -4022,12 +4536,12 @@
           <w:numId w:val="3"/>
         </w:numPr>
       </w:pPr>
-      <w:bookmarkStart w:id="23" w:name="_Toc40199346"/>
+      <w:bookmarkStart w:id="27" w:name="_Toc40199346"/>
       <w:r>
         <w:lastRenderedPageBreak/>
         <w:t>Bibliographie</w:t>
       </w:r>
-      <w:bookmarkEnd w:id="23"/>
+      <w:bookmarkEnd w:id="27"/>
     </w:p>
     <w:p>
       <w:pPr>
@@ -4251,7 +4765,7 @@
         </w:rPr>
         <w:t xml:space="preserve"> </w:t>
       </w:r>
-      <w:hyperlink r:id="rId12" w:history="1">
+      <w:hyperlink r:id="rId16" w:history="1">
         <w:r>
           <w:rPr>
             <w:rStyle w:val="Lienhypertexte"/>
@@ -4362,7 +4876,7 @@
           <w:rFonts w:asciiTheme="minorHAnsi" w:hAnsiTheme="minorHAnsi" w:cstheme="minorHAnsi"/>
         </w:rPr>
       </w:pPr>
-      <w:hyperlink r:id="rId13" w:history="1">
+      <w:hyperlink r:id="rId17" w:history="1">
         <w:r>
           <w:rPr>
             <w:rStyle w:val="Lienhypertexte"/>
@@ -4414,7 +4928,7 @@
         </w:rPr>
         <w:t xml:space="preserve"> [en ligne] [consulté le 9 mai 2020] : </w:t>
       </w:r>
-      <w:hyperlink r:id="rId14" w:history="1">
+      <w:hyperlink r:id="rId18" w:history="1">
         <w:r>
           <w:rPr>
             <w:rStyle w:val="Lienhypertexte"/>
@@ -4467,7 +4981,7 @@
         </w:rPr>
         <w:t xml:space="preserve"> [en ligne] [consulté le 9 mai 2020] : </w:t>
       </w:r>
-      <w:hyperlink r:id="rId15" w:history="1">
+      <w:hyperlink r:id="rId19" w:history="1">
         <w:r>
           <w:rPr>
             <w:rStyle w:val="Lienhypertexte"/>
@@ -4527,7 +5041,7 @@
         </w:rPr>
         <w:t xml:space="preserve"> </w:t>
       </w:r>
-      <w:hyperlink r:id="rId16" w:history="1">
+      <w:hyperlink r:id="rId20" w:history="1">
         <w:r>
           <w:rPr>
             <w:rStyle w:val="Lienhypertexte"/>
@@ -4579,7 +5093,7 @@
         </w:rPr>
         <w:t xml:space="preserve"> [en ligne] [consulté le 9 mai 2020] : </w:t>
       </w:r>
-      <w:hyperlink r:id="rId17" w:history="1">
+      <w:hyperlink r:id="rId21" w:history="1">
         <w:r>
           <w:rPr>
             <w:rStyle w:val="Lienhypertexte"/>
@@ -4642,7 +5156,7 @@
           <w:rFonts w:asciiTheme="minorHAnsi" w:hAnsiTheme="minorHAnsi" w:cstheme="minorHAnsi"/>
         </w:rPr>
       </w:pPr>
-      <w:hyperlink r:id="rId18" w:history="1">
+      <w:hyperlink r:id="rId22" w:history="1">
         <w:r>
           <w:rPr>
             <w:rStyle w:val="Lienhypertexte"/>
@@ -4716,7 +5230,7 @@
         </w:rPr>
         <w:t xml:space="preserve"> MIDI Manufacturers Association, Avril 2006, </w:t>
       </w:r>
-      <w:hyperlink r:id="rId19" w:history="1">
+      <w:hyperlink r:id="rId23" w:history="1">
         <w:r>
           <w:rPr>
             <w:rStyle w:val="Lienhypertexte"/>
@@ -4778,9 +5292,9 @@
     <w:p>
       <w:pPr>
         <w:sectPr>
-          <w:headerReference w:type="default" r:id="rId20"/>
-          <w:footerReference w:type="default" r:id="rId21"/>
-          <w:footerReference w:type="first" r:id="rId22"/>
+          <w:headerReference w:type="default" r:id="rId24"/>
+          <w:footerReference w:type="default" r:id="rId25"/>
+          <w:footerReference w:type="first" r:id="rId26"/>
           <w:pgSz w:w="11906" w:h="16838"/>
           <w:pgMar w:top="1417" w:right="1417" w:bottom="1417" w:left="1417" w:header="708" w:footer="708" w:gutter="0"/>
           <w:pgNumType w:start="1"/>
@@ -4817,7 +5331,7 @@
       </w:r>
     </w:p>
     <w:sectPr>
-      <w:footerReference w:type="default" r:id="rId23"/>
+      <w:footerReference w:type="default" r:id="rId27"/>
       <w:pgSz w:w="11906" w:h="16838"/>
       <w:pgMar w:top="1417" w:right="1417" w:bottom="1417" w:left="1417" w:header="708" w:footer="708" w:gutter="0"/>
       <w:pgNumType w:start="1"/>
@@ -6112,7 +6626,6 @@
   <w:style w:type="character" w:default="1" w:styleId="Policepardfaut">
     <w:name w:val="Default Paragraph Font"/>
     <w:uiPriority w:val="1"/>
-    <w:semiHidden/>
     <w:unhideWhenUsed/>
   </w:style>
   <w:style w:type="table" w:default="1" w:styleId="TableauNormal">
@@ -6398,6 +6911,36 @@
       <w:color w:val="605E5C"/>
       <w:shd w:val="clear" w:color="auto" w:fill="E1DFDD"/>
     </w:rPr>
+  </w:style>
+  <w:style w:type="paragraph" w:styleId="Lgende">
+    <w:name w:val="caption"/>
+    <w:basedOn w:val="Normal"/>
+    <w:next w:val="Normal"/>
+    <w:uiPriority w:val="35"/>
+    <w:unhideWhenUsed/>
+    <w:qFormat/>
+    <w:rsid w:val="00A66978"/>
+    <w:pPr>
+      <w:spacing w:after="200" w:line="240" w:lineRule="auto"/>
+    </w:pPr>
+    <w:rPr>
+      <w:i/>
+      <w:iCs/>
+      <w:color w:val="44546A" w:themeColor="text2"/>
+      <w:sz w:val="18"/>
+      <w:szCs w:val="18"/>
+    </w:rPr>
+  </w:style>
+  <w:style w:type="paragraph" w:styleId="Tabledesillustrations">
+    <w:name w:val="table of figures"/>
+    <w:basedOn w:val="Normal"/>
+    <w:next w:val="Normal"/>
+    <w:uiPriority w:val="99"/>
+    <w:unhideWhenUsed/>
+    <w:rsid w:val="00A66978"/>
+    <w:pPr>
+      <w:spacing w:after="0"/>
+    </w:pPr>
   </w:style>
 </w:styles>
 </file>
@@ -6702,7 +7245,7 @@
 </file>
 
 <file path=customXml/itemProps1.xml><?xml version="1.0" encoding="utf-8"?>
-<ds:datastoreItem xmlns:ds="http://schemas.openxmlformats.org/officeDocument/2006/customXml" ds:itemID="{E94F1652-EF32-4A85-8847-68485330D649}">
+<ds:datastoreItem xmlns:ds="http://schemas.openxmlformats.org/officeDocument/2006/customXml" ds:itemID="{AD7A6332-B50E-4A0F-BE18-802FAA007706}">
   <ds:schemaRefs>
     <ds:schemaRef ds:uri="http://schemas.openxmlformats.org/officeDocument/2006/bibliography"/>
   </ds:schemaRefs>

</xml_diff>

<commit_message>
Adding visual interface in report
</commit_message>
<xml_diff>
--- a/Documentation/rapport.docx
+++ b/Documentation/rapport.docx
@@ -1036,15 +1036,7 @@
       </w:r>
       <w:proofErr w:type="spellEnd"/>
       <w:r>
-        <w:t xml:space="preserve">, ainsi que le logiciel </w:t>
-      </w:r>
-      <w:proofErr w:type="spellStart"/>
-      <w:r>
-        <w:t>Unity</w:t>
-      </w:r>
-      <w:proofErr w:type="spellEnd"/>
-      <w:r>
-        <w:t xml:space="preserve"> pour le retour visuel et la calibration</w:t>
+        <w:t>, ainsi que le logiciel Unity pour le retour visuel et la calibration</w:t>
       </w:r>
       <w:r>
         <w:t>. Pour finir, la synthèse de son est effectué avec le logiciel PureData</w:t>
@@ -1328,7 +1320,7 @@
           <w:r>
             <w:fldChar w:fldCharType="separate"/>
           </w:r>
-          <w:hyperlink w:anchor="_Toc40199327" w:history="1">
+          <w:hyperlink w:anchor="_Toc40358846" w:history="1">
             <w:r>
               <w:rPr>
                 <w:rStyle w:val="Lienhypertexte"/>
@@ -1371,7 +1363,7 @@
                 <w:noProof/>
                 <w:webHidden/>
               </w:rPr>
-              <w:instrText xml:space="preserve"> PAGEREF _Toc40199327 \h </w:instrText>
+              <w:instrText xml:space="preserve"> PAGEREF _Toc40358846 \h </w:instrText>
             </w:r>
             <w:r>
               <w:rPr>
@@ -1417,7 +1409,7 @@
               <w:lang w:eastAsia="fr-FR"/>
             </w:rPr>
           </w:pPr>
-          <w:hyperlink w:anchor="_Toc40199328" w:history="1">
+          <w:hyperlink w:anchor="_Toc40358847" w:history="1">
             <w:r>
               <w:rPr>
                 <w:rStyle w:val="Lienhypertexte"/>
@@ -1460,7 +1452,7 @@
                 <w:noProof/>
                 <w:webHidden/>
               </w:rPr>
-              <w:instrText xml:space="preserve"> PAGEREF _Toc40199328 \h </w:instrText>
+              <w:instrText xml:space="preserve"> PAGEREF _Toc40358847 \h </w:instrText>
             </w:r>
             <w:r>
               <w:rPr>
@@ -1506,7 +1498,7 @@
               <w:lang w:eastAsia="fr-FR"/>
             </w:rPr>
           </w:pPr>
-          <w:hyperlink w:anchor="_Toc40199329" w:history="1">
+          <w:hyperlink w:anchor="_Toc40358848" w:history="1">
             <w:r>
               <w:rPr>
                 <w:rStyle w:val="Lienhypertexte"/>
@@ -1549,7 +1541,7 @@
                 <w:noProof/>
                 <w:webHidden/>
               </w:rPr>
-              <w:instrText xml:space="preserve"> PAGEREF _Toc40199329 \h </w:instrText>
+              <w:instrText xml:space="preserve"> PAGEREF _Toc40358848 \h </w:instrText>
             </w:r>
             <w:r>
               <w:rPr>
@@ -1595,7 +1587,7 @@
               <w:lang w:eastAsia="fr-FR"/>
             </w:rPr>
           </w:pPr>
-          <w:hyperlink w:anchor="_Toc40199330" w:history="1">
+          <w:hyperlink w:anchor="_Toc40358849" w:history="1">
             <w:r>
               <w:rPr>
                 <w:rStyle w:val="Lienhypertexte"/>
@@ -1638,7 +1630,7 @@
                 <w:noProof/>
                 <w:webHidden/>
               </w:rPr>
-              <w:instrText xml:space="preserve"> PAGEREF _Toc40199330 \h </w:instrText>
+              <w:instrText xml:space="preserve"> PAGEREF _Toc40358849 \h </w:instrText>
             </w:r>
             <w:r>
               <w:rPr>
@@ -1684,7 +1676,7 @@
               <w:lang w:eastAsia="fr-FR"/>
             </w:rPr>
           </w:pPr>
-          <w:hyperlink w:anchor="_Toc40199331" w:history="1">
+          <w:hyperlink w:anchor="_Toc40358850" w:history="1">
             <w:r>
               <w:rPr>
                 <w:rStyle w:val="Lienhypertexte"/>
@@ -1727,7 +1719,7 @@
                 <w:noProof/>
                 <w:webHidden/>
               </w:rPr>
-              <w:instrText xml:space="preserve"> PAGEREF _Toc40199331 \h </w:instrText>
+              <w:instrText xml:space="preserve"> PAGEREF _Toc40358850 \h </w:instrText>
             </w:r>
             <w:r>
               <w:rPr>
@@ -1747,7 +1739,7 @@
                 <w:noProof/>
                 <w:webHidden/>
               </w:rPr>
-              <w:t>1</w:t>
+              <w:t>2</w:t>
             </w:r>
             <w:r>
               <w:rPr>
@@ -1773,7 +1765,7 @@
               <w:lang w:eastAsia="fr-FR"/>
             </w:rPr>
           </w:pPr>
-          <w:hyperlink w:anchor="_Toc40199332" w:history="1">
+          <w:hyperlink w:anchor="_Toc40358851" w:history="1">
             <w:r>
               <w:rPr>
                 <w:rStyle w:val="Lienhypertexte"/>
@@ -1816,7 +1808,7 @@
                 <w:noProof/>
                 <w:webHidden/>
               </w:rPr>
-              <w:instrText xml:space="preserve"> PAGEREF _Toc40199332 \h </w:instrText>
+              <w:instrText xml:space="preserve"> PAGEREF _Toc40358851 \h </w:instrText>
             </w:r>
             <w:r>
               <w:rPr>
@@ -1858,7 +1850,7 @@
               <w:lang w:eastAsia="fr-FR"/>
             </w:rPr>
           </w:pPr>
-          <w:hyperlink w:anchor="_Toc40199333" w:history="1">
+          <w:hyperlink w:anchor="_Toc40358852" w:history="1">
             <w:r>
               <w:rPr>
                 <w:rStyle w:val="Lienhypertexte"/>
@@ -1901,7 +1893,7 @@
                 <w:noProof/>
                 <w:webHidden/>
               </w:rPr>
-              <w:instrText xml:space="preserve"> PAGEREF _Toc40199333 \h </w:instrText>
+              <w:instrText xml:space="preserve"> PAGEREF _Toc40358852 \h </w:instrText>
             </w:r>
             <w:r>
               <w:rPr>
@@ -1947,7 +1939,7 @@
               <w:lang w:eastAsia="fr-FR"/>
             </w:rPr>
           </w:pPr>
-          <w:hyperlink w:anchor="_Toc40199334" w:history="1">
+          <w:hyperlink w:anchor="_Toc40358853" w:history="1">
             <w:r>
               <w:rPr>
                 <w:rStyle w:val="Lienhypertexte"/>
@@ -1990,7 +1982,7 @@
                 <w:noProof/>
                 <w:webHidden/>
               </w:rPr>
-              <w:instrText xml:space="preserve"> PAGEREF _Toc40199334 \h </w:instrText>
+              <w:instrText xml:space="preserve"> PAGEREF _Toc40358853 \h </w:instrText>
             </w:r>
             <w:r>
               <w:rPr>
@@ -2036,7 +2028,7 @@
               <w:lang w:eastAsia="fr-FR"/>
             </w:rPr>
           </w:pPr>
-          <w:hyperlink w:anchor="_Toc40199335" w:history="1">
+          <w:hyperlink w:anchor="_Toc40358854" w:history="1">
             <w:r>
               <w:rPr>
                 <w:rStyle w:val="Lienhypertexte"/>
@@ -2079,7 +2071,7 @@
                 <w:noProof/>
                 <w:webHidden/>
               </w:rPr>
-              <w:instrText xml:space="preserve"> PAGEREF _Toc40199335 \h </w:instrText>
+              <w:instrText xml:space="preserve"> PAGEREF _Toc40358854 \h </w:instrText>
             </w:r>
             <w:r>
               <w:rPr>
@@ -2121,7 +2113,7 @@
               <w:lang w:eastAsia="fr-FR"/>
             </w:rPr>
           </w:pPr>
-          <w:hyperlink w:anchor="_Toc40199336" w:history="1">
+          <w:hyperlink w:anchor="_Toc40358855" w:history="1">
             <w:r>
               <w:rPr>
                 <w:rStyle w:val="Lienhypertexte"/>
@@ -2164,7 +2156,7 @@
                 <w:noProof/>
                 <w:webHidden/>
               </w:rPr>
-              <w:instrText xml:space="preserve"> PAGEREF _Toc40199336 \h </w:instrText>
+              <w:instrText xml:space="preserve"> PAGEREF _Toc40358855 \h </w:instrText>
             </w:r>
             <w:r>
               <w:rPr>
@@ -2210,7 +2202,7 @@
               <w:lang w:eastAsia="fr-FR"/>
             </w:rPr>
           </w:pPr>
-          <w:hyperlink w:anchor="_Toc40199337" w:history="1">
+          <w:hyperlink w:anchor="_Toc40358856" w:history="1">
             <w:r>
               <w:rPr>
                 <w:rStyle w:val="Lienhypertexte"/>
@@ -2232,7 +2224,7 @@
                 <w:rStyle w:val="Lienhypertexte"/>
                 <w:noProof/>
               </w:rPr>
-              <w:t>Problèmes rencontrés</w:t>
+              <w:t>Problèmes rencontrés et solutions effectués</w:t>
             </w:r>
             <w:r>
               <w:rPr>
@@ -2253,7 +2245,7 @@
                 <w:noProof/>
                 <w:webHidden/>
               </w:rPr>
-              <w:instrText xml:space="preserve"> PAGEREF _Toc40199337 \h </w:instrText>
+              <w:instrText xml:space="preserve"> PAGEREF _Toc40358856 \h </w:instrText>
             </w:r>
             <w:r>
               <w:rPr>
@@ -2299,7 +2291,7 @@
               <w:lang w:eastAsia="fr-FR"/>
             </w:rPr>
           </w:pPr>
-          <w:hyperlink w:anchor="_Toc40199338" w:history="1">
+          <w:hyperlink w:anchor="_Toc40358857" w:history="1">
             <w:r>
               <w:rPr>
                 <w:rStyle w:val="Lienhypertexte"/>
@@ -2321,7 +2313,7 @@
                 <w:rStyle w:val="Lienhypertexte"/>
                 <w:noProof/>
               </w:rPr>
-              <w:t>Reconnaissance de configurations manuelles : Unity et Leap Motion</w:t>
+              <w:t>Reconnaissance de gestes</w:t>
             </w:r>
             <w:r>
               <w:rPr>
@@ -2342,7 +2334,7 @@
                 <w:noProof/>
                 <w:webHidden/>
               </w:rPr>
-              <w:instrText xml:space="preserve"> PAGEREF _Toc40199338 \h </w:instrText>
+              <w:instrText xml:space="preserve"> PAGEREF _Toc40358857 \h </w:instrText>
             </w:r>
             <w:r>
               <w:rPr>
@@ -2388,7 +2380,7 @@
               <w:lang w:eastAsia="fr-FR"/>
             </w:rPr>
           </w:pPr>
-          <w:hyperlink w:anchor="_Toc40199339" w:history="1">
+          <w:hyperlink w:anchor="_Toc40358858" w:history="1">
             <w:r>
               <w:rPr>
                 <w:rStyle w:val="Lienhypertexte"/>
@@ -2410,7 +2402,7 @@
                 <w:rStyle w:val="Lienhypertexte"/>
                 <w:noProof/>
               </w:rPr>
-              <w:t>Synthèse sonore sous PureData</w:t>
+              <w:t>Synthèse sonore</w:t>
             </w:r>
             <w:r>
               <w:rPr>
@@ -2431,7 +2423,7 @@
                 <w:noProof/>
                 <w:webHidden/>
               </w:rPr>
-              <w:instrText xml:space="preserve"> PAGEREF _Toc40199339 \h </w:instrText>
+              <w:instrText xml:space="preserve"> PAGEREF _Toc40358858 \h </w:instrText>
             </w:r>
             <w:r>
               <w:rPr>
@@ -2477,7 +2469,7 @@
               <w:lang w:eastAsia="fr-FR"/>
             </w:rPr>
           </w:pPr>
-          <w:hyperlink w:anchor="_Toc40199340" w:history="1">
+          <w:hyperlink w:anchor="_Toc40358859" w:history="1">
             <w:r>
               <w:rPr>
                 <w:rStyle w:val="Lienhypertexte"/>
@@ -2520,7 +2512,7 @@
                 <w:noProof/>
                 <w:webHidden/>
               </w:rPr>
-              <w:instrText xml:space="preserve"> PAGEREF _Toc40199340 \h </w:instrText>
+              <w:instrText xml:space="preserve"> PAGEREF _Toc40358859 \h </w:instrText>
             </w:r>
             <w:r>
               <w:rPr>
@@ -2566,7 +2558,7 @@
               <w:lang w:eastAsia="fr-FR"/>
             </w:rPr>
           </w:pPr>
-          <w:hyperlink w:anchor="_Toc40199341" w:history="1">
+          <w:hyperlink w:anchor="_Toc40358860" w:history="1">
             <w:r>
               <w:rPr>
                 <w:rStyle w:val="Lienhypertexte"/>
@@ -2588,7 +2580,7 @@
                 <w:rStyle w:val="Lienhypertexte"/>
                 <w:noProof/>
               </w:rPr>
-              <w:t>Solutions retenues</w:t>
+              <w:t>Produit réalisé</w:t>
             </w:r>
             <w:r>
               <w:rPr>
@@ -2609,7 +2601,7 @@
                 <w:noProof/>
                 <w:webHidden/>
               </w:rPr>
-              <w:instrText xml:space="preserve"> PAGEREF _Toc40199341 \h </w:instrText>
+              <w:instrText xml:space="preserve"> PAGEREF _Toc40358860 \h </w:instrText>
             </w:r>
             <w:r>
               <w:rPr>
@@ -2630,184 +2622,6 @@
                 <w:webHidden/>
               </w:rPr>
               <w:t>6</w:t>
-            </w:r>
-            <w:r>
-              <w:rPr>
-                <w:noProof/>
-                <w:webHidden/>
-              </w:rPr>
-              <w:fldChar w:fldCharType="end"/>
-            </w:r>
-          </w:hyperlink>
-        </w:p>
-        <w:p>
-          <w:pPr>
-            <w:pStyle w:val="TM2"/>
-            <w:tabs>
-              <w:tab w:val="left" w:pos="880"/>
-              <w:tab w:val="right" w:leader="dot" w:pos="9062"/>
-            </w:tabs>
-            <w:spacing w:line="360" w:lineRule="auto"/>
-            <w:rPr>
-              <w:rFonts w:eastAsiaTheme="minorEastAsia"/>
-              <w:noProof/>
-              <w:sz w:val="22"/>
-              <w:lang w:eastAsia="fr-FR"/>
-            </w:rPr>
-          </w:pPr>
-          <w:hyperlink w:anchor="_Toc40199342" w:history="1">
-            <w:r>
-              <w:rPr>
-                <w:rStyle w:val="Lienhypertexte"/>
-                <w:noProof/>
-              </w:rPr>
-              <w:t>3.3.</w:t>
-            </w:r>
-            <w:r>
-              <w:rPr>
-                <w:rFonts w:eastAsiaTheme="minorEastAsia"/>
-                <w:noProof/>
-                <w:sz w:val="22"/>
-                <w:lang w:eastAsia="fr-FR"/>
-              </w:rPr>
-              <w:tab/>
-            </w:r>
-            <w:r>
-              <w:rPr>
-                <w:rStyle w:val="Lienhypertexte"/>
-                <w:noProof/>
-              </w:rPr>
-              <w:t>Choix effectués</w:t>
-            </w:r>
-            <w:r>
-              <w:rPr>
-                <w:noProof/>
-                <w:webHidden/>
-              </w:rPr>
-              <w:tab/>
-            </w:r>
-            <w:r>
-              <w:rPr>
-                <w:noProof/>
-                <w:webHidden/>
-              </w:rPr>
-              <w:fldChar w:fldCharType="begin"/>
-            </w:r>
-            <w:r>
-              <w:rPr>
-                <w:noProof/>
-                <w:webHidden/>
-              </w:rPr>
-              <w:instrText xml:space="preserve"> PAGEREF _Toc40199342 \h </w:instrText>
-            </w:r>
-            <w:r>
-              <w:rPr>
-                <w:noProof/>
-                <w:webHidden/>
-              </w:rPr>
-            </w:r>
-            <w:r>
-              <w:rPr>
-                <w:noProof/>
-                <w:webHidden/>
-              </w:rPr>
-              <w:fldChar w:fldCharType="separate"/>
-            </w:r>
-            <w:r>
-              <w:rPr>
-                <w:noProof/>
-                <w:webHidden/>
-              </w:rPr>
-              <w:t>6</w:t>
-            </w:r>
-            <w:r>
-              <w:rPr>
-                <w:noProof/>
-                <w:webHidden/>
-              </w:rPr>
-              <w:fldChar w:fldCharType="end"/>
-            </w:r>
-          </w:hyperlink>
-        </w:p>
-        <w:p>
-          <w:pPr>
-            <w:pStyle w:val="TM2"/>
-            <w:tabs>
-              <w:tab w:val="left" w:pos="880"/>
-              <w:tab w:val="right" w:leader="dot" w:pos="9062"/>
-            </w:tabs>
-            <w:spacing w:line="360" w:lineRule="auto"/>
-            <w:rPr>
-              <w:rFonts w:eastAsiaTheme="minorEastAsia"/>
-              <w:noProof/>
-              <w:sz w:val="22"/>
-              <w:lang w:eastAsia="fr-FR"/>
-            </w:rPr>
-          </w:pPr>
-          <w:hyperlink w:anchor="_Toc40199343" w:history="1">
-            <w:r>
-              <w:rPr>
-                <w:rStyle w:val="Lienhypertexte"/>
-                <w:noProof/>
-              </w:rPr>
-              <w:t>3.4.</w:t>
-            </w:r>
-            <w:r>
-              <w:rPr>
-                <w:rFonts w:eastAsiaTheme="minorEastAsia"/>
-                <w:noProof/>
-                <w:sz w:val="22"/>
-                <w:lang w:eastAsia="fr-FR"/>
-              </w:rPr>
-              <w:tab/>
-            </w:r>
-            <w:r>
-              <w:rPr>
-                <w:rStyle w:val="Lienhypertexte"/>
-                <w:noProof/>
-              </w:rPr>
-              <w:t>Produit réalisé</w:t>
-            </w:r>
-            <w:r>
-              <w:rPr>
-                <w:noProof/>
-                <w:webHidden/>
-              </w:rPr>
-              <w:tab/>
-            </w:r>
-            <w:r>
-              <w:rPr>
-                <w:noProof/>
-                <w:webHidden/>
-              </w:rPr>
-              <w:fldChar w:fldCharType="begin"/>
-            </w:r>
-            <w:r>
-              <w:rPr>
-                <w:noProof/>
-                <w:webHidden/>
-              </w:rPr>
-              <w:instrText xml:space="preserve"> PAGEREF _Toc40199343 \h </w:instrText>
-            </w:r>
-            <w:r>
-              <w:rPr>
-                <w:noProof/>
-                <w:webHidden/>
-              </w:rPr>
-            </w:r>
-            <w:r>
-              <w:rPr>
-                <w:noProof/>
-                <w:webHidden/>
-              </w:rPr>
-              <w:fldChar w:fldCharType="separate"/>
-            </w:r>
-            <w:r>
-              <w:rPr>
-                <w:noProof/>
-                <w:webHidden/>
-              </w:rPr>
-              <w:t>7</w:t>
             </w:r>
             <w:r>
               <w:rPr>
@@ -2829,7 +2643,7 @@
               <w:lang w:eastAsia="fr-FR"/>
             </w:rPr>
           </w:pPr>
-          <w:hyperlink w:anchor="_Toc40199344" w:history="1">
+          <w:hyperlink w:anchor="_Toc40358861" w:history="1">
             <w:r>
               <w:rPr>
                 <w:rStyle w:val="Lienhypertexte"/>
@@ -2872,7 +2686,7 @@
                 <w:noProof/>
                 <w:webHidden/>
               </w:rPr>
-              <w:instrText xml:space="preserve"> PAGEREF _Toc40199344 \h </w:instrText>
+              <w:instrText xml:space="preserve"> PAGEREF _Toc40358861 \h </w:instrText>
             </w:r>
             <w:r>
               <w:rPr>
@@ -2892,7 +2706,7 @@
                 <w:noProof/>
                 <w:webHidden/>
               </w:rPr>
-              <w:t>8</w:t>
+              <w:t>7</w:t>
             </w:r>
             <w:r>
               <w:rPr>
@@ -2914,7 +2728,7 @@
               <w:lang w:eastAsia="fr-FR"/>
             </w:rPr>
           </w:pPr>
-          <w:hyperlink w:anchor="_Toc40199345" w:history="1">
+          <w:hyperlink w:anchor="_Toc40358862" w:history="1">
             <w:r>
               <w:rPr>
                 <w:rStyle w:val="Lienhypertexte"/>
@@ -2957,7 +2771,7 @@
                 <w:noProof/>
                 <w:webHidden/>
               </w:rPr>
-              <w:instrText xml:space="preserve"> PAGEREF _Toc40199345 \h </w:instrText>
+              <w:instrText xml:space="preserve"> PAGEREF _Toc40358862 \h </w:instrText>
             </w:r>
             <w:r>
               <w:rPr>
@@ -2977,7 +2791,7 @@
                 <w:noProof/>
                 <w:webHidden/>
               </w:rPr>
-              <w:t>9</w:t>
+              <w:t>8</w:t>
             </w:r>
             <w:r>
               <w:rPr>
@@ -2999,7 +2813,7 @@
               <w:lang w:eastAsia="fr-FR"/>
             </w:rPr>
           </w:pPr>
-          <w:hyperlink w:anchor="_Toc40199346" w:history="1">
+          <w:hyperlink w:anchor="_Toc40358863" w:history="1">
             <w:r>
               <w:rPr>
                 <w:rStyle w:val="Lienhypertexte"/>
@@ -3042,7 +2856,7 @@
                 <w:noProof/>
                 <w:webHidden/>
               </w:rPr>
-              <w:instrText xml:space="preserve"> PAGEREF _Toc40199346 \h </w:instrText>
+              <w:instrText xml:space="preserve"> PAGEREF _Toc40358863 \h </w:instrText>
             </w:r>
             <w:r>
               <w:rPr>
@@ -3062,7 +2876,7 @@
                 <w:noProof/>
                 <w:webHidden/>
               </w:rPr>
-              <w:t>10</w:t>
+              <w:t>9</w:t>
             </w:r>
             <w:r>
               <w:rPr>
@@ -3115,7 +2929,7 @@
           <w:numId w:val="3"/>
         </w:numPr>
       </w:pPr>
-      <w:bookmarkStart w:id="3" w:name="_Toc40199327"/>
+      <w:bookmarkStart w:id="3" w:name="_Toc40358846"/>
       <w:r>
         <w:lastRenderedPageBreak/>
         <w:t>Contexte</w:t>
@@ -3130,7 +2944,7 @@
           <w:numId w:val="3"/>
         </w:numPr>
       </w:pPr>
-      <w:bookmarkStart w:id="4" w:name="_Toc40199328"/>
+      <w:bookmarkStart w:id="4" w:name="_Toc40358847"/>
       <w:r>
         <w:t>Équipe de recherche</w:t>
       </w:r>
@@ -3187,18 +3001,31 @@
                                 <w:sz w:val="24"/>
                               </w:rPr>
                             </w:pPr>
-                            <w:bookmarkStart w:id="5" w:name="_Toc40290174"/>
+                            <w:bookmarkStart w:id="5" w:name="_Toc40360906"/>
                             <w:r>
                               <w:t xml:space="preserve">Figure </w:t>
                             </w:r>
-                            <w:fldSimple w:instr=" SEQ Figure \* ARABIC ">
-                              <w:r>
-                                <w:rPr>
-                                  <w:noProof/>
-                                </w:rPr>
-                                <w:t>1</w:t>
-                              </w:r>
-                            </w:fldSimple>
+                            <w:r>
+                              <w:fldChar w:fldCharType="begin"/>
+                            </w:r>
+                            <w:r>
+                              <w:instrText xml:space="preserve"> SEQ Figure \* ARABIC </w:instrText>
+                            </w:r>
+                            <w:r>
+                              <w:fldChar w:fldCharType="separate"/>
+                            </w:r>
+                            <w:r>
+                              <w:rPr>
+                                <w:noProof/>
+                              </w:rPr>
+                              <w:t>1</w:t>
+                            </w:r>
+                            <w:r>
+                              <w:rPr>
+                                <w:noProof/>
+                              </w:rPr>
+                              <w:fldChar w:fldCharType="end"/>
+                            </w:r>
                             <w:r>
                               <w:t xml:space="preserve"> - Logo équipe Expression, laboratoire Irisa</w:t>
                             </w:r>
@@ -3232,18 +3059,31 @@
                           <w:sz w:val="24"/>
                         </w:rPr>
                       </w:pPr>
-                      <w:bookmarkStart w:id="6" w:name="_Toc40290174"/>
+                      <w:bookmarkStart w:id="6" w:name="_Toc40360906"/>
                       <w:r>
                         <w:t xml:space="preserve">Figure </w:t>
                       </w:r>
-                      <w:fldSimple w:instr=" SEQ Figure \* ARABIC ">
-                        <w:r>
-                          <w:rPr>
-                            <w:noProof/>
-                          </w:rPr>
-                          <w:t>1</w:t>
-                        </w:r>
-                      </w:fldSimple>
+                      <w:r>
+                        <w:fldChar w:fldCharType="begin"/>
+                      </w:r>
+                      <w:r>
+                        <w:instrText xml:space="preserve"> SEQ Figure \* ARABIC </w:instrText>
+                      </w:r>
+                      <w:r>
+                        <w:fldChar w:fldCharType="separate"/>
+                      </w:r>
+                      <w:r>
+                        <w:rPr>
+                          <w:noProof/>
+                        </w:rPr>
+                        <w:t>1</w:t>
+                      </w:r>
+                      <w:r>
+                        <w:rPr>
+                          <w:noProof/>
+                        </w:rPr>
+                        <w:fldChar w:fldCharType="end"/>
+                      </w:r>
                       <w:r>
                         <w:t xml:space="preserve"> - Logo équipe Expression, laboratoire Irisa</w:t>
                       </w:r>
@@ -3362,7 +3202,7 @@
           <w:numId w:val="3"/>
         </w:numPr>
       </w:pPr>
-      <w:bookmarkStart w:id="7" w:name="_Toc40199329"/>
+      <w:bookmarkStart w:id="7" w:name="_Toc40358848"/>
       <w:r>
         <w:t>Thématique</w:t>
       </w:r>
@@ -3376,7 +3216,7 @@
           <w:numId w:val="3"/>
         </w:numPr>
       </w:pPr>
-      <w:bookmarkStart w:id="8" w:name="_Toc40199330"/>
+      <w:bookmarkStart w:id="8" w:name="_Toc40358849"/>
       <w:r>
         <w:t>Analyse</w:t>
       </w:r>
@@ -3398,7 +3238,7 @@
           <w:numId w:val="3"/>
         </w:numPr>
       </w:pPr>
-      <w:bookmarkStart w:id="9" w:name="_Toc40199331"/>
+      <w:bookmarkStart w:id="9" w:name="_Toc40358850"/>
       <w:r>
         <w:lastRenderedPageBreak/>
         <w:t>Synthèse de parole expressive</w:t>
@@ -3418,7 +3258,7 @@
           <w:numId w:val="3"/>
         </w:numPr>
       </w:pPr>
-      <w:bookmarkStart w:id="10" w:name="_Toc40199332"/>
+      <w:bookmarkStart w:id="10" w:name="_Toc40358851"/>
       <w:r>
         <w:t>Expressivité dans les textes, fouilles de textes</w:t>
       </w:r>
@@ -3468,7 +3308,7 @@
           <w:numId w:val="3"/>
         </w:numPr>
       </w:pPr>
-      <w:bookmarkStart w:id="11" w:name="_Toc40199333"/>
+      <w:bookmarkStart w:id="11" w:name="_Toc40358852"/>
       <w:r>
         <w:lastRenderedPageBreak/>
         <w:t>Travail demandé</w:t>
@@ -3483,7 +3323,7 @@
           <w:numId w:val="3"/>
         </w:numPr>
       </w:pPr>
-      <w:bookmarkStart w:id="12" w:name="_Toc40199334"/>
+      <w:bookmarkStart w:id="12" w:name="_Toc40358853"/>
       <w:r>
         <w:t>Cahier des charges</w:t>
       </w:r>
@@ -3513,7 +3353,7 @@
           <w:numId w:val="3"/>
         </w:numPr>
       </w:pPr>
-      <w:bookmarkStart w:id="13" w:name="_Toc40199335"/>
+      <w:bookmarkStart w:id="13" w:name="_Toc40358854"/>
       <w:r>
         <w:t>Spécification du sujet</w:t>
       </w:r>
@@ -3549,7 +3389,7 @@
           <w:numId w:val="3"/>
         </w:numPr>
       </w:pPr>
-      <w:bookmarkStart w:id="14" w:name="_Toc40199336"/>
+      <w:bookmarkStart w:id="14" w:name="_Toc40358855"/>
       <w:r>
         <w:lastRenderedPageBreak/>
         <w:t>Travail réalisé</w:t>
@@ -3564,9 +3404,9 @@
           <w:numId w:val="3"/>
         </w:numPr>
       </w:pPr>
-      <w:bookmarkStart w:id="15" w:name="_Toc40199337"/>
-      <w:r>
-        <w:t>Problèmes rencontrés</w:t>
+      <w:bookmarkStart w:id="15" w:name="_Toc40358856"/>
+      <w:r>
+        <w:t>Problèmes rencontrés et solutions effectués</w:t>
       </w:r>
       <w:bookmarkEnd w:id="15"/>
     </w:p>
@@ -3578,25 +3418,9 @@
           <w:numId w:val="3"/>
         </w:numPr>
       </w:pPr>
-      <w:bookmarkStart w:id="16" w:name="_Toc40199338"/>
-      <w:r>
-        <w:t xml:space="preserve">Reconnaissance de configurations manuelles : </w:t>
-      </w:r>
-      <w:proofErr w:type="spellStart"/>
-      <w:r>
-        <w:t>Unity</w:t>
-      </w:r>
-      <w:proofErr w:type="spellEnd"/>
-      <w:r>
-        <w:t xml:space="preserve"> et </w:t>
-      </w:r>
-      <w:proofErr w:type="spellStart"/>
-      <w:r>
-        <w:t>Leap</w:t>
-      </w:r>
-      <w:proofErr w:type="spellEnd"/>
-      <w:r>
-        <w:t xml:space="preserve"> Motion</w:t>
+      <w:bookmarkStart w:id="16" w:name="_Toc40358857"/>
+      <w:r>
+        <w:t>Reconnaissance de gestes</w:t>
       </w:r>
       <w:bookmarkEnd w:id="16"/>
     </w:p>
@@ -3608,25 +3432,66 @@
           <w:numId w:val="3"/>
         </w:numPr>
       </w:pPr>
-      <w:bookmarkStart w:id="17" w:name="_Toc40199339"/>
-      <w:r>
-        <w:t>Synthèse sonore sous PureData</w:t>
+      <w:bookmarkStart w:id="17" w:name="_Toc40358858"/>
+      <w:r>
+        <w:t>Synthèse sonore</w:t>
       </w:r>
       <w:bookmarkEnd w:id="17"/>
     </w:p>
     <w:p>
       <w:pPr>
+        <w:rPr>
+          <w:lang w:eastAsia="fr-FR"/>
+        </w:rPr>
+      </w:pPr>
+      <w:r>
+        <w:rPr>
+          <w:lang w:eastAsia="fr-FR"/>
+        </w:rPr>
+        <w:t xml:space="preserve">Le premier obstacle rencontré était de pouvoir jouer une mélodie et de générer du son à l’aide de </w:t>
+      </w:r>
+      <w:hyperlink w:anchor="_Glossaire" w:history="1">
+        <w:r>
+          <w:rPr>
+            <w:rStyle w:val="Lienhypertexte"/>
+            <w:lang w:eastAsia="fr-FR"/>
+          </w:rPr>
+          <w:t>PureData</w:t>
+        </w:r>
+      </w:hyperlink>
+      <w:r>
+        <w:rPr>
+          <w:lang w:eastAsia="fr-FR"/>
+        </w:rPr>
+        <w:t>.</w:t>
+      </w:r>
+      <w:r>
         <w:rPr>
           <w:rFonts w:ascii="Times New Roman" w:hAnsi="Times New Roman" w:cs="Times New Roman"/>
           <w:szCs w:val="24"/>
           <w:lang w:eastAsia="fr-FR"/>
         </w:rPr>
-      </w:pPr>
-      <w:r>
-        <w:rPr>
-          <w:lang w:eastAsia="fr-FR"/>
-        </w:rPr>
-        <w:t>Le premier obstacle rencontré était de pouvoir jouer une mélodie et de générer du son à l’aide de Pure Data.</w:t>
+        <w:t xml:space="preserve"> </w:t>
+      </w:r>
+      <w:r>
+        <w:rPr>
+          <w:lang w:eastAsia="fr-FR"/>
+        </w:rPr>
+        <w:t xml:space="preserve">La première option était de jouer d’un instrument synthétique et d’envoyer les notes jouées à PureData. Bien qu’il aurait été possible de le faire, cela aurait nécessité d’avoir deux utilisateurs : un pour jouer de l’instrument, et l’autre pour modifier les paramètres à l’aide du </w:t>
+      </w:r>
+      <w:proofErr w:type="spellStart"/>
+      <w:r>
+        <w:rPr>
+          <w:lang w:eastAsia="fr-FR"/>
+        </w:rPr>
+        <w:t>LeapMotion</w:t>
+      </w:r>
+      <w:proofErr w:type="spellEnd"/>
+      <w:r>
+        <w:rPr>
+          <w:lang w:eastAsia="fr-FR"/>
+        </w:rPr>
+        <w:t>. De plus, il aurait été nécessaire de disposer d’un synthétiseur ou d’un logiciel permettant de jouer d’un instrument.</w:t>
       </w:r>
       <w:r>
         <w:rPr>
@@ -3640,348 +3505,70 @@
         <w:rPr>
           <w:lang w:eastAsia="fr-FR"/>
         </w:rPr>
-        <w:t xml:space="preserve">La première option était de jouer d’un instrument synthétique et d’envoyer les notes jouées à Pure Data. Bien qu’il aurait été possible de le faire, cela aurait nécessité d’avoir deux utilisateurs : un pour jouer de l’instrument, et l’autre pour modifier les paramètres à l’aide du </w:t>
-      </w:r>
-      <w:proofErr w:type="spellStart"/>
-      <w:r>
-        <w:rPr>
-          <w:lang w:eastAsia="fr-FR"/>
-        </w:rPr>
-        <w:t>LeapMotion</w:t>
-      </w:r>
-      <w:proofErr w:type="spellEnd"/>
-      <w:r>
-        <w:rPr>
-          <w:lang w:eastAsia="fr-FR"/>
-        </w:rPr>
-        <w:t>. De plus, il aurait été nécessaire de disposer d’un synthétiseur ou d’un logiciel permettant de jouer d’un instrument.</w:t>
-      </w:r>
-      <w:r>
+        <w:t xml:space="preserve">La seconde option était de faire lire un fichier à PureData afin qu’il joue la mélodie, solution que nous avons retenue. Le format que nous avons retenu était le format </w:t>
+      </w:r>
+      <w:hyperlink w:anchor="_Glossaire" w:history="1">
+        <w:r>
+          <w:rPr>
+            <w:rStyle w:val="Lienhypertexte"/>
+            <w:lang w:eastAsia="fr-FR"/>
+          </w:rPr>
+          <w:t>MI</w:t>
+        </w:r>
+        <w:r>
+          <w:rPr>
+            <w:rStyle w:val="Lienhypertexte"/>
+            <w:lang w:eastAsia="fr-FR"/>
+          </w:rPr>
+          <w:t>D</w:t>
+        </w:r>
+        <w:r>
+          <w:rPr>
+            <w:rStyle w:val="Lienhypertexte"/>
+            <w:lang w:eastAsia="fr-FR"/>
+          </w:rPr>
+          <w:t>I</w:t>
+        </w:r>
+      </w:hyperlink>
+      <w:r>
+        <w:rPr>
+          <w:lang w:eastAsia="fr-FR"/>
+        </w:rPr>
+        <w:t xml:space="preserve">. D’une part parce que ce format est prévu pour être utilisé dans le domaine musical, et d’autre part car la librairie </w:t>
+      </w:r>
+      <w:r>
+        <w:rPr>
+          <w:lang w:eastAsia="fr-FR"/>
+        </w:rPr>
+        <w:t>« </w:t>
+      </w:r>
+      <w:r>
+        <w:rPr>
+          <w:lang w:eastAsia="fr-FR"/>
+        </w:rPr>
+        <w:t>Cyclone</w:t>
+      </w:r>
+      <w:r>
+        <w:rPr>
+          <w:lang w:eastAsia="fr-FR"/>
+        </w:rPr>
+        <w:t> »</w:t>
+      </w:r>
+      <w:r>
+        <w:rPr>
+          <w:lang w:eastAsia="fr-FR"/>
+        </w:rPr>
+        <w:t xml:space="preserve"> nous mettait à disposition tous les outils dont nous avions besoin pour pouvoir utiliser les fichiers MIDI au sein de PureData.</w:t>
+      </w:r>
+    </w:p>
+    <w:p>
+      <w:pPr>
         <w:rPr>
           <w:rFonts w:ascii="Times New Roman" w:hAnsi="Times New Roman" w:cs="Times New Roman"/>
           <w:szCs w:val="24"/>
           <w:lang w:eastAsia="fr-FR"/>
         </w:rPr>
-        <w:t xml:space="preserve"> </w:t>
-      </w:r>
-      <w:r>
-        <w:rPr>
-          <w:lang w:eastAsia="fr-FR"/>
-        </w:rPr>
-        <w:t>La seconde option était de faire lire un fichier à Pure Data afin qu’il joue la mélodie, solution que nous avons retenue. Le format que nous avons retenu était le format MIDI. D’une part parce que ce format est prévu pour être utilisé dans le domaine musical, et d’autre part car la librairie “Cyclone” nous mettait à disposition tous les outils dont nous avions besoin pour pouvoir utiliser les fichiers MIDI au sein de Pure Data.  </w:t>
-      </w:r>
-    </w:p>
-    <w:p>
-      <w:pPr>
-        <w:rPr>
-          <w:rFonts w:ascii="Times New Roman" w:hAnsi="Times New Roman" w:cs="Times New Roman"/>
-          <w:szCs w:val="24"/>
-          <w:lang w:eastAsia="fr-FR"/>
-        </w:rPr>
-      </w:pPr>
-      <w:r>
-        <w:rPr>
-          <w:lang w:eastAsia="fr-FR"/>
-        </w:rPr>
-        <w:t>La seconde difficulté rencontrée était de modifier le tempo. Ce paramètre était probablement celui qui était le plus difficile à modifier. Nous avions 3 approches à notre disposition.</w:t>
-      </w:r>
-      <w:r>
-        <w:rPr>
-          <w:lang w:eastAsia="fr-FR"/>
-        </w:rPr>
-        <w:t xml:space="preserve"> </w:t>
-      </w:r>
-      <w:r>
-        <w:rPr>
-          <w:lang w:eastAsia="fr-FR"/>
-        </w:rPr>
-        <w:t xml:space="preserve">La première était de relancer la lecture du fichier MIDI à chaque changement de tempo. Bien qu’il s’agît de la solution la plus simple, c’était aussi celle qui correspondait le moins à </w:t>
-      </w:r>
-      <w:r>
-        <w:rPr>
-          <w:lang w:eastAsia="fr-FR"/>
-        </w:rPr>
-        <w:t>nos attentes</w:t>
-      </w:r>
-      <w:r>
-        <w:rPr>
-          <w:lang w:eastAsia="fr-FR"/>
-        </w:rPr>
-        <w:t>. En effet, nous cherchions à changer le tempo en cours de lecture, et non de redémarrer la lecture à chaque changement.</w:t>
-      </w:r>
-      <w:r>
-        <w:rPr>
-          <w:lang w:eastAsia="fr-FR"/>
-        </w:rPr>
-        <w:t xml:space="preserve"> </w:t>
-      </w:r>
-      <w:r>
-        <w:rPr>
-          <w:lang w:eastAsia="fr-FR"/>
-        </w:rPr>
-        <w:t xml:space="preserve">La seconde solution était de stocker toutes les </w:t>
-      </w:r>
-      <w:r>
-        <w:rPr>
-          <w:lang w:eastAsia="fr-FR"/>
-        </w:rPr>
-        <w:lastRenderedPageBreak/>
-        <w:t>notes dans un tableau, et d’ensuite lire ce tableau à la vitesse voulu à l’aide d’un métronome. Bien que cela nous aurait permis de changer le tempo en cours de lecture, cette approche était loin d’être satisfaisante. La première lecture du fichier ne permettait pas d'émettre du son. Bien que ce problème ne soit que peu dérangeant pour des mélodies courtes, il devient bien plus handicapant pour des mélodies plus longue, vu que l’utilisateur n’aurait aucun retour lors de cette première lecture. De plus, cette méthode aurait drastiquement changé la mélodie, vu qu’il nous aurait été impossible de conserver, par exemple, les accords, ou le temps entre deux notes.</w:t>
-      </w:r>
-      <w:r>
-        <w:rPr>
-          <w:rFonts w:ascii="Times New Roman" w:hAnsi="Times New Roman" w:cs="Times New Roman"/>
-          <w:szCs w:val="24"/>
-          <w:lang w:eastAsia="fr-FR"/>
-        </w:rPr>
-        <w:t xml:space="preserve"> </w:t>
-      </w:r>
-      <w:r>
-        <w:rPr>
-          <w:lang w:eastAsia="fr-FR"/>
-        </w:rPr>
-        <w:t xml:space="preserve">La troisième approche, qui est celle que nous avons retenu, était de prétraiter l’information reçu puis d’envoyer cette information à l’objet </w:t>
-      </w:r>
-      <w:r>
-        <w:rPr>
-          <w:lang w:eastAsia="fr-FR"/>
-        </w:rPr>
-        <w:t>« </w:t>
-      </w:r>
-      <w:r>
-        <w:rPr>
-          <w:lang w:eastAsia="fr-FR"/>
-        </w:rPr>
-        <w:t>Seq</w:t>
-      </w:r>
-      <w:r>
-        <w:rPr>
-          <w:lang w:eastAsia="fr-FR"/>
-        </w:rPr>
-        <w:t> »</w:t>
-      </w:r>
-      <w:r>
-        <w:rPr>
-          <w:lang w:eastAsia="fr-FR"/>
-        </w:rPr>
-        <w:t xml:space="preserve"> de la librairie </w:t>
-      </w:r>
-      <w:r>
-        <w:rPr>
-          <w:lang w:eastAsia="fr-FR"/>
-        </w:rPr>
-        <w:t>« </w:t>
-      </w:r>
-      <w:r>
-        <w:rPr>
-          <w:lang w:eastAsia="fr-FR"/>
-        </w:rPr>
-        <w:t>Cyclone</w:t>
-      </w:r>
-      <w:r>
-        <w:rPr>
-          <w:lang w:eastAsia="fr-FR"/>
-        </w:rPr>
-        <w:t> »</w:t>
-      </w:r>
-      <w:r>
-        <w:rPr>
-          <w:lang w:eastAsia="fr-FR"/>
-        </w:rPr>
-        <w:t>. En effet, cet objet, que nous utilisions pour la lecture de fichier MIDI, permet de changer le tempo en cours d’exécution. Bien que cette méthode fût la plus complexe à mettre en place, dû à la façon dont cet objet permet de modifier le tempo, elle était aussi la plus satisfaisante car elle permettait de changer le tempo en cours d’exécution tout en ne modifiant pas la mélodie.</w:t>
-      </w:r>
-    </w:p>
-    <w:p>
-      <w:pPr>
-        <w:rPr>
-          <w:rFonts w:ascii="Times New Roman" w:hAnsi="Times New Roman" w:cs="Times New Roman"/>
-          <w:szCs w:val="24"/>
-          <w:lang w:eastAsia="fr-FR"/>
-        </w:rPr>
-      </w:pPr>
-      <w:r>
-        <w:rPr>
-          <w:lang w:eastAsia="fr-FR"/>
-        </w:rPr>
-        <w:t>Une autre difficulté était de choisir les paramètres à modifier. Tout d’abord, nous devions limiter leur nombre. Sachant que nous devions assigner un geste à chaque paramètre, un nombre trop important de paramètre aurait forcé l’utilisateur à se rappeler de trop de geste. Nous nous sommes donc arrêtés à 4 paramètres, car cela offre à l’utilisateur un contrôle suffisant sur la musique tout en limitant le nombre de geste qu’il doit retenir.</w:t>
-      </w:r>
-    </w:p>
-    <w:p>
-      <w:pPr>
-        <w:rPr>
-          <w:rFonts w:ascii="Times New Roman" w:hAnsi="Times New Roman" w:cs="Times New Roman"/>
-          <w:szCs w:val="24"/>
-          <w:lang w:eastAsia="fr-FR"/>
-        </w:rPr>
-      </w:pPr>
-      <w:r>
-        <w:rPr>
-          <w:lang w:eastAsia="fr-FR"/>
-        </w:rPr>
-        <w:t>Après avoir décidé du nombre de paramètres, nous devions encore choisir les paramètres en eux-mêmes. Avec un nombre aussi limité, il était nécessaire de sélectionner les paramètres les plus pertinents, donc ceux ayant le plus d’effets sur le son. Les paramètres sont les suivants</w:t>
-      </w:r>
-      <w:r>
-        <w:rPr>
-          <w:lang w:eastAsia="fr-FR"/>
-        </w:rPr>
-        <w:t> :</w:t>
-      </w:r>
-    </w:p>
-    <w:p>
-      <w:pPr>
-        <w:pStyle w:val="Paragraphedeliste"/>
-        <w:numPr>
-          <w:ilvl w:val="0"/>
-          <w:numId w:val="5"/>
-        </w:numPr>
-        <w:rPr>
-          <w:lang w:eastAsia="fr-FR"/>
-        </w:rPr>
-      </w:pPr>
-      <w:r>
-        <w:rPr>
-          <w:lang w:eastAsia="fr-FR"/>
-        </w:rPr>
-        <w:lastRenderedPageBreak/>
-        <w:t>Le volume</w:t>
-      </w:r>
-    </w:p>
-    <w:p>
-      <w:pPr>
-        <w:pStyle w:val="Paragraphedeliste"/>
-        <w:numPr>
-          <w:ilvl w:val="0"/>
-          <w:numId w:val="5"/>
-        </w:numPr>
-        <w:rPr>
-          <w:lang w:eastAsia="fr-FR"/>
-        </w:rPr>
-      </w:pPr>
-      <w:r>
-        <w:rPr>
-          <w:lang w:eastAsia="fr-FR"/>
-        </w:rPr>
-        <w:t>Le tempo</w:t>
-      </w:r>
-    </w:p>
-    <w:p>
-      <w:pPr>
-        <w:pStyle w:val="Paragraphedeliste"/>
-        <w:numPr>
-          <w:ilvl w:val="0"/>
-          <w:numId w:val="5"/>
-        </w:numPr>
-        <w:rPr>
-          <w:lang w:eastAsia="fr-FR"/>
-        </w:rPr>
-      </w:pPr>
-      <w:r>
-        <w:rPr>
-          <w:lang w:eastAsia="fr-FR"/>
-        </w:rPr>
-        <w:t>L’attaque</w:t>
-      </w:r>
-    </w:p>
-    <w:p>
-      <w:pPr>
-        <w:pStyle w:val="Paragraphedeliste"/>
-        <w:numPr>
-          <w:ilvl w:val="0"/>
-          <w:numId w:val="5"/>
-        </w:numPr>
-        <w:rPr>
-          <w:lang w:eastAsia="fr-FR"/>
-        </w:rPr>
-      </w:pPr>
-      <w:r>
-        <w:rPr>
-          <w:lang w:eastAsia="fr-FR"/>
-        </w:rPr>
-        <w:t>Le vibrato (ce</w:t>
-      </w:r>
-      <w:r>
-        <w:rPr>
-          <w:lang w:eastAsia="fr-FR"/>
-        </w:rPr>
-        <w:t xml:space="preserve"> paramètre</w:t>
-      </w:r>
-      <w:r>
-        <w:rPr>
-          <w:lang w:eastAsia="fr-FR"/>
-        </w:rPr>
-        <w:t xml:space="preserve"> n’a un impact que sur le violon)</w:t>
-      </w:r>
-    </w:p>
-    <w:p>
-      <w:pPr>
-        <w:rPr>
-          <w:rFonts w:ascii="Times New Roman" w:hAnsi="Times New Roman" w:cs="Times New Roman"/>
-          <w:szCs w:val="24"/>
-          <w:lang w:eastAsia="fr-FR"/>
-        </w:rPr>
-      </w:pPr>
-      <w:r>
-        <w:rPr>
-          <w:lang w:eastAsia="fr-FR"/>
-        </w:rPr>
-        <w:t>Au cours du développement, nous avions remarqués que l’attaque (qui était un paramètre des instruments généré avec Faust) n'avait aucun effet sur le son, peu importe sa valeur. Nous avons par conséquent décidé de le remplacer par le pitch (ou, fréquence).</w:t>
-      </w:r>
-    </w:p>
-    <w:p>
-      <w:pPr>
-        <w:pStyle w:val="Titre3"/>
-        <w:numPr>
-          <w:ilvl w:val="2"/>
-          <w:numId w:val="3"/>
-        </w:numPr>
-      </w:pPr>
-      <w:bookmarkStart w:id="18" w:name="_Toc40199340"/>
-      <w:r>
-        <w:t>Interface visuelle</w:t>
-      </w:r>
-      <w:bookmarkEnd w:id="18"/>
-    </w:p>
-    <w:p>
-      <w:pPr>
-        <w:pStyle w:val="Titre2"/>
-        <w:numPr>
-          <w:ilvl w:val="1"/>
-          <w:numId w:val="3"/>
-        </w:numPr>
-      </w:pPr>
-      <w:bookmarkStart w:id="19" w:name="_Toc40199341"/>
-      <w:r>
-        <w:t>Solutions retenues</w:t>
-      </w:r>
-      <w:bookmarkEnd w:id="19"/>
-    </w:p>
-    <w:p/>
-    <w:sdt>
-      <w:sdtPr>
-        <w:id w:val="-1076205930"/>
-        <w:temporary/>
-        <w:showingPlcHdr/>
-        <w15:appearance w15:val="hidden"/>
-      </w:sdtPr>
-      <w:sdtEndPr/>
-      <w:sdtContent>
-        <w:p>
-          <w:r>
-            <w:t>[Attirez l’attention du lecteur avec une citation du document ou utilisez cet espace pour mettre en valeur un point clé. Pour placer cette zone de texte n’importe où sur la page, faites-la simplement glisser.]</w:t>
-          </w:r>
-        </w:p>
-      </w:sdtContent>
-    </w:sdt>
-    <w:p/>
-    <w:p>
-      <w:pPr>
-        <w:pStyle w:val="Titre2"/>
-        <w:numPr>
-          <w:ilvl w:val="1"/>
-          <w:numId w:val="3"/>
-        </w:numPr>
-      </w:pPr>
-      <w:bookmarkStart w:id="20" w:name="_Toc40199342"/>
+      </w:pPr>
       <w:r>
         <w:rPr>
           <w:noProof/>
@@ -3990,18 +3577,18 @@
         <mc:AlternateContent>
           <mc:Choice Requires="wps">
             <w:drawing>
-              <wp:anchor distT="0" distB="0" distL="114300" distR="114300" simplePos="0" relativeHeight="251668480" behindDoc="0" locked="0" layoutInCell="1" allowOverlap="1" wp14:anchorId="4F8416C4" wp14:editId="0EAAAC7F">
+              <wp:anchor distT="0" distB="0" distL="114300" distR="114300" simplePos="0" relativeHeight="251683840" behindDoc="0" locked="0" layoutInCell="1" allowOverlap="1" wp14:anchorId="30DE7669" wp14:editId="48E0982F">
                 <wp:simplePos x="0" y="0"/>
                 <wp:positionH relativeFrom="column">
-                  <wp:posOffset>-177165</wp:posOffset>
+                  <wp:posOffset>-320040</wp:posOffset>
                 </wp:positionH>
                 <wp:positionV relativeFrom="paragraph">
-                  <wp:posOffset>5121910</wp:posOffset>
+                  <wp:posOffset>4579620</wp:posOffset>
                 </wp:positionV>
-                <wp:extent cx="6115050" cy="635"/>
+                <wp:extent cx="6391275" cy="635"/>
                 <wp:effectExtent l="0" t="0" r="0" b="0"/>
                 <wp:wrapSquare wrapText="bothSides"/>
-                <wp:docPr id="3" name="Zone de texte 3"/>
+                <wp:docPr id="17" name="Zone de texte 17"/>
                 <wp:cNvGraphicFramePr/>
                 <a:graphic xmlns:a="http://schemas.openxmlformats.org/drawingml/2006/main">
                   <a:graphicData uri="http://schemas.microsoft.com/office/word/2010/wordprocessingShape">
@@ -4010,7 +3597,7 @@
                       <wps:spPr>
                         <a:xfrm>
                           <a:off x="0" y="0"/>
-                          <a:ext cx="6115050" cy="635"/>
+                          <a:ext cx="6391275" cy="635"/>
                         </a:xfrm>
                         <a:prstGeom prst="rect">
                           <a:avLst/>
@@ -4030,14 +3617,12 @@
                               <w:jc w:val="center"/>
                               <w:rPr>
                                 <w:rFonts w:ascii="Arial" w:hAnsi="Arial" w:cs="Arial"/>
-                                <w:b/>
                                 <w:noProof/>
                                 <w:color w:val="000000"/>
-                                <w:sz w:val="22"/>
                                 <w:bdr w:val="none" w:sz="0" w:space="0" w:color="auto" w:frame="1"/>
                               </w:rPr>
                             </w:pPr>
-                            <w:bookmarkStart w:id="21" w:name="_Toc40290175"/>
+                            <w:bookmarkStart w:id="18" w:name="_Toc40360907"/>
                             <w:r>
                               <w:t xml:space="preserve">Figure </w:t>
                             </w:r>
@@ -4050,9 +3635,9 @@
                               </w:r>
                             </w:fldSimple>
                             <w:r>
-                              <w:t xml:space="preserve"> - Fonctionnement de l'application</w:t>
+                              <w:t xml:space="preserve"> - Première méthode pour jouer une mélodie avec PureData</w:t>
                             </w:r>
-                            <w:bookmarkEnd w:id="21"/>
+                            <w:bookmarkEnd w:id="18"/>
                           </w:p>
                         </w:txbxContent>
                       </wps:txbx>
@@ -4070,7 +3655,7 @@
           </mc:Choice>
           <mc:Fallback>
             <w:pict>
-              <v:shape w14:anchorId="4F8416C4" id="Zone de texte 3" o:spid="_x0000_s1029" type="#_x0000_t202" style="position:absolute;left:0;text-align:left;margin-left:-13.95pt;margin-top:403.3pt;width:481.5pt;height:.05pt;z-index:251668480;visibility:visible;mso-wrap-style:square;mso-wrap-distance-left:9pt;mso-wrap-distance-top:0;mso-wrap-distance-right:9pt;mso-wrap-distance-bottom:0;mso-position-horizontal:absolute;mso-position-horizontal-relative:text;mso-position-vertical:absolute;mso-position-vertical-relative:text;v-text-anchor:top" o:gfxdata="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" stroked="f">
+              <v:shape w14:anchorId="30DE7669" id="Zone de texte 17" o:spid="_x0000_s1029" type="#_x0000_t202" style="position:absolute;left:0;text-align:left;margin-left:-25.2pt;margin-top:360.6pt;width:503.25pt;height:.05pt;z-index:251683840;visibility:visible;mso-wrap-style:square;mso-wrap-distance-left:9pt;mso-wrap-distance-top:0;mso-wrap-distance-right:9pt;mso-wrap-distance-bottom:0;mso-position-horizontal:absolute;mso-position-horizontal-relative:text;mso-position-vertical:absolute;mso-position-vertical-relative:text;v-text-anchor:top" o:gfxdata="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" stroked="f">
                 <v:textbox style="mso-fit-shape-to-text:t" inset="0,0,0,0">
                   <w:txbxContent>
                     <w:p>
@@ -4079,14 +3664,12 @@
                         <w:jc w:val="center"/>
                         <w:rPr>
                           <w:rFonts w:ascii="Arial" w:hAnsi="Arial" w:cs="Arial"/>
-                          <w:b/>
                           <w:noProof/>
                           <w:color w:val="000000"/>
-                          <w:sz w:val="22"/>
                           <w:bdr w:val="none" w:sz="0" w:space="0" w:color="auto" w:frame="1"/>
                         </w:rPr>
                       </w:pPr>
-                      <w:bookmarkStart w:id="22" w:name="_Toc40290175"/>
+                      <w:bookmarkStart w:id="19" w:name="_Toc40360907"/>
                       <w:r>
                         <w:t xml:space="preserve">Figure </w:t>
                       </w:r>
@@ -4099,9 +3682,9 @@
                         </w:r>
                       </w:fldSimple>
                       <w:r>
-                        <w:t xml:space="preserve"> - Fonctionnement de l'application</w:t>
+                        <w:t xml:space="preserve"> - Première méthode pour jouer une mélodie avec PureData</w:t>
                       </w:r>
-                      <w:bookmarkEnd w:id="22"/>
+                      <w:bookmarkEnd w:id="19"/>
                     </w:p>
                   </w:txbxContent>
                 </v:textbox>
@@ -4120,18 +3703,18 @@
           <w:bdr w:val="none" w:sz="0" w:space="0" w:color="auto" w:frame="1"/>
         </w:rPr>
         <w:drawing>
-          <wp:anchor distT="0" distB="0" distL="114300" distR="114300" simplePos="0" relativeHeight="251666432" behindDoc="0" locked="0" layoutInCell="1" allowOverlap="1" wp14:anchorId="019EF25D" wp14:editId="65E267B7">
+          <wp:anchor distT="0" distB="0" distL="114300" distR="114300" simplePos="0" relativeHeight="251681792" behindDoc="1" locked="0" layoutInCell="1" allowOverlap="1" wp14:anchorId="37EC1C82" wp14:editId="57047265">
             <wp:simplePos x="0" y="0"/>
             <wp:positionH relativeFrom="margin">
               <wp:align>center</wp:align>
             </wp:positionH>
             <wp:positionV relativeFrom="paragraph">
-              <wp:posOffset>748030</wp:posOffset>
+              <wp:posOffset>0</wp:posOffset>
             </wp:positionV>
-            <wp:extent cx="6115050" cy="4316730"/>
-            <wp:effectExtent l="0" t="0" r="0" b="0"/>
+            <wp:extent cx="6391275" cy="4522470"/>
+            <wp:effectExtent l="0" t="0" r="9525" b="0"/>
             <wp:wrapSquare wrapText="bothSides"/>
-            <wp:docPr id="1" name="Image 1"/>
+            <wp:docPr id="16" name="Image 16"/>
             <wp:cNvGraphicFramePr>
               <a:graphicFrameLocks xmlns:a="http://schemas.openxmlformats.org/drawingml/2006/main" noChangeAspect="1"/>
             </wp:cNvGraphicFramePr>
@@ -4139,7 +3722,7 @@
               <a:graphicData uri="http://schemas.openxmlformats.org/drawingml/2006/picture">
                 <pic:pic xmlns:pic="http://schemas.openxmlformats.org/drawingml/2006/picture">
                   <pic:nvPicPr>
-                    <pic:cNvPr id="0" name="Picture 1"/>
+                    <pic:cNvPr id="0" name="Picture 12"/>
                     <pic:cNvPicPr>
                       <a:picLocks noChangeAspect="1" noChangeArrowheads="1"/>
                     </pic:cNvPicPr>
@@ -4160,7 +3743,7 @@
                   <pic:spPr bwMode="auto">
                     <a:xfrm>
                       <a:off x="0" y="0"/>
-                      <a:ext cx="6115050" cy="4316730"/>
+                      <a:ext cx="6391275" cy="4522470"/>
                     </a:xfrm>
                     <a:prstGeom prst="rect">
                       <a:avLst/>
@@ -4176,14 +3759,1471 @@
           </wp:anchor>
         </w:drawing>
       </w:r>
-      <w:r>
-        <w:t>Choix effectués</w:t>
+    </w:p>
+    <w:p>
+      <w:pPr>
+        <w:rPr>
+          <w:rFonts w:ascii="Times New Roman" w:hAnsi="Times New Roman" w:cs="Times New Roman"/>
+          <w:szCs w:val="24"/>
+          <w:lang w:eastAsia="fr-FR"/>
+        </w:rPr>
+      </w:pPr>
+      <w:r>
+        <w:rPr>
+          <w:lang w:eastAsia="fr-FR"/>
+        </w:rPr>
+        <w:t>La seconde difficulté rencontrée était de modifier le tempo. Ce paramètre était probablement celui qui était le plus difficile à modifier. Nous avions 3 approches à notre disposition.</w:t>
+      </w:r>
+      <w:r>
+        <w:rPr>
+          <w:lang w:eastAsia="fr-FR"/>
+        </w:rPr>
+        <w:t xml:space="preserve"> </w:t>
+      </w:r>
+      <w:r>
+        <w:rPr>
+          <w:lang w:eastAsia="fr-FR"/>
+        </w:rPr>
+        <w:t>La première était de relancer la lecture du fichier MIDI à chaque changement de tempo. Bien qu’il s’agît de la solution la plus simple, c’était aussi celle qui correspondait le moins à nos attentes. En effet, nous cherchions à changer le tempo en cours de lecture, et non de redémarrer la lecture à chaque changement.</w:t>
+      </w:r>
+      <w:r>
+        <w:rPr>
+          <w:lang w:eastAsia="fr-FR"/>
+        </w:rPr>
+        <w:t xml:space="preserve"> </w:t>
+      </w:r>
+      <w:r>
+        <w:rPr>
+          <w:lang w:eastAsia="fr-FR"/>
+        </w:rPr>
+        <w:t xml:space="preserve">La seconde solution était de stocker toutes les notes dans un tableau, et d’ensuite lire ce tableau à la vitesse voulu à l’aide d’un métronome. Bien que cela nous aurait permis de changer le tempo en cours de lecture, cette approche était loin d’être satisfaisante. La première lecture du fichier ne permettait pas d'émettre du son. Bien que ce problème ne soit que peu dérangeant pour des mélodies courtes, il devient </w:t>
+      </w:r>
+      <w:r>
+        <w:rPr>
+          <w:lang w:eastAsia="fr-FR"/>
+        </w:rPr>
+        <w:lastRenderedPageBreak/>
+        <w:t>bien plus handicapant pour des mélodies plus longue, vu que l’utilisateur n’aurait aucun retour lors de cette première lecture. De plus, cette méthode aurait drastiquement changé la mélodie, vu qu’il nous aurait été impossible de conserver, par exemple, les accords, ou le temps entre deux notes.</w:t>
+      </w:r>
+      <w:r>
+        <w:rPr>
+          <w:rFonts w:ascii="Times New Roman" w:hAnsi="Times New Roman" w:cs="Times New Roman"/>
+          <w:szCs w:val="24"/>
+          <w:lang w:eastAsia="fr-FR"/>
+        </w:rPr>
+        <w:t xml:space="preserve"> </w:t>
+      </w:r>
+      <w:r>
+        <w:rPr>
+          <w:lang w:eastAsia="fr-FR"/>
+        </w:rPr>
+        <w:t xml:space="preserve">La troisième approche, qui est celle que nous avons retenu, était de prétraiter l’information reçu puis d’envoyer cette information à l’objet </w:t>
+      </w:r>
+      <w:r>
+        <w:rPr>
+          <w:lang w:eastAsia="fr-FR"/>
+        </w:rPr>
+        <w:t>« </w:t>
+      </w:r>
+      <w:r>
+        <w:rPr>
+          <w:lang w:eastAsia="fr-FR"/>
+        </w:rPr>
+        <w:t>Seq</w:t>
+      </w:r>
+      <w:r>
+        <w:rPr>
+          <w:lang w:eastAsia="fr-FR"/>
+        </w:rPr>
+        <w:t> »</w:t>
+      </w:r>
+      <w:r>
+        <w:rPr>
+          <w:lang w:eastAsia="fr-FR"/>
+        </w:rPr>
+        <w:t xml:space="preserve"> de la librairie </w:t>
+      </w:r>
+      <w:r>
+        <w:rPr>
+          <w:lang w:eastAsia="fr-FR"/>
+        </w:rPr>
+        <w:t>« </w:t>
+      </w:r>
+      <w:r>
+        <w:rPr>
+          <w:lang w:eastAsia="fr-FR"/>
+        </w:rPr>
+        <w:t>Cyclone</w:t>
+      </w:r>
+      <w:r>
+        <w:rPr>
+          <w:lang w:eastAsia="fr-FR"/>
+        </w:rPr>
+        <w:t> »</w:t>
+      </w:r>
+      <w:r>
+        <w:rPr>
+          <w:lang w:eastAsia="fr-FR"/>
+        </w:rPr>
+        <w:t>. En effet, cet objet, que nous utilisions pour la lecture de fichier MIDI, permet de changer le tempo en cours d’exécution. Bien que cette méthode fût la plus complexe à mettre en place, dû à la façon dont cet objet permet de modifier le tempo, elle était aussi la plus satisfaisante car elle permettait de changer le tempo en cours d’exécution tout en ne modifiant pas la mélodie.</w:t>
+      </w:r>
+    </w:p>
+    <w:p>
+      <w:pPr>
+        <w:rPr>
+          <w:rFonts w:ascii="Times New Roman" w:hAnsi="Times New Roman" w:cs="Times New Roman"/>
+          <w:szCs w:val="24"/>
+          <w:lang w:eastAsia="fr-FR"/>
+        </w:rPr>
+      </w:pPr>
+      <w:r>
+        <w:rPr>
+          <w:lang w:eastAsia="fr-FR"/>
+        </w:rPr>
+        <w:t>Une autre difficulté était de choisir les paramètres à modifier. Tout d’abord, nous devions limiter leur nombre. Sachant que nous devions assigner un geste à chaque paramètre, un nombre trop important de paramètre aurait forcé l’utilisateur à se rappeler de trop de geste. Nous nous sommes donc arrêtés à 4 paramètres, car cela offre à l’utilisateur un contrôle suffisant sur la musique tout en limitant le nombre de geste qu’il doit retenir.</w:t>
+      </w:r>
+    </w:p>
+    <w:p>
+      <w:pPr>
+        <w:rPr>
+          <w:rFonts w:ascii="Times New Roman" w:hAnsi="Times New Roman" w:cs="Times New Roman"/>
+          <w:szCs w:val="24"/>
+          <w:lang w:eastAsia="fr-FR"/>
+        </w:rPr>
+      </w:pPr>
+      <w:r>
+        <w:rPr>
+          <w:lang w:eastAsia="fr-FR"/>
+        </w:rPr>
+        <w:t>Après avoir décidé du nombre de paramètres, nous devions encore choisir les paramètres en eux-mêmes. Avec un nombre aussi limité, il était nécessaire de sélectionner les paramètres les plus pertinents, donc ceux ayant le plus d’effets sur le son. Les paramètres sont les suivants</w:t>
+      </w:r>
+      <w:r>
+        <w:rPr>
+          <w:lang w:eastAsia="fr-FR"/>
+        </w:rPr>
+        <w:t> :</w:t>
+      </w:r>
+    </w:p>
+    <w:p>
+      <w:pPr>
+        <w:pStyle w:val="Paragraphedeliste"/>
+        <w:numPr>
+          <w:ilvl w:val="0"/>
+          <w:numId w:val="5"/>
+        </w:numPr>
+        <w:rPr>
+          <w:lang w:eastAsia="fr-FR"/>
+        </w:rPr>
+      </w:pPr>
+      <w:r>
+        <w:rPr>
+          <w:lang w:eastAsia="fr-FR"/>
+        </w:rPr>
+        <w:t>Le volume</w:t>
+      </w:r>
+    </w:p>
+    <w:p>
+      <w:pPr>
+        <w:pStyle w:val="Paragraphedeliste"/>
+        <w:numPr>
+          <w:ilvl w:val="0"/>
+          <w:numId w:val="5"/>
+        </w:numPr>
+        <w:rPr>
+          <w:lang w:eastAsia="fr-FR"/>
+        </w:rPr>
+      </w:pPr>
+      <w:r>
+        <w:rPr>
+          <w:lang w:eastAsia="fr-FR"/>
+        </w:rPr>
+        <w:t>Le tempo</w:t>
+      </w:r>
+    </w:p>
+    <w:p>
+      <w:pPr>
+        <w:pStyle w:val="Paragraphedeliste"/>
+        <w:numPr>
+          <w:ilvl w:val="0"/>
+          <w:numId w:val="5"/>
+        </w:numPr>
+        <w:rPr>
+          <w:lang w:eastAsia="fr-FR"/>
+        </w:rPr>
+      </w:pPr>
+      <w:r>
+        <w:rPr>
+          <w:lang w:eastAsia="fr-FR"/>
+        </w:rPr>
+        <w:t>L’attaque</w:t>
+      </w:r>
+    </w:p>
+    <w:p>
+      <w:pPr>
+        <w:pStyle w:val="Paragraphedeliste"/>
+        <w:numPr>
+          <w:ilvl w:val="0"/>
+          <w:numId w:val="5"/>
+        </w:numPr>
+        <w:rPr>
+          <w:lang w:eastAsia="fr-FR"/>
+        </w:rPr>
+      </w:pPr>
+      <w:r>
+        <w:rPr>
+          <w:lang w:eastAsia="fr-FR"/>
+        </w:rPr>
+        <w:t>Le vibrato (ce</w:t>
+      </w:r>
+      <w:r>
+        <w:rPr>
+          <w:lang w:eastAsia="fr-FR"/>
+        </w:rPr>
+        <w:t xml:space="preserve"> paramètre</w:t>
+      </w:r>
+      <w:r>
+        <w:rPr>
+          <w:lang w:eastAsia="fr-FR"/>
+        </w:rPr>
+        <w:t xml:space="preserve"> n’a un impact que sur le violon)</w:t>
+      </w:r>
+    </w:p>
+    <w:p>
+      <w:pPr>
+        <w:rPr>
+          <w:rFonts w:ascii="Times New Roman" w:hAnsi="Times New Roman" w:cs="Times New Roman"/>
+          <w:szCs w:val="24"/>
+          <w:lang w:eastAsia="fr-FR"/>
+        </w:rPr>
+      </w:pPr>
+      <w:r>
+        <w:rPr>
+          <w:lang w:eastAsia="fr-FR"/>
+        </w:rPr>
+        <w:lastRenderedPageBreak/>
+        <w:t xml:space="preserve">Au cours du développement, nous avions remarqués que l’attaque (qui était un paramètre des instruments généré avec </w:t>
+      </w:r>
+      <w:hyperlink w:anchor="_Glossaire" w:history="1">
+        <w:r>
+          <w:rPr>
+            <w:rStyle w:val="Lienhypertexte"/>
+            <w:lang w:eastAsia="fr-FR"/>
+          </w:rPr>
+          <w:t>Faust</w:t>
+        </w:r>
+      </w:hyperlink>
+      <w:r>
+        <w:rPr>
+          <w:lang w:eastAsia="fr-FR"/>
+        </w:rPr>
+        <w:t>) n'avait aucun effet sur le son, peu importe sa valeur. Nous avons par conséquent décidé de le remplacer par le pitch (ou, fréquence).</w:t>
+      </w:r>
+    </w:p>
+    <w:p>
+      <w:pPr>
+        <w:pStyle w:val="Titre3"/>
+        <w:numPr>
+          <w:ilvl w:val="2"/>
+          <w:numId w:val="3"/>
+        </w:numPr>
+      </w:pPr>
+      <w:bookmarkStart w:id="20" w:name="_Toc40358859"/>
+      <w:r>
+        <w:t>Interface visuelle</w:t>
       </w:r>
       <w:bookmarkEnd w:id="20"/>
     </w:p>
-    <w:p/>
-    <w:p/>
-    <w:p/>
+    <w:p>
+      <w:pPr>
+        <w:rPr>
+          <w:rFonts w:ascii="Times New Roman" w:hAnsi="Times New Roman" w:cs="Times New Roman"/>
+          <w:szCs w:val="24"/>
+          <w:lang w:eastAsia="fr-FR"/>
+        </w:rPr>
+      </w:pPr>
+      <w:r>
+        <w:rPr>
+          <w:lang w:eastAsia="fr-FR"/>
+        </w:rPr>
+        <w:t>Dès la première réunion avec Sylvie Gibet, nous avons fait le point sur les fonctionnalités manquantes dans le projet. Nous avons constaté qu’un point essentiel manquait : une réponse visuelle pour l’utilisateur.</w:t>
+      </w:r>
+    </w:p>
+    <w:p>
+      <w:pPr>
+        <w:rPr>
+          <w:rFonts w:ascii="Times New Roman" w:hAnsi="Times New Roman" w:cs="Times New Roman"/>
+          <w:szCs w:val="24"/>
+          <w:lang w:eastAsia="fr-FR"/>
+        </w:rPr>
+      </w:pPr>
+      <w:r>
+        <w:rPr>
+          <w:lang w:eastAsia="fr-FR"/>
+        </w:rPr>
+        <w:t>Il fallait donc dans un premier temps, comprendre les mécaniques qui motivent l’utilisateur et qui se</w:t>
+      </w:r>
+      <w:bookmarkStart w:id="21" w:name="_GoBack"/>
+      <w:bookmarkEnd w:id="21"/>
+      <w:r>
+        <w:rPr>
+          <w:lang w:eastAsia="fr-FR"/>
+        </w:rPr>
+        <w:t xml:space="preserve">mble le plus intuitif et cohérent à ce qu’il entend. Après plusieurs recherches, nous avons trouvé le phénomène neurologique appelé </w:t>
+      </w:r>
+      <w:r>
+        <w:rPr>
+          <w:lang w:eastAsia="fr-FR"/>
+        </w:rPr>
+        <w:t>Synesthésie</w:t>
+      </w:r>
+      <w:r>
+        <w:rPr>
+          <w:lang w:eastAsia="fr-FR"/>
+        </w:rPr>
+        <w:t>. Ce dernier, présent chez peu d’individus, leur fait associer des fréquences sonores à des couleurs. Nous avons donc décidé de baser notre interface visuelle sur cela.</w:t>
+      </w:r>
+    </w:p>
+    <w:p>
+      <w:pPr>
+        <w:rPr>
+          <w:rFonts w:ascii="Times New Roman" w:hAnsi="Times New Roman" w:cs="Times New Roman"/>
+          <w:szCs w:val="24"/>
+          <w:lang w:eastAsia="fr-FR"/>
+        </w:rPr>
+      </w:pPr>
+      <w:r>
+        <w:rPr>
+          <w:lang w:eastAsia="fr-FR"/>
+        </w:rPr>
+        <w:t>Ainsi, les fréquences sonores graves sont représentées par des couleurs foncées, car souvent associées à des émotions tristes ou stressantes, les médiums sont de couleurs légèrement colorées et neutres, les aigus sont de couleurs vives.</w:t>
+      </w:r>
+      <w:r>
+        <w:rPr>
+          <w:rFonts w:ascii="Times New Roman" w:hAnsi="Times New Roman" w:cs="Times New Roman"/>
+          <w:szCs w:val="24"/>
+          <w:lang w:eastAsia="fr-FR"/>
+        </w:rPr>
+        <w:t xml:space="preserve"> </w:t>
+      </w:r>
+      <w:r>
+        <w:rPr>
+          <w:lang w:eastAsia="fr-FR"/>
+        </w:rPr>
+        <w:t>Le choix de ces couleurs n’est pas arbitraire et s’est effectué à partir du site coolors.co.</w:t>
+      </w:r>
+      <w:r>
+        <w:rPr>
+          <w:rFonts w:ascii="Times New Roman" w:hAnsi="Times New Roman" w:cs="Times New Roman"/>
+          <w:szCs w:val="24"/>
+          <w:lang w:eastAsia="fr-FR"/>
+        </w:rPr>
+        <w:t xml:space="preserve"> </w:t>
+      </w:r>
+      <w:r>
+        <w:rPr>
+          <w:lang w:eastAsia="fr-FR"/>
+        </w:rPr>
+        <w:t>Celui-ci permet de générer des palettes de couleurs harmonieuses, évitant ainsi d’avoir un rendu final peu esthétique.</w:t>
+      </w:r>
+    </w:p>
+    <w:p>
+      <w:pPr>
+        <w:rPr>
+          <w:rFonts w:ascii="Times New Roman" w:hAnsi="Times New Roman" w:cs="Times New Roman"/>
+          <w:szCs w:val="24"/>
+          <w:lang w:eastAsia="fr-FR"/>
+        </w:rPr>
+      </w:pPr>
+    </w:p>
+    <w:p>
+      <w:pPr>
+        <w:rPr>
+          <w:rFonts w:ascii="Times New Roman" w:hAnsi="Times New Roman" w:cs="Times New Roman"/>
+          <w:szCs w:val="24"/>
+          <w:lang w:eastAsia="fr-FR"/>
+        </w:rPr>
+      </w:pPr>
+      <w:r>
+        <w:rPr>
+          <w:noProof/>
+        </w:rPr>
+        <w:lastRenderedPageBreak/>
+        <mc:AlternateContent>
+          <mc:Choice Requires="wps">
+            <w:drawing>
+              <wp:anchor distT="0" distB="0" distL="114300" distR="114300" simplePos="0" relativeHeight="251677696" behindDoc="1" locked="0" layoutInCell="1" allowOverlap="1" wp14:anchorId="0D1CD050" wp14:editId="30BF022B">
+                <wp:simplePos x="0" y="0"/>
+                <wp:positionH relativeFrom="column">
+                  <wp:posOffset>-339090</wp:posOffset>
+                </wp:positionH>
+                <wp:positionV relativeFrom="paragraph">
+                  <wp:posOffset>4157980</wp:posOffset>
+                </wp:positionV>
+                <wp:extent cx="6435725" cy="635"/>
+                <wp:effectExtent l="0" t="0" r="0" b="0"/>
+                <wp:wrapTight wrapText="bothSides">
+                  <wp:wrapPolygon edited="0">
+                    <wp:start x="0" y="0"/>
+                    <wp:lineTo x="0" y="21600"/>
+                    <wp:lineTo x="21600" y="21600"/>
+                    <wp:lineTo x="21600" y="0"/>
+                  </wp:wrapPolygon>
+                </wp:wrapTight>
+                <wp:docPr id="14" name="Zone de texte 14"/>
+                <wp:cNvGraphicFramePr/>
+                <a:graphic xmlns:a="http://schemas.openxmlformats.org/drawingml/2006/main">
+                  <a:graphicData uri="http://schemas.microsoft.com/office/word/2010/wordprocessingShape">
+                    <wps:wsp>
+                      <wps:cNvSpPr txBox="1"/>
+                      <wps:spPr>
+                        <a:xfrm>
+                          <a:off x="0" y="0"/>
+                          <a:ext cx="6435725" cy="635"/>
+                        </a:xfrm>
+                        <a:prstGeom prst="rect">
+                          <a:avLst/>
+                        </a:prstGeom>
+                        <a:solidFill>
+                          <a:prstClr val="white"/>
+                        </a:solidFill>
+                        <a:ln>
+                          <a:noFill/>
+                        </a:ln>
+                      </wps:spPr>
+                      <wps:txbx>
+                        <w:txbxContent>
+                          <w:p>
+                            <w:pPr>
+                              <w:pStyle w:val="Lgende"/>
+                              <w:jc w:val="center"/>
+                              <w:rPr>
+                                <w:rFonts w:ascii="Arial" w:eastAsia="Times New Roman" w:hAnsi="Arial" w:cs="Arial"/>
+                                <w:noProof/>
+                                <w:color w:val="000000"/>
+                                <w:bdr w:val="none" w:sz="0" w:space="0" w:color="auto" w:frame="1"/>
+                              </w:rPr>
+                            </w:pPr>
+                            <w:bookmarkStart w:id="22" w:name="_Toc40360908"/>
+                            <w:r>
+                              <w:t xml:space="preserve">Figure </w:t>
+                            </w:r>
+                            <w:fldSimple w:instr=" SEQ Figure \* ARABIC ">
+                              <w:r>
+                                <w:rPr>
+                                  <w:noProof/>
+                                </w:rPr>
+                                <w:t>3</w:t>
+                              </w:r>
+                            </w:fldSimple>
+                            <w:r>
+                              <w:t xml:space="preserve"> - </w:t>
+                            </w:r>
+                            <w:r>
+                              <w:t>Palette de couleurs utilisées</w:t>
+                            </w:r>
+                            <w:bookmarkEnd w:id="22"/>
+                          </w:p>
+                        </w:txbxContent>
+                      </wps:txbx>
+                      <wps:bodyPr rot="0" spcFirstLastPara="0" vertOverflow="overflow" horzOverflow="overflow" vert="horz" wrap="square" lIns="0" tIns="0" rIns="0" bIns="0" numCol="1" spcCol="0" rtlCol="0" fromWordArt="0" anchor="t" anchorCtr="0" forceAA="0" compatLnSpc="1">
+                        <a:prstTxWarp prst="textNoShape">
+                          <a:avLst/>
+                        </a:prstTxWarp>
+                        <a:spAutoFit/>
+                      </wps:bodyPr>
+                    </wps:wsp>
+                  </a:graphicData>
+                </a:graphic>
+              </wp:anchor>
+            </w:drawing>
+          </mc:Choice>
+          <mc:Fallback>
+            <w:pict>
+              <v:shape w14:anchorId="0D1CD050" id="Zone de texte 14" o:spid="_x0000_s1030" type="#_x0000_t202" style="position:absolute;left:0;text-align:left;margin-left:-26.7pt;margin-top:327.4pt;width:506.75pt;height:.05pt;z-index:-251638784;visibility:visible;mso-wrap-style:square;mso-wrap-distance-left:9pt;mso-wrap-distance-top:0;mso-wrap-distance-right:9pt;mso-wrap-distance-bottom:0;mso-position-horizontal:absolute;mso-position-horizontal-relative:text;mso-position-vertical:absolute;mso-position-vertical-relative:text;v-text-anchor:top" o:gfxdata="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" stroked="f">
+                <v:textbox style="mso-fit-shape-to-text:t" inset="0,0,0,0">
+                  <w:txbxContent>
+                    <w:p>
+                      <w:pPr>
+                        <w:pStyle w:val="Lgende"/>
+                        <w:jc w:val="center"/>
+                        <w:rPr>
+                          <w:rFonts w:ascii="Arial" w:eastAsia="Times New Roman" w:hAnsi="Arial" w:cs="Arial"/>
+                          <w:noProof/>
+                          <w:color w:val="000000"/>
+                          <w:bdr w:val="none" w:sz="0" w:space="0" w:color="auto" w:frame="1"/>
+                        </w:rPr>
+                      </w:pPr>
+                      <w:bookmarkStart w:id="23" w:name="_Toc40360908"/>
+                      <w:r>
+                        <w:t xml:space="preserve">Figure </w:t>
+                      </w:r>
+                      <w:fldSimple w:instr=" SEQ Figure \* ARABIC ">
+                        <w:r>
+                          <w:rPr>
+                            <w:noProof/>
+                          </w:rPr>
+                          <w:t>3</w:t>
+                        </w:r>
+                      </w:fldSimple>
+                      <w:r>
+                        <w:t xml:space="preserve"> - </w:t>
+                      </w:r>
+                      <w:r>
+                        <w:t>Palette de couleurs utilisées</w:t>
+                      </w:r>
+                      <w:bookmarkEnd w:id="23"/>
+                    </w:p>
+                  </w:txbxContent>
+                </v:textbox>
+                <w10:wrap type="tight"/>
+              </v:shape>
+            </w:pict>
+          </mc:Fallback>
+        </mc:AlternateContent>
+      </w:r>
+      <w:r>
+        <w:rPr>
+          <w:rFonts w:ascii="Arial" w:eastAsia="Times New Roman" w:hAnsi="Arial" w:cs="Arial"/>
+          <w:noProof/>
+          <w:color w:val="000000"/>
+          <w:sz w:val="22"/>
+          <w:bdr w:val="none" w:sz="0" w:space="0" w:color="auto" w:frame="1"/>
+          <w:lang w:eastAsia="fr-FR"/>
+        </w:rPr>
+        <w:drawing>
+          <wp:anchor distT="0" distB="0" distL="114300" distR="114300" simplePos="0" relativeHeight="251675648" behindDoc="1" locked="0" layoutInCell="1" allowOverlap="1" wp14:anchorId="7FF48C33" wp14:editId="4D9211E2">
+            <wp:simplePos x="0" y="0"/>
+            <wp:positionH relativeFrom="margin">
+              <wp:align>center</wp:align>
+            </wp:positionH>
+            <wp:positionV relativeFrom="paragraph">
+              <wp:posOffset>1319530</wp:posOffset>
+            </wp:positionV>
+            <wp:extent cx="6435725" cy="2781300"/>
+            <wp:effectExtent l="0" t="0" r="3175" b="0"/>
+            <wp:wrapTight wrapText="bothSides">
+              <wp:wrapPolygon edited="0">
+                <wp:start x="0" y="0"/>
+                <wp:lineTo x="0" y="21452"/>
+                <wp:lineTo x="21547" y="21452"/>
+                <wp:lineTo x="21547" y="0"/>
+                <wp:lineTo x="0" y="0"/>
+              </wp:wrapPolygon>
+            </wp:wrapTight>
+            <wp:docPr id="13" name="Image 13"/>
+            <wp:cNvGraphicFramePr>
+              <a:graphicFrameLocks xmlns:a="http://schemas.openxmlformats.org/drawingml/2006/main" noChangeAspect="1"/>
+            </wp:cNvGraphicFramePr>
+            <a:graphic xmlns:a="http://schemas.openxmlformats.org/drawingml/2006/main">
+              <a:graphicData uri="http://schemas.openxmlformats.org/drawingml/2006/picture">
+                <pic:pic xmlns:pic="http://schemas.openxmlformats.org/drawingml/2006/picture">
+                  <pic:nvPicPr>
+                    <pic:cNvPr id="0" name="Picture 8"/>
+                    <pic:cNvPicPr>
+                      <a:picLocks noChangeAspect="1" noChangeArrowheads="1"/>
+                    </pic:cNvPicPr>
+                  </pic:nvPicPr>
+                  <pic:blipFill>
+                    <a:blip r:embed="rId14" cstate="print">
+                      <a:extLst>
+                        <a:ext uri="{28A0092B-C50C-407E-A947-70E740481C1C}">
+                          <a14:useLocalDpi xmlns:a14="http://schemas.microsoft.com/office/drawing/2010/main" val="0"/>
+                        </a:ext>
+                      </a:extLst>
+                    </a:blip>
+                    <a:srcRect/>
+                    <a:stretch>
+                      <a:fillRect/>
+                    </a:stretch>
+                  </pic:blipFill>
+                  <pic:spPr bwMode="auto">
+                    <a:xfrm>
+                      <a:off x="0" y="0"/>
+                      <a:ext cx="6435725" cy="2781300"/>
+                    </a:xfrm>
+                    <a:prstGeom prst="rect">
+                      <a:avLst/>
+                    </a:prstGeom>
+                    <a:noFill/>
+                    <a:ln>
+                      <a:noFill/>
+                    </a:ln>
+                  </pic:spPr>
+                </pic:pic>
+              </a:graphicData>
+            </a:graphic>
+            <wp14:sizeRelH relativeFrom="margin">
+              <wp14:pctWidth>0</wp14:pctWidth>
+            </wp14:sizeRelH>
+            <wp14:sizeRelV relativeFrom="margin">
+              <wp14:pctHeight>0</wp14:pctHeight>
+            </wp14:sizeRelV>
+          </wp:anchor>
+        </w:drawing>
+      </w:r>
+      <w:r>
+        <w:rPr>
+          <w:lang w:eastAsia="fr-FR"/>
+        </w:rPr>
+        <w:t xml:space="preserve">Au total, il y a 7 couleurs, nous avons </w:t>
+      </w:r>
+      <w:r>
+        <w:rPr>
+          <w:lang w:eastAsia="fr-FR"/>
+        </w:rPr>
+        <w:t>une gamme équilibrée</w:t>
+      </w:r>
+      <w:r>
+        <w:rPr>
+          <w:lang w:eastAsia="fr-FR"/>
+        </w:rPr>
+        <w:t xml:space="preserve"> avec 2 sombres, 3 neutres et 2 vives.</w:t>
+      </w:r>
+      <w:r>
+        <w:rPr>
+          <w:lang w:eastAsia="fr-FR"/>
+        </w:rPr>
+        <w:t xml:space="preserve"> C</w:t>
+      </w:r>
+      <w:r>
+        <w:rPr>
+          <w:lang w:eastAsia="fr-FR"/>
+        </w:rPr>
+        <w:t>haque couleur représente un son du plus grave au plus aigu, respectivement de gauche à droite.</w:t>
+      </w:r>
+    </w:p>
+    <w:p>
+      <w:pPr>
+        <w:spacing w:after="0" w:line="240" w:lineRule="auto"/>
+        <w:jc w:val="left"/>
+        <w:rPr>
+          <w:rFonts w:ascii="Times New Roman" w:eastAsia="Times New Roman" w:hAnsi="Times New Roman" w:cs="Times New Roman"/>
+          <w:szCs w:val="24"/>
+          <w:lang w:eastAsia="fr-FR"/>
+        </w:rPr>
+      </w:pPr>
+    </w:p>
+    <w:p>
+      <w:pPr>
+        <w:rPr>
+          <w:rFonts w:ascii="Times New Roman" w:hAnsi="Times New Roman" w:cs="Times New Roman"/>
+          <w:szCs w:val="24"/>
+          <w:lang w:eastAsia="fr-FR"/>
+        </w:rPr>
+      </w:pPr>
+      <w:r>
+        <w:rPr>
+          <w:lang w:eastAsia="fr-FR"/>
+        </w:rPr>
+        <w:t>Pour mettre en application cette palette, nous avons d’abord pensé à un mur en face de l’utilisateur qui affiche une couleur sur toute sa surface, cette couleur change en fonction de la fréquence du son joué. Le problème de cette solution est qu’elle est très peu stimulante, car assez monotone.</w:t>
+      </w:r>
+      <w:r>
+        <w:rPr>
+          <w:lang w:eastAsia="fr-FR"/>
+        </w:rPr>
+        <w:t xml:space="preserve"> Nous avons donc eu</w:t>
+      </w:r>
+      <w:r>
+        <w:rPr>
+          <w:lang w:eastAsia="fr-FR"/>
+        </w:rPr>
+        <w:t xml:space="preserve"> l’idée de faire des tâches de peintures, aussi nommées </w:t>
+      </w:r>
+      <w:r>
+        <w:rPr>
+          <w:lang w:eastAsia="fr-FR"/>
+        </w:rPr>
+        <w:t>« </w:t>
+      </w:r>
+      <w:r>
+        <w:rPr>
+          <w:lang w:eastAsia="fr-FR"/>
+        </w:rPr>
+        <w:t>splat</w:t>
+      </w:r>
+      <w:r>
+        <w:rPr>
+          <w:lang w:eastAsia="fr-FR"/>
+        </w:rPr>
+        <w:t> »</w:t>
+      </w:r>
+      <w:r>
+        <w:rPr>
+          <w:lang w:eastAsia="fr-FR"/>
+        </w:rPr>
+        <w:t>. Ces tâches apparaissent sur le mur, et s’effacent au bout d’un certain temps. Cela permet alors d'avoir quelque chose de colorés et dynamique. </w:t>
+      </w:r>
+    </w:p>
+    <w:p>
+      <w:pPr>
+        <w:rPr>
+          <w:rFonts w:ascii="Times New Roman" w:hAnsi="Times New Roman" w:cs="Times New Roman"/>
+          <w:szCs w:val="24"/>
+          <w:lang w:eastAsia="fr-FR"/>
+        </w:rPr>
+      </w:pPr>
+      <w:r>
+        <w:rPr>
+          <w:lang w:eastAsia="fr-FR"/>
+        </w:rPr>
+        <w:t xml:space="preserve">Pour rendre ce modèle encore plus dynamique, nous avons choisi d’influencer les tâches avec les paramètres </w:t>
+      </w:r>
+      <w:r>
+        <w:rPr>
+          <w:lang w:eastAsia="fr-FR"/>
+        </w:rPr>
+        <w:t>suivants :</w:t>
+      </w:r>
+    </w:p>
+    <w:p>
+      <w:pPr>
+        <w:pStyle w:val="Paragraphedeliste"/>
+        <w:numPr>
+          <w:ilvl w:val="0"/>
+          <w:numId w:val="7"/>
+        </w:numPr>
+        <w:rPr>
+          <w:lang w:eastAsia="fr-FR"/>
+        </w:rPr>
+      </w:pPr>
+      <w:r>
+        <w:rPr>
+          <w:lang w:eastAsia="fr-FR"/>
+        </w:rPr>
+        <w:t xml:space="preserve">L’attaque : </w:t>
+      </w:r>
+      <w:r>
+        <w:rPr>
+          <w:lang w:eastAsia="fr-FR"/>
+        </w:rPr>
+        <w:t>e</w:t>
+      </w:r>
+      <w:r>
+        <w:rPr>
+          <w:lang w:eastAsia="fr-FR"/>
+        </w:rPr>
+        <w:t>lle est retranscrite via un fade-</w:t>
+      </w:r>
+      <w:r>
+        <w:rPr>
+          <w:lang w:eastAsia="fr-FR"/>
+        </w:rPr>
+        <w:t>i</w:t>
+      </w:r>
+      <w:r>
+        <w:rPr>
+          <w:lang w:eastAsia="fr-FR"/>
+        </w:rPr>
+        <w:t>n et fade-out des splats, plus l’attaque est faible, plus la durée de fade-</w:t>
+      </w:r>
+      <w:r>
+        <w:rPr>
+          <w:lang w:eastAsia="fr-FR"/>
+        </w:rPr>
+        <w:t>i</w:t>
+      </w:r>
+      <w:r>
+        <w:rPr>
+          <w:lang w:eastAsia="fr-FR"/>
+        </w:rPr>
+        <w:t>n/fade-out est courte et inversement.</w:t>
+      </w:r>
+    </w:p>
+    <w:p>
+      <w:pPr>
+        <w:pStyle w:val="Paragraphedeliste"/>
+        <w:numPr>
+          <w:ilvl w:val="0"/>
+          <w:numId w:val="7"/>
+        </w:numPr>
+        <w:rPr>
+          <w:lang w:eastAsia="fr-FR"/>
+        </w:rPr>
+      </w:pPr>
+      <w:r>
+        <w:rPr>
+          <w:lang w:eastAsia="fr-FR"/>
+        </w:rPr>
+        <w:lastRenderedPageBreak/>
+        <w:t xml:space="preserve">Le volume : </w:t>
+      </w:r>
+      <w:r>
+        <w:rPr>
+          <w:lang w:eastAsia="fr-FR"/>
+        </w:rPr>
+        <w:t>i</w:t>
+      </w:r>
+      <w:r>
+        <w:rPr>
+          <w:lang w:eastAsia="fr-FR"/>
+        </w:rPr>
+        <w:t>l influence la grosseur des tâches, plus le volume est bas, moins la tâches est grande et inversement.</w:t>
+      </w:r>
+    </w:p>
+    <w:p>
+      <w:pPr>
+        <w:pStyle w:val="Paragraphedeliste"/>
+        <w:numPr>
+          <w:ilvl w:val="0"/>
+          <w:numId w:val="7"/>
+        </w:numPr>
+        <w:rPr>
+          <w:lang w:eastAsia="fr-FR"/>
+        </w:rPr>
+      </w:pPr>
+      <w:r>
+        <w:rPr>
+          <w:lang w:eastAsia="fr-FR"/>
+        </w:rPr>
+        <w:t xml:space="preserve">Le tempo : </w:t>
+      </w:r>
+      <w:r>
+        <w:rPr>
+          <w:lang w:eastAsia="fr-FR"/>
+        </w:rPr>
+        <w:t>p</w:t>
+      </w:r>
+      <w:r>
+        <w:rPr>
+          <w:lang w:eastAsia="fr-FR"/>
+        </w:rPr>
+        <w:t>our une petite valeur, les splats sont peu nombreux et vice-versa. Il influence également la durée d’affichage du splat, toujours sur le principe, plus la valeur est grande, plus ils s’affichent pendant longtemps.</w:t>
+      </w:r>
+    </w:p>
+    <w:p>
+      <w:pPr>
+        <w:rPr>
+          <w:rFonts w:ascii="Times New Roman" w:hAnsi="Times New Roman" w:cs="Times New Roman"/>
+          <w:szCs w:val="24"/>
+          <w:lang w:eastAsia="fr-FR"/>
+        </w:rPr>
+      </w:pPr>
+      <w:r>
+        <w:rPr>
+          <w:lang w:eastAsia="fr-FR"/>
+        </w:rPr>
+        <w:t>Cependant plus tard dans le développement, il est apparu que l’attaque ne fonctionnait pas correctement. Ce paramètre a donc été éliminé du projet et remplacé par vibrato.</w:t>
+      </w:r>
+      <w:r>
+        <w:rPr>
+          <w:lang w:eastAsia="fr-FR"/>
+        </w:rPr>
+        <w:t xml:space="preserve"> </w:t>
+      </w:r>
+      <w:r>
+        <w:rPr>
+          <w:lang w:eastAsia="fr-FR"/>
+        </w:rPr>
+        <w:t>La représentation visuelle de ce paramètre n’a malheureusement pas pu être intégrée par manque de temps.</w:t>
+      </w:r>
+    </w:p>
+    <w:p>
+      <w:pPr>
+        <w:rPr>
+          <w:rFonts w:ascii="Times New Roman" w:hAnsi="Times New Roman" w:cs="Times New Roman"/>
+          <w:szCs w:val="24"/>
+          <w:lang w:eastAsia="fr-FR"/>
+        </w:rPr>
+      </w:pPr>
+      <w:r>
+        <w:rPr>
+          <w:lang w:eastAsia="fr-FR"/>
+        </w:rPr>
+        <w:t xml:space="preserve">L’implémentation de ce système sous </w:t>
+      </w:r>
+      <w:r>
+        <w:rPr>
+          <w:lang w:eastAsia="fr-FR"/>
+        </w:rPr>
+        <w:t>U</w:t>
+      </w:r>
+      <w:r>
+        <w:rPr>
+          <w:lang w:eastAsia="fr-FR"/>
+        </w:rPr>
+        <w:t xml:space="preserve">nity a nécessité l’utilisation de </w:t>
+      </w:r>
+      <w:r>
+        <w:rPr>
+          <w:lang w:eastAsia="fr-FR"/>
+        </w:rPr>
+        <w:t>« </w:t>
+      </w:r>
+      <w:proofErr w:type="spellStart"/>
+      <w:r>
+        <w:rPr>
+          <w:lang w:eastAsia="fr-FR"/>
+        </w:rPr>
+        <w:t>Decals</w:t>
+      </w:r>
+      <w:proofErr w:type="spellEnd"/>
+      <w:r>
+        <w:rPr>
+          <w:lang w:eastAsia="fr-FR"/>
+        </w:rPr>
+        <w:t> »</w:t>
+      </w:r>
+      <w:r>
+        <w:rPr>
+          <w:lang w:eastAsia="fr-FR"/>
+        </w:rPr>
+        <w:t xml:space="preserve">, qui sont </w:t>
+      </w:r>
+      <w:r>
+        <w:rPr>
+          <w:lang w:eastAsia="fr-FR"/>
+        </w:rPr>
+        <w:t>« </w:t>
+      </w:r>
+      <w:r>
+        <w:rPr>
+          <w:i/>
+          <w:iCs/>
+          <w:lang w:eastAsia="fr-FR"/>
+        </w:rPr>
+        <w:t>des matériaux projetés sur des surfaces existantes</w:t>
+      </w:r>
+      <w:r>
+        <w:rPr>
+          <w:lang w:eastAsia="fr-FR"/>
+        </w:rPr>
+        <w:t> » [4]</w:t>
+      </w:r>
+      <w:r>
+        <w:rPr>
+          <w:lang w:eastAsia="fr-FR"/>
+        </w:rPr>
+        <w:t xml:space="preserve">. Nativement, Unity n’a pas de système de </w:t>
+      </w:r>
+      <w:proofErr w:type="spellStart"/>
+      <w:r>
+        <w:rPr>
+          <w:lang w:eastAsia="fr-FR"/>
+        </w:rPr>
+        <w:t>decals</w:t>
+      </w:r>
+      <w:proofErr w:type="spellEnd"/>
+      <w:r>
+        <w:rPr>
+          <w:lang w:eastAsia="fr-FR"/>
+        </w:rPr>
+        <w:t xml:space="preserve">, il a donc fallu utiliser un système gratuit disponible dans l’Asset Store nommé </w:t>
+      </w:r>
+      <w:r>
+        <w:rPr>
+          <w:lang w:eastAsia="fr-FR"/>
+        </w:rPr>
+        <w:t>« </w:t>
+      </w:r>
+      <w:r>
+        <w:rPr>
+          <w:lang w:eastAsia="fr-FR"/>
+        </w:rPr>
+        <w:t xml:space="preserve">Simple </w:t>
+      </w:r>
+      <w:proofErr w:type="spellStart"/>
+      <w:r>
+        <w:rPr>
+          <w:lang w:eastAsia="fr-FR"/>
+        </w:rPr>
+        <w:t>Decals</w:t>
+      </w:r>
+      <w:proofErr w:type="spellEnd"/>
+      <w:r>
+        <w:rPr>
+          <w:lang w:eastAsia="fr-FR"/>
+        </w:rPr>
+        <w:t xml:space="preserve"> System</w:t>
+      </w:r>
+      <w:r>
+        <w:rPr>
+          <w:lang w:eastAsia="fr-FR"/>
+        </w:rPr>
+        <w:t> »</w:t>
+      </w:r>
+      <w:r>
+        <w:rPr>
+          <w:lang w:eastAsia="fr-FR"/>
+        </w:rPr>
+        <w:t xml:space="preserve">. Ce système ne possède pas de documentation et très peu d’informations sur Internet, il a fallu un assez grand temps d'adaptation pour comprendre son fonctionnement. Il n’y avait pas d’alternative moins coûteuse en temps étant donné que c’est le seul asset gratuit permettant d’appliquer des </w:t>
+      </w:r>
+      <w:proofErr w:type="spellStart"/>
+      <w:r>
+        <w:rPr>
+          <w:lang w:eastAsia="fr-FR"/>
+        </w:rPr>
+        <w:t>decals</w:t>
+      </w:r>
+      <w:proofErr w:type="spellEnd"/>
+      <w:r>
+        <w:rPr>
+          <w:lang w:eastAsia="fr-FR"/>
+        </w:rPr>
+        <w:t xml:space="preserve">. L’auteur de l’asset a rendu celle-ci utilisable uniquement dans l'éditeur, ce qui ne permet pas de voir les </w:t>
+      </w:r>
+      <w:proofErr w:type="spellStart"/>
+      <w:r>
+        <w:rPr>
+          <w:lang w:eastAsia="fr-FR"/>
+        </w:rPr>
+        <w:t>decals</w:t>
+      </w:r>
+      <w:proofErr w:type="spellEnd"/>
+      <w:r>
+        <w:rPr>
+          <w:lang w:eastAsia="fr-FR"/>
+        </w:rPr>
+        <w:t xml:space="preserve"> en testant le logiciel et empêche de </w:t>
+      </w:r>
+      <w:proofErr w:type="spellStart"/>
+      <w:r>
+        <w:rPr>
+          <w:lang w:eastAsia="fr-FR"/>
+        </w:rPr>
+        <w:t>build</w:t>
+      </w:r>
+      <w:proofErr w:type="spellEnd"/>
+      <w:r>
+        <w:rPr>
+          <w:lang w:eastAsia="fr-FR"/>
+        </w:rPr>
+        <w:t xml:space="preserve"> avec. Après avoir vérifié que modifier un asset n'enfreint aucune règle ou loi, nous avons modifié le code de l’asset afin de rendre le test et la compilation possible. Toutes les éditions ont été marquées par un </w:t>
+      </w:r>
+      <w:r>
+        <w:rPr>
+          <w:lang w:eastAsia="fr-FR"/>
+        </w:rPr>
+        <w:t>« </w:t>
+      </w:r>
+      <w:r>
+        <w:rPr>
+          <w:lang w:eastAsia="fr-FR"/>
+        </w:rPr>
+        <w:t>// Added by Alexy</w:t>
+      </w:r>
+      <w:r>
+        <w:rPr>
+          <w:lang w:eastAsia="fr-FR"/>
+        </w:rPr>
+        <w:t> »</w:t>
+      </w:r>
+      <w:r>
+        <w:rPr>
+          <w:lang w:eastAsia="fr-FR"/>
+        </w:rPr>
+        <w:t xml:space="preserve"> ou </w:t>
+      </w:r>
+      <w:r>
+        <w:rPr>
+          <w:lang w:eastAsia="fr-FR"/>
+        </w:rPr>
+        <w:t>« </w:t>
+      </w:r>
+      <w:r>
+        <w:rPr>
+          <w:lang w:eastAsia="fr-FR"/>
+        </w:rPr>
+        <w:t xml:space="preserve">// </w:t>
+      </w:r>
+      <w:proofErr w:type="spellStart"/>
+      <w:r>
+        <w:rPr>
+          <w:lang w:eastAsia="fr-FR"/>
+        </w:rPr>
+        <w:t>Edited</w:t>
+      </w:r>
+      <w:proofErr w:type="spellEnd"/>
+      <w:r>
+        <w:rPr>
+          <w:lang w:eastAsia="fr-FR"/>
+        </w:rPr>
+        <w:t xml:space="preserve"> by Alexy</w:t>
+      </w:r>
+      <w:r>
+        <w:rPr>
+          <w:lang w:eastAsia="fr-FR"/>
+        </w:rPr>
+        <w:t> »</w:t>
+      </w:r>
+      <w:r>
+        <w:rPr>
+          <w:lang w:eastAsia="fr-FR"/>
+        </w:rPr>
+        <w:t xml:space="preserve"> afin de rendre le traçage des modifications plus facile pour les équipes à venir.</w:t>
+      </w:r>
+    </w:p>
+    <w:p>
+      <w:pPr>
+        <w:rPr>
+          <w:rFonts w:ascii="Times New Roman" w:hAnsi="Times New Roman" w:cs="Times New Roman"/>
+          <w:szCs w:val="24"/>
+          <w:lang w:eastAsia="fr-FR"/>
+        </w:rPr>
+      </w:pPr>
+      <w:r>
+        <w:rPr>
+          <w:lang w:eastAsia="fr-FR"/>
+        </w:rPr>
+        <w:t xml:space="preserve">Les splats ont été récupérés à partir d’images libre de droits sans attribution requise et dont la modification et l’utilisation ne sont pas restreintes. Avec </w:t>
+      </w:r>
+      <w:r>
+        <w:rPr>
+          <w:lang w:eastAsia="fr-FR"/>
+        </w:rPr>
+        <w:t>un outil</w:t>
+      </w:r>
+      <w:r>
+        <w:rPr>
+          <w:lang w:eastAsia="fr-FR"/>
+        </w:rPr>
+        <w:t xml:space="preserve"> d’édition photo/vidéo, ici </w:t>
+      </w:r>
+      <w:proofErr w:type="spellStart"/>
+      <w:r>
+        <w:rPr>
+          <w:lang w:eastAsia="fr-FR"/>
+        </w:rPr>
+        <w:lastRenderedPageBreak/>
+        <w:t>AfterEffect</w:t>
+      </w:r>
+      <w:proofErr w:type="spellEnd"/>
+      <w:r>
+        <w:rPr>
+          <w:lang w:eastAsia="fr-FR"/>
+        </w:rPr>
+        <w:t xml:space="preserve">, nous avons modifié les couleurs de chaque splat afin d’y appliquer celles de la </w:t>
+      </w:r>
+      <w:r>
+        <w:rPr>
+          <w:noProof/>
+        </w:rPr>
+        <mc:AlternateContent>
+          <mc:Choice Requires="wps">
+            <w:drawing>
+              <wp:anchor distT="0" distB="0" distL="114300" distR="114300" simplePos="0" relativeHeight="251680768" behindDoc="1" locked="0" layoutInCell="1" allowOverlap="1" wp14:anchorId="2E437567" wp14:editId="1D2EB8F5">
+                <wp:simplePos x="0" y="0"/>
+                <wp:positionH relativeFrom="column">
+                  <wp:posOffset>-272415</wp:posOffset>
+                </wp:positionH>
+                <wp:positionV relativeFrom="paragraph">
+                  <wp:posOffset>4510405</wp:posOffset>
+                </wp:positionV>
+                <wp:extent cx="6306185" cy="635"/>
+                <wp:effectExtent l="0" t="0" r="0" b="0"/>
+                <wp:wrapTight wrapText="bothSides">
+                  <wp:wrapPolygon edited="0">
+                    <wp:start x="0" y="0"/>
+                    <wp:lineTo x="0" y="21600"/>
+                    <wp:lineTo x="21600" y="21600"/>
+                    <wp:lineTo x="21600" y="0"/>
+                  </wp:wrapPolygon>
+                </wp:wrapTight>
+                <wp:docPr id="15" name="Zone de texte 15"/>
+                <wp:cNvGraphicFramePr/>
+                <a:graphic xmlns:a="http://schemas.openxmlformats.org/drawingml/2006/main">
+                  <a:graphicData uri="http://schemas.microsoft.com/office/word/2010/wordprocessingShape">
+                    <wps:wsp>
+                      <wps:cNvSpPr txBox="1"/>
+                      <wps:spPr>
+                        <a:xfrm>
+                          <a:off x="0" y="0"/>
+                          <a:ext cx="6306185" cy="635"/>
+                        </a:xfrm>
+                        <a:prstGeom prst="rect">
+                          <a:avLst/>
+                        </a:prstGeom>
+                        <a:solidFill>
+                          <a:prstClr val="white"/>
+                        </a:solidFill>
+                        <a:ln>
+                          <a:noFill/>
+                        </a:ln>
+                      </wps:spPr>
+                      <wps:txbx>
+                        <w:txbxContent>
+                          <w:p>
+                            <w:pPr>
+                              <w:pStyle w:val="Lgende"/>
+                              <w:jc w:val="center"/>
+                              <w:rPr>
+                                <w:sz w:val="24"/>
+                              </w:rPr>
+                            </w:pPr>
+                            <w:bookmarkStart w:id="24" w:name="_Toc40360909"/>
+                            <w:r>
+                              <w:t xml:space="preserve">Figure </w:t>
+                            </w:r>
+                            <w:fldSimple w:instr=" SEQ Figure \* ARABIC ">
+                              <w:r>
+                                <w:rPr>
+                                  <w:noProof/>
+                                </w:rPr>
+                                <w:t>4</w:t>
+                              </w:r>
+                            </w:fldSimple>
+                            <w:r>
+                              <w:t xml:space="preserve"> - Premier test d'affichage des splats</w:t>
+                            </w:r>
+                            <w:bookmarkEnd w:id="24"/>
+                          </w:p>
+                        </w:txbxContent>
+                      </wps:txbx>
+                      <wps:bodyPr rot="0" spcFirstLastPara="0" vertOverflow="overflow" horzOverflow="overflow" vert="horz" wrap="square" lIns="0" tIns="0" rIns="0" bIns="0" numCol="1" spcCol="0" rtlCol="0" fromWordArt="0" anchor="t" anchorCtr="0" forceAA="0" compatLnSpc="1">
+                        <a:prstTxWarp prst="textNoShape">
+                          <a:avLst/>
+                        </a:prstTxWarp>
+                        <a:spAutoFit/>
+                      </wps:bodyPr>
+                    </wps:wsp>
+                  </a:graphicData>
+                </a:graphic>
+              </wp:anchor>
+            </w:drawing>
+          </mc:Choice>
+          <mc:Fallback>
+            <w:pict>
+              <v:shape w14:anchorId="2E437567" id="Zone de texte 15" o:spid="_x0000_s1031" type="#_x0000_t202" style="position:absolute;left:0;text-align:left;margin-left:-21.45pt;margin-top:355.15pt;width:496.55pt;height:.05pt;z-index:-251635712;visibility:visible;mso-wrap-style:square;mso-wrap-distance-left:9pt;mso-wrap-distance-top:0;mso-wrap-distance-right:9pt;mso-wrap-distance-bottom:0;mso-position-horizontal:absolute;mso-position-horizontal-relative:text;mso-position-vertical:absolute;mso-position-vertical-relative:text;v-text-anchor:top" o:gfxdata="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" stroked="f">
+                <v:textbox style="mso-fit-shape-to-text:t" inset="0,0,0,0">
+                  <w:txbxContent>
+                    <w:p>
+                      <w:pPr>
+                        <w:pStyle w:val="Lgende"/>
+                        <w:jc w:val="center"/>
+                        <w:rPr>
+                          <w:sz w:val="24"/>
+                        </w:rPr>
+                      </w:pPr>
+                      <w:bookmarkStart w:id="25" w:name="_Toc40360909"/>
+                      <w:r>
+                        <w:t xml:space="preserve">Figure </w:t>
+                      </w:r>
+                      <w:fldSimple w:instr=" SEQ Figure \* ARABIC ">
+                        <w:r>
+                          <w:rPr>
+                            <w:noProof/>
+                          </w:rPr>
+                          <w:t>4</w:t>
+                        </w:r>
+                      </w:fldSimple>
+                      <w:r>
+                        <w:t xml:space="preserve"> - Premier test d'affichage des splats</w:t>
+                      </w:r>
+                      <w:bookmarkEnd w:id="25"/>
+                    </w:p>
+                  </w:txbxContent>
+                </v:textbox>
+                <w10:wrap type="tight"/>
+              </v:shape>
+            </w:pict>
+          </mc:Fallback>
+        </mc:AlternateContent>
+      </w:r>
+      <w:r>
+        <w:rPr>
+          <w:rFonts w:ascii="Arial" w:eastAsia="Times New Roman" w:hAnsi="Arial" w:cs="Arial"/>
+          <w:noProof/>
+          <w:color w:val="000000"/>
+          <w:sz w:val="22"/>
+          <w:bdr w:val="none" w:sz="0" w:space="0" w:color="auto" w:frame="1"/>
+          <w:lang w:eastAsia="fr-FR"/>
+        </w:rPr>
+        <w:drawing>
+          <wp:anchor distT="0" distB="0" distL="114300" distR="114300" simplePos="0" relativeHeight="251678720" behindDoc="1" locked="0" layoutInCell="1" allowOverlap="1" wp14:anchorId="63B3823A" wp14:editId="2F1EABD9">
+            <wp:simplePos x="0" y="0"/>
+            <wp:positionH relativeFrom="margin">
+              <wp:align>center</wp:align>
+            </wp:positionH>
+            <wp:positionV relativeFrom="paragraph">
+              <wp:posOffset>929005</wp:posOffset>
+            </wp:positionV>
+            <wp:extent cx="6306185" cy="3524250"/>
+            <wp:effectExtent l="0" t="0" r="0" b="0"/>
+            <wp:wrapTight wrapText="bothSides">
+              <wp:wrapPolygon edited="0">
+                <wp:start x="0" y="0"/>
+                <wp:lineTo x="0" y="21483"/>
+                <wp:lineTo x="21533" y="21483"/>
+                <wp:lineTo x="21533" y="0"/>
+                <wp:lineTo x="0" y="0"/>
+              </wp:wrapPolygon>
+            </wp:wrapTight>
+            <wp:docPr id="12" name="Image 12"/>
+            <wp:cNvGraphicFramePr>
+              <a:graphicFrameLocks xmlns:a="http://schemas.openxmlformats.org/drawingml/2006/main" noChangeAspect="1"/>
+            </wp:cNvGraphicFramePr>
+            <a:graphic xmlns:a="http://schemas.openxmlformats.org/drawingml/2006/main">
+              <a:graphicData uri="http://schemas.openxmlformats.org/drawingml/2006/picture">
+                <pic:pic xmlns:pic="http://schemas.openxmlformats.org/drawingml/2006/picture">
+                  <pic:nvPicPr>
+                    <pic:cNvPr id="0" name="Picture 9"/>
+                    <pic:cNvPicPr>
+                      <a:picLocks noChangeAspect="1" noChangeArrowheads="1"/>
+                    </pic:cNvPicPr>
+                  </pic:nvPicPr>
+                  <pic:blipFill>
+                    <a:blip r:embed="rId15">
+                      <a:extLst>
+                        <a:ext uri="{28A0092B-C50C-407E-A947-70E740481C1C}">
+                          <a14:useLocalDpi xmlns:a14="http://schemas.microsoft.com/office/drawing/2010/main" val="0"/>
+                        </a:ext>
+                      </a:extLst>
+                    </a:blip>
+                    <a:srcRect/>
+                    <a:stretch>
+                      <a:fillRect/>
+                    </a:stretch>
+                  </pic:blipFill>
+                  <pic:spPr bwMode="auto">
+                    <a:xfrm>
+                      <a:off x="0" y="0"/>
+                      <a:ext cx="6306185" cy="3524250"/>
+                    </a:xfrm>
+                    <a:prstGeom prst="rect">
+                      <a:avLst/>
+                    </a:prstGeom>
+                    <a:noFill/>
+                    <a:ln>
+                      <a:noFill/>
+                    </a:ln>
+                  </pic:spPr>
+                </pic:pic>
+              </a:graphicData>
+            </a:graphic>
+            <wp14:sizeRelH relativeFrom="margin">
+              <wp14:pctWidth>0</wp14:pctWidth>
+            </wp14:sizeRelH>
+            <wp14:sizeRelV relativeFrom="margin">
+              <wp14:pctHeight>0</wp14:pctHeight>
+            </wp14:sizeRelV>
+          </wp:anchor>
+        </w:drawing>
+      </w:r>
+      <w:r>
+        <w:rPr>
+          <w:lang w:eastAsia="fr-FR"/>
+        </w:rPr>
+        <w:t>palette.</w:t>
+      </w:r>
+    </w:p>
+    <w:p>
+      <w:pPr>
+        <w:spacing w:after="0" w:line="240" w:lineRule="auto"/>
+        <w:jc w:val="left"/>
+        <w:rPr>
+          <w:rFonts w:ascii="Times New Roman" w:eastAsia="Times New Roman" w:hAnsi="Times New Roman" w:cs="Times New Roman"/>
+          <w:szCs w:val="24"/>
+          <w:lang w:eastAsia="fr-FR"/>
+        </w:rPr>
+      </w:pPr>
+    </w:p>
+    <w:p>
+      <w:pPr>
+        <w:rPr>
+          <w:rFonts w:ascii="Times New Roman" w:hAnsi="Times New Roman" w:cs="Times New Roman"/>
+          <w:szCs w:val="24"/>
+          <w:lang w:eastAsia="fr-FR"/>
+        </w:rPr>
+      </w:pPr>
+      <w:r>
+        <w:rPr>
+          <w:lang w:eastAsia="fr-FR"/>
+        </w:rPr>
+        <w:t>Pour ajouter une ambiance à la pièce qui semblait trop neutre, deux lumières ont été placées sur le plafond de la salle, leur couleur change en fonction de la fréquence jouée. C’est la même couleur que le splat qui est en train d’être peint.</w:t>
+      </w:r>
+      <w:r>
+        <w:rPr>
+          <w:rFonts w:ascii="Times New Roman" w:hAnsi="Times New Roman" w:cs="Times New Roman"/>
+          <w:szCs w:val="24"/>
+          <w:lang w:eastAsia="fr-FR"/>
+        </w:rPr>
+        <w:t xml:space="preserve"> </w:t>
+      </w:r>
+      <w:r>
+        <w:rPr>
+          <w:lang w:eastAsia="fr-FR"/>
+        </w:rPr>
+        <w:t>Pour plus de confort visuel et pour une future implémentation en réalité virtuelle, nous avons finalement choisi de remplacer le mur en face de l’utilisateur par un mur incurvé, ce qui est plus immersif.</w:t>
+      </w:r>
+      <w:r>
+        <w:rPr>
+          <w:lang w:eastAsia="fr-FR"/>
+        </w:rPr>
+        <w:tab/>
+      </w:r>
+      <w:r>
+        <w:rPr>
+          <w:lang w:eastAsia="fr-FR"/>
+        </w:rPr>
+        <w:tab/>
+      </w:r>
+    </w:p>
+    <w:p>
+      <w:pPr>
+        <w:rPr>
+          <w:rFonts w:ascii="Times New Roman" w:hAnsi="Times New Roman" w:cs="Times New Roman"/>
+          <w:szCs w:val="24"/>
+          <w:lang w:eastAsia="fr-FR"/>
+        </w:rPr>
+      </w:pPr>
+      <w:r>
+        <w:rPr>
+          <w:lang w:eastAsia="fr-FR"/>
+        </w:rPr>
+        <w:t>Malgré ces ajouts, il manquait quelque chose pour que l’utilisateur puisse savoir quelle couleur il est en train d’utiliser, sans avoir à attendre qu’une tâche s’affiche.</w:t>
+      </w:r>
+      <w:r>
+        <w:rPr>
+          <w:rFonts w:ascii="Times New Roman" w:hAnsi="Times New Roman" w:cs="Times New Roman"/>
+          <w:szCs w:val="24"/>
+          <w:lang w:eastAsia="fr-FR"/>
+        </w:rPr>
+        <w:t xml:space="preserve"> </w:t>
+      </w:r>
+      <w:r>
+        <w:rPr>
+          <w:lang w:eastAsia="fr-FR"/>
+        </w:rPr>
+        <w:t xml:space="preserve">Nous avons donc attaché des particules aux poignets du joueur, elles permettent à la personne de voir en direct la couleur générée. Ces particules utilisent le système disponible dans </w:t>
+      </w:r>
+      <w:r>
+        <w:rPr>
+          <w:lang w:eastAsia="fr-FR"/>
+        </w:rPr>
+        <w:t>U</w:t>
+      </w:r>
+      <w:r>
+        <w:rPr>
+          <w:lang w:eastAsia="fr-FR"/>
+        </w:rPr>
+        <w:t>nity qui est un système physique.</w:t>
+      </w:r>
+    </w:p>
+    <w:p>
+      <w:pPr>
+        <w:rPr>
+          <w:lang w:eastAsia="fr-FR"/>
+        </w:rPr>
+      </w:pPr>
+      <w:r>
+        <w:rPr>
+          <w:lang w:eastAsia="fr-FR"/>
+        </w:rPr>
+        <w:lastRenderedPageBreak/>
+        <w:t xml:space="preserve">Finalement, pour créer une identité propre au programme, nous avons dessiné un logo représentant deux mains entre lesquelles passent un arc de notes de musique, ce qui est représentatif de </w:t>
+      </w:r>
+      <w:r>
+        <w:rPr>
+          <w:lang w:eastAsia="fr-FR"/>
+        </w:rPr>
+        <w:t>CONDUCT</w:t>
+      </w:r>
+      <w:r>
+        <w:rPr>
+          <w:lang w:eastAsia="fr-FR"/>
+        </w:rPr>
+        <w:t>. L’image de note de musique est libre de droit pour toute utilisation et celle des mains nécessite une attribution à vecteezy.com.</w:t>
+      </w:r>
+    </w:p>
     <w:p>
       <w:pPr>
         <w:pStyle w:val="Titre2"/>
@@ -4192,30 +5232,258 @@
           <w:numId w:val="3"/>
         </w:numPr>
       </w:pPr>
-      <w:bookmarkStart w:id="23" w:name="_Toc40199343"/>
+      <w:bookmarkStart w:id="26" w:name="_Toc40358860"/>
       <w:r>
         <w:t>Produit réalisé</w:t>
       </w:r>
-      <w:bookmarkEnd w:id="23"/>
-    </w:p>
-    <w:p/>
-    <w:sdt>
-      <w:sdtPr>
-        <w:id w:val="-334311647"/>
-        <w:temporary/>
-        <w:showingPlcHdr/>
-        <w15:appearance w15:val="hidden"/>
-      </w:sdtPr>
-      <w:sdtEndPr/>
-      <w:sdtContent>
-        <w:p>
-          <w:r>
-            <w:t>[Attirez l’attention du lecteur avec une citation du document ou utilisez cet espace pour mettre en valeur un point clé. Pour placer cette zone de texte n’importe où sur la page, faites-la simplement glisser.]</w:t>
-          </w:r>
-        </w:p>
-      </w:sdtContent>
-    </w:sdt>
-    <w:p/>
+      <w:bookmarkEnd w:id="26"/>
+    </w:p>
+    <w:p>
+      <w:r>
+        <w:rPr>
+          <w:noProof/>
+        </w:rPr>
+        <mc:AlternateContent>
+          <mc:Choice Requires="wps">
+            <w:drawing>
+              <wp:anchor distT="0" distB="0" distL="114300" distR="114300" simplePos="0" relativeHeight="251674624" behindDoc="1" locked="0" layoutInCell="1" allowOverlap="1" wp14:anchorId="5279282B" wp14:editId="76ABA7AF">
+                <wp:simplePos x="0" y="0"/>
+                <wp:positionH relativeFrom="column">
+                  <wp:posOffset>1905</wp:posOffset>
+                </wp:positionH>
+                <wp:positionV relativeFrom="paragraph">
+                  <wp:posOffset>4176395</wp:posOffset>
+                </wp:positionV>
+                <wp:extent cx="5758815" cy="635"/>
+                <wp:effectExtent l="0" t="0" r="0" b="0"/>
+                <wp:wrapTight wrapText="bothSides">
+                  <wp:wrapPolygon edited="0">
+                    <wp:start x="0" y="0"/>
+                    <wp:lineTo x="0" y="21600"/>
+                    <wp:lineTo x="21600" y="21600"/>
+                    <wp:lineTo x="21600" y="0"/>
+                  </wp:wrapPolygon>
+                </wp:wrapTight>
+                <wp:docPr id="1" name="Zone de texte 1"/>
+                <wp:cNvGraphicFramePr/>
+                <a:graphic xmlns:a="http://schemas.openxmlformats.org/drawingml/2006/main">
+                  <a:graphicData uri="http://schemas.microsoft.com/office/word/2010/wordprocessingShape">
+                    <wps:wsp>
+                      <wps:cNvSpPr txBox="1"/>
+                      <wps:spPr>
+                        <a:xfrm>
+                          <a:off x="0" y="0"/>
+                          <a:ext cx="5758815" cy="635"/>
+                        </a:xfrm>
+                        <a:prstGeom prst="rect">
+                          <a:avLst/>
+                        </a:prstGeom>
+                        <a:solidFill>
+                          <a:prstClr val="white"/>
+                        </a:solidFill>
+                        <a:ln>
+                          <a:noFill/>
+                        </a:ln>
+                      </wps:spPr>
+                      <wps:txbx>
+                        <w:txbxContent>
+                          <w:p>
+                            <w:pPr>
+                              <w:pStyle w:val="Lgende"/>
+                              <w:jc w:val="center"/>
+                              <w:rPr>
+                                <w:rFonts w:ascii="Arial" w:hAnsi="Arial" w:cs="Arial"/>
+                                <w:noProof/>
+                                <w:color w:val="000000"/>
+                                <w:bdr w:val="none" w:sz="0" w:space="0" w:color="auto" w:frame="1"/>
+                              </w:rPr>
+                            </w:pPr>
+                            <w:bookmarkStart w:id="27" w:name="_Toc40360910"/>
+                            <w:r>
+                              <w:t xml:space="preserve">Figure </w:t>
+                            </w:r>
+                            <w:fldSimple w:instr=" SEQ Figure \* ARABIC ">
+                              <w:r>
+                                <w:rPr>
+                                  <w:noProof/>
+                                </w:rPr>
+                                <w:t>5</w:t>
+                              </w:r>
+                            </w:fldSimple>
+                            <w:r>
+                              <w:t xml:space="preserve"> - Fonctionnement de l'application</w:t>
+                            </w:r>
+                            <w:bookmarkEnd w:id="27"/>
+                          </w:p>
+                        </w:txbxContent>
+                      </wps:txbx>
+                      <wps:bodyPr rot="0" spcFirstLastPara="0" vertOverflow="overflow" horzOverflow="overflow" vert="horz" wrap="square" lIns="0" tIns="0" rIns="0" bIns="0" numCol="1" spcCol="0" rtlCol="0" fromWordArt="0" anchor="t" anchorCtr="0" forceAA="0" compatLnSpc="1">
+                        <a:prstTxWarp prst="textNoShape">
+                          <a:avLst/>
+                        </a:prstTxWarp>
+                        <a:spAutoFit/>
+                      </wps:bodyPr>
+                    </wps:wsp>
+                  </a:graphicData>
+                </a:graphic>
+              </wp:anchor>
+            </w:drawing>
+          </mc:Choice>
+          <mc:Fallback>
+            <w:pict>
+              <v:shape w14:anchorId="5279282B" id="Zone de texte 1" o:spid="_x0000_s1032" type="#_x0000_t202" style="position:absolute;left:0;text-align:left;margin-left:.15pt;margin-top:328.85pt;width:453.45pt;height:.05pt;z-index:-251641856;visibility:visible;mso-wrap-style:square;mso-wrap-distance-left:9pt;mso-wrap-distance-top:0;mso-wrap-distance-right:9pt;mso-wrap-distance-bottom:0;mso-position-horizontal:absolute;mso-position-horizontal-relative:text;mso-position-vertical:absolute;mso-position-vertical-relative:text;v-text-anchor:top" o:gfxdata="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" stroked="f">
+                <v:textbox style="mso-fit-shape-to-text:t" inset="0,0,0,0">
+                  <w:txbxContent>
+                    <w:p>
+                      <w:pPr>
+                        <w:pStyle w:val="Lgende"/>
+                        <w:jc w:val="center"/>
+                        <w:rPr>
+                          <w:rFonts w:ascii="Arial" w:hAnsi="Arial" w:cs="Arial"/>
+                          <w:noProof/>
+                          <w:color w:val="000000"/>
+                          <w:bdr w:val="none" w:sz="0" w:space="0" w:color="auto" w:frame="1"/>
+                        </w:rPr>
+                      </w:pPr>
+                      <w:bookmarkStart w:id="28" w:name="_Toc40360910"/>
+                      <w:r>
+                        <w:t xml:space="preserve">Figure </w:t>
+                      </w:r>
+                      <w:fldSimple w:instr=" SEQ Figure \* ARABIC ">
+                        <w:r>
+                          <w:rPr>
+                            <w:noProof/>
+                          </w:rPr>
+                          <w:t>5</w:t>
+                        </w:r>
+                      </w:fldSimple>
+                      <w:r>
+                        <w:t xml:space="preserve"> - Fonctionnement de l'application</w:t>
+                      </w:r>
+                      <w:bookmarkEnd w:id="28"/>
+                    </w:p>
+                  </w:txbxContent>
+                </v:textbox>
+                <w10:wrap type="tight"/>
+              </v:shape>
+            </w:pict>
+          </mc:Fallback>
+        </mc:AlternateContent>
+      </w:r>
+      <w:r>
+        <w:rPr>
+          <w:rFonts w:ascii="Arial" w:hAnsi="Arial" w:cs="Arial"/>
+          <w:noProof/>
+          <w:color w:val="000000"/>
+          <w:sz w:val="22"/>
+          <w:bdr w:val="none" w:sz="0" w:space="0" w:color="auto" w:frame="1"/>
+        </w:rPr>
+        <w:drawing>
+          <wp:anchor distT="0" distB="0" distL="114300" distR="114300" simplePos="0" relativeHeight="251672576" behindDoc="1" locked="0" layoutInCell="1" allowOverlap="1" wp14:anchorId="23CACA1F" wp14:editId="0DEF1131">
+            <wp:simplePos x="0" y="0"/>
+            <wp:positionH relativeFrom="margin">
+              <wp:align>right</wp:align>
+            </wp:positionH>
+            <wp:positionV relativeFrom="paragraph">
+              <wp:posOffset>52070</wp:posOffset>
+            </wp:positionV>
+            <wp:extent cx="5758934" cy="4067175"/>
+            <wp:effectExtent l="0" t="0" r="0" b="0"/>
+            <wp:wrapTight wrapText="bothSides">
+              <wp:wrapPolygon edited="0">
+                <wp:start x="14076" y="1113"/>
+                <wp:lineTo x="14076" y="2934"/>
+                <wp:lineTo x="10861" y="4553"/>
+                <wp:lineTo x="14576" y="6171"/>
+                <wp:lineTo x="14576" y="7790"/>
+                <wp:lineTo x="8431" y="8802"/>
+                <wp:lineTo x="7145" y="9105"/>
+                <wp:lineTo x="0" y="9510"/>
+                <wp:lineTo x="0" y="12039"/>
+                <wp:lineTo x="5931" y="12646"/>
+                <wp:lineTo x="14648" y="12646"/>
+                <wp:lineTo x="14648" y="17503"/>
+                <wp:lineTo x="13576" y="18312"/>
+                <wp:lineTo x="13219" y="18717"/>
+                <wp:lineTo x="13219" y="19931"/>
+                <wp:lineTo x="13862" y="20740"/>
+                <wp:lineTo x="14433" y="20942"/>
+                <wp:lineTo x="15505" y="20942"/>
+                <wp:lineTo x="16005" y="20740"/>
+                <wp:lineTo x="16720" y="19728"/>
+                <wp:lineTo x="16791" y="18818"/>
+                <wp:lineTo x="16505" y="18514"/>
+                <wp:lineTo x="15005" y="17503"/>
+                <wp:lineTo x="15005" y="15884"/>
+                <wp:lineTo x="17720" y="15277"/>
+                <wp:lineTo x="17720" y="14265"/>
+                <wp:lineTo x="15005" y="14265"/>
+                <wp:lineTo x="15005" y="12646"/>
+                <wp:lineTo x="17291" y="12646"/>
+                <wp:lineTo x="21507" y="11635"/>
+                <wp:lineTo x="21507" y="9915"/>
+                <wp:lineTo x="21436" y="9611"/>
+                <wp:lineTo x="21078" y="9409"/>
+                <wp:lineTo x="21507" y="9004"/>
+                <wp:lineTo x="14934" y="7790"/>
+                <wp:lineTo x="15505" y="7790"/>
+                <wp:lineTo x="17077" y="6576"/>
+                <wp:lineTo x="17077" y="6171"/>
+                <wp:lineTo x="17649" y="5969"/>
+                <wp:lineTo x="16577" y="4553"/>
+                <wp:lineTo x="16077" y="4452"/>
+                <wp:lineTo x="15648" y="2934"/>
+                <wp:lineTo x="15577" y="1821"/>
+                <wp:lineTo x="15291" y="1113"/>
+                <wp:lineTo x="14076" y="1113"/>
+              </wp:wrapPolygon>
+            </wp:wrapTight>
+            <wp:docPr id="11" name="Image 11"/>
+            <wp:cNvGraphicFramePr>
+              <a:graphicFrameLocks xmlns:a="http://schemas.openxmlformats.org/drawingml/2006/main" noChangeAspect="1"/>
+            </wp:cNvGraphicFramePr>
+            <a:graphic xmlns:a="http://schemas.openxmlformats.org/drawingml/2006/main">
+              <a:graphicData uri="http://schemas.openxmlformats.org/drawingml/2006/picture">
+                <pic:pic xmlns:pic="http://schemas.openxmlformats.org/drawingml/2006/picture">
+                  <pic:nvPicPr>
+                    <pic:cNvPr id="0" name="Picture 6"/>
+                    <pic:cNvPicPr>
+                      <a:picLocks noChangeAspect="1" noChangeArrowheads="1"/>
+                    </pic:cNvPicPr>
+                  </pic:nvPicPr>
+                  <pic:blipFill>
+                    <a:blip r:embed="rId16">
+                      <a:extLst>
+                        <a:ext uri="{28A0092B-C50C-407E-A947-70E740481C1C}">
+                          <a14:useLocalDpi xmlns:a14="http://schemas.microsoft.com/office/drawing/2010/main" val="0"/>
+                        </a:ext>
+                      </a:extLst>
+                    </a:blip>
+                    <a:srcRect/>
+                    <a:stretch>
+                      <a:fillRect/>
+                    </a:stretch>
+                  </pic:blipFill>
+                  <pic:spPr bwMode="auto">
+                    <a:xfrm>
+                      <a:off x="0" y="0"/>
+                      <a:ext cx="5758934" cy="4067175"/>
+                    </a:xfrm>
+                    <a:prstGeom prst="rect">
+                      <a:avLst/>
+                    </a:prstGeom>
+                    <a:noFill/>
+                    <a:ln>
+                      <a:noFill/>
+                    </a:ln>
+                  </pic:spPr>
+                </pic:pic>
+              </a:graphicData>
+            </a:graphic>
+          </wp:anchor>
+        </w:drawing>
+      </w:r>
+    </w:p>
     <w:p/>
     <w:p>
       <w:r>
@@ -4230,12 +5498,14 @@
           <w:numId w:val="3"/>
         </w:numPr>
       </w:pPr>
-      <w:bookmarkStart w:id="24" w:name="_Toc40199344"/>
+      <w:bookmarkStart w:id="29" w:name="_Toc40358861"/>
+      <w:bookmarkStart w:id="30" w:name="_Glossaire"/>
+      <w:bookmarkEnd w:id="30"/>
       <w:r>
         <w:lastRenderedPageBreak/>
         <w:t>Glossaire</w:t>
       </w:r>
-      <w:bookmarkEnd w:id="24"/>
+      <w:bookmarkEnd w:id="29"/>
     </w:p>
     <w:p/>
     <w:p>
@@ -4250,13 +5520,7 @@
         <w:t xml:space="preserve">: </w:t>
       </w:r>
       <w:r>
-        <w:t xml:space="preserve">une interface de communication entre synthétiseur. Elle est principalement </w:t>
-      </w:r>
-      <w:r>
-        <w:t>utilisée</w:t>
-      </w:r>
-      <w:r>
-        <w:t xml:space="preserve"> dans le monde de la musique, permettant l’échange d’information entre différents appareils. Les messages au format MIDI contiennent les informations sur les notes joué, permettant ainsi à un synthétiseur de recréer la mélodie. Les fichiers MIDI, que nous utilisons dans notre projet, sont une suite de messages au format MIDI. [10]</w:t>
+        <w:t>une interface de communication entre synthétiseur. Elle est principalement utilisée dans le monde de la musique, permettant l’échange d’information entre différents appareils. Les messages au format MIDI contiennent les informations sur les notes joué, permettant ainsi à un synthétiseur de recréer la mélodie. Les fichiers MIDI, que nous utilisons dans notre projet, sont une suite de messages au format MIDI. [10]</w:t>
       </w:r>
     </w:p>
     <w:p>
@@ -4286,10 +5550,7 @@
         <w:t> </w:t>
       </w:r>
       <w:r>
-        <w:t xml:space="preserve">: </w:t>
-      </w:r>
-      <w:r>
-        <w:t>Faust est un langage de programmation fonctionnel axé sur la synthèse audio. Il permet notamment la création de synthétiseurs et d’instruments. [6]</w:t>
+        <w:t>: Faust est un langage de programmation fonctionnel axé sur la synthèse audio. Il permet notamment la création de synthétiseurs et d’instruments. [6]</w:t>
       </w:r>
     </w:p>
     <w:p>
@@ -4326,12 +5587,12 @@
           <w:numId w:val="3"/>
         </w:numPr>
       </w:pPr>
-      <w:bookmarkStart w:id="25" w:name="_Toc40199345"/>
+      <w:bookmarkStart w:id="31" w:name="_Toc40358862"/>
       <w:r>
         <w:lastRenderedPageBreak/>
         <w:t>Table des figures</w:t>
       </w:r>
-      <w:bookmarkEnd w:id="25"/>
+      <w:bookmarkEnd w:id="31"/>
     </w:p>
     <w:p>
       <w:pPr>
@@ -4370,7 +5631,7 @@
         </w:rPr>
         <w:fldChar w:fldCharType="separate"/>
       </w:r>
-      <w:hyperlink r:id="rId14" w:anchor="_Toc40290174" w:history="1">
+      <w:hyperlink r:id="rId17" w:anchor="_Toc40360906" w:history="1">
         <w:r>
           <w:rPr>
             <w:rStyle w:val="Lienhypertexte"/>
@@ -4397,7 +5658,7 @@
             <w:noProof/>
             <w:webHidden/>
           </w:rPr>
-          <w:instrText xml:space="preserve"> PAGEREF _Toc40290174 \h </w:instrText>
+          <w:instrText xml:space="preserve"> PAGEREF _Toc40360906 \h </w:instrText>
         </w:r>
         <w:r>
           <w:rPr>
@@ -4441,13 +5702,13 @@
           <w:lang w:eastAsia="fr-FR"/>
         </w:rPr>
       </w:pPr>
-      <w:hyperlink r:id="rId15" w:anchor="_Toc40290175" w:history="1">
+      <w:hyperlink r:id="rId18" w:anchor="_Toc40360907" w:history="1">
         <w:r>
           <w:rPr>
             <w:rStyle w:val="Lienhypertexte"/>
             <w:noProof/>
           </w:rPr>
-          <w:t>Figure 2 - Fonctionnement de l'application</w:t>
+          <w:t>Figure 2 - Première méthode pour jouer une mélodie avec PureData</w:t>
         </w:r>
         <w:r>
           <w:rPr>
@@ -4468,7 +5729,7 @@
             <w:noProof/>
             <w:webHidden/>
           </w:rPr>
-          <w:instrText xml:space="preserve"> PAGEREF _Toc40290175 \h </w:instrText>
+          <w:instrText xml:space="preserve"> PAGEREF _Toc40360907 \h </w:instrText>
         </w:r>
         <w:r>
           <w:rPr>
@@ -4488,7 +5749,7 @@
             <w:noProof/>
             <w:webHidden/>
           </w:rPr>
-          <w:t>7</w:t>
+          <w:t>5</w:t>
         </w:r>
         <w:r>
           <w:rPr>
@@ -4501,6 +5762,219 @@
     </w:p>
     <w:p>
       <w:pPr>
+        <w:pStyle w:val="Tabledesillustrations"/>
+        <w:tabs>
+          <w:tab w:val="right" w:leader="dot" w:pos="9062"/>
+        </w:tabs>
+        <w:rPr>
+          <w:rFonts w:eastAsiaTheme="minorEastAsia"/>
+          <w:noProof/>
+          <w:sz w:val="22"/>
+          <w:lang w:eastAsia="fr-FR"/>
+        </w:rPr>
+      </w:pPr>
+      <w:hyperlink r:id="rId19" w:anchor="_Toc40360908" w:history="1">
+        <w:r>
+          <w:rPr>
+            <w:rStyle w:val="Lienhypertexte"/>
+            <w:noProof/>
+          </w:rPr>
+          <w:t>Figure 3 - Palette de couleurs utilisées</w:t>
+        </w:r>
+        <w:r>
+          <w:rPr>
+            <w:noProof/>
+            <w:webHidden/>
+          </w:rPr>
+          <w:tab/>
+        </w:r>
+        <w:r>
+          <w:rPr>
+            <w:noProof/>
+            <w:webHidden/>
+          </w:rPr>
+          <w:fldChar w:fldCharType="begin"/>
+        </w:r>
+        <w:r>
+          <w:rPr>
+            <w:noProof/>
+            <w:webHidden/>
+          </w:rPr>
+          <w:instrText xml:space="preserve"> PAGEREF _Toc40360908 \h </w:instrText>
+        </w:r>
+        <w:r>
+          <w:rPr>
+            <w:noProof/>
+            <w:webHidden/>
+          </w:rPr>
+        </w:r>
+        <w:r>
+          <w:rPr>
+            <w:noProof/>
+            <w:webHidden/>
+          </w:rPr>
+          <w:fldChar w:fldCharType="separate"/>
+        </w:r>
+        <w:r>
+          <w:rPr>
+            <w:noProof/>
+            <w:webHidden/>
+          </w:rPr>
+          <w:t>8</w:t>
+        </w:r>
+        <w:r>
+          <w:rPr>
+            <w:noProof/>
+            <w:webHidden/>
+          </w:rPr>
+          <w:fldChar w:fldCharType="end"/>
+        </w:r>
+      </w:hyperlink>
+    </w:p>
+    <w:p>
+      <w:pPr>
+        <w:pStyle w:val="Tabledesillustrations"/>
+        <w:tabs>
+          <w:tab w:val="right" w:leader="dot" w:pos="9062"/>
+        </w:tabs>
+        <w:rPr>
+          <w:rFonts w:eastAsiaTheme="minorEastAsia"/>
+          <w:noProof/>
+          <w:sz w:val="22"/>
+          <w:lang w:eastAsia="fr-FR"/>
+        </w:rPr>
+      </w:pPr>
+      <w:hyperlink r:id="rId20" w:anchor="_Toc40360909" w:history="1">
+        <w:r>
+          <w:rPr>
+            <w:rStyle w:val="Lienhypertexte"/>
+            <w:noProof/>
+          </w:rPr>
+          <w:t>Figure 4 - Premier test d'affichage des splats</w:t>
+        </w:r>
+        <w:r>
+          <w:rPr>
+            <w:noProof/>
+            <w:webHidden/>
+          </w:rPr>
+          <w:tab/>
+        </w:r>
+        <w:r>
+          <w:rPr>
+            <w:noProof/>
+            <w:webHidden/>
+          </w:rPr>
+          <w:fldChar w:fldCharType="begin"/>
+        </w:r>
+        <w:r>
+          <w:rPr>
+            <w:noProof/>
+            <w:webHidden/>
+          </w:rPr>
+          <w:instrText xml:space="preserve"> PAGEREF _Toc40360909 \h </w:instrText>
+        </w:r>
+        <w:r>
+          <w:rPr>
+            <w:noProof/>
+            <w:webHidden/>
+          </w:rPr>
+        </w:r>
+        <w:r>
+          <w:rPr>
+            <w:noProof/>
+            <w:webHidden/>
+          </w:rPr>
+          <w:fldChar w:fldCharType="separate"/>
+        </w:r>
+        <w:r>
+          <w:rPr>
+            <w:noProof/>
+            <w:webHidden/>
+          </w:rPr>
+          <w:t>10</w:t>
+        </w:r>
+        <w:r>
+          <w:rPr>
+            <w:noProof/>
+            <w:webHidden/>
+          </w:rPr>
+          <w:fldChar w:fldCharType="end"/>
+        </w:r>
+      </w:hyperlink>
+    </w:p>
+    <w:p>
+      <w:pPr>
+        <w:pStyle w:val="Tabledesillustrations"/>
+        <w:tabs>
+          <w:tab w:val="right" w:leader="dot" w:pos="9062"/>
+        </w:tabs>
+        <w:rPr>
+          <w:rFonts w:eastAsiaTheme="minorEastAsia"/>
+          <w:noProof/>
+          <w:sz w:val="22"/>
+          <w:lang w:eastAsia="fr-FR"/>
+        </w:rPr>
+      </w:pPr>
+      <w:hyperlink r:id="rId21" w:anchor="_Toc40360910" w:history="1">
+        <w:r>
+          <w:rPr>
+            <w:rStyle w:val="Lienhypertexte"/>
+            <w:noProof/>
+          </w:rPr>
+          <w:t>Figure 5 - Fonctionnement de l'application</w:t>
+        </w:r>
+        <w:r>
+          <w:rPr>
+            <w:noProof/>
+            <w:webHidden/>
+          </w:rPr>
+          <w:tab/>
+        </w:r>
+        <w:r>
+          <w:rPr>
+            <w:noProof/>
+            <w:webHidden/>
+          </w:rPr>
+          <w:fldChar w:fldCharType="begin"/>
+        </w:r>
+        <w:r>
+          <w:rPr>
+            <w:noProof/>
+            <w:webHidden/>
+          </w:rPr>
+          <w:instrText xml:space="preserve"> PAGEREF _Toc40360910 \h </w:instrText>
+        </w:r>
+        <w:r>
+          <w:rPr>
+            <w:noProof/>
+            <w:webHidden/>
+          </w:rPr>
+        </w:r>
+        <w:r>
+          <w:rPr>
+            <w:noProof/>
+            <w:webHidden/>
+          </w:rPr>
+          <w:fldChar w:fldCharType="separate"/>
+        </w:r>
+        <w:r>
+          <w:rPr>
+            <w:noProof/>
+            <w:webHidden/>
+          </w:rPr>
+          <w:t>11</w:t>
+        </w:r>
+        <w:r>
+          <w:rPr>
+            <w:noProof/>
+            <w:webHidden/>
+          </w:rPr>
+          <w:fldChar w:fldCharType="end"/>
+        </w:r>
+      </w:hyperlink>
+    </w:p>
+    <w:p>
+      <w:pPr>
         <w:spacing w:line="259" w:lineRule="auto"/>
         <w:jc w:val="left"/>
         <w:rPr>
@@ -4525,8 +5999,6 @@
         </w:rPr>
         <w:br w:type="page"/>
       </w:r>
-      <w:bookmarkStart w:id="26" w:name="_GoBack"/>
-      <w:bookmarkEnd w:id="26"/>
     </w:p>
     <w:p>
       <w:pPr>
@@ -4536,12 +6008,12 @@
           <w:numId w:val="3"/>
         </w:numPr>
       </w:pPr>
-      <w:bookmarkStart w:id="27" w:name="_Toc40199346"/>
+      <w:bookmarkStart w:id="32" w:name="_Toc40358863"/>
       <w:r>
         <w:lastRenderedPageBreak/>
         <w:t>Bibliographie</w:t>
       </w:r>
-      <w:bookmarkEnd w:id="27"/>
+      <w:bookmarkEnd w:id="32"/>
     </w:p>
     <w:p>
       <w:pPr>
@@ -4765,7 +6237,7 @@
         </w:rPr>
         <w:t xml:space="preserve"> </w:t>
       </w:r>
-      <w:hyperlink r:id="rId16" w:history="1">
+      <w:hyperlink r:id="rId22" w:history="1">
         <w:r>
           <w:rPr>
             <w:rStyle w:val="Lienhypertexte"/>
@@ -4876,7 +6348,7 @@
           <w:rFonts w:asciiTheme="minorHAnsi" w:hAnsiTheme="minorHAnsi" w:cstheme="minorHAnsi"/>
         </w:rPr>
       </w:pPr>
-      <w:hyperlink r:id="rId17" w:history="1">
+      <w:hyperlink r:id="rId23" w:history="1">
         <w:r>
           <w:rPr>
             <w:rStyle w:val="Lienhypertexte"/>
@@ -4919,7 +6391,7 @@
           <w:iCs/>
           <w:color w:val="000000"/>
         </w:rPr>
-        <w:t>Site de Pure Data</w:t>
+        <w:t>Site de PureData</w:t>
       </w:r>
       <w:r>
         <w:rPr>
@@ -4928,7 +6400,7 @@
         </w:rPr>
         <w:t xml:space="preserve"> [en ligne] [consulté le 9 mai 2020] : </w:t>
       </w:r>
-      <w:hyperlink r:id="rId18" w:history="1">
+      <w:hyperlink r:id="rId24" w:history="1">
         <w:r>
           <w:rPr>
             <w:rStyle w:val="Lienhypertexte"/>
@@ -4981,7 +6453,7 @@
         </w:rPr>
         <w:t xml:space="preserve"> [en ligne] [consulté le 9 mai 2020] : </w:t>
       </w:r>
-      <w:hyperlink r:id="rId19" w:history="1">
+      <w:hyperlink r:id="rId25" w:history="1">
         <w:r>
           <w:rPr>
             <w:rStyle w:val="Lienhypertexte"/>
@@ -5041,7 +6513,7 @@
         </w:rPr>
         <w:t xml:space="preserve"> </w:t>
       </w:r>
-      <w:hyperlink r:id="rId20" w:history="1">
+      <w:hyperlink r:id="rId26" w:history="1">
         <w:r>
           <w:rPr>
             <w:rStyle w:val="Lienhypertexte"/>
@@ -5093,7 +6565,7 @@
         </w:rPr>
         <w:t xml:space="preserve"> [en ligne] [consulté le 9 mai 2020] : </w:t>
       </w:r>
-      <w:hyperlink r:id="rId21" w:history="1">
+      <w:hyperlink r:id="rId27" w:history="1">
         <w:r>
           <w:rPr>
             <w:rStyle w:val="Lienhypertexte"/>
@@ -5156,7 +6628,7 @@
           <w:rFonts w:asciiTheme="minorHAnsi" w:hAnsiTheme="minorHAnsi" w:cstheme="minorHAnsi"/>
         </w:rPr>
       </w:pPr>
-      <w:hyperlink r:id="rId22" w:history="1">
+      <w:hyperlink r:id="rId28" w:history="1">
         <w:r>
           <w:rPr>
             <w:rStyle w:val="Lienhypertexte"/>
@@ -5230,7 +6702,7 @@
         </w:rPr>
         <w:t xml:space="preserve"> MIDI Manufacturers Association, Avril 2006, </w:t>
       </w:r>
-      <w:hyperlink r:id="rId23" w:history="1">
+      <w:hyperlink r:id="rId29" w:history="1">
         <w:r>
           <w:rPr>
             <w:rStyle w:val="Lienhypertexte"/>
@@ -5292,9 +6764,9 @@
     <w:p>
       <w:pPr>
         <w:sectPr>
-          <w:headerReference w:type="default" r:id="rId24"/>
-          <w:footerReference w:type="default" r:id="rId25"/>
-          <w:footerReference w:type="first" r:id="rId26"/>
+          <w:headerReference w:type="default" r:id="rId30"/>
+          <w:footerReference w:type="default" r:id="rId31"/>
+          <w:footerReference w:type="first" r:id="rId32"/>
           <w:pgSz w:w="11906" w:h="16838"/>
           <w:pgMar w:top="1417" w:right="1417" w:bottom="1417" w:left="1417" w:header="708" w:footer="708" w:gutter="0"/>
           <w:pgNumType w:start="1"/>
@@ -5331,7 +6803,7 @@
       </w:r>
     </w:p>
     <w:sectPr>
-      <w:footerReference w:type="default" r:id="rId27"/>
+      <w:footerReference w:type="default" r:id="rId33"/>
       <w:pgSz w:w="11906" w:h="16838"/>
       <w:pgMar w:top="1417" w:right="1417" w:bottom="1417" w:left="1417" w:header="708" w:footer="708" w:gutter="0"/>
       <w:pgNumType w:start="1"/>
@@ -5544,122 +7016,9 @@
 <file path=word/numbering.xml><?xml version="1.0" encoding="utf-8"?>
 <w:numbering xmlns:wpc="http://schemas.microsoft.com/office/word/2010/wordprocessingCanvas" xmlns:cx="http://schemas.microsoft.com/office/drawing/2014/chartex" xmlns:cx1="http://schemas.microsoft.com/office/drawing/2015/9/8/chartex" xmlns:cx2="http://schemas.microsoft.com/office/drawing/2015/10/21/chartex" xmlns:cx3="http://schemas.microsoft.com/office/drawing/2016/5/9/chartex" xmlns:cx4="http://schemas.microsoft.com/office/drawing/2016/5/10/chartex" xmlns:cx5="http://schemas.microsoft.com/office/drawing/2016/5/11/chartex" xmlns:cx6="http://schemas.microsoft.com/office/drawing/2016/5/12/chartex" xmlns:cx7="http://schemas.microsoft.com/office/drawing/2016/5/13/chartex" xmlns:cx8="http://schemas.microsoft.com/office/drawing/2016/5/14/chartex" xmlns:mc="http://schemas.openxmlformats.org/markup-compatibility/2006" xmlns:aink="http://schemas.microsoft.com/office/drawing/2016/ink" xmlns:am3d="http://schemas.microsoft.com/office/drawing/2017/model3d" xmlns:o="urn:schemas-microsoft-com:office:office" xmlns:r="http://schemas.openxmlformats.org/officeDocument/2006/relationships" xmlns:m="http://schemas.openxmlformats.org/officeDocument/2006/math" xmlns:v="urn:schemas-microsoft-com:vml" xmlns:wp14="http://schemas.microsoft.com/office/word/2010/wordprocessingDrawing" xmlns:wp="http://schemas.openxmlformats.org/drawingml/2006/wordprocessingDrawing" xmlns:w10="urn:schemas-microsoft-com:office:word" xmlns:w="http://schemas.openxmlformats.org/wordprocessingml/2006/main" xmlns:w14="http://schemas.microsoft.com/office/word/2010/wordml" xmlns:w15="http://schemas.microsoft.com/office/word/2012/wordml" xmlns:w16cid="http://schemas.microsoft.com/office/word/2016/wordml/cid" xmlns:w16se="http://schemas.microsoft.com/office/word/2015/wordml/symex" xmlns:wpg="http://schemas.microsoft.com/office/word/2010/wordprocessingGroup" xmlns:wpi="http://schemas.microsoft.com/office/word/2010/wordprocessingInk" xmlns:wne="http://schemas.microsoft.com/office/word/2006/wordml" xmlns:wps="http://schemas.microsoft.com/office/word/2010/wordprocessingShape" mc:Ignorable="w14 w15 w16se w16cid wp14">
   <w:abstractNum w:abstractNumId="0" w15:restartNumberingAfterBreak="0">
-    <w:nsid w:val="25EE53B5"/>
+    <w:nsid w:val="0A994EF0"/>
     <w:multiLevelType w:val="multilevel"/>
-    <w:tmpl w:val="0172C5E0"/>
-    <w:lvl w:ilvl="0">
-      <w:start w:val="1"/>
-      <w:numFmt w:val="decimal"/>
-      <w:lvlText w:val="%1."/>
-      <w:lvlJc w:val="left"/>
-      <w:pPr>
-        <w:ind w:left="450" w:hanging="450"/>
-      </w:pPr>
-      <w:rPr>
-        <w:rFonts w:hint="default"/>
-      </w:rPr>
-    </w:lvl>
-    <w:lvl w:ilvl="1">
-      <w:start w:val="1"/>
-      <w:numFmt w:val="decimal"/>
-      <w:lvlText w:val="%1.%2."/>
-      <w:lvlJc w:val="left"/>
-      <w:pPr>
-        <w:ind w:left="1080" w:hanging="720"/>
-      </w:pPr>
-      <w:rPr>
-        <w:rFonts w:hint="default"/>
-      </w:rPr>
-    </w:lvl>
-    <w:lvl w:ilvl="2">
-      <w:start w:val="1"/>
-      <w:numFmt w:val="decimal"/>
-      <w:lvlText w:val="%1.%2.%3."/>
-      <w:lvlJc w:val="left"/>
-      <w:pPr>
-        <w:ind w:left="1440" w:hanging="720"/>
-      </w:pPr>
-      <w:rPr>
-        <w:rFonts w:hint="default"/>
-      </w:rPr>
-    </w:lvl>
-    <w:lvl w:ilvl="3">
-      <w:start w:val="1"/>
-      <w:numFmt w:val="decimal"/>
-      <w:lvlText w:val="%1.%2.%3.%4."/>
-      <w:lvlJc w:val="left"/>
-      <w:pPr>
-        <w:ind w:left="2160" w:hanging="1080"/>
-      </w:pPr>
-      <w:rPr>
-        <w:rFonts w:hint="default"/>
-      </w:rPr>
-    </w:lvl>
-    <w:lvl w:ilvl="4">
-      <w:start w:val="1"/>
-      <w:numFmt w:val="decimal"/>
-      <w:lvlText w:val="%1.%2.%3.%4.%5."/>
-      <w:lvlJc w:val="left"/>
-      <w:pPr>
-        <w:ind w:left="2520" w:hanging="1080"/>
-      </w:pPr>
-      <w:rPr>
-        <w:rFonts w:hint="default"/>
-      </w:rPr>
-    </w:lvl>
-    <w:lvl w:ilvl="5">
-      <w:start w:val="1"/>
-      <w:numFmt w:val="decimal"/>
-      <w:lvlText w:val="%1.%2.%3.%4.%5.%6."/>
-      <w:lvlJc w:val="left"/>
-      <w:pPr>
-        <w:ind w:left="3240" w:hanging="1440"/>
-      </w:pPr>
-      <w:rPr>
-        <w:rFonts w:hint="default"/>
-      </w:rPr>
-    </w:lvl>
-    <w:lvl w:ilvl="6">
-      <w:start w:val="1"/>
-      <w:numFmt w:val="decimal"/>
-      <w:lvlText w:val="%1.%2.%3.%4.%5.%6.%7."/>
-      <w:lvlJc w:val="left"/>
-      <w:pPr>
-        <w:ind w:left="3960" w:hanging="1800"/>
-      </w:pPr>
-      <w:rPr>
-        <w:rFonts w:hint="default"/>
-      </w:rPr>
-    </w:lvl>
-    <w:lvl w:ilvl="7">
-      <w:start w:val="1"/>
-      <w:numFmt w:val="decimal"/>
-      <w:lvlText w:val="%1.%2.%3.%4.%5.%6.%7.%8."/>
-      <w:lvlJc w:val="left"/>
-      <w:pPr>
-        <w:ind w:left="4320" w:hanging="1800"/>
-      </w:pPr>
-      <w:rPr>
-        <w:rFonts w:hint="default"/>
-      </w:rPr>
-    </w:lvl>
-    <w:lvl w:ilvl="8">
-      <w:start w:val="1"/>
-      <w:numFmt w:val="decimal"/>
-      <w:lvlText w:val="%1.%2.%3.%4.%5.%6.%7.%8.%9."/>
-      <w:lvlJc w:val="left"/>
-      <w:pPr>
-        <w:ind w:left="5040" w:hanging="2160"/>
-      </w:pPr>
-      <w:rPr>
-        <w:rFonts w:hint="default"/>
-      </w:rPr>
-    </w:lvl>
-  </w:abstractNum>
-  <w:abstractNum w:abstractNumId="1" w15:restartNumberingAfterBreak="0">
-    <w:nsid w:val="42226184"/>
-    <w:multiLevelType w:val="multilevel"/>
-    <w:tmpl w:val="B392885C"/>
+    <w:tmpl w:val="0B041340"/>
     <w:lvl w:ilvl="0">
       <w:start w:val="1"/>
       <w:numFmt w:val="bullet"/>
@@ -5805,7 +7164,382 @@
       </w:rPr>
     </w:lvl>
   </w:abstractNum>
+  <w:abstractNum w:abstractNumId="1" w15:restartNumberingAfterBreak="0">
+    <w:nsid w:val="21BE3E3B"/>
+    <w:multiLevelType w:val="hybridMultilevel"/>
+    <w:tmpl w:val="88243B68"/>
+    <w:lvl w:ilvl="0" w:tplc="040C0001">
+      <w:start w:val="1"/>
+      <w:numFmt w:val="bullet"/>
+      <w:lvlText w:val=""/>
+      <w:lvlJc w:val="left"/>
+      <w:pPr>
+        <w:ind w:left="720" w:hanging="360"/>
+      </w:pPr>
+      <w:rPr>
+        <w:rFonts w:ascii="Symbol" w:hAnsi="Symbol" w:hint="default"/>
+      </w:rPr>
+    </w:lvl>
+    <w:lvl w:ilvl="1" w:tplc="040C0003" w:tentative="1">
+      <w:start w:val="1"/>
+      <w:numFmt w:val="bullet"/>
+      <w:lvlText w:val="o"/>
+      <w:lvlJc w:val="left"/>
+      <w:pPr>
+        <w:ind w:left="1440" w:hanging="360"/>
+      </w:pPr>
+      <w:rPr>
+        <w:rFonts w:ascii="Courier New" w:hAnsi="Courier New" w:cs="Courier New" w:hint="default"/>
+      </w:rPr>
+    </w:lvl>
+    <w:lvl w:ilvl="2" w:tplc="040C0005" w:tentative="1">
+      <w:start w:val="1"/>
+      <w:numFmt w:val="bullet"/>
+      <w:lvlText w:val=""/>
+      <w:lvlJc w:val="left"/>
+      <w:pPr>
+        <w:ind w:left="2160" w:hanging="360"/>
+      </w:pPr>
+      <w:rPr>
+        <w:rFonts w:ascii="Wingdings" w:hAnsi="Wingdings" w:hint="default"/>
+      </w:rPr>
+    </w:lvl>
+    <w:lvl w:ilvl="3" w:tplc="040C0001" w:tentative="1">
+      <w:start w:val="1"/>
+      <w:numFmt w:val="bullet"/>
+      <w:lvlText w:val=""/>
+      <w:lvlJc w:val="left"/>
+      <w:pPr>
+        <w:ind w:left="2880" w:hanging="360"/>
+      </w:pPr>
+      <w:rPr>
+        <w:rFonts w:ascii="Symbol" w:hAnsi="Symbol" w:hint="default"/>
+      </w:rPr>
+    </w:lvl>
+    <w:lvl w:ilvl="4" w:tplc="040C0003" w:tentative="1">
+      <w:start w:val="1"/>
+      <w:numFmt w:val="bullet"/>
+      <w:lvlText w:val="o"/>
+      <w:lvlJc w:val="left"/>
+      <w:pPr>
+        <w:ind w:left="3600" w:hanging="360"/>
+      </w:pPr>
+      <w:rPr>
+        <w:rFonts w:ascii="Courier New" w:hAnsi="Courier New" w:cs="Courier New" w:hint="default"/>
+      </w:rPr>
+    </w:lvl>
+    <w:lvl w:ilvl="5" w:tplc="040C0005" w:tentative="1">
+      <w:start w:val="1"/>
+      <w:numFmt w:val="bullet"/>
+      <w:lvlText w:val=""/>
+      <w:lvlJc w:val="left"/>
+      <w:pPr>
+        <w:ind w:left="4320" w:hanging="360"/>
+      </w:pPr>
+      <w:rPr>
+        <w:rFonts w:ascii="Wingdings" w:hAnsi="Wingdings" w:hint="default"/>
+      </w:rPr>
+    </w:lvl>
+    <w:lvl w:ilvl="6" w:tplc="040C0001" w:tentative="1">
+      <w:start w:val="1"/>
+      <w:numFmt w:val="bullet"/>
+      <w:lvlText w:val=""/>
+      <w:lvlJc w:val="left"/>
+      <w:pPr>
+        <w:ind w:left="5040" w:hanging="360"/>
+      </w:pPr>
+      <w:rPr>
+        <w:rFonts w:ascii="Symbol" w:hAnsi="Symbol" w:hint="default"/>
+      </w:rPr>
+    </w:lvl>
+    <w:lvl w:ilvl="7" w:tplc="040C0003" w:tentative="1">
+      <w:start w:val="1"/>
+      <w:numFmt w:val="bullet"/>
+      <w:lvlText w:val="o"/>
+      <w:lvlJc w:val="left"/>
+      <w:pPr>
+        <w:ind w:left="5760" w:hanging="360"/>
+      </w:pPr>
+      <w:rPr>
+        <w:rFonts w:ascii="Courier New" w:hAnsi="Courier New" w:cs="Courier New" w:hint="default"/>
+      </w:rPr>
+    </w:lvl>
+    <w:lvl w:ilvl="8" w:tplc="040C0005" w:tentative="1">
+      <w:start w:val="1"/>
+      <w:numFmt w:val="bullet"/>
+      <w:lvlText w:val=""/>
+      <w:lvlJc w:val="left"/>
+      <w:pPr>
+        <w:ind w:left="6480" w:hanging="360"/>
+      </w:pPr>
+      <w:rPr>
+        <w:rFonts w:ascii="Wingdings" w:hAnsi="Wingdings" w:hint="default"/>
+      </w:rPr>
+    </w:lvl>
+  </w:abstractNum>
   <w:abstractNum w:abstractNumId="2" w15:restartNumberingAfterBreak="0">
+    <w:nsid w:val="25EE53B5"/>
+    <w:multiLevelType w:val="multilevel"/>
+    <w:tmpl w:val="0172C5E0"/>
+    <w:lvl w:ilvl="0">
+      <w:start w:val="1"/>
+      <w:numFmt w:val="decimal"/>
+      <w:lvlText w:val="%1."/>
+      <w:lvlJc w:val="left"/>
+      <w:pPr>
+        <w:ind w:left="450" w:hanging="450"/>
+      </w:pPr>
+      <w:rPr>
+        <w:rFonts w:hint="default"/>
+      </w:rPr>
+    </w:lvl>
+    <w:lvl w:ilvl="1">
+      <w:start w:val="1"/>
+      <w:numFmt w:val="decimal"/>
+      <w:lvlText w:val="%1.%2."/>
+      <w:lvlJc w:val="left"/>
+      <w:pPr>
+        <w:ind w:left="1080" w:hanging="720"/>
+      </w:pPr>
+      <w:rPr>
+        <w:rFonts w:hint="default"/>
+      </w:rPr>
+    </w:lvl>
+    <w:lvl w:ilvl="2">
+      <w:start w:val="1"/>
+      <w:numFmt w:val="decimal"/>
+      <w:lvlText w:val="%1.%2.%3."/>
+      <w:lvlJc w:val="left"/>
+      <w:pPr>
+        <w:ind w:left="1440" w:hanging="720"/>
+      </w:pPr>
+      <w:rPr>
+        <w:rFonts w:hint="default"/>
+      </w:rPr>
+    </w:lvl>
+    <w:lvl w:ilvl="3">
+      <w:start w:val="1"/>
+      <w:numFmt w:val="decimal"/>
+      <w:lvlText w:val="%1.%2.%3.%4."/>
+      <w:lvlJc w:val="left"/>
+      <w:pPr>
+        <w:ind w:left="2160" w:hanging="1080"/>
+      </w:pPr>
+      <w:rPr>
+        <w:rFonts w:hint="default"/>
+      </w:rPr>
+    </w:lvl>
+    <w:lvl w:ilvl="4">
+      <w:start w:val="1"/>
+      <w:numFmt w:val="decimal"/>
+      <w:lvlText w:val="%1.%2.%3.%4.%5."/>
+      <w:lvlJc w:val="left"/>
+      <w:pPr>
+        <w:ind w:left="2520" w:hanging="1080"/>
+      </w:pPr>
+      <w:rPr>
+        <w:rFonts w:hint="default"/>
+      </w:rPr>
+    </w:lvl>
+    <w:lvl w:ilvl="5">
+      <w:start w:val="1"/>
+      <w:numFmt w:val="decimal"/>
+      <w:lvlText w:val="%1.%2.%3.%4.%5.%6."/>
+      <w:lvlJc w:val="left"/>
+      <w:pPr>
+        <w:ind w:left="3240" w:hanging="1440"/>
+      </w:pPr>
+      <w:rPr>
+        <w:rFonts w:hint="default"/>
+      </w:rPr>
+    </w:lvl>
+    <w:lvl w:ilvl="6">
+      <w:start w:val="1"/>
+      <w:numFmt w:val="decimal"/>
+      <w:lvlText w:val="%1.%2.%3.%4.%5.%6.%7."/>
+      <w:lvlJc w:val="left"/>
+      <w:pPr>
+        <w:ind w:left="3960" w:hanging="1800"/>
+      </w:pPr>
+      <w:rPr>
+        <w:rFonts w:hint="default"/>
+      </w:rPr>
+    </w:lvl>
+    <w:lvl w:ilvl="7">
+      <w:start w:val="1"/>
+      <w:numFmt w:val="decimal"/>
+      <w:lvlText w:val="%1.%2.%3.%4.%5.%6.%7.%8."/>
+      <w:lvlJc w:val="left"/>
+      <w:pPr>
+        <w:ind w:left="4320" w:hanging="1800"/>
+      </w:pPr>
+      <w:rPr>
+        <w:rFonts w:hint="default"/>
+      </w:rPr>
+    </w:lvl>
+    <w:lvl w:ilvl="8">
+      <w:start w:val="1"/>
+      <w:numFmt w:val="decimal"/>
+      <w:lvlText w:val="%1.%2.%3.%4.%5.%6.%7.%8.%9."/>
+      <w:lvlJc w:val="left"/>
+      <w:pPr>
+        <w:ind w:left="5040" w:hanging="2160"/>
+      </w:pPr>
+      <w:rPr>
+        <w:rFonts w:hint="default"/>
+      </w:rPr>
+    </w:lvl>
+  </w:abstractNum>
+  <w:abstractNum w:abstractNumId="3" w15:restartNumberingAfterBreak="0">
+    <w:nsid w:val="42226184"/>
+    <w:multiLevelType w:val="multilevel"/>
+    <w:tmpl w:val="B392885C"/>
+    <w:lvl w:ilvl="0">
+      <w:start w:val="1"/>
+      <w:numFmt w:val="bullet"/>
+      <w:lvlText w:val=""/>
+      <w:lvlJc w:val="left"/>
+      <w:pPr>
+        <w:tabs>
+          <w:tab w:val="num" w:pos="720"/>
+        </w:tabs>
+        <w:ind w:left="720" w:hanging="360"/>
+      </w:pPr>
+      <w:rPr>
+        <w:rFonts w:ascii="Symbol" w:hAnsi="Symbol" w:hint="default"/>
+        <w:sz w:val="20"/>
+      </w:rPr>
+    </w:lvl>
+    <w:lvl w:ilvl="1" w:tentative="1">
+      <w:start w:val="1"/>
+      <w:numFmt w:val="bullet"/>
+      <w:lvlText w:val="o"/>
+      <w:lvlJc w:val="left"/>
+      <w:pPr>
+        <w:tabs>
+          <w:tab w:val="num" w:pos="1440"/>
+        </w:tabs>
+        <w:ind w:left="1440" w:hanging="360"/>
+      </w:pPr>
+      <w:rPr>
+        <w:rFonts w:ascii="Courier New" w:hAnsi="Courier New" w:hint="default"/>
+        <w:sz w:val="20"/>
+      </w:rPr>
+    </w:lvl>
+    <w:lvl w:ilvl="2" w:tentative="1">
+      <w:start w:val="1"/>
+      <w:numFmt w:val="bullet"/>
+      <w:lvlText w:val=""/>
+      <w:lvlJc w:val="left"/>
+      <w:pPr>
+        <w:tabs>
+          <w:tab w:val="num" w:pos="2160"/>
+        </w:tabs>
+        <w:ind w:left="2160" w:hanging="360"/>
+      </w:pPr>
+      <w:rPr>
+        <w:rFonts w:ascii="Wingdings" w:hAnsi="Wingdings" w:hint="default"/>
+        <w:sz w:val="20"/>
+      </w:rPr>
+    </w:lvl>
+    <w:lvl w:ilvl="3" w:tentative="1">
+      <w:start w:val="1"/>
+      <w:numFmt w:val="bullet"/>
+      <w:lvlText w:val=""/>
+      <w:lvlJc w:val="left"/>
+      <w:pPr>
+        <w:tabs>
+          <w:tab w:val="num" w:pos="2880"/>
+        </w:tabs>
+        <w:ind w:left="2880" w:hanging="360"/>
+      </w:pPr>
+      <w:rPr>
+        <w:rFonts w:ascii="Wingdings" w:hAnsi="Wingdings" w:hint="default"/>
+        <w:sz w:val="20"/>
+      </w:rPr>
+    </w:lvl>
+    <w:lvl w:ilvl="4" w:tentative="1">
+      <w:start w:val="1"/>
+      <w:numFmt w:val="bullet"/>
+      <w:lvlText w:val=""/>
+      <w:lvlJc w:val="left"/>
+      <w:pPr>
+        <w:tabs>
+          <w:tab w:val="num" w:pos="3600"/>
+        </w:tabs>
+        <w:ind w:left="3600" w:hanging="360"/>
+      </w:pPr>
+      <w:rPr>
+        <w:rFonts w:ascii="Wingdings" w:hAnsi="Wingdings" w:hint="default"/>
+        <w:sz w:val="20"/>
+      </w:rPr>
+    </w:lvl>
+    <w:lvl w:ilvl="5" w:tentative="1">
+      <w:start w:val="1"/>
+      <w:numFmt w:val="bullet"/>
+      <w:lvlText w:val=""/>
+      <w:lvlJc w:val="left"/>
+      <w:pPr>
+        <w:tabs>
+          <w:tab w:val="num" w:pos="4320"/>
+        </w:tabs>
+        <w:ind w:left="4320" w:hanging="360"/>
+      </w:pPr>
+      <w:rPr>
+        <w:rFonts w:ascii="Wingdings" w:hAnsi="Wingdings" w:hint="default"/>
+        <w:sz w:val="20"/>
+      </w:rPr>
+    </w:lvl>
+    <w:lvl w:ilvl="6" w:tentative="1">
+      <w:start w:val="1"/>
+      <w:numFmt w:val="bullet"/>
+      <w:lvlText w:val=""/>
+      <w:lvlJc w:val="left"/>
+      <w:pPr>
+        <w:tabs>
+          <w:tab w:val="num" w:pos="5040"/>
+        </w:tabs>
+        <w:ind w:left="5040" w:hanging="360"/>
+      </w:pPr>
+      <w:rPr>
+        <w:rFonts w:ascii="Wingdings" w:hAnsi="Wingdings" w:hint="default"/>
+        <w:sz w:val="20"/>
+      </w:rPr>
+    </w:lvl>
+    <w:lvl w:ilvl="7" w:tentative="1">
+      <w:start w:val="1"/>
+      <w:numFmt w:val="bullet"/>
+      <w:lvlText w:val=""/>
+      <w:lvlJc w:val="left"/>
+      <w:pPr>
+        <w:tabs>
+          <w:tab w:val="num" w:pos="5760"/>
+        </w:tabs>
+        <w:ind w:left="5760" w:hanging="360"/>
+      </w:pPr>
+      <w:rPr>
+        <w:rFonts w:ascii="Wingdings" w:hAnsi="Wingdings" w:hint="default"/>
+        <w:sz w:val="20"/>
+      </w:rPr>
+    </w:lvl>
+    <w:lvl w:ilvl="8" w:tentative="1">
+      <w:start w:val="1"/>
+      <w:numFmt w:val="bullet"/>
+      <w:lvlText w:val=""/>
+      <w:lvlJc w:val="left"/>
+      <w:pPr>
+        <w:tabs>
+          <w:tab w:val="num" w:pos="6480"/>
+        </w:tabs>
+        <w:ind w:left="6480" w:hanging="360"/>
+      </w:pPr>
+      <w:rPr>
+        <w:rFonts w:ascii="Wingdings" w:hAnsi="Wingdings" w:hint="default"/>
+        <w:sz w:val="20"/>
+      </w:rPr>
+    </w:lvl>
+  </w:abstractNum>
+  <w:abstractNum w:abstractNumId="4" w15:restartNumberingAfterBreak="0">
     <w:nsid w:val="6A2272C0"/>
     <w:multiLevelType w:val="hybridMultilevel"/>
     <w:tmpl w:val="8990F996"/>
@@ -5894,7 +7628,7 @@
       </w:pPr>
     </w:lvl>
   </w:abstractNum>
-  <w:abstractNum w:abstractNumId="3" w15:restartNumberingAfterBreak="0">
+  <w:abstractNum w:abstractNumId="5" w15:restartNumberingAfterBreak="0">
     <w:nsid w:val="6BEF0A42"/>
     <w:multiLevelType w:val="hybridMultilevel"/>
     <w:tmpl w:val="54D62EBC"/>
@@ -6007,7 +7741,7 @@
       </w:rPr>
     </w:lvl>
   </w:abstractNum>
-  <w:abstractNum w:abstractNumId="4" w15:restartNumberingAfterBreak="0">
+  <w:abstractNum w:abstractNumId="6" w15:restartNumberingAfterBreak="0">
     <w:nsid w:val="7B275E4A"/>
     <w:multiLevelType w:val="multilevel"/>
     <w:tmpl w:val="B21A4334"/>
@@ -6129,19 +7863,25 @@
     </w:lvl>
   </w:abstractNum>
   <w:num w:numId="1">
+    <w:abstractNumId w:val="4"/>
+  </w:num>
+  <w:num w:numId="2">
+    <w:abstractNumId w:val="6"/>
+  </w:num>
+  <w:num w:numId="3">
     <w:abstractNumId w:val="2"/>
   </w:num>
-  <w:num w:numId="2">
-    <w:abstractNumId w:val="4"/>
+  <w:num w:numId="4">
+    <w:abstractNumId w:val="3"/>
   </w:num>
-  <w:num w:numId="3">
+  <w:num w:numId="5">
+    <w:abstractNumId w:val="5"/>
+  </w:num>
+  <w:num w:numId="6">
     <w:abstractNumId w:val="0"/>
   </w:num>
-  <w:num w:numId="4">
+  <w:num w:numId="7">
     <w:abstractNumId w:val="1"/>
-  </w:num>
-  <w:num w:numId="5">
-    <w:abstractNumId w:val="3"/>
   </w:num>
 </w:numbering>
 </file>
@@ -6942,6 +8682,23 @@
       <w:spacing w:after="0"/>
     </w:pPr>
   </w:style>
+  <w:style w:type="character" w:customStyle="1" w:styleId="apple-tab-span">
+    <w:name w:val="apple-tab-span"/>
+    <w:basedOn w:val="Policepardfaut"/>
+    <w:rsid w:val="00AE147E"/>
+  </w:style>
+  <w:style w:type="character" w:styleId="Lienhypertextesuivivisit">
+    <w:name w:val="FollowedHyperlink"/>
+    <w:basedOn w:val="Policepardfaut"/>
+    <w:uiPriority w:val="99"/>
+    <w:semiHidden/>
+    <w:unhideWhenUsed/>
+    <w:rsid w:val="00C47DC3"/>
+    <w:rPr>
+      <w:color w:val="954F72" w:themeColor="followedHyperlink"/>
+      <w:u w:val="single"/>
+    </w:rPr>
+  </w:style>
 </w:styles>
 </file>
 
@@ -7245,7 +9002,7 @@
 </file>
 
 <file path=customXml/itemProps1.xml><?xml version="1.0" encoding="utf-8"?>
-<ds:datastoreItem xmlns:ds="http://schemas.openxmlformats.org/officeDocument/2006/customXml" ds:itemID="{AD7A6332-B50E-4A0F-BE18-802FAA007706}">
+<ds:datastoreItem xmlns:ds="http://schemas.openxmlformats.org/officeDocument/2006/customXml" ds:itemID="{54B921A3-C069-4298-9392-2E6014FEF3FF}">
   <ds:schemaRefs>
     <ds:schemaRef ds:uri="http://schemas.openxmlformats.org/officeDocument/2006/bibliography"/>
   </ds:schemaRefs>

</xml_diff>